<commit_message>
Navn tilrettelse af use cases Klar til strømlinging og korrektur
</commit_message>
<xml_diff>
--- a/Kravspecifikation/Kravspecifikation.docx
+++ b/Kravspecifikation/Kravspecifikation.docx
@@ -10,10 +10,7 @@
         <w:t>Projektformulering</w:t>
       </w:r>
     </w:p>
-    <w:p>
-      <w:bookmarkStart w:id="0" w:name="_GoBack"/>
-      <w:bookmarkEnd w:id="0"/>
-    </w:p>
+    <w:p/>
     <w:p>
       <w:pPr>
         <w:spacing w:after="0" w:line="240" w:lineRule="auto"/>
@@ -107,7 +104,43 @@
           <w:color w:val="000000"/>
           <w:lang w:eastAsia="da-DK"/>
         </w:rPr>
-        <w:t>kropslige bevægelser, der kan implementeres på diverse synthesizere, drummachines og DAW's (Digital Audio Workstation).</w:t>
+        <w:t xml:space="preserve">kropslige bevægelser, der kan implementeres på diverse synthesizere, </w:t>
+      </w:r>
+      <w:proofErr w:type="spellStart"/>
+      <w:r>
+        <w:rPr>
+          <w:rFonts w:ascii="Calibri" w:eastAsia="Times New Roman" w:hAnsi="Calibri" w:cs="Times New Roman"/>
+          <w:color w:val="000000"/>
+          <w:lang w:eastAsia="da-DK"/>
+        </w:rPr>
+        <w:t>drummachines</w:t>
+      </w:r>
+      <w:proofErr w:type="spellEnd"/>
+      <w:r>
+        <w:rPr>
+          <w:rFonts w:ascii="Calibri" w:eastAsia="Times New Roman" w:hAnsi="Calibri" w:cs="Times New Roman"/>
+          <w:color w:val="000000"/>
+          <w:lang w:eastAsia="da-DK"/>
+        </w:rPr>
+        <w:t xml:space="preserve"> og </w:t>
+      </w:r>
+      <w:proofErr w:type="spellStart"/>
+      <w:r>
+        <w:rPr>
+          <w:rFonts w:ascii="Calibri" w:eastAsia="Times New Roman" w:hAnsi="Calibri" w:cs="Times New Roman"/>
+          <w:color w:val="000000"/>
+          <w:lang w:eastAsia="da-DK"/>
+        </w:rPr>
+        <w:t>DAW's</w:t>
+      </w:r>
+      <w:proofErr w:type="spellEnd"/>
+      <w:r>
+        <w:rPr>
+          <w:rFonts w:ascii="Calibri" w:eastAsia="Times New Roman" w:hAnsi="Calibri" w:cs="Times New Roman"/>
+          <w:color w:val="000000"/>
+          <w:lang w:eastAsia="da-DK"/>
+        </w:rPr>
+        <w:t xml:space="preserve"> (Digital Audio Workstation).</w:t>
       </w:r>
     </w:p>
     <w:p>
@@ -159,7 +192,43 @@
           <w:color w:val="000000"/>
           <w:lang w:eastAsia="da-DK"/>
         </w:rPr>
-        <w:t xml:space="preserve"> accelerometer-, gyroskop-, proksimitets- og taktile tryk</w:t>
+        <w:t xml:space="preserve"> </w:t>
+      </w:r>
+      <w:proofErr w:type="spellStart"/>
+      <w:r>
+        <w:rPr>
+          <w:rFonts w:ascii="Calibri" w:eastAsia="Times New Roman" w:hAnsi="Calibri" w:cs="Times New Roman"/>
+          <w:color w:val="000000"/>
+          <w:lang w:eastAsia="da-DK"/>
+        </w:rPr>
+        <w:t>accelerometer</w:t>
+      </w:r>
+      <w:proofErr w:type="spellEnd"/>
+      <w:r>
+        <w:rPr>
+          <w:rFonts w:ascii="Calibri" w:eastAsia="Times New Roman" w:hAnsi="Calibri" w:cs="Times New Roman"/>
+          <w:color w:val="000000"/>
+          <w:lang w:eastAsia="da-DK"/>
+        </w:rPr>
+        <w:t xml:space="preserve">-, gyroskop-, </w:t>
+      </w:r>
+      <w:proofErr w:type="spellStart"/>
+      <w:r>
+        <w:rPr>
+          <w:rFonts w:ascii="Calibri" w:eastAsia="Times New Roman" w:hAnsi="Calibri" w:cs="Times New Roman"/>
+          <w:color w:val="000000"/>
+          <w:lang w:eastAsia="da-DK"/>
+        </w:rPr>
+        <w:t>proksimitets</w:t>
+      </w:r>
+      <w:proofErr w:type="spellEnd"/>
+      <w:r>
+        <w:rPr>
+          <w:rFonts w:ascii="Calibri" w:eastAsia="Times New Roman" w:hAnsi="Calibri" w:cs="Times New Roman"/>
+          <w:color w:val="000000"/>
+          <w:lang w:eastAsia="da-DK"/>
+        </w:rPr>
+        <w:t>- og taktile tryk</w:t>
       </w:r>
       <w:r>
         <w:rPr>
@@ -485,7 +554,25 @@
           <w:color w:val="000000"/>
           <w:lang w:eastAsia="da-DK"/>
         </w:rPr>
-        <w:t xml:space="preserve">En stationær enhed, til processering af aflæste sensorer, afspilning af samples fra downloadede </w:t>
+        <w:t xml:space="preserve">En stationær enhed, til </w:t>
+      </w:r>
+      <w:proofErr w:type="spellStart"/>
+      <w:r>
+        <w:rPr>
+          <w:rFonts w:ascii="Calibri" w:eastAsia="Times New Roman" w:hAnsi="Calibri" w:cs="Times New Roman"/>
+          <w:color w:val="000000"/>
+          <w:lang w:eastAsia="da-DK"/>
+        </w:rPr>
+        <w:t>processering</w:t>
+      </w:r>
+      <w:proofErr w:type="spellEnd"/>
+      <w:r>
+        <w:rPr>
+          <w:rFonts w:ascii="Calibri" w:eastAsia="Times New Roman" w:hAnsi="Calibri" w:cs="Times New Roman"/>
+          <w:color w:val="000000"/>
+          <w:lang w:eastAsia="da-DK"/>
+        </w:rPr>
+        <w:t xml:space="preserve"> af aflæste sensorer, afspilning af samples fra downloadede </w:t>
       </w:r>
       <w:r>
         <w:rPr>
@@ -547,7 +634,25 @@
           <w:color w:val="000000"/>
           <w:lang w:eastAsia="da-DK"/>
         </w:rPr>
-        <w:t>Visionen bag projektet er at skabe et nyt udtryks-medie for musikere, samt at inkludere hidtil ulærte "skabsmusikanter" i den kreative og musikalske glæde, systemet vil medføre.</w:t>
+        <w:t xml:space="preserve">Visionen bag projektet er at skabe et nyt udtryks-medie for musikere, samt at inkludere hidtil </w:t>
+      </w:r>
+      <w:proofErr w:type="spellStart"/>
+      <w:r>
+        <w:rPr>
+          <w:rFonts w:ascii="Calibri" w:eastAsia="Times New Roman" w:hAnsi="Calibri" w:cs="Times New Roman"/>
+          <w:color w:val="000000"/>
+          <w:lang w:eastAsia="da-DK"/>
+        </w:rPr>
+        <w:t>ulærte</w:t>
+      </w:r>
+      <w:proofErr w:type="spellEnd"/>
+      <w:r>
+        <w:rPr>
+          <w:rFonts w:ascii="Calibri" w:eastAsia="Times New Roman" w:hAnsi="Calibri" w:cs="Times New Roman"/>
+          <w:color w:val="000000"/>
+          <w:lang w:eastAsia="da-DK"/>
+        </w:rPr>
+        <w:t xml:space="preserve"> "skabsmusikanter" i den kreative og musikalske glæde, systemet vil medføre.</w:t>
       </w:r>
     </w:p>
     <w:p>
@@ -626,66 +731,34 @@
       <w:r>
         <w:rPr>
           <w:noProof/>
-          <w:lang w:eastAsia="da-DK"/>
         </w:rPr>
         <w:lastRenderedPageBreak/>
-        <w:drawing>
-          <wp:anchor distT="0" distB="0" distL="114300" distR="114300" simplePos="0" relativeHeight="251659264" behindDoc="0" locked="0" layoutInCell="1" allowOverlap="1" wp14:anchorId="777E4D64" wp14:editId="436BDF0D">
-            <wp:simplePos x="0" y="0"/>
-            <wp:positionH relativeFrom="column">
-              <wp:posOffset>1831443</wp:posOffset>
-            </wp:positionH>
-            <wp:positionV relativeFrom="paragraph">
-              <wp:posOffset>258682</wp:posOffset>
-            </wp:positionV>
-            <wp:extent cx="4450715" cy="3167380"/>
-            <wp:effectExtent l="0" t="0" r="6985" b="0"/>
-            <wp:wrapTight wrapText="bothSides">
-              <wp:wrapPolygon edited="0">
-                <wp:start x="0" y="0"/>
-                <wp:lineTo x="0" y="21435"/>
-                <wp:lineTo x="21541" y="21435"/>
-                <wp:lineTo x="21541" y="0"/>
-                <wp:lineTo x="0" y="0"/>
-              </wp:wrapPolygon>
-            </wp:wrapTight>
-            <wp:docPr id="2" name="Billede 2"/>
-            <wp:cNvGraphicFramePr>
-              <a:graphicFrameLocks xmlns:a="http://schemas.openxmlformats.org/drawingml/2006/main" noChangeAspect="1"/>
-            </wp:cNvGraphicFramePr>
-            <a:graphic xmlns:a="http://schemas.openxmlformats.org/drawingml/2006/main">
-              <a:graphicData uri="http://schemas.openxmlformats.org/drawingml/2006/picture">
-                <pic:pic xmlns:pic="http://schemas.openxmlformats.org/drawingml/2006/picture">
-                  <pic:nvPicPr>
-                    <pic:cNvPr id="1" name=""/>
-                    <pic:cNvPicPr/>
-                  </pic:nvPicPr>
-                  <pic:blipFill>
-                    <a:blip r:embed="rId8"/>
-                    <a:stretch>
-                      <a:fillRect/>
-                    </a:stretch>
-                  </pic:blipFill>
-                  <pic:spPr>
-                    <a:xfrm>
-                      <a:off x="0" y="0"/>
-                      <a:ext cx="4450715" cy="3167380"/>
-                    </a:xfrm>
-                    <a:prstGeom prst="rect">
-                      <a:avLst/>
-                    </a:prstGeom>
-                  </pic:spPr>
-                </pic:pic>
-              </a:graphicData>
-            </a:graphic>
-            <wp14:sizeRelH relativeFrom="margin">
-              <wp14:pctWidth>0</wp14:pctWidth>
-            </wp14:sizeRelH>
-            <wp14:sizeRelV relativeFrom="margin">
-              <wp14:pctHeight>0</wp14:pctHeight>
-            </wp14:sizeRelV>
-          </wp:anchor>
-        </w:drawing>
+        <w:object w:dxaOrig="1440" w:dyaOrig="1440">
+          <v:shapetype id="_x0000_t75" coordsize="21600,21600" o:spt="75" o:preferrelative="t" path="m@4@5l@4@11@9@11@9@5xe" filled="f" stroked="f">
+            <v:stroke joinstyle="miter"/>
+            <v:formulas>
+              <v:f eqn="if lineDrawn pixelLineWidth 0"/>
+              <v:f eqn="sum @0 1 0"/>
+              <v:f eqn="sum 0 0 @1"/>
+              <v:f eqn="prod @2 1 2"/>
+              <v:f eqn="prod @3 21600 pixelWidth"/>
+              <v:f eqn="prod @3 21600 pixelHeight"/>
+              <v:f eqn="sum @0 0 1"/>
+              <v:f eqn="prod @6 1 2"/>
+              <v:f eqn="prod @7 21600 pixelWidth"/>
+              <v:f eqn="sum @8 21600 0"/>
+              <v:f eqn="prod @7 21600 pixelHeight"/>
+              <v:f eqn="sum @10 21600 0"/>
+            </v:formulas>
+            <v:path o:extrusionok="f" gradientshapeok="t" o:connecttype="rect"/>
+            <o:lock v:ext="edit" aspectratio="t"/>
+          </v:shapetype>
+          <v:shape id="_x0000_s1026" type="#_x0000_t75" style="position:absolute;margin-left:162.3pt;margin-top:1.05pt;width:369.75pt;height:262.5pt;z-index:251659264;mso-position-horizontal-relative:text;mso-position-vertical-relative:text" wrapcoords="5389 62 5389 4011 5214 4999 2892 7961 394 8517 44 8640 44 9072 1314 9998 1008 10923 1358 11911 1139 12713 1183 12898 1621 12898 5345 17835 5389 21477 16912 21477 19278 21477 21556 21168 21512 20798 20023 19810 19760 18823 20154 18823 20242 18453 19979 17835 20067 17403 19672 17280 16912 16848 16912 14935 21469 13762 21337 13392 16912 12898 19628 12898 20198 12713 19935 11911 20286 10923 20023 9813 19497 9627 16912 8949 16912 62 5389 62">
+            <v:imagedata r:id="rId8" o:title=""/>
+            <w10:wrap type="tight"/>
+          </v:shape>
+          <o:OLEObject Type="Embed" ProgID="Visio.Drawing.15" ShapeID="_x0000_s1026" DrawAspect="Content" ObjectID="_1472639089" r:id="rId9"/>
+        </w:object>
       </w:r>
       <w:r>
         <w:rPr>
@@ -1076,7 +1149,13 @@
           </w:tcPr>
           <w:p>
             <w:r>
-              <w:t>Transformere de genererede MIDI signaler til ???????????????????????????????????????????????????????????????????????????????????????????????</w:t>
+              <w:t>Ekstern MIDI-enhed der overholder den givne standard</w:t>
+            </w:r>
+            <w:r>
+              <w:rPr>
+                <w:rStyle w:val="Fodnotehenvisning"/>
+              </w:rPr>
+              <w:footnoteReference w:id="1"/>
             </w:r>
           </w:p>
         </w:tc>
@@ -1357,7 +1436,15 @@
           <w:kern w:val="1"/>
           <w:lang w:eastAsia="ar-SA"/>
         </w:rPr>
-        <w:t>Note: styrer toner</w:t>
+        <w:t xml:space="preserve">Note: </w:t>
+      </w:r>
+      <w:r>
+        <w:rPr>
+          <w:rFonts w:eastAsia="SimSun" w:cs="Calibri"/>
+          <w:kern w:val="1"/>
+          <w:lang w:eastAsia="ar-SA"/>
+        </w:rPr>
+        <w:t>Angiver hvilken tone der skal afspilles i intervallet [0-127]</w:t>
       </w:r>
     </w:p>
     <w:p>
@@ -1379,7 +1466,23 @@
           <w:kern w:val="1"/>
           <w:lang w:eastAsia="ar-SA"/>
         </w:rPr>
-        <w:t>Control Change (CC): styrer control af musikalske paramtre ??</w:t>
+        <w:t xml:space="preserve">Control Change (CC): </w:t>
+      </w:r>
+      <w:r>
+        <w:rPr>
+          <w:rFonts w:eastAsia="SimSun" w:cs="Calibri"/>
+          <w:kern w:val="1"/>
+          <w:lang w:eastAsia="ar-SA"/>
+        </w:rPr>
+        <w:t xml:space="preserve">Angiver hvilken parameter der ønskes ændret i intervallet [0-127]  </w:t>
+      </w:r>
+      <w:r>
+        <w:rPr>
+          <w:rFonts w:eastAsia="SimSun" w:cs="Calibri"/>
+          <w:kern w:val="1"/>
+          <w:lang w:eastAsia="ar-SA"/>
+        </w:rPr>
+        <w:t xml:space="preserve"> </w:t>
       </w:r>
     </w:p>
     <w:p>
@@ -1401,7 +1504,25 @@
           <w:kern w:val="1"/>
           <w:lang w:eastAsia="ar-SA"/>
         </w:rPr>
-        <w:t>Program Control??</w:t>
+        <w:t xml:space="preserve">Program Change: Angiver hvilket </w:t>
+      </w:r>
+      <w:proofErr w:type="spellStart"/>
+      <w:r>
+        <w:rPr>
+          <w:rFonts w:eastAsia="SimSun" w:cs="Calibri"/>
+          <w:kern w:val="1"/>
+          <w:lang w:eastAsia="ar-SA"/>
+        </w:rPr>
+        <w:t>preset</w:t>
+      </w:r>
+      <w:proofErr w:type="spellEnd"/>
+      <w:r>
+        <w:rPr>
+          <w:rFonts w:eastAsia="SimSun" w:cs="Calibri"/>
+          <w:kern w:val="1"/>
+          <w:lang w:eastAsia="ar-SA"/>
+        </w:rPr>
+        <w:t xml:space="preserve"> der ønskes i intervallet [0-127]</w:t>
       </w:r>
     </w:p>
     <w:p>
@@ -1428,13 +1549,31 @@
         </w:rPr>
         <w:t xml:space="preserve">1.3.3 </w:t>
       </w:r>
+      <w:proofErr w:type="spellStart"/>
       <w:r>
         <w:rPr>
           <w:rFonts w:eastAsia="SimSun"/>
           <w:lang w:eastAsia="ar-SA"/>
         </w:rPr>
-        <w:t>Mapping scheme</w:t>
+        <w:t>Mapping</w:t>
       </w:r>
+      <w:proofErr w:type="spellEnd"/>
+      <w:r>
+        <w:rPr>
+          <w:rFonts w:eastAsia="SimSun"/>
+          <w:lang w:eastAsia="ar-SA"/>
+        </w:rPr>
+        <w:t xml:space="preserve"> </w:t>
+      </w:r>
+      <w:proofErr w:type="spellStart"/>
+      <w:r>
+        <w:rPr>
+          <w:rFonts w:eastAsia="SimSun"/>
+          <w:lang w:eastAsia="ar-SA"/>
+        </w:rPr>
+        <w:t>scheme</w:t>
+      </w:r>
+      <w:proofErr w:type="spellEnd"/>
     </w:p>
     <w:p>
       <w:pPr>
@@ -1522,9 +1661,19 @@
           <w:numId w:val="24"/>
         </w:numPr>
       </w:pPr>
+      <w:proofErr w:type="spellStart"/>
       <w:r>
-        <w:t>Mapping Scheme</w:t>
+        <w:t>Mapping</w:t>
       </w:r>
+      <w:proofErr w:type="spellEnd"/>
+      <w:r>
+        <w:t xml:space="preserve"> </w:t>
+      </w:r>
+      <w:proofErr w:type="spellStart"/>
+      <w:r>
+        <w:t>Scheme</w:t>
+      </w:r>
+      <w:proofErr w:type="spellEnd"/>
     </w:p>
     <w:p>
       <w:pPr>
@@ -1562,12 +1711,21 @@
         </w:rPr>
         <w:t xml:space="preserve">1.3.5 </w:t>
       </w:r>
+      <w:proofErr w:type="spellStart"/>
       <w:r>
         <w:rPr>
           <w:rFonts w:eastAsia="SimSun"/>
           <w:lang w:eastAsia="ar-SA"/>
         </w:rPr>
-        <w:t xml:space="preserve">Preset </w:t>
+        <w:t>Preset</w:t>
+      </w:r>
+      <w:proofErr w:type="spellEnd"/>
+      <w:r>
+        <w:rPr>
+          <w:rFonts w:eastAsia="SimSun"/>
+          <w:lang w:eastAsia="ar-SA"/>
+        </w:rPr>
+        <w:t xml:space="preserve"> </w:t>
       </w:r>
     </w:p>
     <w:p>
@@ -1628,9 +1786,14 @@
           <w:numId w:val="23"/>
         </w:numPr>
       </w:pPr>
+      <w:proofErr w:type="spellStart"/>
       <w:r>
         <w:lastRenderedPageBreak/>
-        <w:t>Use cases</w:t>
+        <w:t>Use</w:t>
+      </w:r>
+      <w:proofErr w:type="spellEnd"/>
+      <w:r>
+        <w:t xml:space="preserve"> cases</w:t>
       </w:r>
     </w:p>
     <w:p/>
@@ -1645,11 +1808,35 @@
           <w:lang w:val="en-US"/>
         </w:rPr>
       </w:pPr>
+      <w:proofErr w:type="spellStart"/>
       <w:r>
         <w:rPr>
           <w:lang w:val="en-US"/>
         </w:rPr>
-        <w:t>Forbind Body og Rock</w:t>
+        <w:t>Forbind</w:t>
+      </w:r>
+      <w:proofErr w:type="spellEnd"/>
+      <w:r>
+        <w:rPr>
+          <w:lang w:val="en-US"/>
+        </w:rPr>
+        <w:t xml:space="preserve"> Body </w:t>
+      </w:r>
+      <w:proofErr w:type="spellStart"/>
+      <w:proofErr w:type="gramStart"/>
+      <w:r>
+        <w:rPr>
+          <w:lang w:val="en-US"/>
+        </w:rPr>
+        <w:t>og</w:t>
+      </w:r>
+      <w:proofErr w:type="spellEnd"/>
+      <w:proofErr w:type="gramEnd"/>
+      <w:r>
+        <w:rPr>
+          <w:lang w:val="en-US"/>
+        </w:rPr>
+        <w:t xml:space="preserve"> Rock</w:t>
       </w:r>
     </w:p>
     <w:p>
@@ -1750,6 +1937,7 @@
                 <w:lang w:eastAsia="ar-SA"/>
               </w:rPr>
             </w:pPr>
+            <w:proofErr w:type="spellStart"/>
             <w:r>
               <w:rPr>
                 <w:rFonts w:eastAsia="SimSun" w:cs="Calibri"/>
@@ -1759,7 +1947,19 @@
                 <w:szCs w:val="22"/>
                 <w:lang w:eastAsia="ar-SA"/>
               </w:rPr>
-              <w:t>Use Case ID</w:t>
+              <w:t>Use</w:t>
+            </w:r>
+            <w:proofErr w:type="spellEnd"/>
+            <w:r>
+              <w:rPr>
+                <w:rFonts w:eastAsia="SimSun" w:cs="Calibri"/>
+                <w:b/>
+                <w:bCs/>
+                <w:kern w:val="1"/>
+                <w:szCs w:val="22"/>
+                <w:lang w:eastAsia="ar-SA"/>
+              </w:rPr>
+              <w:t xml:space="preserve"> Case ID</w:t>
             </w:r>
           </w:p>
         </w:tc>
@@ -2817,7 +3017,17 @@
                 <w:szCs w:val="22"/>
                 <w:lang w:eastAsia="ar-SA"/>
               </w:rPr>
-              <w:t>Indstil lydpakker</w:t>
+              <w:t>Installér</w:t>
+            </w:r>
+            <w:r>
+              <w:rPr>
+                <w:rFonts w:eastAsia="SimSun" w:cs="Calibri"/>
+                <w:b/>
+                <w:kern w:val="1"/>
+                <w:szCs w:val="22"/>
+                <w:lang w:eastAsia="ar-SA"/>
+              </w:rPr>
+              <w:t xml:space="preserve"> lydpakker</w:t>
             </w:r>
           </w:p>
         </w:tc>
@@ -2839,6 +3049,7 @@
                 <w:lang w:eastAsia="ar-SA"/>
               </w:rPr>
             </w:pPr>
+            <w:proofErr w:type="spellStart"/>
             <w:r>
               <w:rPr>
                 <w:rFonts w:eastAsia="SimSun" w:cs="Calibri"/>
@@ -2848,7 +3059,19 @@
                 <w:szCs w:val="22"/>
                 <w:lang w:eastAsia="ar-SA"/>
               </w:rPr>
-              <w:t>Use Case ID</w:t>
+              <w:t>Use</w:t>
+            </w:r>
+            <w:proofErr w:type="spellEnd"/>
+            <w:r>
+              <w:rPr>
+                <w:rFonts w:eastAsia="SimSun" w:cs="Calibri"/>
+                <w:b/>
+                <w:bCs/>
+                <w:kern w:val="1"/>
+                <w:szCs w:val="22"/>
+                <w:lang w:eastAsia="ar-SA"/>
+              </w:rPr>
+              <w:t xml:space="preserve"> Case ID</w:t>
             </w:r>
           </w:p>
         </w:tc>
@@ -3392,7 +3615,39 @@
                 <w:kern w:val="1"/>
                 <w:lang w:eastAsia="ar-SA"/>
               </w:rPr>
-              <w:t>Bruger vælger ”Indstil lydpakke” i Rock hovedmenuen</w:t>
+              <w:t xml:space="preserve">Bruger </w:t>
+            </w:r>
+            <w:r>
+              <w:rPr>
+                <w:rFonts w:eastAsia="SimSun" w:cs="Calibri"/>
+                <w:kern w:val="1"/>
+                <w:lang w:eastAsia="ar-SA"/>
+              </w:rPr>
+              <w:t>vælger ”Instal</w:t>
+            </w:r>
+            <w:r>
+              <w:rPr>
+                <w:rFonts w:eastAsia="SimSun" w:cs="Calibri"/>
+                <w:kern w:val="1"/>
+                <w:lang w:eastAsia="ar-SA"/>
+              </w:rPr>
+              <w:t>l</w:t>
+            </w:r>
+            <w:r>
+              <w:rPr>
+                <w:rFonts w:eastAsia="SimSun" w:cs="Calibri"/>
+                <w:kern w:val="1"/>
+                <w:lang w:eastAsia="ar-SA"/>
+              </w:rPr>
+              <w:t>ér</w:t>
+            </w:r>
+            <w:r>
+              <w:rPr>
+                <w:rFonts w:eastAsia="SimSun" w:cs="Calibri"/>
+                <w:kern w:val="1"/>
+                <w:lang w:eastAsia="ar-SA"/>
+              </w:rPr>
+              <w:t xml:space="preserve"> lydpakke” i Rock hovedmenuen</w:t>
             </w:r>
           </w:p>
           <w:p>
@@ -4115,7 +4370,17 @@
                 <w:szCs w:val="22"/>
                 <w:lang w:eastAsia="ar-SA"/>
               </w:rPr>
-              <w:t>Opsæt sensorer</w:t>
+              <w:t>Konfigurer</w:t>
+            </w:r>
+            <w:r>
+              <w:rPr>
+                <w:rFonts w:eastAsia="SimSun" w:cs="Calibri"/>
+                <w:b/>
+                <w:kern w:val="1"/>
+                <w:szCs w:val="22"/>
+                <w:lang w:eastAsia="ar-SA"/>
+              </w:rPr>
+              <w:t xml:space="preserve"> sensorer</w:t>
             </w:r>
           </w:p>
         </w:tc>
@@ -4137,6 +4402,7 @@
                 <w:lang w:eastAsia="ar-SA"/>
               </w:rPr>
             </w:pPr>
+            <w:proofErr w:type="spellStart"/>
             <w:r>
               <w:rPr>
                 <w:rFonts w:eastAsia="SimSun" w:cs="Calibri"/>
@@ -4146,7 +4412,19 @@
                 <w:szCs w:val="22"/>
                 <w:lang w:eastAsia="ar-SA"/>
               </w:rPr>
-              <w:t>Use Case ID</w:t>
+              <w:t>Use</w:t>
+            </w:r>
+            <w:proofErr w:type="spellEnd"/>
+            <w:r>
+              <w:rPr>
+                <w:rFonts w:eastAsia="SimSun" w:cs="Calibri"/>
+                <w:b/>
+                <w:bCs/>
+                <w:kern w:val="1"/>
+                <w:szCs w:val="22"/>
+                <w:lang w:eastAsia="ar-SA"/>
+              </w:rPr>
+              <w:t xml:space="preserve"> Case ID</w:t>
             </w:r>
           </w:p>
         </w:tc>
@@ -4690,7 +4968,15 @@
                 <w:kern w:val="1"/>
                 <w:lang w:eastAsia="ar-SA"/>
               </w:rPr>
-              <w:t>Bruger vælger ”Opsæt sensor” i Rock</w:t>
+              <w:t>Bruger vælger ”Konfigurer</w:t>
+            </w:r>
+            <w:r>
+              <w:rPr>
+                <w:rFonts w:eastAsia="SimSun" w:cs="Calibri"/>
+                <w:kern w:val="1"/>
+                <w:lang w:eastAsia="ar-SA"/>
+              </w:rPr>
+              <w:t xml:space="preserve"> sensor” i Rock</w:t>
             </w:r>
             <w:r>
               <w:rPr>
@@ -4954,8 +5240,27 @@
                 <w:kern w:val="1"/>
                 <w:lang w:eastAsia="ar-SA"/>
               </w:rPr>
-              <w:t xml:space="preserve">ælger ’mapping scheme’ på liste over ’mapping </w:t>
-            </w:r>
+              <w:t>ælger ’</w:t>
+            </w:r>
+            <w:proofErr w:type="spellStart"/>
+            <w:r>
+              <w:rPr>
+                <w:rFonts w:eastAsia="SimSun" w:cs="Calibri"/>
+                <w:kern w:val="1"/>
+                <w:lang w:eastAsia="ar-SA"/>
+              </w:rPr>
+              <w:t>mapping</w:t>
+            </w:r>
+            <w:proofErr w:type="spellEnd"/>
+            <w:r>
+              <w:rPr>
+                <w:rFonts w:eastAsia="SimSun" w:cs="Calibri"/>
+                <w:kern w:val="1"/>
+                <w:lang w:eastAsia="ar-SA"/>
+              </w:rPr>
+              <w:t xml:space="preserve"> </w:t>
+            </w:r>
+            <w:proofErr w:type="spellStart"/>
             <w:r>
               <w:rPr>
                 <w:rFonts w:eastAsia="SimSun" w:cs="Calibri"/>
@@ -4964,13 +5269,58 @@
               </w:rPr>
               <w:t>scheme</w:t>
             </w:r>
-            <w:r>
-              <w:rPr>
-                <w:rFonts w:eastAsia="SimSun" w:cs="Calibri"/>
-                <w:kern w:val="1"/>
-                <w:lang w:eastAsia="ar-SA"/>
-              </w:rPr>
-              <w:t>s’</w:t>
+            <w:proofErr w:type="spellEnd"/>
+            <w:r>
+              <w:rPr>
+                <w:rFonts w:eastAsia="SimSun" w:cs="Calibri"/>
+                <w:kern w:val="1"/>
+                <w:lang w:eastAsia="ar-SA"/>
+              </w:rPr>
+              <w:t>’ på liste over ’</w:t>
+            </w:r>
+            <w:proofErr w:type="spellStart"/>
+            <w:r>
+              <w:rPr>
+                <w:rFonts w:eastAsia="SimSun" w:cs="Calibri"/>
+                <w:kern w:val="1"/>
+                <w:lang w:eastAsia="ar-SA"/>
+              </w:rPr>
+              <w:t>mapping</w:t>
+            </w:r>
+            <w:proofErr w:type="spellEnd"/>
+            <w:r>
+              <w:rPr>
+                <w:rFonts w:eastAsia="SimSun" w:cs="Calibri"/>
+                <w:kern w:val="1"/>
+                <w:lang w:eastAsia="ar-SA"/>
+              </w:rPr>
+              <w:t xml:space="preserve"> </w:t>
+            </w:r>
+            <w:proofErr w:type="spellStart"/>
+            <w:r>
+              <w:rPr>
+                <w:rFonts w:eastAsia="SimSun" w:cs="Calibri"/>
+                <w:kern w:val="1"/>
+                <w:lang w:eastAsia="ar-SA"/>
+              </w:rPr>
+              <w:t>scheme</w:t>
+            </w:r>
+            <w:r>
+              <w:rPr>
+                <w:rFonts w:eastAsia="SimSun" w:cs="Calibri"/>
+                <w:kern w:val="1"/>
+                <w:lang w:eastAsia="ar-SA"/>
+              </w:rPr>
+              <w:t>s</w:t>
+            </w:r>
+            <w:proofErr w:type="spellEnd"/>
+            <w:r>
+              <w:rPr>
+                <w:rFonts w:eastAsia="SimSun" w:cs="Calibri"/>
+                <w:kern w:val="1"/>
+                <w:lang w:eastAsia="ar-SA"/>
+              </w:rPr>
+              <w:t>’</w:t>
             </w:r>
           </w:p>
           <w:p>
@@ -5026,7 +5376,25 @@
                 <w:kern w:val="1"/>
                 <w:lang w:eastAsia="ar-SA"/>
               </w:rPr>
-              <w:t>Bruger vælger at tilføje sensor til et eller flere presets på</w:t>
+              <w:t xml:space="preserve">Bruger vælger at tilføje sensor til et eller flere </w:t>
+            </w:r>
+            <w:proofErr w:type="spellStart"/>
+            <w:r>
+              <w:rPr>
+                <w:rFonts w:eastAsia="SimSun" w:cs="Calibri"/>
+                <w:kern w:val="1"/>
+                <w:lang w:eastAsia="ar-SA"/>
+              </w:rPr>
+              <w:t>presets</w:t>
+            </w:r>
+            <w:proofErr w:type="spellEnd"/>
+            <w:r>
+              <w:rPr>
+                <w:rFonts w:eastAsia="SimSun" w:cs="Calibri"/>
+                <w:kern w:val="1"/>
+                <w:lang w:eastAsia="ar-SA"/>
+              </w:rPr>
+              <w:t xml:space="preserve"> på</w:t>
             </w:r>
             <w:r>
               <w:rPr>
@@ -5042,7 +5410,16 @@
                 <w:kern w:val="1"/>
                 <w:lang w:eastAsia="ar-SA"/>
               </w:rPr>
-              <w:t xml:space="preserve"> preset</w:t>
+              <w:t xml:space="preserve"> </w:t>
+            </w:r>
+            <w:proofErr w:type="spellStart"/>
+            <w:r>
+              <w:rPr>
+                <w:rFonts w:eastAsia="SimSun" w:cs="Calibri"/>
+                <w:kern w:val="1"/>
+                <w:lang w:eastAsia="ar-SA"/>
+              </w:rPr>
+              <w:t>preset</w:t>
             </w:r>
             <w:r>
               <w:rPr>
@@ -5052,6 +5429,7 @@
               </w:rPr>
               <w:t>s</w:t>
             </w:r>
+            <w:proofErr w:type="spellEnd"/>
           </w:p>
           <w:p>
             <w:pPr>
@@ -5563,8 +5941,13 @@
         </w:numPr>
       </w:pPr>
       <w:r>
-        <w:t>Indstil preset</w:t>
+        <w:t xml:space="preserve">Indstil </w:t>
       </w:r>
+      <w:proofErr w:type="spellStart"/>
+      <w:r>
+        <w:t>preset</w:t>
+      </w:r>
+      <w:proofErr w:type="spellEnd"/>
     </w:p>
     <w:p/>
     <w:tbl>
@@ -5636,8 +6019,30 @@
                 <w:szCs w:val="22"/>
                 <w:lang w:eastAsia="ar-SA"/>
               </w:rPr>
-              <w:t>Vælg preset</w:t>
-            </w:r>
+              <w:t>Konfigurer</w:t>
+            </w:r>
+            <w:r>
+              <w:rPr>
+                <w:rFonts w:eastAsia="SimSun" w:cs="Calibri"/>
+                <w:b/>
+                <w:kern w:val="1"/>
+                <w:szCs w:val="22"/>
+                <w:lang w:eastAsia="ar-SA"/>
+              </w:rPr>
+              <w:t xml:space="preserve"> </w:t>
+            </w:r>
+            <w:proofErr w:type="spellStart"/>
+            <w:r>
+              <w:rPr>
+                <w:rFonts w:eastAsia="SimSun" w:cs="Calibri"/>
+                <w:b/>
+                <w:kern w:val="1"/>
+                <w:szCs w:val="22"/>
+                <w:lang w:eastAsia="ar-SA"/>
+              </w:rPr>
+              <w:t>preset</w:t>
+            </w:r>
+            <w:proofErr w:type="spellEnd"/>
           </w:p>
         </w:tc>
       </w:tr>
@@ -5658,6 +6063,7 @@
                 <w:lang w:eastAsia="ar-SA"/>
               </w:rPr>
             </w:pPr>
+            <w:proofErr w:type="spellStart"/>
             <w:r>
               <w:rPr>
                 <w:rFonts w:eastAsia="SimSun" w:cs="Calibri"/>
@@ -5667,7 +6073,19 @@
                 <w:szCs w:val="22"/>
                 <w:lang w:eastAsia="ar-SA"/>
               </w:rPr>
-              <w:t>Use Case ID</w:t>
+              <w:t>Use</w:t>
+            </w:r>
+            <w:proofErr w:type="spellEnd"/>
+            <w:r>
+              <w:rPr>
+                <w:rFonts w:eastAsia="SimSun" w:cs="Calibri"/>
+                <w:b/>
+                <w:bCs/>
+                <w:kern w:val="1"/>
+                <w:szCs w:val="22"/>
+                <w:lang w:eastAsia="ar-SA"/>
+              </w:rPr>
+              <w:t xml:space="preserve"> Case ID</w:t>
             </w:r>
           </w:p>
         </w:tc>
@@ -6054,8 +6472,19 @@
                 <w:szCs w:val="22"/>
                 <w:lang w:eastAsia="ar-SA"/>
               </w:rPr>
-              <w:t>At oprette, redigere eller slette et preset</w:t>
-            </w:r>
+              <w:t xml:space="preserve">At oprette, redigere eller slette et </w:t>
+            </w:r>
+            <w:proofErr w:type="spellStart"/>
+            <w:r>
+              <w:rPr>
+                <w:rFonts w:eastAsia="SimSun" w:cs="Calibri"/>
+                <w:kern w:val="1"/>
+                <w:szCs w:val="22"/>
+                <w:lang w:eastAsia="ar-SA"/>
+              </w:rPr>
+              <w:t>preset</w:t>
+            </w:r>
+            <w:proofErr w:type="spellEnd"/>
           </w:p>
         </w:tc>
       </w:tr>
@@ -6111,8 +6540,19 @@
                 <w:szCs w:val="22"/>
                 <w:lang w:eastAsia="ar-SA"/>
               </w:rPr>
-              <w:t>Der er foretaget en ændring i et preset</w:t>
-            </w:r>
+              <w:t xml:space="preserve">Der er foretaget en ændring i et </w:t>
+            </w:r>
+            <w:proofErr w:type="spellStart"/>
+            <w:r>
+              <w:rPr>
+                <w:rFonts w:eastAsia="SimSun" w:cs="Calibri"/>
+                <w:kern w:val="1"/>
+                <w:szCs w:val="22"/>
+                <w:lang w:eastAsia="ar-SA"/>
+              </w:rPr>
+              <w:t>preset</w:t>
+            </w:r>
+            <w:proofErr w:type="spellEnd"/>
           </w:p>
         </w:tc>
       </w:tr>
@@ -6202,7 +6642,43 @@
                 <w:kern w:val="1"/>
                 <w:lang w:eastAsia="ar-SA"/>
               </w:rPr>
-              <w:t>Bruger vælger ”Indstil presets” i Rocks hovedmenu</w:t>
+              <w:t>Bruger vælger ”</w:t>
+            </w:r>
+            <w:r>
+              <w:rPr>
+                <w:rFonts w:eastAsia="SimSun" w:cs="Calibri"/>
+                <w:kern w:val="1"/>
+                <w:lang w:eastAsia="ar-SA"/>
+              </w:rPr>
+              <w:t>Konfigurer</w:t>
+            </w:r>
+            <w:bookmarkStart w:id="0" w:name="_GoBack"/>
+            <w:bookmarkEnd w:id="0"/>
+            <w:r>
+              <w:rPr>
+                <w:rFonts w:eastAsia="SimSun" w:cs="Calibri"/>
+                <w:kern w:val="1"/>
+                <w:lang w:eastAsia="ar-SA"/>
+              </w:rPr>
+              <w:t xml:space="preserve"> </w:t>
+            </w:r>
+            <w:proofErr w:type="spellStart"/>
+            <w:r>
+              <w:rPr>
+                <w:rFonts w:eastAsia="SimSun" w:cs="Calibri"/>
+                <w:kern w:val="1"/>
+                <w:lang w:eastAsia="ar-SA"/>
+              </w:rPr>
+              <w:t>presets</w:t>
+            </w:r>
+            <w:proofErr w:type="spellEnd"/>
+            <w:r>
+              <w:rPr>
+                <w:rFonts w:eastAsia="SimSun" w:cs="Calibri"/>
+                <w:kern w:val="1"/>
+                <w:lang w:eastAsia="ar-SA"/>
+              </w:rPr>
+              <w:t>” i Rocks hovedmenu</w:t>
             </w:r>
           </w:p>
           <w:p>
@@ -6290,7 +6766,25 @@
                 <w:kern w:val="1"/>
                 <w:lang w:eastAsia="ar-SA"/>
               </w:rPr>
-              <w:t>Bruger indtaster preset-navn</w:t>
+              <w:t xml:space="preserve">Bruger indtaster </w:t>
+            </w:r>
+            <w:proofErr w:type="spellStart"/>
+            <w:r>
+              <w:rPr>
+                <w:rFonts w:eastAsia="SimSun" w:cs="Calibri"/>
+                <w:kern w:val="1"/>
+                <w:lang w:eastAsia="ar-SA"/>
+              </w:rPr>
+              <w:t>preset</w:t>
+            </w:r>
+            <w:proofErr w:type="spellEnd"/>
+            <w:r>
+              <w:rPr>
+                <w:rFonts w:eastAsia="SimSun" w:cs="Calibri"/>
+                <w:kern w:val="1"/>
+                <w:lang w:eastAsia="ar-SA"/>
+              </w:rPr>
+              <w:t>-navn</w:t>
             </w:r>
           </w:p>
           <w:p>
@@ -6314,8 +6808,18 @@
                 <w:kern w:val="1"/>
                 <w:lang w:eastAsia="ar-SA"/>
               </w:rPr>
-              <w:t>Bruger markerer de ønskede konfigurationer på liste over sensorkonfiguration og tilføjer disse til det nuværende preset</w:t>
-            </w:r>
+              <w:t xml:space="preserve">Bruger markerer de ønskede konfigurationer på liste over sensorkonfiguration og tilføjer disse til det nuværende </w:t>
+            </w:r>
+            <w:proofErr w:type="spellStart"/>
+            <w:r>
+              <w:rPr>
+                <w:rFonts w:eastAsia="SimSun" w:cs="Calibri"/>
+                <w:kern w:val="1"/>
+                <w:lang w:eastAsia="ar-SA"/>
+              </w:rPr>
+              <w:t>preset</w:t>
+            </w:r>
+            <w:proofErr w:type="spellEnd"/>
           </w:p>
           <w:p>
             <w:pPr>
@@ -6524,7 +7028,25 @@
                 <w:kern w:val="1"/>
                 <w:lang w:eastAsia="ar-SA"/>
               </w:rPr>
-              <w:t>Bruger vælger preset fra</w:t>
+              <w:t xml:space="preserve">Bruger vælger </w:t>
+            </w:r>
+            <w:proofErr w:type="spellStart"/>
+            <w:r>
+              <w:rPr>
+                <w:rFonts w:eastAsia="SimSun" w:cs="Calibri"/>
+                <w:kern w:val="1"/>
+                <w:lang w:eastAsia="ar-SA"/>
+              </w:rPr>
+              <w:t>preset</w:t>
+            </w:r>
+            <w:proofErr w:type="spellEnd"/>
+            <w:r>
+              <w:rPr>
+                <w:rFonts w:eastAsia="SimSun" w:cs="Calibri"/>
+                <w:kern w:val="1"/>
+                <w:lang w:eastAsia="ar-SA"/>
+              </w:rPr>
+              <w:t xml:space="preserve"> fra</w:t>
             </w:r>
             <w:r>
               <w:rPr>
@@ -6540,7 +7062,16 @@
                 <w:kern w:val="1"/>
                 <w:lang w:eastAsia="ar-SA"/>
               </w:rPr>
-              <w:t xml:space="preserve"> preset</w:t>
+              <w:t xml:space="preserve"> </w:t>
+            </w:r>
+            <w:proofErr w:type="spellStart"/>
+            <w:r>
+              <w:rPr>
+                <w:rFonts w:eastAsia="SimSun" w:cs="Calibri"/>
+                <w:kern w:val="1"/>
+                <w:lang w:eastAsia="ar-SA"/>
+              </w:rPr>
+              <w:t>preset</w:t>
             </w:r>
             <w:r>
               <w:rPr>
@@ -6550,6 +7081,7 @@
               </w:rPr>
               <w:t>s</w:t>
             </w:r>
+            <w:proofErr w:type="spellEnd"/>
           </w:p>
           <w:p>
             <w:pPr>
@@ -6634,8 +7166,36 @@
                 <w:kern w:val="1"/>
                 <w:lang w:eastAsia="ar-SA"/>
               </w:rPr>
-              <w:t>Bruger vælger preset fra list over eksisterende presets</w:t>
-            </w:r>
+              <w:t xml:space="preserve">Bruger vælger </w:t>
+            </w:r>
+            <w:proofErr w:type="spellStart"/>
+            <w:r>
+              <w:rPr>
+                <w:rFonts w:eastAsia="SimSun" w:cs="Calibri"/>
+                <w:kern w:val="1"/>
+                <w:lang w:eastAsia="ar-SA"/>
+              </w:rPr>
+              <w:t>preset</w:t>
+            </w:r>
+            <w:proofErr w:type="spellEnd"/>
+            <w:r>
+              <w:rPr>
+                <w:rFonts w:eastAsia="SimSun" w:cs="Calibri"/>
+                <w:kern w:val="1"/>
+                <w:lang w:eastAsia="ar-SA"/>
+              </w:rPr>
+              <w:t xml:space="preserve"> fra list over eksisterende </w:t>
+            </w:r>
+            <w:proofErr w:type="spellStart"/>
+            <w:r>
+              <w:rPr>
+                <w:rFonts w:eastAsia="SimSun" w:cs="Calibri"/>
+                <w:kern w:val="1"/>
+                <w:lang w:eastAsia="ar-SA"/>
+              </w:rPr>
+              <w:t>presets</w:t>
+            </w:r>
+            <w:proofErr w:type="spellEnd"/>
           </w:p>
           <w:p>
             <w:pPr>
@@ -6678,13 +7238,23 @@
                 <w:lang w:eastAsia="ar-SA"/>
               </w:rPr>
             </w:pPr>
-            <w:r>
-              <w:rPr>
-                <w:rFonts w:eastAsia="SimSun" w:cs="Calibri"/>
-                <w:kern w:val="1"/>
-                <w:lang w:eastAsia="ar-SA"/>
-              </w:rPr>
-              <w:t>Preset slettes og UC4 afsluttes</w:t>
+            <w:proofErr w:type="spellStart"/>
+            <w:r>
+              <w:rPr>
+                <w:rFonts w:eastAsia="SimSun" w:cs="Calibri"/>
+                <w:kern w:val="1"/>
+                <w:lang w:eastAsia="ar-SA"/>
+              </w:rPr>
+              <w:t>Preset</w:t>
+            </w:r>
+            <w:proofErr w:type="spellEnd"/>
+            <w:r>
+              <w:rPr>
+                <w:rFonts w:eastAsia="SimSun" w:cs="Calibri"/>
+                <w:kern w:val="1"/>
+                <w:lang w:eastAsia="ar-SA"/>
+              </w:rPr>
+              <w:t xml:space="preserve"> slettes og UC4 afsluttes</w:t>
             </w:r>
           </w:p>
           <w:p>
@@ -6704,8 +7274,18 @@
                 <w:kern w:val="1"/>
                 <w:lang w:eastAsia="ar-SA"/>
               </w:rPr>
-              <w:t>[Undtagelse 7.a: Bruger vælger ”Fortryd” ]</w:t>
-            </w:r>
+              <w:t>[Undtagelse 7.a: Bruger vælger ”Fortryd</w:t>
+            </w:r>
+            <w:proofErr w:type="gramStart"/>
+            <w:r>
+              <w:rPr>
+                <w:rFonts w:eastAsia="SimSun" w:cs="Calibri"/>
+                <w:kern w:val="1"/>
+                <w:lang w:eastAsia="ar-SA"/>
+              </w:rPr>
+              <w:t>” ]</w:t>
+            </w:r>
+            <w:proofErr w:type="gramEnd"/>
           </w:p>
           <w:p>
             <w:pPr>
@@ -6758,8 +7338,13 @@
         </w:numPr>
       </w:pPr>
       <w:r>
-        <w:t>Vælg preset</w:t>
+        <w:t xml:space="preserve">Vælg </w:t>
       </w:r>
+      <w:proofErr w:type="spellStart"/>
+      <w:r>
+        <w:t>preset</w:t>
+      </w:r>
+      <w:proofErr w:type="spellEnd"/>
     </w:p>
     <w:p>
       <w:pPr>
@@ -6854,8 +7439,13 @@
               </w:rPr>
             </w:pPr>
             <w:r>
-              <w:t>Vælg preset</w:t>
-            </w:r>
+              <w:t xml:space="preserve">Vælg </w:t>
+            </w:r>
+            <w:proofErr w:type="spellStart"/>
+            <w:r>
+              <w:t>preset</w:t>
+            </w:r>
+            <w:proofErr w:type="spellEnd"/>
           </w:p>
         </w:tc>
       </w:tr>
@@ -7336,7 +7926,25 @@
                 <w:color w:val="5F497A"/>
                 <w:lang w:eastAsia="da-DK"/>
               </w:rPr>
-              <w:t>Følgende use cases er gennemført:</w:t>
+              <w:t xml:space="preserve">Følgende </w:t>
+            </w:r>
+            <w:proofErr w:type="spellStart"/>
+            <w:r>
+              <w:rPr>
+                <w:rFonts w:ascii="Calibri" w:eastAsia="Times New Roman" w:hAnsi="Calibri" w:cs="Times New Roman"/>
+                <w:color w:val="5F497A"/>
+                <w:lang w:eastAsia="da-DK"/>
+              </w:rPr>
+              <w:t>use</w:t>
+            </w:r>
+            <w:proofErr w:type="spellEnd"/>
+            <w:r>
+              <w:rPr>
+                <w:rFonts w:ascii="Calibri" w:eastAsia="Times New Roman" w:hAnsi="Calibri" w:cs="Times New Roman"/>
+                <w:color w:val="5F497A"/>
+                <w:lang w:eastAsia="da-DK"/>
+              </w:rPr>
+              <w:t xml:space="preserve"> cases er gennemført:</w:t>
             </w:r>
           </w:p>
           <w:p>
@@ -7432,8 +8040,18 @@
                 <w:color w:val="5F497A"/>
                 <w:lang w:eastAsia="da-DK"/>
               </w:rPr>
-              <w:t>Bruger vælger et preset</w:t>
-            </w:r>
+              <w:t xml:space="preserve">Bruger vælger et </w:t>
+            </w:r>
+            <w:proofErr w:type="spellStart"/>
+            <w:r>
+              <w:rPr>
+                <w:rFonts w:ascii="Calibri" w:eastAsia="Times New Roman" w:hAnsi="Calibri" w:cs="Times New Roman"/>
+                <w:color w:val="5F497A"/>
+                <w:lang w:eastAsia="da-DK"/>
+              </w:rPr>
+              <w:t>preset</w:t>
+            </w:r>
+            <w:proofErr w:type="spellEnd"/>
           </w:p>
         </w:tc>
       </w:tr>
@@ -7509,7 +8127,23 @@
                 <w:rFonts w:ascii="Calibri" w:eastAsia="Times New Roman" w:hAnsi="Calibri" w:cs="Times New Roman"/>
                 <w:lang w:eastAsia="da-DK"/>
               </w:rPr>
-              <w:t>Der er skiftet til et nyt preset (sæt af sensorkonfigurationer)</w:t>
+              <w:t xml:space="preserve">Der er skiftet til et nyt </w:t>
+            </w:r>
+            <w:proofErr w:type="spellStart"/>
+            <w:r>
+              <w:rPr>
+                <w:rFonts w:ascii="Calibri" w:eastAsia="Times New Roman" w:hAnsi="Calibri" w:cs="Times New Roman"/>
+                <w:lang w:eastAsia="da-DK"/>
+              </w:rPr>
+              <w:t>preset</w:t>
+            </w:r>
+            <w:proofErr w:type="spellEnd"/>
+            <w:r>
+              <w:rPr>
+                <w:rFonts w:ascii="Calibri" w:eastAsia="Times New Roman" w:hAnsi="Calibri" w:cs="Times New Roman"/>
+                <w:lang w:eastAsia="da-DK"/>
+              </w:rPr>
+              <w:t xml:space="preserve"> (sæt af sensorkonfigurationer)</w:t>
             </w:r>
           </w:p>
         </w:tc>
@@ -7622,7 +8256,32 @@
                 <w:rFonts w:ascii="Calibri" w:eastAsia="Times New Roman" w:hAnsi="Calibri" w:cs="Times New Roman"/>
                 <w:lang w:eastAsia="da-DK"/>
               </w:rPr>
-              <w:t>Bruger vælger  preset på Body</w:t>
+              <w:t xml:space="preserve">Bruger </w:t>
+            </w:r>
+            <w:proofErr w:type="gramStart"/>
+            <w:r>
+              <w:rPr>
+                <w:rFonts w:ascii="Calibri" w:eastAsia="Times New Roman" w:hAnsi="Calibri" w:cs="Times New Roman"/>
+                <w:lang w:eastAsia="da-DK"/>
+              </w:rPr>
+              <w:t xml:space="preserve">vælger  </w:t>
+            </w:r>
+            <w:proofErr w:type="spellStart"/>
+            <w:r>
+              <w:rPr>
+                <w:rFonts w:ascii="Calibri" w:eastAsia="Times New Roman" w:hAnsi="Calibri" w:cs="Times New Roman"/>
+                <w:lang w:eastAsia="da-DK"/>
+              </w:rPr>
+              <w:t>preset</w:t>
+            </w:r>
+            <w:proofErr w:type="spellEnd"/>
+            <w:proofErr w:type="gramEnd"/>
+            <w:r>
+              <w:rPr>
+                <w:rFonts w:ascii="Calibri" w:eastAsia="Times New Roman" w:hAnsi="Calibri" w:cs="Times New Roman"/>
+                <w:lang w:eastAsia="da-DK"/>
+              </w:rPr>
+              <w:t xml:space="preserve"> på Body</w:t>
             </w:r>
           </w:p>
           <w:p>
@@ -7644,8 +8303,17 @@
                 <w:rFonts w:ascii="Calibri" w:eastAsia="Times New Roman" w:hAnsi="Calibri" w:cs="Times New Roman"/>
                 <w:lang w:eastAsia="da-DK"/>
               </w:rPr>
-              <w:t>Body sender et signal til Rock med det valgte preset</w:t>
-            </w:r>
+              <w:t xml:space="preserve">Body sender et signal til Rock med det valgte </w:t>
+            </w:r>
+            <w:proofErr w:type="spellStart"/>
+            <w:r>
+              <w:rPr>
+                <w:rFonts w:ascii="Calibri" w:eastAsia="Times New Roman" w:hAnsi="Calibri" w:cs="Times New Roman"/>
+                <w:lang w:eastAsia="da-DK"/>
+              </w:rPr>
+              <w:t>preset</w:t>
+            </w:r>
+            <w:proofErr w:type="spellEnd"/>
           </w:p>
           <w:p>
             <w:pPr>
@@ -7684,7 +8352,23 @@
                 <w:rFonts w:ascii="Calibri" w:eastAsia="Times New Roman" w:hAnsi="Calibri" w:cs="Times New Roman"/>
                 <w:lang w:eastAsia="da-DK"/>
               </w:rPr>
-              <w:t>Body opdaterer det aktive sæt af sensorkonfigurationer på baggrund af det valgte preset og UC4 afsluttes</w:t>
+              <w:t xml:space="preserve">Body opdaterer det aktive sæt af sensorkonfigurationer på baggrund af det valgte </w:t>
+            </w:r>
+            <w:proofErr w:type="spellStart"/>
+            <w:r>
+              <w:rPr>
+                <w:rFonts w:ascii="Calibri" w:eastAsia="Times New Roman" w:hAnsi="Calibri" w:cs="Times New Roman"/>
+                <w:lang w:eastAsia="da-DK"/>
+              </w:rPr>
+              <w:t>preset</w:t>
+            </w:r>
+            <w:proofErr w:type="spellEnd"/>
+            <w:r>
+              <w:rPr>
+                <w:rFonts w:ascii="Calibri" w:eastAsia="Times New Roman" w:hAnsi="Calibri" w:cs="Times New Roman"/>
+                <w:lang w:eastAsia="da-DK"/>
+              </w:rPr>
+              <w:t xml:space="preserve"> og UC4 afsluttes</w:t>
             </w:r>
           </w:p>
           <w:p>
@@ -7803,8 +8487,17 @@
                 <w:rFonts w:ascii="Calibri" w:eastAsia="Times New Roman" w:hAnsi="Calibri" w:cs="Times New Roman"/>
                 <w:lang w:eastAsia="da-DK"/>
               </w:rPr>
-              <w:t xml:space="preserve">    2.a.1 Body afgiver fejlmeddelse</w:t>
-            </w:r>
+              <w:t xml:space="preserve">    2.a.1 Body afgiver </w:t>
+            </w:r>
+            <w:proofErr w:type="spellStart"/>
+            <w:r>
+              <w:rPr>
+                <w:rFonts w:ascii="Calibri" w:eastAsia="Times New Roman" w:hAnsi="Calibri" w:cs="Times New Roman"/>
+                <w:lang w:eastAsia="da-DK"/>
+              </w:rPr>
+              <w:t>fejlmeddelse</w:t>
+            </w:r>
+            <w:proofErr w:type="spellEnd"/>
           </w:p>
         </w:tc>
       </w:tr>
@@ -7920,6 +8613,7 @@
                 <w:lang w:eastAsia="ar-SA"/>
               </w:rPr>
             </w:pPr>
+            <w:proofErr w:type="spellStart"/>
             <w:r>
               <w:rPr>
                 <w:rFonts w:eastAsia="SimSun" w:cs="Calibri"/>
@@ -7929,7 +8623,19 @@
                 <w:szCs w:val="22"/>
                 <w:lang w:eastAsia="ar-SA"/>
               </w:rPr>
-              <w:t>Use Case ID</w:t>
+              <w:t>Use</w:t>
+            </w:r>
+            <w:proofErr w:type="spellEnd"/>
+            <w:r>
+              <w:rPr>
+                <w:rFonts w:eastAsia="SimSun" w:cs="Calibri"/>
+                <w:b/>
+                <w:bCs/>
+                <w:kern w:val="1"/>
+                <w:szCs w:val="22"/>
+                <w:lang w:eastAsia="ar-SA"/>
+              </w:rPr>
+              <w:t xml:space="preserve"> Case ID</w:t>
             </w:r>
           </w:p>
         </w:tc>
@@ -8011,6 +8717,7 @@
                 <w:lang w:eastAsia="ar-SA"/>
               </w:rPr>
             </w:pPr>
+            <w:proofErr w:type="gramStart"/>
             <w:r>
               <w:rPr>
                 <w:rFonts w:eastAsia="SimSun" w:cs="Calibri"/>
@@ -8027,7 +8734,17 @@
                 <w:szCs w:val="22"/>
                 <w:lang w:eastAsia="ar-SA"/>
               </w:rPr>
-              <w:t>..*</w:t>
+              <w:t>..</w:t>
+            </w:r>
+            <w:proofErr w:type="gramEnd"/>
+            <w:r>
+              <w:rPr>
+                <w:rFonts w:eastAsia="SimSun" w:cs="Calibri"/>
+                <w:kern w:val="1"/>
+                <w:szCs w:val="22"/>
+                <w:lang w:eastAsia="ar-SA"/>
+              </w:rPr>
+              <w:t>*</w:t>
             </w:r>
             <w:r>
               <w:rPr>
@@ -8268,14 +8985,45 @@
                 <w:lang w:eastAsia="ar-SA"/>
               </w:rPr>
             </w:pPr>
-            <w:r>
-              <w:rPr>
-                <w:rFonts w:eastAsia="SimSun" w:cs="Calibri"/>
-                <w:kern w:val="1"/>
-                <w:szCs w:val="22"/>
-                <w:lang w:eastAsia="ar-SA"/>
-              </w:rPr>
-              <w:t>Use case 1 (Forbind Body og Rock) er gennemført, og use case 3 (Opsæt sensorer) er gennemført mindst én gang</w:t>
+            <w:proofErr w:type="spellStart"/>
+            <w:r>
+              <w:rPr>
+                <w:rFonts w:eastAsia="SimSun" w:cs="Calibri"/>
+                <w:kern w:val="1"/>
+                <w:szCs w:val="22"/>
+                <w:lang w:eastAsia="ar-SA"/>
+              </w:rPr>
+              <w:t>Use</w:t>
+            </w:r>
+            <w:proofErr w:type="spellEnd"/>
+            <w:r>
+              <w:rPr>
+                <w:rFonts w:eastAsia="SimSun" w:cs="Calibri"/>
+                <w:kern w:val="1"/>
+                <w:szCs w:val="22"/>
+                <w:lang w:eastAsia="ar-SA"/>
+              </w:rPr>
+              <w:t xml:space="preserve"> case 1 (Forbind Body og Rock) er gennemført, og </w:t>
+            </w:r>
+            <w:proofErr w:type="spellStart"/>
+            <w:r>
+              <w:rPr>
+                <w:rFonts w:eastAsia="SimSun" w:cs="Calibri"/>
+                <w:kern w:val="1"/>
+                <w:szCs w:val="22"/>
+                <w:lang w:eastAsia="ar-SA"/>
+              </w:rPr>
+              <w:t>use</w:t>
+            </w:r>
+            <w:proofErr w:type="spellEnd"/>
+            <w:r>
+              <w:rPr>
+                <w:rFonts w:eastAsia="SimSun" w:cs="Calibri"/>
+                <w:kern w:val="1"/>
+                <w:szCs w:val="22"/>
+                <w:lang w:eastAsia="ar-SA"/>
+              </w:rPr>
+              <w:t xml:space="preserve"> case 3 (Opsæt sensorer) er gennemført mindst én gang</w:t>
             </w:r>
             <w:r>
               <w:rPr>
@@ -8343,7 +9091,27 @@
                 <w:szCs w:val="22"/>
                 <w:lang w:eastAsia="ar-SA"/>
               </w:rPr>
-              <w:t>At sende rådata fra Body til Rock</w:t>
+              <w:t xml:space="preserve">At sende </w:t>
+            </w:r>
+            <w:proofErr w:type="spellStart"/>
+            <w:r>
+              <w:rPr>
+                <w:rFonts w:eastAsia="SimSun" w:cs="Calibri"/>
+                <w:kern w:val="1"/>
+                <w:szCs w:val="22"/>
+                <w:lang w:eastAsia="ar-SA"/>
+              </w:rPr>
+              <w:t>rådata</w:t>
+            </w:r>
+            <w:proofErr w:type="spellEnd"/>
+            <w:r>
+              <w:rPr>
+                <w:rFonts w:eastAsia="SimSun" w:cs="Calibri"/>
+                <w:kern w:val="1"/>
+                <w:szCs w:val="22"/>
+                <w:lang w:eastAsia="ar-SA"/>
+              </w:rPr>
+              <w:t xml:space="preserve"> fra Body til Rock</w:t>
             </w:r>
           </w:p>
         </w:tc>
@@ -8491,8 +9259,18 @@
                 <w:kern w:val="1"/>
                 <w:lang w:eastAsia="ar-SA"/>
               </w:rPr>
-              <w:t>Sensor genererer rådata</w:t>
-            </w:r>
+              <w:t xml:space="preserve">Sensor genererer </w:t>
+            </w:r>
+            <w:proofErr w:type="spellStart"/>
+            <w:r>
+              <w:rPr>
+                <w:rFonts w:eastAsia="SimSun" w:cs="Calibri"/>
+                <w:kern w:val="1"/>
+                <w:lang w:eastAsia="ar-SA"/>
+              </w:rPr>
+              <w:t>rådata</w:t>
+            </w:r>
+            <w:proofErr w:type="spellEnd"/>
           </w:p>
           <w:p>
             <w:pPr>
@@ -8515,7 +9293,25 @@
                 <w:kern w:val="1"/>
                 <w:lang w:eastAsia="ar-SA"/>
               </w:rPr>
-              <w:t>Body sender rådata trådløst til Rock</w:t>
+              <w:t xml:space="preserve">Body sender </w:t>
+            </w:r>
+            <w:proofErr w:type="spellStart"/>
+            <w:r>
+              <w:rPr>
+                <w:rFonts w:eastAsia="SimSun" w:cs="Calibri"/>
+                <w:kern w:val="1"/>
+                <w:lang w:eastAsia="ar-SA"/>
+              </w:rPr>
+              <w:t>rådata</w:t>
+            </w:r>
+            <w:proofErr w:type="spellEnd"/>
+            <w:r>
+              <w:rPr>
+                <w:rFonts w:eastAsia="SimSun" w:cs="Calibri"/>
+                <w:kern w:val="1"/>
+                <w:lang w:eastAsia="ar-SA"/>
+              </w:rPr>
+              <w:t xml:space="preserve"> trådløst til Rock</w:t>
             </w:r>
           </w:p>
           <w:p>
@@ -8799,6 +9595,7 @@
                 <w:lang w:eastAsia="ar-SA"/>
               </w:rPr>
             </w:pPr>
+            <w:proofErr w:type="spellStart"/>
             <w:r>
               <w:rPr>
                 <w:rFonts w:eastAsia="SimSun" w:cs="Calibri"/>
@@ -8808,7 +9605,19 @@
                 <w:szCs w:val="22"/>
                 <w:lang w:eastAsia="ar-SA"/>
               </w:rPr>
-              <w:t>Use Case ID</w:t>
+              <w:t>Use</w:t>
+            </w:r>
+            <w:proofErr w:type="spellEnd"/>
+            <w:r>
+              <w:rPr>
+                <w:rFonts w:eastAsia="SimSun" w:cs="Calibri"/>
+                <w:b/>
+                <w:bCs/>
+                <w:kern w:val="1"/>
+                <w:szCs w:val="22"/>
+                <w:lang w:eastAsia="ar-SA"/>
+              </w:rPr>
+              <w:t xml:space="preserve"> Case ID</w:t>
             </w:r>
           </w:p>
         </w:tc>
@@ -8890,6 +9699,7 @@
                 <w:lang w:eastAsia="ar-SA"/>
               </w:rPr>
             </w:pPr>
+            <w:proofErr w:type="gramStart"/>
             <w:r>
               <w:rPr>
                 <w:rFonts w:eastAsia="SimSun" w:cs="Calibri"/>
@@ -8906,7 +9716,17 @@
                 <w:szCs w:val="22"/>
                 <w:lang w:eastAsia="ar-SA"/>
               </w:rPr>
-              <w:t>..*</w:t>
+              <w:t>..</w:t>
+            </w:r>
+            <w:proofErr w:type="gramEnd"/>
+            <w:r>
+              <w:rPr>
+                <w:rFonts w:eastAsia="SimSun" w:cs="Calibri"/>
+                <w:kern w:val="1"/>
+                <w:szCs w:val="22"/>
+                <w:lang w:eastAsia="ar-SA"/>
+              </w:rPr>
+              <w:t>*</w:t>
             </w:r>
             <w:r>
               <w:rPr>
@@ -9147,24 +9967,46 @@
                 <w:lang w:eastAsia="ar-SA"/>
               </w:rPr>
             </w:pPr>
-            <w:r>
-              <w:rPr>
-                <w:rFonts w:eastAsia="SimSun" w:cs="Calibri"/>
-                <w:kern w:val="1"/>
-                <w:szCs w:val="22"/>
-                <w:lang w:eastAsia="ar-SA"/>
-              </w:rPr>
-              <w:t>Use case 5 (</w:t>
-            </w:r>
-            <w:r>
-              <w:rPr>
-                <w:rFonts w:eastAsia="SimSun" w:cs="Calibri"/>
-                <w:kern w:val="1"/>
-                <w:szCs w:val="22"/>
-                <w:lang w:eastAsia="ar-SA"/>
-              </w:rPr>
-              <w:t>Vælg preset</w:t>
-            </w:r>
+            <w:proofErr w:type="spellStart"/>
+            <w:r>
+              <w:rPr>
+                <w:rFonts w:eastAsia="SimSun" w:cs="Calibri"/>
+                <w:kern w:val="1"/>
+                <w:szCs w:val="22"/>
+                <w:lang w:eastAsia="ar-SA"/>
+              </w:rPr>
+              <w:t>Use</w:t>
+            </w:r>
+            <w:proofErr w:type="spellEnd"/>
+            <w:r>
+              <w:rPr>
+                <w:rFonts w:eastAsia="SimSun" w:cs="Calibri"/>
+                <w:kern w:val="1"/>
+                <w:szCs w:val="22"/>
+                <w:lang w:eastAsia="ar-SA"/>
+              </w:rPr>
+              <w:t xml:space="preserve"> case 5 (</w:t>
+            </w:r>
+            <w:r>
+              <w:rPr>
+                <w:rFonts w:eastAsia="SimSun" w:cs="Calibri"/>
+                <w:kern w:val="1"/>
+                <w:szCs w:val="22"/>
+                <w:lang w:eastAsia="ar-SA"/>
+              </w:rPr>
+              <w:t xml:space="preserve">Vælg </w:t>
+            </w:r>
+            <w:proofErr w:type="spellStart"/>
+            <w:r>
+              <w:rPr>
+                <w:rFonts w:eastAsia="SimSun" w:cs="Calibri"/>
+                <w:kern w:val="1"/>
+                <w:szCs w:val="22"/>
+                <w:lang w:eastAsia="ar-SA"/>
+              </w:rPr>
+              <w:t>preset</w:t>
+            </w:r>
+            <w:proofErr w:type="spellEnd"/>
             <w:r>
               <w:rPr>
                 <w:rFonts w:eastAsia="SimSun" w:cs="Calibri"/>
@@ -9240,7 +10082,27 @@
                 <w:szCs w:val="22"/>
                 <w:lang w:eastAsia="ar-SA"/>
               </w:rPr>
-              <w:t xml:space="preserve">At konvertere rådata til MIDI-signaler, og sende til </w:t>
+              <w:t xml:space="preserve">At konvertere </w:t>
+            </w:r>
+            <w:proofErr w:type="spellStart"/>
+            <w:r>
+              <w:rPr>
+                <w:rFonts w:eastAsia="SimSun" w:cs="Calibri"/>
+                <w:kern w:val="1"/>
+                <w:szCs w:val="22"/>
+                <w:lang w:eastAsia="ar-SA"/>
+              </w:rPr>
+              <w:t>rådata</w:t>
+            </w:r>
+            <w:proofErr w:type="spellEnd"/>
+            <w:r>
+              <w:rPr>
+                <w:rFonts w:eastAsia="SimSun" w:cs="Calibri"/>
+                <w:kern w:val="1"/>
+                <w:szCs w:val="22"/>
+                <w:lang w:eastAsia="ar-SA"/>
+              </w:rPr>
+              <w:t xml:space="preserve"> til MIDI-signaler, og sende til </w:t>
             </w:r>
             <w:r>
               <w:rPr>
@@ -9574,15 +10436,33 @@
                 <w:kern w:val="1"/>
                 <w:lang w:eastAsia="ar-SA"/>
               </w:rPr>
-              <w:footnoteReference w:id="1"/>
-            </w:r>
-            <w:r>
-              <w:rPr>
-                <w:rFonts w:eastAsia="SimSun" w:cs="Calibri"/>
-                <w:kern w:val="1"/>
-                <w:lang w:eastAsia="ar-SA"/>
-              </w:rPr>
-              <w:t xml:space="preserve"> omdanner rådata til </w:t>
+              <w:footnoteReference w:id="2"/>
+            </w:r>
+            <w:r>
+              <w:rPr>
+                <w:rFonts w:eastAsia="SimSun" w:cs="Calibri"/>
+                <w:kern w:val="1"/>
+                <w:lang w:eastAsia="ar-SA"/>
+              </w:rPr>
+              <w:t xml:space="preserve"> omdanner </w:t>
+            </w:r>
+            <w:proofErr w:type="spellStart"/>
+            <w:r>
+              <w:rPr>
+                <w:rFonts w:eastAsia="SimSun" w:cs="Calibri"/>
+                <w:kern w:val="1"/>
+                <w:lang w:eastAsia="ar-SA"/>
+              </w:rPr>
+              <w:t>rådata</w:t>
+            </w:r>
+            <w:proofErr w:type="spellEnd"/>
+            <w:r>
+              <w:rPr>
+                <w:rFonts w:eastAsia="SimSun" w:cs="Calibri"/>
+                <w:kern w:val="1"/>
+                <w:lang w:eastAsia="ar-SA"/>
+              </w:rPr>
+              <w:t xml:space="preserve"> til </w:t>
             </w:r>
             <w:r>
               <w:rPr>
@@ -9974,6 +10854,7 @@
                 <w:lang w:eastAsia="ar-SA"/>
               </w:rPr>
             </w:pPr>
+            <w:proofErr w:type="spellStart"/>
             <w:r>
               <w:rPr>
                 <w:rFonts w:eastAsia="SimSun" w:cs="Calibri"/>
@@ -9983,7 +10864,19 @@
                 <w:szCs w:val="22"/>
                 <w:lang w:eastAsia="ar-SA"/>
               </w:rPr>
-              <w:t>Use Case ID</w:t>
+              <w:t>Use</w:t>
+            </w:r>
+            <w:proofErr w:type="spellEnd"/>
+            <w:r>
+              <w:rPr>
+                <w:rFonts w:eastAsia="SimSun" w:cs="Calibri"/>
+                <w:b/>
+                <w:bCs/>
+                <w:kern w:val="1"/>
+                <w:szCs w:val="22"/>
+                <w:lang w:eastAsia="ar-SA"/>
+              </w:rPr>
+              <w:t xml:space="preserve"> Case ID</w:t>
             </w:r>
           </w:p>
         </w:tc>
@@ -10304,14 +11197,25 @@
                 <w:lang w:eastAsia="ar-SA"/>
               </w:rPr>
             </w:pPr>
-            <w:r>
-              <w:rPr>
-                <w:rFonts w:eastAsia="SimSun" w:cs="Calibri"/>
-                <w:kern w:val="1"/>
-                <w:szCs w:val="22"/>
-                <w:lang w:eastAsia="ar-SA"/>
-              </w:rPr>
-              <w:t>Use case 3 (Opsæt sensorer)</w:t>
+            <w:proofErr w:type="spellStart"/>
+            <w:r>
+              <w:rPr>
+                <w:rFonts w:eastAsia="SimSun" w:cs="Calibri"/>
+                <w:kern w:val="1"/>
+                <w:szCs w:val="22"/>
+                <w:lang w:eastAsia="ar-SA"/>
+              </w:rPr>
+              <w:t>Use</w:t>
+            </w:r>
+            <w:proofErr w:type="spellEnd"/>
+            <w:r>
+              <w:rPr>
+                <w:rFonts w:eastAsia="SimSun" w:cs="Calibri"/>
+                <w:kern w:val="1"/>
+                <w:szCs w:val="22"/>
+                <w:lang w:eastAsia="ar-SA"/>
+              </w:rPr>
+              <w:t xml:space="preserve"> case 3 (Opsæt sensorer)</w:t>
             </w:r>
             <w:r>
               <w:rPr>
@@ -10340,14 +11244,65 @@
               </w:rPr>
               <w:t xml:space="preserve">og </w:t>
             </w:r>
-            <w:r>
-              <w:rPr>
-                <w:rFonts w:eastAsia="SimSun" w:cs="Calibri"/>
-                <w:kern w:val="1"/>
-                <w:szCs w:val="22"/>
-                <w:lang w:eastAsia="ar-SA"/>
-              </w:rPr>
-              <w:t xml:space="preserve">use case 4 (Indstil presets) og use case 6 (indsaml sensordata) er gennemført </w:t>
+            <w:proofErr w:type="spellStart"/>
+            <w:r>
+              <w:rPr>
+                <w:rFonts w:eastAsia="SimSun" w:cs="Calibri"/>
+                <w:kern w:val="1"/>
+                <w:szCs w:val="22"/>
+                <w:lang w:eastAsia="ar-SA"/>
+              </w:rPr>
+              <w:t>use</w:t>
+            </w:r>
+            <w:proofErr w:type="spellEnd"/>
+            <w:r>
+              <w:rPr>
+                <w:rFonts w:eastAsia="SimSun" w:cs="Calibri"/>
+                <w:kern w:val="1"/>
+                <w:szCs w:val="22"/>
+                <w:lang w:eastAsia="ar-SA"/>
+              </w:rPr>
+              <w:t xml:space="preserve"> case 4 (Indstil </w:t>
+            </w:r>
+            <w:proofErr w:type="spellStart"/>
+            <w:r>
+              <w:rPr>
+                <w:rFonts w:eastAsia="SimSun" w:cs="Calibri"/>
+                <w:kern w:val="1"/>
+                <w:szCs w:val="22"/>
+                <w:lang w:eastAsia="ar-SA"/>
+              </w:rPr>
+              <w:t>presets</w:t>
+            </w:r>
+            <w:proofErr w:type="spellEnd"/>
+            <w:r>
+              <w:rPr>
+                <w:rFonts w:eastAsia="SimSun" w:cs="Calibri"/>
+                <w:kern w:val="1"/>
+                <w:szCs w:val="22"/>
+                <w:lang w:eastAsia="ar-SA"/>
+              </w:rPr>
+              <w:t xml:space="preserve">) og </w:t>
+            </w:r>
+            <w:proofErr w:type="spellStart"/>
+            <w:r>
+              <w:rPr>
+                <w:rFonts w:eastAsia="SimSun" w:cs="Calibri"/>
+                <w:kern w:val="1"/>
+                <w:szCs w:val="22"/>
+                <w:lang w:eastAsia="ar-SA"/>
+              </w:rPr>
+              <w:t>use</w:t>
+            </w:r>
+            <w:proofErr w:type="spellEnd"/>
+            <w:r>
+              <w:rPr>
+                <w:rFonts w:eastAsia="SimSun" w:cs="Calibri"/>
+                <w:kern w:val="1"/>
+                <w:szCs w:val="22"/>
+                <w:lang w:eastAsia="ar-SA"/>
+              </w:rPr>
+              <w:t xml:space="preserve"> case 6 (indsaml sensordata) er gennemført </w:t>
             </w:r>
           </w:p>
         </w:tc>
@@ -10463,7 +11418,27 @@
                 <w:szCs w:val="22"/>
                 <w:lang w:eastAsia="ar-SA"/>
               </w:rPr>
-              <w:t>Et lydsignal, der repræsenterer valgt preset, lydpakke og MIDI-</w:t>
+              <w:t xml:space="preserve">Et lydsignal, der repræsenterer valgt </w:t>
+            </w:r>
+            <w:proofErr w:type="spellStart"/>
+            <w:r>
+              <w:rPr>
+                <w:rFonts w:eastAsia="SimSun" w:cs="Calibri"/>
+                <w:kern w:val="1"/>
+                <w:szCs w:val="22"/>
+                <w:lang w:eastAsia="ar-SA"/>
+              </w:rPr>
+              <w:t>preset</w:t>
+            </w:r>
+            <w:proofErr w:type="spellEnd"/>
+            <w:r>
+              <w:rPr>
+                <w:rFonts w:eastAsia="SimSun" w:cs="Calibri"/>
+                <w:kern w:val="1"/>
+                <w:szCs w:val="22"/>
+                <w:lang w:eastAsia="ar-SA"/>
+              </w:rPr>
+              <w:t>, lydpakke og MIDI-</w:t>
             </w:r>
             <w:r>
               <w:rPr>
@@ -10574,13 +11549,23 @@
               </w:rPr>
               <w:t xml:space="preserve">Lydmodulet læser den valgte lydpakke fra </w:t>
             </w:r>
-            <w:r>
-              <w:rPr>
-                <w:rFonts w:eastAsia="SimSun" w:cs="Calibri"/>
-                <w:kern w:val="1"/>
-                <w:lang w:eastAsia="ar-SA"/>
-              </w:rPr>
-              <w:t>use case 3 (Opsæt sensorer)</w:t>
+            <w:proofErr w:type="spellStart"/>
+            <w:r>
+              <w:rPr>
+                <w:rFonts w:eastAsia="SimSun" w:cs="Calibri"/>
+                <w:kern w:val="1"/>
+                <w:lang w:eastAsia="ar-SA"/>
+              </w:rPr>
+              <w:t>use</w:t>
+            </w:r>
+            <w:proofErr w:type="spellEnd"/>
+            <w:r>
+              <w:rPr>
+                <w:rFonts w:eastAsia="SimSun" w:cs="Calibri"/>
+                <w:kern w:val="1"/>
+                <w:lang w:eastAsia="ar-SA"/>
+              </w:rPr>
+              <w:t xml:space="preserve"> case 3 (Opsæt sensorer)</w:t>
             </w:r>
           </w:p>
           <w:p>
@@ -10640,15 +11625,61 @@
                 <w:kern w:val="1"/>
                 <w:lang w:eastAsia="ar-SA"/>
               </w:rPr>
-              <w:t xml:space="preserve">Lydmodulet læser det valgte preset fra </w:t>
-            </w:r>
-            <w:r>
-              <w:rPr>
-                <w:rFonts w:eastAsia="SimSun" w:cs="Calibri"/>
-                <w:kern w:val="1"/>
-                <w:lang w:eastAsia="ar-SA"/>
-              </w:rPr>
-              <w:t>use case 4 (Indstil presets)</w:t>
+              <w:t xml:space="preserve">Lydmodulet læser det valgte </w:t>
+            </w:r>
+            <w:proofErr w:type="spellStart"/>
+            <w:r>
+              <w:rPr>
+                <w:rFonts w:eastAsia="SimSun" w:cs="Calibri"/>
+                <w:kern w:val="1"/>
+                <w:lang w:eastAsia="ar-SA"/>
+              </w:rPr>
+              <w:t>preset</w:t>
+            </w:r>
+            <w:proofErr w:type="spellEnd"/>
+            <w:r>
+              <w:rPr>
+                <w:rFonts w:eastAsia="SimSun" w:cs="Calibri"/>
+                <w:kern w:val="1"/>
+                <w:lang w:eastAsia="ar-SA"/>
+              </w:rPr>
+              <w:t xml:space="preserve"> fra </w:t>
+            </w:r>
+            <w:proofErr w:type="spellStart"/>
+            <w:r>
+              <w:rPr>
+                <w:rFonts w:eastAsia="SimSun" w:cs="Calibri"/>
+                <w:kern w:val="1"/>
+                <w:lang w:eastAsia="ar-SA"/>
+              </w:rPr>
+              <w:t>use</w:t>
+            </w:r>
+            <w:proofErr w:type="spellEnd"/>
+            <w:r>
+              <w:rPr>
+                <w:rFonts w:eastAsia="SimSun" w:cs="Calibri"/>
+                <w:kern w:val="1"/>
+                <w:lang w:eastAsia="ar-SA"/>
+              </w:rPr>
+              <w:t xml:space="preserve"> case 4 (Indstil </w:t>
+            </w:r>
+            <w:proofErr w:type="spellStart"/>
+            <w:r>
+              <w:rPr>
+                <w:rFonts w:eastAsia="SimSun" w:cs="Calibri"/>
+                <w:kern w:val="1"/>
+                <w:lang w:eastAsia="ar-SA"/>
+              </w:rPr>
+              <w:t>presets</w:t>
+            </w:r>
+            <w:proofErr w:type="spellEnd"/>
+            <w:r>
+              <w:rPr>
+                <w:rFonts w:eastAsia="SimSun" w:cs="Calibri"/>
+                <w:kern w:val="1"/>
+                <w:lang w:eastAsia="ar-SA"/>
+              </w:rPr>
+              <w:t>)</w:t>
             </w:r>
           </w:p>
           <w:p>
@@ -10676,7 +11707,25 @@
                 <w:kern w:val="1"/>
                 <w:lang w:eastAsia="ar-SA"/>
               </w:rPr>
-              <w:t>æsning af preset mislykkedes</w:t>
+              <w:t xml:space="preserve">æsning af </w:t>
+            </w:r>
+            <w:proofErr w:type="spellStart"/>
+            <w:r>
+              <w:rPr>
+                <w:rFonts w:eastAsia="SimSun" w:cs="Calibri"/>
+                <w:kern w:val="1"/>
+                <w:lang w:eastAsia="ar-SA"/>
+              </w:rPr>
+              <w:t>preset</w:t>
+            </w:r>
+            <w:proofErr w:type="spellEnd"/>
+            <w:r>
+              <w:rPr>
+                <w:rFonts w:eastAsia="SimSun" w:cs="Calibri"/>
+                <w:kern w:val="1"/>
+                <w:lang w:eastAsia="ar-SA"/>
+              </w:rPr>
+              <w:t xml:space="preserve"> mislykkedes</w:t>
             </w:r>
             <w:r>
               <w:rPr>
@@ -10716,7 +11765,25 @@
                 <w:kern w:val="1"/>
                 <w:lang w:eastAsia="ar-SA"/>
               </w:rPr>
-              <w:t>dmodulet modtager MIDI-signal fra use case 6 (Indsaml sensordata)</w:t>
+              <w:t xml:space="preserve">dmodulet modtager MIDI-signal fra </w:t>
+            </w:r>
+            <w:proofErr w:type="spellStart"/>
+            <w:r>
+              <w:rPr>
+                <w:rFonts w:eastAsia="SimSun" w:cs="Calibri"/>
+                <w:kern w:val="1"/>
+                <w:lang w:eastAsia="ar-SA"/>
+              </w:rPr>
+              <w:t>use</w:t>
+            </w:r>
+            <w:proofErr w:type="spellEnd"/>
+            <w:r>
+              <w:rPr>
+                <w:rFonts w:eastAsia="SimSun" w:cs="Calibri"/>
+                <w:kern w:val="1"/>
+                <w:lang w:eastAsia="ar-SA"/>
+              </w:rPr>
+              <w:t xml:space="preserve"> case 6 (Indsaml sensordata)</w:t>
             </w:r>
           </w:p>
           <w:p>
@@ -10872,7 +11939,25 @@
                 <w:kern w:val="1"/>
                 <w:lang w:eastAsia="ar-SA"/>
               </w:rPr>
-              <w:t>, pitch, volumen, tænd, sluk, eller lignende</w:t>
+              <w:t xml:space="preserve">, </w:t>
+            </w:r>
+            <w:proofErr w:type="spellStart"/>
+            <w:r>
+              <w:rPr>
+                <w:rFonts w:eastAsia="SimSun" w:cs="Calibri"/>
+                <w:kern w:val="1"/>
+                <w:lang w:eastAsia="ar-SA"/>
+              </w:rPr>
+              <w:t>pitch</w:t>
+            </w:r>
+            <w:proofErr w:type="spellEnd"/>
+            <w:r>
+              <w:rPr>
+                <w:rFonts w:eastAsia="SimSun" w:cs="Calibri"/>
+                <w:kern w:val="1"/>
+                <w:lang w:eastAsia="ar-SA"/>
+              </w:rPr>
+              <w:t>, volumen, tænd, sluk, eller lignende</w:t>
             </w:r>
             <w:r>
               <w:rPr>
@@ -11068,7 +12153,25 @@
                 <w:kern w:val="1"/>
                 <w:lang w:eastAsia="ar-SA"/>
               </w:rPr>
-              <w:t>æsning af preset mislykkedes</w:t>
+              <w:t xml:space="preserve">æsning af </w:t>
+            </w:r>
+            <w:proofErr w:type="spellStart"/>
+            <w:r>
+              <w:rPr>
+                <w:rFonts w:eastAsia="SimSun" w:cs="Calibri"/>
+                <w:kern w:val="1"/>
+                <w:lang w:eastAsia="ar-SA"/>
+              </w:rPr>
+              <w:t>preset</w:t>
+            </w:r>
+            <w:proofErr w:type="spellEnd"/>
+            <w:r>
+              <w:rPr>
+                <w:rFonts w:eastAsia="SimSun" w:cs="Calibri"/>
+                <w:kern w:val="1"/>
+                <w:lang w:eastAsia="ar-SA"/>
+              </w:rPr>
+              <w:t xml:space="preserve"> mislykkedes</w:t>
             </w:r>
             <w:r>
               <w:rPr>
@@ -11196,8 +12299,9 @@
                 <w:kern w:val="1"/>
                 <w:lang w:eastAsia="ar-SA"/>
               </w:rPr>
-              <w:t>(måske sende request om MIDI data i</w:t>
-            </w:r>
+              <w:t xml:space="preserve">(måske sende </w:t>
+            </w:r>
+            <w:proofErr w:type="spellStart"/>
             <w:r>
               <w:rPr>
                 <w:rFonts w:eastAsia="SimSun" w:cs="Calibri"/>
@@ -11205,8 +12309,38 @@
                 <w:kern w:val="1"/>
                 <w:lang w:eastAsia="ar-SA"/>
               </w:rPr>
-              <w:t>gen, eller noget med en counter</w:t>
-            </w:r>
+              <w:t>request</w:t>
+            </w:r>
+            <w:proofErr w:type="spellEnd"/>
+            <w:r>
+              <w:rPr>
+                <w:rFonts w:eastAsia="SimSun" w:cs="Calibri"/>
+                <w:color w:val="FF0000"/>
+                <w:kern w:val="1"/>
+                <w:lang w:eastAsia="ar-SA"/>
+              </w:rPr>
+              <w:t xml:space="preserve"> om MIDI data i</w:t>
+            </w:r>
+            <w:r>
+              <w:rPr>
+                <w:rFonts w:eastAsia="SimSun" w:cs="Calibri"/>
+                <w:color w:val="FF0000"/>
+                <w:kern w:val="1"/>
+                <w:lang w:eastAsia="ar-SA"/>
+              </w:rPr>
+              <w:t xml:space="preserve">gen, eller noget med en </w:t>
+            </w:r>
+            <w:proofErr w:type="spellStart"/>
+            <w:r>
+              <w:rPr>
+                <w:rFonts w:eastAsia="SimSun" w:cs="Calibri"/>
+                <w:color w:val="FF0000"/>
+                <w:kern w:val="1"/>
+                <w:lang w:eastAsia="ar-SA"/>
+              </w:rPr>
+              <w:t>counter</w:t>
+            </w:r>
+            <w:proofErr w:type="spellEnd"/>
             <w:r>
               <w:rPr>
                 <w:rFonts w:eastAsia="SimSun" w:cs="Calibri"/>
@@ -11298,6 +12432,30 @@
     </w:p>
   </w:footnote>
   <w:footnote w:id="1">
+    <w:p>
+      <w:pPr>
+        <w:pStyle w:val="Fodnotetekst"/>
+      </w:pPr>
+      <w:r>
+        <w:rPr>
+          <w:rStyle w:val="Fodnotehenvisning"/>
+        </w:rPr>
+        <w:footnoteRef/>
+      </w:r>
+      <w:r>
+        <w:t xml:space="preserve"> en.wikipedia.org/</w:t>
+      </w:r>
+      <w:proofErr w:type="spellStart"/>
+      <w:r>
+        <w:t>wiki</w:t>
+      </w:r>
+      <w:proofErr w:type="spellEnd"/>
+      <w:r>
+        <w:t>/MIDI</w:t>
+      </w:r>
+    </w:p>
+  </w:footnote>
+  <w:footnote w:id="2">
     <w:p>
       <w:pPr>
         <w:pStyle w:val="Fodnotetekst"/>

</xml_diff>

<commit_message>
Slettet et punkt i UC4 undtagelse
</commit_message>
<xml_diff>
--- a/Kravspecifikation/Kravspecifikation.docx
+++ b/Kravspecifikation/Kravspecifikation.docx
@@ -1,10 +1,10 @@
 
 <file path=word/document.xml><?xml version="1.0" encoding="utf-8"?>
-<w:document xmlns:ve="http://schemas.openxmlformats.org/markup-compatibility/2006" xmlns:o="urn:schemas-microsoft-com:office:office" xmlns:r="http://schemas.openxmlformats.org/officeDocument/2006/relationships" xmlns:m="http://schemas.openxmlformats.org/officeDocument/2006/math" xmlns:v="urn:schemas-microsoft-com:vml" xmlns:wp="http://schemas.openxmlformats.org/drawingml/2006/wordprocessingDrawing" xmlns:w10="urn:schemas-microsoft-com:office:word" xmlns:w="http://schemas.openxmlformats.org/wordprocessingml/2006/main" xmlns:wne="http://schemas.microsoft.com/office/word/2006/wordml">
+<w:document xmlns:wpc="http://schemas.microsoft.com/office/word/2010/wordprocessingCanvas" xmlns:mc="http://schemas.openxmlformats.org/markup-compatibility/2006" xmlns:o="urn:schemas-microsoft-com:office:office" xmlns:r="http://schemas.openxmlformats.org/officeDocument/2006/relationships" xmlns:m="http://schemas.openxmlformats.org/officeDocument/2006/math" xmlns:v="urn:schemas-microsoft-com:vml" xmlns:wp14="http://schemas.microsoft.com/office/word/2010/wordprocessingDrawing" xmlns:wp="http://schemas.openxmlformats.org/drawingml/2006/wordprocessingDrawing" xmlns:w10="urn:schemas-microsoft-com:office:word" xmlns:w="http://schemas.openxmlformats.org/wordprocessingml/2006/main" xmlns:w14="http://schemas.microsoft.com/office/word/2010/wordml" xmlns:wpg="http://schemas.microsoft.com/office/word/2010/wordprocessingGroup" xmlns:wpi="http://schemas.microsoft.com/office/word/2010/wordprocessingInk" xmlns:wne="http://schemas.microsoft.com/office/word/2006/wordml" xmlns:wps="http://schemas.microsoft.com/office/word/2010/wordprocessingShape" mc:Ignorable="w14 wp14">
   <w:body>
     <w:p>
       <w:pPr>
-        <w:pStyle w:val="Overskrift1"/>
+        <w:pStyle w:val="Heading1"/>
       </w:pPr>
       <w:r>
         <w:t>Projektformulering</w:t>
@@ -41,7 +41,7 @@
                     <pic:cNvPicPr/>
                   </pic:nvPicPr>
                   <pic:blipFill>
-                    <a:blip r:embed="rId8" cstate="print"/>
+                    <a:blip r:embed="rId9" cstate="print"/>
                     <a:stretch>
                       <a:fillRect/>
                     </a:stretch>
@@ -93,34 +93,7 @@
           <w:color w:val="000000"/>
           <w:lang w:eastAsia="da-DK"/>
         </w:rPr>
-        <w:t xml:space="preserve">kropslige bevægelser, der kan implementeres på diverse synthesizere, </w:t>
-      </w:r>
-      <w:proofErr w:type="spellStart"/>
-      <w:r>
-        <w:rPr>
-          <w:rFonts w:ascii="Calibri" w:eastAsia="Times New Roman" w:hAnsi="Calibri" w:cs="Times New Roman"/>
-          <w:color w:val="000000"/>
-          <w:lang w:eastAsia="da-DK"/>
-        </w:rPr>
-        <w:t>drummachines</w:t>
-      </w:r>
-      <w:proofErr w:type="spellEnd"/>
-      <w:r>
-        <w:rPr>
-          <w:rFonts w:ascii="Calibri" w:eastAsia="Times New Roman" w:hAnsi="Calibri" w:cs="Times New Roman"/>
-          <w:color w:val="000000"/>
-          <w:lang w:eastAsia="da-DK"/>
-        </w:rPr>
-        <w:t xml:space="preserve"> og </w:t>
-      </w:r>
-      <w:proofErr w:type="spellStart"/>
-      <w:r>
-        <w:rPr>
-          <w:rFonts w:ascii="Calibri" w:eastAsia="Times New Roman" w:hAnsi="Calibri" w:cs="Times New Roman"/>
-          <w:color w:val="000000"/>
-          <w:lang w:eastAsia="da-DK"/>
-        </w:rPr>
-        <w:t>DAW</w:t>
+        <w:t>kropslige bevægelser, der kan implementeres på diverse synthesizere, drummachines og DAW</w:t>
       </w:r>
       <w:r>
         <w:rPr>
@@ -128,16 +101,7 @@
           <w:color w:val="000000"/>
           <w:lang w:eastAsia="da-DK"/>
         </w:rPr>
-        <w:t>'s</w:t>
-      </w:r>
-      <w:proofErr w:type="spellEnd"/>
-      <w:r>
-        <w:rPr>
-          <w:rFonts w:ascii="Calibri" w:eastAsia="Times New Roman" w:hAnsi="Calibri" w:cs="Times New Roman"/>
-          <w:color w:val="000000"/>
-          <w:lang w:eastAsia="da-DK"/>
-        </w:rPr>
-        <w:t xml:space="preserve"> (Digital Audio Workstation).</w:t>
+        <w:t>'s (Digital Audio Workstation).</w:t>
       </w:r>
     </w:p>
     <w:p>
@@ -187,43 +151,7 @@
           <w:color w:val="000000"/>
           <w:lang w:eastAsia="da-DK"/>
         </w:rPr>
-        <w:t xml:space="preserve"> </w:t>
-      </w:r>
-      <w:proofErr w:type="spellStart"/>
-      <w:r>
-        <w:rPr>
-          <w:rFonts w:ascii="Calibri" w:eastAsia="Times New Roman" w:hAnsi="Calibri" w:cs="Times New Roman"/>
-          <w:color w:val="000000"/>
-          <w:lang w:eastAsia="da-DK"/>
-        </w:rPr>
-        <w:t>accelerometer-</w:t>
-      </w:r>
-      <w:proofErr w:type="spellEnd"/>
-      <w:r>
-        <w:rPr>
-          <w:rFonts w:ascii="Calibri" w:eastAsia="Times New Roman" w:hAnsi="Calibri" w:cs="Times New Roman"/>
-          <w:color w:val="000000"/>
-          <w:lang w:eastAsia="da-DK"/>
-        </w:rPr>
-        <w:t xml:space="preserve">, gyroskop-, </w:t>
-      </w:r>
-      <w:proofErr w:type="spellStart"/>
-      <w:r>
-        <w:rPr>
-          <w:rFonts w:ascii="Calibri" w:eastAsia="Times New Roman" w:hAnsi="Calibri" w:cs="Times New Roman"/>
-          <w:color w:val="000000"/>
-          <w:lang w:eastAsia="da-DK"/>
-        </w:rPr>
-        <w:t>proksimitets-</w:t>
-      </w:r>
-      <w:proofErr w:type="spellEnd"/>
-      <w:r>
-        <w:rPr>
-          <w:rFonts w:ascii="Calibri" w:eastAsia="Times New Roman" w:hAnsi="Calibri" w:cs="Times New Roman"/>
-          <w:color w:val="000000"/>
-          <w:lang w:eastAsia="da-DK"/>
-        </w:rPr>
-        <w:t xml:space="preserve"> og taktile tryk</w:t>
+        <w:t xml:space="preserve"> accelerometer-, gyroskop-, proksimitets- og taktile tryk</w:t>
       </w:r>
       <w:r>
         <w:rPr>
@@ -533,43 +461,15 @@
           <w:color w:val="000000"/>
           <w:lang w:eastAsia="da-DK"/>
         </w:rPr>
-        <w:t xml:space="preserve"> til </w:t>
+        <w:t xml:space="preserve"> til processering</w:t>
       </w:r>
-      <w:proofErr w:type="spellStart"/>
       <w:r>
         <w:rPr>
           <w:rFonts w:ascii="Calibri" w:eastAsia="Times New Roman" w:hAnsi="Calibri" w:cs="Times New Roman"/>
           <w:color w:val="000000"/>
           <w:lang w:eastAsia="da-DK"/>
         </w:rPr>
-        <w:t>processering</w:t>
-      </w:r>
-      <w:proofErr w:type="spellEnd"/>
-      <w:r>
-        <w:rPr>
-          <w:rFonts w:ascii="Calibri" w:eastAsia="Times New Roman" w:hAnsi="Calibri" w:cs="Times New Roman"/>
-          <w:color w:val="000000"/>
-          <w:lang w:eastAsia="da-DK"/>
-        </w:rPr>
-        <w:t xml:space="preserve"> af aflæst </w:t>
-      </w:r>
-      <w:proofErr w:type="spellStart"/>
-      <w:r>
-        <w:rPr>
-          <w:rFonts w:ascii="Calibri" w:eastAsia="Times New Roman" w:hAnsi="Calibri" w:cs="Times New Roman"/>
-          <w:color w:val="000000"/>
-          <w:lang w:eastAsia="da-DK"/>
-        </w:rPr>
-        <w:t>rådata</w:t>
-      </w:r>
-      <w:proofErr w:type="spellEnd"/>
-      <w:r>
-        <w:rPr>
-          <w:rFonts w:ascii="Calibri" w:eastAsia="Times New Roman" w:hAnsi="Calibri" w:cs="Times New Roman"/>
-          <w:color w:val="000000"/>
-          <w:lang w:eastAsia="da-DK"/>
-        </w:rPr>
-        <w:t xml:space="preserve"> fra</w:t>
+        <w:t xml:space="preserve"> af aflæst rådata fra</w:t>
       </w:r>
       <w:r>
         <w:rPr>
@@ -755,7 +655,7 @@
     </w:p>
     <w:p>
       <w:pPr>
-        <w:pStyle w:val="Overskrift1"/>
+        <w:pStyle w:val="Heading1"/>
         <w:rPr>
           <w:rFonts w:eastAsia="Times New Roman"/>
           <w:lang w:eastAsia="da-DK"/>
@@ -787,10 +687,10 @@
             <o:lock v:ext="edit" aspectratio="t"/>
           </v:shapetype>
           <v:shape id="_x0000_s1026" type="#_x0000_t75" style="position:absolute;margin-left:162.3pt;margin-top:1.05pt;width:369.75pt;height:262.5pt;z-index:251659264" wrapcoords="5389 62 5389 4011 5214 4999 2892 7961 394 8517 44 8640 44 9072 1314 9998 1008 10923 1358 11911 1139 12713 1183 12898 1621 12898 5345 17835 5389 21477 16912 21477 19278 21477 21556 21168 21512 20798 20023 19810 19760 18823 20154 18823 20242 18453 19979 17835 20067 17403 19672 17280 16912 16848 16912 14935 21469 13762 21337 13392 16912 12898 19628 12898 20198 12713 19935 11911 20286 10923 20023 9813 19497 9627 16912 8949 16912 62 5389 62">
-            <v:imagedata r:id="rId9" o:title=""/>
+            <v:imagedata r:id="rId10" o:title=""/>
             <w10:wrap type="tight"/>
           </v:shape>
-          <o:OLEObject Type="Embed" ProgID="Visio.Drawing.15" ShapeID="_x0000_s1026" DrawAspect="Content" ObjectID="_1472902469" r:id="rId10"/>
+          <o:OLEObject Type="Embed" ProgID="Visio.Drawing.15" ShapeID="_x0000_s1026" DrawAspect="Content" ObjectID="_1472903763" r:id="rId11"/>
         </w:pict>
       </w:r>
       <w:r>
@@ -803,7 +703,7 @@
     </w:p>
     <w:p>
       <w:pPr>
-        <w:pStyle w:val="Overskrift2"/>
+        <w:pStyle w:val="Heading2"/>
         <w:numPr>
           <w:ilvl w:val="1"/>
           <w:numId w:val="4"/>
@@ -890,7 +790,7 @@
     </w:p>
     <w:p>
       <w:pPr>
-        <w:pStyle w:val="Overskrift2"/>
+        <w:pStyle w:val="Heading2"/>
         <w:numPr>
           <w:ilvl w:val="1"/>
           <w:numId w:val="4"/>
@@ -914,7 +814,7 @@
               <w:txbxContent>
                 <w:p>
                   <w:pPr>
-                    <w:pStyle w:val="Billedtekst"/>
+                    <w:pStyle w:val="Caption"/>
                     <w:ind w:firstLine="1304"/>
                     <w:rPr>
                       <w:lang w:val="en-US"/>
@@ -1018,7 +918,7 @@
     </w:p>
     <w:p>
       <w:pPr>
-        <w:pStyle w:val="Overskrift3"/>
+        <w:pStyle w:val="Heading3"/>
         <w:numPr>
           <w:ilvl w:val="2"/>
           <w:numId w:val="4"/>
@@ -1042,7 +942,7 @@
           <w:insideV w:val="single" w:sz="8" w:space="0" w:color="auto"/>
         </w:tblBorders>
         <w:tblLayout w:type="fixed"/>
-        <w:tblLook w:val="0000"/>
+        <w:tblLook w:val="0000" w:firstRow="0" w:lastRow="0" w:firstColumn="0" w:lastColumn="0" w:noHBand="0" w:noVBand="0"/>
       </w:tblPr>
       <w:tblGrid>
         <w:gridCol w:w="4814"/>
@@ -1050,11 +950,11 @@
       </w:tblGrid>
       <w:tr>
         <w:trPr>
-          <w:cnfStyle w:val="000000100000"/>
+          <w:cnfStyle w:val="000000100000" w:firstRow="0" w:lastRow="0" w:firstColumn="0" w:lastColumn="0" w:oddVBand="0" w:evenVBand="0" w:oddHBand="1" w:evenHBand="0" w:firstRowFirstColumn="0" w:firstRowLastColumn="0" w:lastRowFirstColumn="0" w:lastRowLastColumn="0"/>
         </w:trPr>
         <w:tc>
           <w:tcPr>
-            <w:cnfStyle w:val="000010000000"/>
+            <w:cnfStyle w:val="000010000000" w:firstRow="0" w:lastRow="0" w:firstColumn="0" w:lastColumn="0" w:oddVBand="1" w:evenVBand="0" w:oddHBand="0" w:evenHBand="0" w:firstRowFirstColumn="0" w:firstRowLastColumn="0" w:lastRowFirstColumn="0" w:lastRowLastColumn="0"/>
             <w:tcW w:w="4814" w:type="dxa"/>
             <w:shd w:val="clear" w:color="auto" w:fill="ACB9CA" w:themeFill="text2" w:themeFillTint="66"/>
           </w:tcPr>
@@ -1075,7 +975,7 @@
         </w:tc>
         <w:tc>
           <w:tcPr>
-            <w:cnfStyle w:val="000001000000"/>
+            <w:cnfStyle w:val="000001000000" w:firstRow="0" w:lastRow="0" w:firstColumn="0" w:lastColumn="0" w:oddVBand="0" w:evenVBand="1" w:oddHBand="0" w:evenHBand="0" w:firstRowFirstColumn="0" w:firstRowLastColumn="0" w:lastRowFirstColumn="0" w:lastRowLastColumn="0"/>
             <w:tcW w:w="4813" w:type="dxa"/>
             <w:shd w:val="clear" w:color="auto" w:fill="ACB9CA" w:themeFill="text2" w:themeFillTint="66"/>
           </w:tcPr>
@@ -1098,7 +998,7 @@
       <w:tr>
         <w:tc>
           <w:tcPr>
-            <w:cnfStyle w:val="000010000000"/>
+            <w:cnfStyle w:val="000010000000" w:firstRow="0" w:lastRow="0" w:firstColumn="0" w:lastColumn="0" w:oddVBand="1" w:evenVBand="0" w:oddHBand="0" w:evenHBand="0" w:firstRowFirstColumn="0" w:firstRowLastColumn="0" w:lastRowFirstColumn="0" w:lastRowLastColumn="0"/>
             <w:tcW w:w="4814" w:type="dxa"/>
           </w:tcPr>
           <w:p>
@@ -1118,7 +1018,7 @@
         </w:tc>
         <w:tc>
           <w:tcPr>
-            <w:cnfStyle w:val="000001000000"/>
+            <w:cnfStyle w:val="000001000000" w:firstRow="0" w:lastRow="0" w:firstColumn="0" w:lastColumn="0" w:oddVBand="0" w:evenVBand="1" w:oddHBand="0" w:evenHBand="0" w:firstRowFirstColumn="0" w:firstRowLastColumn="0" w:lastRowFirstColumn="0" w:lastRowLastColumn="0"/>
             <w:tcW w:w="4813" w:type="dxa"/>
           </w:tcPr>
           <w:p>
@@ -1133,11 +1033,11 @@
       </w:tr>
       <w:tr>
         <w:trPr>
-          <w:cnfStyle w:val="000000100000"/>
+          <w:cnfStyle w:val="000000100000" w:firstRow="0" w:lastRow="0" w:firstColumn="0" w:lastColumn="0" w:oddVBand="0" w:evenVBand="0" w:oddHBand="1" w:evenHBand="0" w:firstRowFirstColumn="0" w:firstRowLastColumn="0" w:lastRowFirstColumn="0" w:lastRowLastColumn="0"/>
         </w:trPr>
         <w:tc>
           <w:tcPr>
-            <w:cnfStyle w:val="000010000000"/>
+            <w:cnfStyle w:val="000010000000" w:firstRow="0" w:lastRow="0" w:firstColumn="0" w:lastColumn="0" w:oddVBand="1" w:evenVBand="0" w:oddHBand="0" w:evenHBand="0" w:firstRowFirstColumn="0" w:firstRowLastColumn="0" w:lastRowFirstColumn="0" w:lastRowLastColumn="0"/>
             <w:tcW w:w="4814" w:type="dxa"/>
           </w:tcPr>
           <w:p>
@@ -1160,7 +1060,7 @@
         </w:tc>
         <w:tc>
           <w:tcPr>
-            <w:cnfStyle w:val="000001000000"/>
+            <w:cnfStyle w:val="000001000000" w:firstRow="0" w:lastRow="0" w:firstColumn="0" w:lastColumn="0" w:oddVBand="0" w:evenVBand="1" w:oddHBand="0" w:evenHBand="0" w:firstRowFirstColumn="0" w:firstRowLastColumn="0" w:lastRowFirstColumn="0" w:lastRowLastColumn="0"/>
             <w:tcW w:w="4813" w:type="dxa"/>
           </w:tcPr>
           <w:p>
@@ -1189,7 +1089,7 @@
     <w:p/>
     <w:p>
       <w:pPr>
-        <w:pStyle w:val="Overskrift3"/>
+        <w:pStyle w:val="Heading3"/>
         <w:numPr>
           <w:ilvl w:val="2"/>
           <w:numId w:val="4"/>
@@ -1212,7 +1112,7 @@
           <w:insideV w:val="single" w:sz="4" w:space="0" w:color="auto"/>
         </w:tblBorders>
         <w:tblLayout w:type="fixed"/>
-        <w:tblLook w:val="0000"/>
+        <w:tblLook w:val="0000" w:firstRow="0" w:lastRow="0" w:firstColumn="0" w:lastColumn="0" w:noHBand="0" w:noVBand="0"/>
       </w:tblPr>
       <w:tblGrid>
         <w:gridCol w:w="4814"/>
@@ -1342,7 +1242,7 @@
             </w:r>
             <w:r>
               <w:rPr>
-                <w:rStyle w:val="Fodnotehenvisning"/>
+                <w:rStyle w:val="FootnoteReference"/>
               </w:rPr>
               <w:footnoteReference w:id="1"/>
             </w:r>
@@ -1353,7 +1253,7 @@
     <w:p/>
     <w:p>
       <w:pPr>
-        <w:pStyle w:val="Overskrift3"/>
+        <w:pStyle w:val="Heading3"/>
         <w:numPr>
           <w:ilvl w:val="2"/>
           <w:numId w:val="4"/>
@@ -1376,7 +1276,7 @@
           <w:insideV w:val="single" w:sz="4" w:space="0" w:color="auto"/>
         </w:tblBorders>
         <w:tblLayout w:type="fixed"/>
-        <w:tblLook w:val="0000"/>
+        <w:tblLook w:val="0000" w:firstRow="0" w:lastRow="0" w:firstColumn="0" w:lastColumn="0" w:noHBand="0" w:noVBand="0"/>
       </w:tblPr>
       <w:tblGrid>
         <w:gridCol w:w="4814"/>
@@ -1513,7 +1413,7 @@
     </w:tbl>
     <w:p>
       <w:pPr>
-        <w:pStyle w:val="Overskrift2"/>
+        <w:pStyle w:val="Heading2"/>
       </w:pPr>
       <w:r>
         <w:lastRenderedPageBreak/>
@@ -1522,7 +1422,7 @@
     </w:p>
     <w:p>
       <w:pPr>
-        <w:pStyle w:val="Overskrift3"/>
+        <w:pStyle w:val="Heading3"/>
         <w:rPr>
           <w:rFonts w:eastAsia="SimSun"/>
           <w:lang w:eastAsia="ar-SA"/>
@@ -1604,7 +1504,7 @@
     </w:p>
     <w:p>
       <w:pPr>
-        <w:pStyle w:val="Overskrift3"/>
+        <w:pStyle w:val="Heading3"/>
         <w:rPr>
           <w:rFonts w:eastAsia="SimSun"/>
           <w:lang w:eastAsia="ar-SA"/>
@@ -1668,7 +1568,7 @@
     </w:p>
     <w:p>
       <w:pPr>
-        <w:pStyle w:val="Listeafsnit"/>
+        <w:pStyle w:val="ListParagraph"/>
         <w:numPr>
           <w:ilvl w:val="0"/>
           <w:numId w:val="25"/>
@@ -1724,7 +1624,7 @@
     </w:p>
     <w:p>
       <w:pPr>
-        <w:pStyle w:val="Listeafsnit"/>
+        <w:pStyle w:val="ListParagraph"/>
         <w:numPr>
           <w:ilvl w:val="0"/>
           <w:numId w:val="25"/>
@@ -1796,7 +1696,7 @@
     </w:p>
     <w:p>
       <w:pPr>
-        <w:pStyle w:val="Listeafsnit"/>
+        <w:pStyle w:val="ListParagraph"/>
         <w:numPr>
           <w:ilvl w:val="0"/>
           <w:numId w:val="25"/>
@@ -1814,37 +1714,16 @@
           <w:kern w:val="1"/>
           <w:lang w:eastAsia="ar-SA"/>
         </w:rPr>
-        <w:t xml:space="preserve">Program </w:t>
+        <w:t>Program Change</w:t>
       </w:r>
-      <w:proofErr w:type="spellStart"/>
-      <w:r>
-        <w:rPr>
-          <w:rFonts w:eastAsia="SimSun" w:cs="Calibri"/>
-          <w:b/>
-          <w:kern w:val="1"/>
-          <w:lang w:eastAsia="ar-SA"/>
-        </w:rPr>
-        <w:t>Change</w:t>
-      </w:r>
-      <w:proofErr w:type="spellEnd"/>
       <w:r>
         <w:rPr>
           <w:rFonts w:eastAsia="SimSun" w:cs="Calibri"/>
           <w:kern w:val="1"/>
           <w:lang w:eastAsia="ar-SA"/>
         </w:rPr>
-        <w:t xml:space="preserve">: Angiver hvilket </w:t>
+        <w:t>: Angiver hvilket preset</w:t>
       </w:r>
-      <w:proofErr w:type="spellStart"/>
-      <w:r>
-        <w:rPr>
-          <w:rFonts w:eastAsia="SimSun" w:cs="Calibri"/>
-          <w:kern w:val="1"/>
-          <w:lang w:eastAsia="ar-SA"/>
-        </w:rPr>
-        <w:t>preset</w:t>
-      </w:r>
-      <w:proofErr w:type="spellEnd"/>
       <w:r>
         <w:rPr>
           <w:rFonts w:eastAsia="SimSun" w:cs="Calibri"/>
@@ -1873,7 +1752,7 @@
     </w:p>
     <w:p>
       <w:pPr>
-        <w:pStyle w:val="Overskrift3"/>
+        <w:pStyle w:val="Heading3"/>
         <w:rPr>
           <w:rFonts w:eastAsia="SimSun"/>
           <w:lang w:eastAsia="ar-SA"/>
@@ -1886,31 +1765,13 @@
         </w:rPr>
         <w:t xml:space="preserve">1.3.3 </w:t>
       </w:r>
-      <w:proofErr w:type="spellStart"/>
       <w:r>
         <w:rPr>
           <w:rFonts w:eastAsia="SimSun"/>
           <w:lang w:eastAsia="ar-SA"/>
         </w:rPr>
-        <w:t>Mapping</w:t>
+        <w:t>Mapping scheme</w:t>
       </w:r>
-      <w:proofErr w:type="spellEnd"/>
-      <w:r>
-        <w:rPr>
-          <w:rFonts w:eastAsia="SimSun"/>
-          <w:lang w:eastAsia="ar-SA"/>
-        </w:rPr>
-        <w:t xml:space="preserve"> </w:t>
-      </w:r>
-      <w:proofErr w:type="spellStart"/>
-      <w:r>
-        <w:rPr>
-          <w:rFonts w:eastAsia="SimSun"/>
-          <w:lang w:eastAsia="ar-SA"/>
-        </w:rPr>
-        <w:t>scheme</w:t>
-      </w:r>
-      <w:proofErr w:type="spellEnd"/>
     </w:p>
     <w:p>
       <w:pPr>
@@ -1956,7 +1817,7 @@
     </w:p>
     <w:p>
       <w:pPr>
-        <w:pStyle w:val="Overskrift3"/>
+        <w:pStyle w:val="Heading3"/>
         <w:rPr>
           <w:rFonts w:eastAsia="SimSun"/>
           <w:lang w:eastAsia="ar-SA"/>
@@ -1984,7 +1845,7 @@
     </w:p>
     <w:p>
       <w:pPr>
-        <w:pStyle w:val="Listeafsnit"/>
+        <w:pStyle w:val="ListParagraph"/>
         <w:numPr>
           <w:ilvl w:val="0"/>
           <w:numId w:val="24"/>
@@ -1996,7 +1857,7 @@
     </w:p>
     <w:p>
       <w:pPr>
-        <w:pStyle w:val="Listeafsnit"/>
+        <w:pStyle w:val="ListParagraph"/>
         <w:numPr>
           <w:ilvl w:val="0"/>
           <w:numId w:val="24"/>
@@ -2008,32 +1869,22 @@
     </w:p>
     <w:p>
       <w:pPr>
-        <w:pStyle w:val="Listeafsnit"/>
+        <w:pStyle w:val="ListParagraph"/>
         <w:numPr>
           <w:ilvl w:val="0"/>
           <w:numId w:val="24"/>
         </w:numPr>
       </w:pPr>
-      <w:proofErr w:type="spellStart"/>
       <w:r>
-        <w:t>Mapping</w:t>
-      </w:r>
-      <w:proofErr w:type="spellEnd"/>
-      <w:r>
-        <w:t xml:space="preserve"> </w:t>
-      </w:r>
-      <w:proofErr w:type="spellStart"/>
-      <w:r>
-        <w:t>s</w:t>
+        <w:t>Mapping s</w:t>
       </w:r>
       <w:r>
         <w:t>cheme</w:t>
       </w:r>
-      <w:proofErr w:type="spellEnd"/>
     </w:p>
     <w:p>
       <w:pPr>
-        <w:pStyle w:val="Listeafsnit"/>
+        <w:pStyle w:val="ListParagraph"/>
         <w:numPr>
           <w:ilvl w:val="0"/>
           <w:numId w:val="24"/>
@@ -2054,7 +1905,7 @@
     </w:p>
     <w:p>
       <w:pPr>
-        <w:pStyle w:val="Overskrift3"/>
+        <w:pStyle w:val="Heading3"/>
         <w:rPr>
           <w:rFonts w:eastAsia="SimSun"/>
           <w:lang w:eastAsia="ar-SA"/>
@@ -2067,21 +1918,12 @@
         </w:rPr>
         <w:t xml:space="preserve">1.3.5 </w:t>
       </w:r>
-      <w:proofErr w:type="spellStart"/>
       <w:r>
         <w:rPr>
           <w:rFonts w:eastAsia="SimSun"/>
           <w:lang w:eastAsia="ar-SA"/>
         </w:rPr>
-        <w:t>Preset</w:t>
-      </w:r>
-      <w:proofErr w:type="spellEnd"/>
-      <w:r>
-        <w:rPr>
-          <w:rFonts w:eastAsia="SimSun"/>
-          <w:lang w:eastAsia="ar-SA"/>
-        </w:rPr>
-        <w:t xml:space="preserve"> </w:t>
+        <w:t xml:space="preserve">Preset </w:t>
       </w:r>
     </w:p>
     <w:p>
@@ -2142,25 +1984,20 @@
     </w:p>
     <w:p>
       <w:pPr>
-        <w:pStyle w:val="Overskrift2"/>
+        <w:pStyle w:val="Heading2"/>
         <w:numPr>
           <w:ilvl w:val="1"/>
           <w:numId w:val="23"/>
         </w:numPr>
       </w:pPr>
-      <w:proofErr w:type="spellStart"/>
       <w:r>
         <w:lastRenderedPageBreak/>
-        <w:t>Use</w:t>
-      </w:r>
-      <w:proofErr w:type="spellEnd"/>
-      <w:r>
-        <w:t xml:space="preserve"> cases</w:t>
+        <w:t>Use cases</w:t>
       </w:r>
     </w:p>
     <w:p>
       <w:pPr>
-        <w:pStyle w:val="Overskrift3"/>
+        <w:pStyle w:val="Heading3"/>
         <w:numPr>
           <w:ilvl w:val="2"/>
           <w:numId w:val="23"/>
@@ -2202,10 +2039,10 @@
     </w:p>
     <w:tbl>
       <w:tblPr>
-        <w:tblStyle w:val="Tabel-Gitter"/>
+        <w:tblStyle w:val="TableGrid"/>
         <w:tblW w:w="9637" w:type="dxa"/>
         <w:tblLayout w:type="fixed"/>
-        <w:tblLook w:val="0000"/>
+        <w:tblLook w:val="0000" w:firstRow="0" w:lastRow="0" w:firstColumn="0" w:lastColumn="0" w:noHBand="0" w:noVBand="0"/>
       </w:tblPr>
       <w:tblGrid>
         <w:gridCol w:w="2538"/>
@@ -2296,7 +2133,6 @@
                 <w:lang w:eastAsia="ar-SA"/>
               </w:rPr>
             </w:pPr>
-            <w:proofErr w:type="spellStart"/>
             <w:r>
               <w:rPr>
                 <w:rFonts w:asciiTheme="minorHAnsi" w:eastAsia="SimSun" w:hAnsiTheme="minorHAnsi" w:cs="Calibri"/>
@@ -2307,20 +2143,7 @@
                 <w:szCs w:val="22"/>
                 <w:lang w:eastAsia="ar-SA"/>
               </w:rPr>
-              <w:t>Use</w:t>
-            </w:r>
-            <w:proofErr w:type="spellEnd"/>
-            <w:r>
-              <w:rPr>
-                <w:rFonts w:asciiTheme="minorHAnsi" w:eastAsia="SimSun" w:hAnsiTheme="minorHAnsi" w:cs="Calibri"/>
-                <w:b/>
-                <w:bCs/>
-                <w:kern w:val="1"/>
-                <w:sz w:val="22"/>
-                <w:szCs w:val="22"/>
-                <w:lang w:eastAsia="ar-SA"/>
-              </w:rPr>
-              <w:t xml:space="preserve"> Case ID</w:t>
+              <w:t>Use Case ID</w:t>
             </w:r>
           </w:p>
         </w:tc>
@@ -2823,7 +2646,7 @@
           <w:insideV w:val="single" w:sz="4" w:space="0" w:color="auto"/>
         </w:tblBorders>
         <w:tblLayout w:type="fixed"/>
-        <w:tblLook w:val="0000"/>
+        <w:tblLook w:val="0000" w:firstRow="0" w:lastRow="0" w:firstColumn="0" w:lastColumn="0" w:noHBand="0" w:noVBand="0"/>
       </w:tblPr>
       <w:tblGrid>
         <w:gridCol w:w="9640"/>
@@ -3034,7 +2857,7 @@
           </w:p>
           <w:p>
             <w:pPr>
-              <w:pStyle w:val="Listeafsnit"/>
+              <w:pStyle w:val="ListParagraph"/>
               <w:numPr>
                 <w:ilvl w:val="0"/>
                 <w:numId w:val="6"/>
@@ -3103,7 +2926,7 @@
           </w:p>
           <w:p>
             <w:pPr>
-              <w:pStyle w:val="Listeafsnit"/>
+              <w:pStyle w:val="ListParagraph"/>
               <w:numPr>
                 <w:ilvl w:val="0"/>
                 <w:numId w:val="6"/>
@@ -3160,7 +2983,7 @@
           <w:insideV w:val="single" w:sz="4" w:space="0" w:color="auto"/>
         </w:tblBorders>
         <w:tblLayout w:type="fixed"/>
-        <w:tblLook w:val="0000"/>
+        <w:tblLook w:val="0000" w:firstRow="0" w:lastRow="0" w:firstColumn="0" w:lastColumn="0" w:noHBand="0" w:noVBand="0"/>
       </w:tblPr>
       <w:tblGrid>
         <w:gridCol w:w="9640"/>
@@ -3361,7 +3184,7 @@
     </w:p>
     <w:p>
       <w:pPr>
-        <w:pStyle w:val="Overskrift3"/>
+        <w:pStyle w:val="Heading3"/>
         <w:numPr>
           <w:ilvl w:val="2"/>
           <w:numId w:val="22"/>
@@ -3386,10 +3209,10 @@
     </w:p>
     <w:tbl>
       <w:tblPr>
-        <w:tblStyle w:val="Tabel-Gitter"/>
+        <w:tblStyle w:val="TableGrid"/>
         <w:tblW w:w="9637" w:type="dxa"/>
         <w:tblLayout w:type="fixed"/>
-        <w:tblLook w:val="0000"/>
+        <w:tblLook w:val="0000" w:firstRow="0" w:lastRow="0" w:firstColumn="0" w:lastColumn="0" w:noHBand="0" w:noVBand="0"/>
       </w:tblPr>
       <w:tblGrid>
         <w:gridCol w:w="2538"/>
@@ -3491,7 +3314,6 @@
                 <w:lang w:eastAsia="ar-SA"/>
               </w:rPr>
             </w:pPr>
-            <w:proofErr w:type="spellStart"/>
             <w:r>
               <w:rPr>
                 <w:rFonts w:asciiTheme="minorHAnsi" w:eastAsia="SimSun" w:hAnsiTheme="minorHAnsi" w:cs="Calibri"/>
@@ -3502,20 +3324,7 @@
                 <w:szCs w:val="22"/>
                 <w:lang w:eastAsia="ar-SA"/>
               </w:rPr>
-              <w:t>Use</w:t>
-            </w:r>
-            <w:proofErr w:type="spellEnd"/>
-            <w:r>
-              <w:rPr>
-                <w:rFonts w:asciiTheme="minorHAnsi" w:eastAsia="SimSun" w:hAnsiTheme="minorHAnsi" w:cs="Calibri"/>
-                <w:b/>
-                <w:bCs/>
-                <w:kern w:val="1"/>
-                <w:sz w:val="22"/>
-                <w:szCs w:val="22"/>
-                <w:lang w:eastAsia="ar-SA"/>
-              </w:rPr>
-              <w:t xml:space="preserve"> Case ID</w:t>
+              <w:t>Use Case ID</w:t>
             </w:r>
           </w:p>
         </w:tc>
@@ -4028,7 +3837,7 @@
           <w:insideV w:val="single" w:sz="4" w:space="0" w:color="auto"/>
         </w:tblBorders>
         <w:tblLayout w:type="fixed"/>
-        <w:tblLook w:val="0000"/>
+        <w:tblLook w:val="0000" w:firstRow="0" w:lastRow="0" w:firstColumn="0" w:lastColumn="0" w:noHBand="0" w:noVBand="0"/>
       </w:tblPr>
       <w:tblGrid>
         <w:gridCol w:w="9640"/>
@@ -4399,7 +4208,7 @@
           <w:insideV w:val="single" w:sz="4" w:space="0" w:color="auto"/>
         </w:tblBorders>
         <w:tblLayout w:type="fixed"/>
-        <w:tblLook w:val="0000"/>
+        <w:tblLook w:val="0000" w:firstRow="0" w:lastRow="0" w:firstColumn="0" w:lastColumn="0" w:noHBand="0" w:noVBand="0"/>
       </w:tblPr>
       <w:tblGrid>
         <w:gridCol w:w="9640"/>
@@ -4780,7 +4589,7 @@
     <w:p/>
     <w:p>
       <w:pPr>
-        <w:pStyle w:val="Overskrift3"/>
+        <w:pStyle w:val="Heading3"/>
         <w:numPr>
           <w:ilvl w:val="2"/>
           <w:numId w:val="21"/>
@@ -4799,10 +4608,10 @@
     </w:p>
     <w:tbl>
       <w:tblPr>
-        <w:tblStyle w:val="Tabel-Gitter"/>
+        <w:tblStyle w:val="TableGrid"/>
         <w:tblW w:w="9637" w:type="dxa"/>
         <w:tblLayout w:type="fixed"/>
-        <w:tblLook w:val="0000"/>
+        <w:tblLook w:val="0000" w:firstRow="0" w:lastRow="0" w:firstColumn="0" w:lastColumn="0" w:noHBand="0" w:noVBand="0"/>
       </w:tblPr>
       <w:tblGrid>
         <w:gridCol w:w="2538"/>
@@ -4904,7 +4713,6 @@
                 <w:lang w:eastAsia="ar-SA"/>
               </w:rPr>
             </w:pPr>
-            <w:proofErr w:type="spellStart"/>
             <w:r>
               <w:rPr>
                 <w:rFonts w:asciiTheme="minorHAnsi" w:eastAsia="SimSun" w:hAnsiTheme="minorHAnsi" w:cs="Calibri"/>
@@ -4915,20 +4723,7 @@
                 <w:szCs w:val="22"/>
                 <w:lang w:eastAsia="ar-SA"/>
               </w:rPr>
-              <w:t>Use</w:t>
-            </w:r>
-            <w:proofErr w:type="spellEnd"/>
-            <w:r>
-              <w:rPr>
-                <w:rFonts w:asciiTheme="minorHAnsi" w:eastAsia="SimSun" w:hAnsiTheme="minorHAnsi" w:cs="Calibri"/>
-                <w:b/>
-                <w:bCs/>
-                <w:kern w:val="1"/>
-                <w:sz w:val="22"/>
-                <w:szCs w:val="22"/>
-                <w:lang w:eastAsia="ar-SA"/>
-              </w:rPr>
-              <w:t xml:space="preserve"> Case ID</w:t>
+              <w:t>Use Case ID</w:t>
             </w:r>
           </w:p>
         </w:tc>
@@ -5431,7 +5226,7 @@
           <w:insideV w:val="single" w:sz="4" w:space="0" w:color="auto"/>
         </w:tblBorders>
         <w:tblLayout w:type="fixed"/>
-        <w:tblLook w:val="0000"/>
+        <w:tblLook w:val="0000" w:firstRow="0" w:lastRow="0" w:firstColumn="0" w:lastColumn="0" w:noHBand="0" w:noVBand="0"/>
       </w:tblPr>
       <w:tblGrid>
         <w:gridCol w:w="9640"/>
@@ -5817,27 +5612,16 @@
                 <w:kern w:val="1"/>
                 <w:lang w:eastAsia="ar-SA"/>
               </w:rPr>
-              <w:t xml:space="preserve">ælger </w:t>
-            </w:r>
-            <w:proofErr w:type="spellStart"/>
-            <w:r>
-              <w:rPr>
-                <w:rFonts w:eastAsia="SimSun" w:cs="Calibri"/>
-                <w:kern w:val="1"/>
-                <w:lang w:eastAsia="ar-SA"/>
-              </w:rPr>
-              <w:t>mapping</w:t>
-            </w:r>
-            <w:proofErr w:type="spellEnd"/>
-            <w:r>
-              <w:rPr>
-                <w:rFonts w:eastAsia="SimSun" w:cs="Calibri"/>
-                <w:kern w:val="1"/>
-                <w:lang w:eastAsia="ar-SA"/>
-              </w:rPr>
-              <w:t xml:space="preserve"> </w:t>
-            </w:r>
-            <w:proofErr w:type="spellStart"/>
+              <w:t xml:space="preserve">ælger mapping scheme på liste over </w:t>
+            </w:r>
+            <w:r>
+              <w:rPr>
+                <w:rFonts w:eastAsia="SimSun" w:cs="Calibri"/>
+                <w:kern w:val="1"/>
+                <w:lang w:eastAsia="ar-SA"/>
+              </w:rPr>
+              <w:t xml:space="preserve">mapping </w:t>
+            </w:r>
             <w:r>
               <w:rPr>
                 <w:rFonts w:eastAsia="SimSun" w:cs="Calibri"/>
@@ -5846,42 +5630,6 @@
               </w:rPr>
               <w:t>scheme</w:t>
             </w:r>
-            <w:proofErr w:type="spellEnd"/>
-            <w:r>
-              <w:rPr>
-                <w:rFonts w:eastAsia="SimSun" w:cs="Calibri"/>
-                <w:kern w:val="1"/>
-                <w:lang w:eastAsia="ar-SA"/>
-              </w:rPr>
-              <w:t xml:space="preserve"> på liste over </w:t>
-            </w:r>
-            <w:proofErr w:type="spellStart"/>
-            <w:r>
-              <w:rPr>
-                <w:rFonts w:eastAsia="SimSun" w:cs="Calibri"/>
-                <w:kern w:val="1"/>
-                <w:lang w:eastAsia="ar-SA"/>
-              </w:rPr>
-              <w:t>mapping</w:t>
-            </w:r>
-            <w:proofErr w:type="spellEnd"/>
-            <w:r>
-              <w:rPr>
-                <w:rFonts w:eastAsia="SimSun" w:cs="Calibri"/>
-                <w:kern w:val="1"/>
-                <w:lang w:eastAsia="ar-SA"/>
-              </w:rPr>
-              <w:t xml:space="preserve"> </w:t>
-            </w:r>
-            <w:proofErr w:type="spellStart"/>
-            <w:r>
-              <w:rPr>
-                <w:rFonts w:eastAsia="SimSun" w:cs="Calibri"/>
-                <w:kern w:val="1"/>
-                <w:lang w:eastAsia="ar-SA"/>
-              </w:rPr>
-              <w:t>scheme</w:t>
-            </w:r>
             <w:r>
               <w:rPr>
                 <w:rFonts w:eastAsia="SimSun" w:cs="Calibri"/>
@@ -5890,7 +5638,6 @@
               </w:rPr>
               <w:t>s</w:t>
             </w:r>
-            <w:proofErr w:type="spellEnd"/>
           </w:p>
           <w:p>
             <w:pPr>
@@ -5945,25 +5692,7 @@
                 <w:kern w:val="1"/>
                 <w:lang w:eastAsia="ar-SA"/>
               </w:rPr>
-              <w:t xml:space="preserve">Bruger vælger at tilføje sensor til et eller flere </w:t>
-            </w:r>
-            <w:proofErr w:type="spellStart"/>
-            <w:r>
-              <w:rPr>
-                <w:rFonts w:eastAsia="SimSun" w:cs="Calibri"/>
-                <w:kern w:val="1"/>
-                <w:lang w:eastAsia="ar-SA"/>
-              </w:rPr>
-              <w:t>presets</w:t>
-            </w:r>
-            <w:proofErr w:type="spellEnd"/>
-            <w:r>
-              <w:rPr>
-                <w:rFonts w:eastAsia="SimSun" w:cs="Calibri"/>
-                <w:kern w:val="1"/>
-                <w:lang w:eastAsia="ar-SA"/>
-              </w:rPr>
-              <w:t xml:space="preserve"> på</w:t>
+              <w:t>Bruger vælger at tilføje sensor til et eller flere presets på</w:t>
             </w:r>
             <w:r>
               <w:rPr>
@@ -5979,16 +5708,7 @@
                 <w:kern w:val="1"/>
                 <w:lang w:eastAsia="ar-SA"/>
               </w:rPr>
-              <w:t xml:space="preserve"> </w:t>
-            </w:r>
-            <w:proofErr w:type="spellStart"/>
-            <w:r>
-              <w:rPr>
-                <w:rFonts w:eastAsia="SimSun" w:cs="Calibri"/>
-                <w:kern w:val="1"/>
-                <w:lang w:eastAsia="ar-SA"/>
-              </w:rPr>
-              <w:t>preset</w:t>
+              <w:t xml:space="preserve"> preset</w:t>
             </w:r>
             <w:r>
               <w:rPr>
@@ -5998,7 +5718,6 @@
               </w:rPr>
               <w:t>s</w:t>
             </w:r>
-            <w:proofErr w:type="spellEnd"/>
           </w:p>
           <w:p>
             <w:pPr>
@@ -6071,7 +5790,7 @@
           <w:insideV w:val="single" w:sz="4" w:space="0" w:color="auto"/>
         </w:tblBorders>
         <w:tblLayout w:type="fixed"/>
-        <w:tblLook w:val="0000"/>
+        <w:tblLook w:val="0000" w:firstRow="0" w:lastRow="0" w:firstColumn="0" w:lastColumn="0" w:noHBand="0" w:noVBand="0"/>
       </w:tblPr>
       <w:tblGrid>
         <w:gridCol w:w="9640"/>
@@ -6588,7 +6307,7 @@
     <w:p/>
     <w:p>
       <w:pPr>
-        <w:pStyle w:val="Overskrift3"/>
+        <w:pStyle w:val="Heading3"/>
         <w:numPr>
           <w:ilvl w:val="2"/>
           <w:numId w:val="20"/>
@@ -6597,18 +6316,16 @@
       <w:r>
         <w:t xml:space="preserve">Konfigurer </w:t>
       </w:r>
-      <w:proofErr w:type="spellStart"/>
       <w:r>
         <w:t>preset</w:t>
       </w:r>
-      <w:proofErr w:type="spellEnd"/>
     </w:p>
     <w:tbl>
       <w:tblPr>
-        <w:tblStyle w:val="Tabel-Gitter"/>
+        <w:tblStyle w:val="TableGrid"/>
         <w:tblW w:w="9637" w:type="dxa"/>
         <w:tblLayout w:type="fixed"/>
-        <w:tblLook w:val="0000"/>
+        <w:tblLook w:val="0000" w:firstRow="0" w:lastRow="0" w:firstColumn="0" w:lastColumn="0" w:noHBand="0" w:noVBand="0"/>
       </w:tblPr>
       <w:tblGrid>
         <w:gridCol w:w="2538"/>
@@ -6687,21 +6404,8 @@
                 <w:szCs w:val="22"/>
                 <w:lang w:eastAsia="ar-SA"/>
               </w:rPr>
-              <w:t xml:space="preserve"> </w:t>
-            </w:r>
-            <w:proofErr w:type="spellStart"/>
-            <w:r>
-              <w:rPr>
-                <w:rFonts w:asciiTheme="minorHAnsi" w:eastAsia="SimSun" w:hAnsiTheme="minorHAnsi" w:cs="Calibri"/>
-                <w:b/>
-                <w:kern w:val="1"/>
-                <w:sz w:val="22"/>
-                <w:szCs w:val="22"/>
-                <w:lang w:eastAsia="ar-SA"/>
-              </w:rPr>
-              <w:t>preset</w:t>
-            </w:r>
-            <w:proofErr w:type="spellEnd"/>
+              <w:t xml:space="preserve"> preset</w:t>
+            </w:r>
           </w:p>
         </w:tc>
       </w:tr>
@@ -6723,7 +6427,6 @@
                 <w:lang w:eastAsia="ar-SA"/>
               </w:rPr>
             </w:pPr>
-            <w:proofErr w:type="spellStart"/>
             <w:r>
               <w:rPr>
                 <w:rFonts w:asciiTheme="minorHAnsi" w:eastAsia="SimSun" w:hAnsiTheme="minorHAnsi" w:cs="Calibri"/>
@@ -6734,20 +6437,7 @@
                 <w:szCs w:val="22"/>
                 <w:lang w:eastAsia="ar-SA"/>
               </w:rPr>
-              <w:t>Use</w:t>
-            </w:r>
-            <w:proofErr w:type="spellEnd"/>
-            <w:r>
-              <w:rPr>
-                <w:rFonts w:asciiTheme="minorHAnsi" w:eastAsia="SimSun" w:hAnsiTheme="minorHAnsi" w:cs="Calibri"/>
-                <w:b/>
-                <w:bCs/>
-                <w:kern w:val="1"/>
-                <w:sz w:val="22"/>
-                <w:szCs w:val="22"/>
-                <w:lang w:eastAsia="ar-SA"/>
-              </w:rPr>
-              <w:t xml:space="preserve"> Case ID</w:t>
+              <w:t>Use Case ID</w:t>
             </w:r>
           </w:p>
         </w:tc>
@@ -7160,20 +6850,8 @@
                 <w:szCs w:val="22"/>
                 <w:lang w:eastAsia="ar-SA"/>
               </w:rPr>
-              <w:t xml:space="preserve">At oprette, redigere eller slette et </w:t>
-            </w:r>
-            <w:proofErr w:type="spellStart"/>
-            <w:r>
-              <w:rPr>
-                <w:rFonts w:asciiTheme="minorHAnsi" w:eastAsia="SimSun" w:hAnsiTheme="minorHAnsi" w:cs="Calibri"/>
-                <w:kern w:val="1"/>
-                <w:sz w:val="22"/>
-                <w:szCs w:val="22"/>
-                <w:lang w:eastAsia="ar-SA"/>
-              </w:rPr>
-              <w:t>preset</w:t>
-            </w:r>
-            <w:proofErr w:type="spellEnd"/>
+              <w:t>At oprette, redigere eller slette et preset</w:t>
+            </w:r>
           </w:p>
         </w:tc>
       </w:tr>
@@ -7233,20 +6911,8 @@
                 <w:szCs w:val="22"/>
                 <w:lang w:eastAsia="ar-SA"/>
               </w:rPr>
-              <w:t xml:space="preserve">Der er foretaget en ændring i et </w:t>
-            </w:r>
-            <w:proofErr w:type="spellStart"/>
-            <w:r>
-              <w:rPr>
-                <w:rFonts w:asciiTheme="minorHAnsi" w:eastAsia="SimSun" w:hAnsiTheme="minorHAnsi" w:cs="Calibri"/>
-                <w:kern w:val="1"/>
-                <w:sz w:val="22"/>
-                <w:szCs w:val="22"/>
-                <w:lang w:eastAsia="ar-SA"/>
-              </w:rPr>
-              <w:t>preset</w:t>
-            </w:r>
-            <w:proofErr w:type="spellEnd"/>
+              <w:t>Der er foretaget en ændring i et preset</w:t>
+            </w:r>
           </w:p>
         </w:tc>
       </w:tr>
@@ -7279,7 +6945,7 @@
           <w:insideV w:val="single" w:sz="4" w:space="0" w:color="auto"/>
         </w:tblBorders>
         <w:tblLayout w:type="fixed"/>
-        <w:tblLook w:val="0000"/>
+        <w:tblLook w:val="0000" w:firstRow="0" w:lastRow="0" w:firstColumn="0" w:lastColumn="0" w:noHBand="0" w:noVBand="0"/>
       </w:tblPr>
       <w:tblGrid>
         <w:gridCol w:w="9640"/>
@@ -7358,18 +7024,8 @@
                 <w:kern w:val="1"/>
                 <w:lang w:eastAsia="ar-SA"/>
               </w:rPr>
-              <w:t xml:space="preserve"> </w:t>
-            </w:r>
-            <w:proofErr w:type="spellStart"/>
-            <w:r>
-              <w:rPr>
-                <w:rFonts w:eastAsia="SimSun" w:cs="Calibri"/>
-                <w:kern w:val="1"/>
-                <w:lang w:eastAsia="ar-SA"/>
-              </w:rPr>
-              <w:t>preset</w:t>
-            </w:r>
-            <w:proofErr w:type="spellEnd"/>
+              <w:t xml:space="preserve"> preset</w:t>
+            </w:r>
             <w:r>
               <w:rPr>
                 <w:rFonts w:eastAsia="SimSun" w:cs="Calibri"/>
@@ -7488,18 +7144,8 @@
                 <w:kern w:val="1"/>
                 <w:lang w:eastAsia="ar-SA"/>
               </w:rPr>
-              <w:t xml:space="preserve">ønsket navn på </w:t>
-            </w:r>
-            <w:proofErr w:type="spellStart"/>
-            <w:r>
-              <w:rPr>
-                <w:rFonts w:eastAsia="SimSun" w:cs="Calibri"/>
-                <w:kern w:val="1"/>
-                <w:lang w:eastAsia="ar-SA"/>
-              </w:rPr>
-              <w:t>preset</w:t>
-            </w:r>
-            <w:proofErr w:type="spellEnd"/>
+              <w:t>ønsket navn på preset</w:t>
+            </w:r>
           </w:p>
           <w:p>
             <w:pPr>
@@ -7538,18 +7184,8 @@
                 <w:kern w:val="1"/>
                 <w:lang w:eastAsia="ar-SA"/>
               </w:rPr>
-              <w:t xml:space="preserve"> og tilføjer disse til det nuværende </w:t>
-            </w:r>
-            <w:proofErr w:type="spellStart"/>
-            <w:r>
-              <w:rPr>
-                <w:rFonts w:eastAsia="SimSun" w:cs="Calibri"/>
-                <w:kern w:val="1"/>
-                <w:lang w:eastAsia="ar-SA"/>
-              </w:rPr>
-              <w:t>preset</w:t>
-            </w:r>
-            <w:proofErr w:type="spellEnd"/>
+              <w:t xml:space="preserve"> og tilføjer disse til det nuværende preset</w:t>
+            </w:r>
           </w:p>
           <w:p>
             <w:pPr>
@@ -7683,7 +7319,7 @@
           <w:insideV w:val="single" w:sz="4" w:space="0" w:color="auto"/>
         </w:tblBorders>
         <w:tblLayout w:type="fixed"/>
-        <w:tblLook w:val="0000"/>
+        <w:tblLook w:val="0000" w:firstRow="0" w:lastRow="0" w:firstColumn="0" w:lastColumn="0" w:noHBand="0" w:noVBand="0"/>
       </w:tblPr>
       <w:tblGrid>
         <w:gridCol w:w="9640"/>
@@ -7746,7 +7382,7 @@
           </w:p>
           <w:p>
             <w:pPr>
-              <w:pStyle w:val="Listeafsnit"/>
+              <w:pStyle w:val="ListParagraph"/>
               <w:numPr>
                 <w:ilvl w:val="4"/>
                 <w:numId w:val="7"/>
@@ -7766,25 +7402,7 @@
                 <w:kern w:val="1"/>
                 <w:lang w:eastAsia="ar-SA"/>
               </w:rPr>
-              <w:t xml:space="preserve">Bruger vælger </w:t>
-            </w:r>
-            <w:proofErr w:type="spellStart"/>
-            <w:r>
-              <w:rPr>
-                <w:rFonts w:eastAsia="SimSun" w:cs="Calibri"/>
-                <w:kern w:val="1"/>
-                <w:lang w:eastAsia="ar-SA"/>
-              </w:rPr>
-              <w:t>preset</w:t>
-            </w:r>
-            <w:proofErr w:type="spellEnd"/>
-            <w:r>
-              <w:rPr>
-                <w:rFonts w:eastAsia="SimSun" w:cs="Calibri"/>
-                <w:kern w:val="1"/>
-                <w:lang w:eastAsia="ar-SA"/>
-              </w:rPr>
-              <w:t xml:space="preserve"> fra</w:t>
+              <w:t>Bruger vælger preset fra</w:t>
             </w:r>
             <w:r>
               <w:rPr>
@@ -7800,16 +7418,7 @@
                 <w:kern w:val="1"/>
                 <w:lang w:eastAsia="ar-SA"/>
               </w:rPr>
-              <w:t xml:space="preserve"> </w:t>
-            </w:r>
-            <w:proofErr w:type="spellStart"/>
-            <w:r>
-              <w:rPr>
-                <w:rFonts w:eastAsia="SimSun" w:cs="Calibri"/>
-                <w:kern w:val="1"/>
-                <w:lang w:eastAsia="ar-SA"/>
-              </w:rPr>
-              <w:t>preset</w:t>
+              <w:t xml:space="preserve"> preset</w:t>
             </w:r>
             <w:r>
               <w:rPr>
@@ -7819,7 +7428,6 @@
               </w:rPr>
               <w:t>s</w:t>
             </w:r>
-            <w:proofErr w:type="spellEnd"/>
             <w:r>
               <w:rPr>
                 <w:rFonts w:eastAsia="SimSun" w:cs="Calibri"/>
@@ -7831,7 +7439,7 @@
           </w:p>
           <w:p>
             <w:pPr>
-              <w:pStyle w:val="Listeafsnit"/>
+              <w:pStyle w:val="ListParagraph"/>
               <w:numPr>
                 <w:ilvl w:val="4"/>
                 <w:numId w:val="7"/>
@@ -7875,18 +7483,8 @@
                 <w:kern w:val="1"/>
                 <w:lang w:eastAsia="ar-SA"/>
               </w:rPr>
-              <w:t xml:space="preserve">det valgte </w:t>
-            </w:r>
-            <w:proofErr w:type="spellStart"/>
-            <w:r>
-              <w:rPr>
-                <w:rFonts w:eastAsia="SimSun" w:cs="Calibri"/>
-                <w:kern w:val="1"/>
-                <w:lang w:eastAsia="ar-SA"/>
-              </w:rPr>
-              <w:t>preset</w:t>
-            </w:r>
-            <w:proofErr w:type="spellEnd"/>
+              <w:t>det valgte preset</w:t>
+            </w:r>
           </w:p>
           <w:p>
             <w:pPr>
@@ -7910,7 +7508,7 @@
           </w:p>
           <w:p>
             <w:pPr>
-              <w:pStyle w:val="Listeafsnit"/>
+              <w:pStyle w:val="ListParagraph"/>
               <w:numPr>
                 <w:ilvl w:val="4"/>
                 <w:numId w:val="8"/>
@@ -7930,25 +7528,7 @@
                 <w:kern w:val="1"/>
                 <w:lang w:eastAsia="ar-SA"/>
               </w:rPr>
-              <w:t xml:space="preserve">Bruger vælger </w:t>
-            </w:r>
-            <w:proofErr w:type="spellStart"/>
-            <w:r>
-              <w:rPr>
-                <w:rFonts w:eastAsia="SimSun" w:cs="Calibri"/>
-                <w:kern w:val="1"/>
-                <w:lang w:eastAsia="ar-SA"/>
-              </w:rPr>
-              <w:t>preset</w:t>
-            </w:r>
-            <w:proofErr w:type="spellEnd"/>
-            <w:r>
-              <w:rPr>
-                <w:rFonts w:eastAsia="SimSun" w:cs="Calibri"/>
-                <w:kern w:val="1"/>
-                <w:lang w:eastAsia="ar-SA"/>
-              </w:rPr>
-              <w:t xml:space="preserve"> fra list</w:t>
+              <w:t>Bruger vælger preset fra list</w:t>
             </w:r>
             <w:r>
               <w:rPr>
@@ -7964,18 +7544,8 @@
                 <w:kern w:val="1"/>
                 <w:lang w:eastAsia="ar-SA"/>
               </w:rPr>
-              <w:t xml:space="preserve"> over eksisterende </w:t>
-            </w:r>
-            <w:proofErr w:type="spellStart"/>
-            <w:r>
-              <w:rPr>
-                <w:rFonts w:eastAsia="SimSun" w:cs="Calibri"/>
-                <w:kern w:val="1"/>
-                <w:lang w:eastAsia="ar-SA"/>
-              </w:rPr>
-              <w:t>presets</w:t>
-            </w:r>
-            <w:proofErr w:type="spellEnd"/>
+              <w:t xml:space="preserve"> over eksisterende presets</w:t>
+            </w:r>
             <w:r>
               <w:rPr>
                 <w:rFonts w:eastAsia="SimSun" w:cs="Calibri"/>
@@ -7987,7 +7557,7 @@
           </w:p>
           <w:p>
             <w:pPr>
-              <w:pStyle w:val="Listeafsnit"/>
+              <w:pStyle w:val="ListParagraph"/>
               <w:numPr>
                 <w:ilvl w:val="4"/>
                 <w:numId w:val="8"/>
@@ -8028,7 +7598,7 @@
           </w:p>
           <w:p>
             <w:pPr>
-              <w:pStyle w:val="Listeafsnit"/>
+              <w:pStyle w:val="ListParagraph"/>
               <w:suppressLineNumbers/>
               <w:suppressAutoHyphens/>
               <w:spacing w:line="256" w:lineRule="auto"/>
@@ -8058,11 +7628,6 @@
           </w:p>
           <w:p>
             <w:pPr>
-              <w:pStyle w:val="Listeafsnit"/>
-              <w:numPr>
-                <w:ilvl w:val="4"/>
-                <w:numId w:val="8"/>
-              </w:numPr>
               <w:suppressLineNumbers/>
               <w:suppressAutoHyphens/>
               <w:spacing w:line="256" w:lineRule="auto"/>
@@ -8072,52 +7637,16 @@
                 <w:lang w:eastAsia="ar-SA"/>
               </w:rPr>
             </w:pPr>
-            <w:proofErr w:type="spellStart"/>
-            <w:r>
-              <w:rPr>
-                <w:rFonts w:eastAsia="SimSun" w:cs="Calibri"/>
-                <w:kern w:val="1"/>
-                <w:lang w:eastAsia="ar-SA"/>
-              </w:rPr>
-              <w:t>Preset</w:t>
-            </w:r>
-            <w:proofErr w:type="spellEnd"/>
-            <w:r>
-              <w:rPr>
-                <w:rFonts w:eastAsia="SimSun" w:cs="Calibri"/>
-                <w:kern w:val="1"/>
-                <w:lang w:eastAsia="ar-SA"/>
-              </w:rPr>
-              <w:t xml:space="preserve"> slettes</w:t>
-            </w:r>
-            <w:r>
-              <w:rPr>
-                <w:rFonts w:eastAsia="SimSun" w:cs="Calibri"/>
-                <w:kern w:val="1"/>
-                <w:lang w:eastAsia="ar-SA"/>
-              </w:rPr>
-              <w:t>,</w:t>
-            </w:r>
-            <w:r>
-              <w:rPr>
-                <w:rFonts w:eastAsia="SimSun" w:cs="Calibri"/>
-                <w:kern w:val="1"/>
-                <w:lang w:eastAsia="ar-SA"/>
-              </w:rPr>
-              <w:t xml:space="preserve"> og UC4 afsluttes</w:t>
-            </w:r>
-          </w:p>
-          <w:p>
-            <w:pPr>
-              <w:suppressLineNumbers/>
-              <w:suppressAutoHyphens/>
-              <w:spacing w:line="256" w:lineRule="auto"/>
-              <w:rPr>
-                <w:rFonts w:eastAsia="SimSun" w:cs="Calibri"/>
-                <w:kern w:val="1"/>
-                <w:lang w:eastAsia="ar-SA"/>
-              </w:rPr>
-            </w:pPr>
+            <w:bookmarkStart w:id="0" w:name="_GoBack"/>
+            <w:bookmarkEnd w:id="0"/>
+            <w:r>
+              <w:rPr>
+                <w:rFonts w:eastAsia="SimSun" w:cs="Calibri"/>
+                <w:kern w:val="1"/>
+                <w:lang w:eastAsia="ar-SA"/>
+              </w:rPr>
+              <w:t xml:space="preserve"> </w:t>
+            </w:r>
             <w:r>
               <w:rPr>
                 <w:rFonts w:eastAsia="SimSun" w:cs="Calibri"/>
@@ -8129,7 +7658,7 @@
           </w:p>
           <w:p>
             <w:pPr>
-              <w:pStyle w:val="Listeafsnit"/>
+              <w:pStyle w:val="ListParagraph"/>
               <w:numPr>
                 <w:ilvl w:val="4"/>
                 <w:numId w:val="34"/>
@@ -8174,7 +7703,7 @@
           </w:p>
           <w:p>
             <w:pPr>
-              <w:pStyle w:val="Listeafsnit"/>
+              <w:pStyle w:val="ListParagraph"/>
               <w:numPr>
                 <w:ilvl w:val="4"/>
                 <w:numId w:val="9"/>
@@ -8203,7 +7732,7 @@
     <w:p/>
     <w:p>
       <w:pPr>
-        <w:pStyle w:val="Overskrift3"/>
+        <w:pStyle w:val="Heading3"/>
         <w:numPr>
           <w:ilvl w:val="2"/>
           <w:numId w:val="19"/>
@@ -8211,25 +7740,20 @@
       </w:pPr>
       <w:r>
         <w:lastRenderedPageBreak/>
-        <w:t xml:space="preserve">Vælg </w:t>
+        <w:t>Vælg preset</w:t>
       </w:r>
-      <w:proofErr w:type="spellStart"/>
-      <w:r>
-        <w:t>preset</w:t>
-      </w:r>
-      <w:proofErr w:type="spellEnd"/>
     </w:p>
     <w:p>
       <w:pPr>
-        <w:pStyle w:val="Overskrift3"/>
+        <w:pStyle w:val="Heading3"/>
       </w:pPr>
     </w:p>
     <w:tbl>
       <w:tblPr>
-        <w:tblStyle w:val="Tabel-Gitter"/>
+        <w:tblStyle w:val="TableGrid"/>
         <w:tblW w:w="9637" w:type="dxa"/>
         <w:tblLayout w:type="fixed"/>
-        <w:tblLook w:val="0000"/>
+        <w:tblLook w:val="0000" w:firstRow="0" w:lastRow="0" w:firstColumn="0" w:lastColumn="0" w:noHBand="0" w:noVBand="0"/>
       </w:tblPr>
       <w:tblGrid>
         <w:gridCol w:w="2538"/>
@@ -8294,18 +7818,8 @@
                 <w:sz w:val="22"/>
                 <w:szCs w:val="22"/>
               </w:rPr>
-              <w:t xml:space="preserve">Vælg </w:t>
-            </w:r>
-            <w:proofErr w:type="spellStart"/>
-            <w:r>
-              <w:rPr>
-                <w:rFonts w:asciiTheme="minorHAnsi" w:hAnsiTheme="minorHAnsi"/>
-                <w:sz w:val="22"/>
-                <w:szCs w:val="22"/>
-              </w:rPr>
-              <w:t>preset</w:t>
-            </w:r>
-            <w:proofErr w:type="spellEnd"/>
+              <w:t>Vælg preset</w:t>
+            </w:r>
           </w:p>
         </w:tc>
       </w:tr>
@@ -8327,7 +7841,6 @@
                 <w:lang w:eastAsia="ar-SA"/>
               </w:rPr>
             </w:pPr>
-            <w:proofErr w:type="spellStart"/>
             <w:r>
               <w:rPr>
                 <w:rFonts w:asciiTheme="minorHAnsi" w:eastAsia="SimSun" w:hAnsiTheme="minorHAnsi" w:cs="Calibri"/>
@@ -8338,20 +7851,7 @@
                 <w:szCs w:val="22"/>
                 <w:lang w:eastAsia="ar-SA"/>
               </w:rPr>
-              <w:t>Use</w:t>
-            </w:r>
-            <w:proofErr w:type="spellEnd"/>
-            <w:r>
-              <w:rPr>
-                <w:rFonts w:asciiTheme="minorHAnsi" w:eastAsia="SimSun" w:hAnsiTheme="minorHAnsi" w:cs="Calibri"/>
-                <w:b/>
-                <w:bCs/>
-                <w:kern w:val="1"/>
-                <w:sz w:val="22"/>
-                <w:szCs w:val="22"/>
-                <w:lang w:eastAsia="ar-SA"/>
-              </w:rPr>
-              <w:t xml:space="preserve"> Case ID</w:t>
+              <w:t>Use Case ID</w:t>
             </w:r>
           </w:p>
         </w:tc>
@@ -8698,25 +8198,7 @@
                 <w:sz w:val="22"/>
                 <w:szCs w:val="22"/>
               </w:rPr>
-              <w:t xml:space="preserve">Mindst ét </w:t>
-            </w:r>
-            <w:proofErr w:type="spellStart"/>
-            <w:r>
-              <w:rPr>
-                <w:rFonts w:asciiTheme="minorHAnsi" w:hAnsiTheme="minorHAnsi"/>
-                <w:sz w:val="22"/>
-                <w:szCs w:val="22"/>
-              </w:rPr>
-              <w:t>preset</w:t>
-            </w:r>
-            <w:proofErr w:type="spellEnd"/>
-            <w:r>
-              <w:rPr>
-                <w:rFonts w:asciiTheme="minorHAnsi" w:hAnsiTheme="minorHAnsi"/>
-                <w:sz w:val="22"/>
-                <w:szCs w:val="22"/>
-              </w:rPr>
-              <w:t xml:space="preserve"> er konfigureret</w:t>
+              <w:t>Mindst ét preset er konfigureret</w:t>
             </w:r>
           </w:p>
         </w:tc>
@@ -8777,18 +8259,8 @@
                 <w:sz w:val="22"/>
                 <w:szCs w:val="22"/>
               </w:rPr>
-              <w:t xml:space="preserve">Bruger vælger et </w:t>
-            </w:r>
-            <w:proofErr w:type="spellStart"/>
-            <w:r>
-              <w:rPr>
-                <w:rFonts w:asciiTheme="minorHAnsi" w:hAnsiTheme="minorHAnsi"/>
-                <w:sz w:val="22"/>
-                <w:szCs w:val="22"/>
-              </w:rPr>
-              <w:t>preset</w:t>
-            </w:r>
-            <w:proofErr w:type="spellEnd"/>
+              <w:t>Bruger vælger et preset</w:t>
+            </w:r>
           </w:p>
         </w:tc>
       </w:tr>
@@ -8854,25 +8326,15 @@
                 <w:sz w:val="22"/>
                 <w:szCs w:val="22"/>
               </w:rPr>
-              <w:t xml:space="preserve">r er skiftet til et nyt </w:t>
-            </w:r>
-            <w:proofErr w:type="spellStart"/>
-            <w:r>
-              <w:rPr>
-                <w:rFonts w:asciiTheme="minorHAnsi" w:hAnsiTheme="minorHAnsi"/>
-                <w:sz w:val="22"/>
-                <w:szCs w:val="22"/>
-              </w:rPr>
-              <w:t>preset</w:t>
-            </w:r>
-            <w:proofErr w:type="spellEnd"/>
+              <w:t>r er skiftet til et nyt preset</w:t>
+            </w:r>
           </w:p>
         </w:tc>
       </w:tr>
     </w:tbl>
     <w:p>
       <w:pPr>
-        <w:pStyle w:val="Overskrift3"/>
+        <w:pStyle w:val="Heading3"/>
       </w:pPr>
       <w:r>
         <w:t xml:space="preserve"> </w:t>
@@ -8890,7 +8352,7 @@
           <w:insideV w:val="single" w:sz="4" w:space="0" w:color="auto"/>
         </w:tblBorders>
         <w:tblLayout w:type="fixed"/>
-        <w:tblLook w:val="0000"/>
+        <w:tblLook w:val="0000" w:firstRow="0" w:lastRow="0" w:firstColumn="0" w:lastColumn="0" w:noHBand="0" w:noVBand="0"/>
       </w:tblPr>
       <w:tblGrid>
         <w:gridCol w:w="9640"/>
@@ -8956,33 +8418,8 @@
                 <w:rFonts w:ascii="Calibri" w:eastAsia="Times New Roman" w:hAnsi="Calibri" w:cs="Times New Roman"/>
                 <w:lang w:eastAsia="da-DK"/>
               </w:rPr>
-              <w:t xml:space="preserve"> </w:t>
-            </w:r>
-            <w:proofErr w:type="spellStart"/>
-            <w:r>
-              <w:rPr>
-                <w:rFonts w:ascii="Calibri" w:eastAsia="Times New Roman" w:hAnsi="Calibri" w:cs="Times New Roman"/>
-                <w:lang w:eastAsia="da-DK"/>
-              </w:rPr>
-              <w:t>preset</w:t>
-            </w:r>
-            <w:proofErr w:type="spellEnd"/>
-            <w:r>
-              <w:rPr>
-                <w:rFonts w:ascii="Calibri" w:eastAsia="Times New Roman" w:hAnsi="Calibri" w:cs="Times New Roman"/>
-                <w:lang w:eastAsia="da-DK"/>
-              </w:rPr>
-              <w:t xml:space="preserve"> på </w:t>
-            </w:r>
-            <w:proofErr w:type="spellStart"/>
-            <w:r>
-              <w:rPr>
-                <w:rFonts w:ascii="Calibri" w:eastAsia="Times New Roman" w:hAnsi="Calibri" w:cs="Times New Roman"/>
-                <w:lang w:eastAsia="da-DK"/>
-              </w:rPr>
-              <w:t>Body</w:t>
-            </w:r>
-            <w:proofErr w:type="spellEnd"/>
+              <w:t xml:space="preserve"> preset på Body</w:t>
+            </w:r>
           </w:p>
           <w:p>
             <w:pPr>
@@ -9002,17 +8439,8 @@
                 <w:rFonts w:ascii="Calibri" w:eastAsia="Times New Roman" w:hAnsi="Calibri" w:cs="Times New Roman"/>
                 <w:lang w:eastAsia="da-DK"/>
               </w:rPr>
-              <w:t xml:space="preserve">Body sender et signal til Rock med det valgte </w:t>
-            </w:r>
-            <w:proofErr w:type="spellStart"/>
-            <w:r>
-              <w:rPr>
-                <w:rFonts w:ascii="Calibri" w:eastAsia="Times New Roman" w:hAnsi="Calibri" w:cs="Times New Roman"/>
-                <w:lang w:eastAsia="da-DK"/>
-              </w:rPr>
-              <w:t>preset</w:t>
-            </w:r>
-            <w:proofErr w:type="spellEnd"/>
+              <w:t>Body sender et signal til Rock med det valgte preset</w:t>
+            </w:r>
           </w:p>
           <w:p>
             <w:pPr>
@@ -9032,17 +8460,8 @@
                 <w:rFonts w:ascii="Calibri" w:eastAsia="Times New Roman" w:hAnsi="Calibri" w:cs="Times New Roman"/>
                 <w:lang w:eastAsia="da-DK"/>
               </w:rPr>
-              <w:t xml:space="preserve">Body opdaterer det aktive sæt af sensorkonfigurationer på baggrund af det valgte </w:t>
-            </w:r>
-            <w:proofErr w:type="spellStart"/>
-            <w:r>
-              <w:rPr>
-                <w:rFonts w:ascii="Calibri" w:eastAsia="Times New Roman" w:hAnsi="Calibri" w:cs="Times New Roman"/>
-                <w:lang w:eastAsia="da-DK"/>
-              </w:rPr>
-              <w:t>preset</w:t>
-            </w:r>
-            <w:proofErr w:type="spellEnd"/>
+              <w:t>Body opdaterer det aktive sæt af sensorkonfigurationer på baggrund af det valgte preset</w:t>
+            </w:r>
             <w:r>
               <w:rPr>
                 <w:rFonts w:ascii="Calibri" w:eastAsia="Times New Roman" w:hAnsi="Calibri" w:cs="Times New Roman"/>
@@ -9107,7 +8526,7 @@
           <w:insideV w:val="single" w:sz="4" w:space="0" w:color="auto"/>
         </w:tblBorders>
         <w:tblLayout w:type="fixed"/>
-        <w:tblLook w:val="0000"/>
+        <w:tblLook w:val="0000" w:firstRow="0" w:lastRow="0" w:firstColumn="0" w:lastColumn="0" w:noHBand="0" w:noVBand="0"/>
       </w:tblPr>
       <w:tblGrid>
         <w:gridCol w:w="9640"/>
@@ -9283,7 +8702,7 @@
           </w:p>
           <w:p>
             <w:pPr>
-              <w:pStyle w:val="Listeafsnit"/>
+              <w:pStyle w:val="ListParagraph"/>
               <w:suppressLineNumbers/>
               <w:suppressAutoHyphens/>
               <w:spacing w:line="256" w:lineRule="auto"/>
@@ -9420,7 +8839,7 @@
     </w:tbl>
     <w:p>
       <w:pPr>
-        <w:pStyle w:val="Overskrift3"/>
+        <w:pStyle w:val="Heading3"/>
       </w:pPr>
     </w:p>
     <w:p>
@@ -9438,7 +8857,7 @@
     </w:p>
     <w:p>
       <w:pPr>
-        <w:pStyle w:val="Overskrift3"/>
+        <w:pStyle w:val="Heading3"/>
       </w:pPr>
       <w:r>
         <w:lastRenderedPageBreak/>
@@ -9447,10 +8866,10 @@
     </w:p>
     <w:tbl>
       <w:tblPr>
-        <w:tblStyle w:val="Tabel-Gitter"/>
+        <w:tblStyle w:val="TableGrid"/>
         <w:tblW w:w="9637" w:type="dxa"/>
         <w:tblLayout w:type="fixed"/>
-        <w:tblLook w:val="0000"/>
+        <w:tblLook w:val="0000" w:firstRow="0" w:lastRow="0" w:firstColumn="0" w:lastColumn="0" w:noHBand="0" w:noVBand="0"/>
       </w:tblPr>
       <w:tblGrid>
         <w:gridCol w:w="2538"/>
@@ -9537,7 +8956,6 @@
                 <w:lang w:eastAsia="ar-SA"/>
               </w:rPr>
             </w:pPr>
-            <w:proofErr w:type="spellStart"/>
             <w:r>
               <w:rPr>
                 <w:rFonts w:asciiTheme="minorHAnsi" w:eastAsia="SimSun" w:hAnsiTheme="minorHAnsi" w:cs="Calibri"/>
@@ -9548,20 +8966,7 @@
                 <w:szCs w:val="22"/>
                 <w:lang w:eastAsia="ar-SA"/>
               </w:rPr>
-              <w:t>Use</w:t>
-            </w:r>
-            <w:proofErr w:type="spellEnd"/>
-            <w:r>
-              <w:rPr>
-                <w:rFonts w:asciiTheme="minorHAnsi" w:eastAsia="SimSun" w:hAnsiTheme="minorHAnsi" w:cs="Calibri"/>
-                <w:b/>
-                <w:bCs/>
-                <w:kern w:val="1"/>
-                <w:sz w:val="22"/>
-                <w:szCs w:val="22"/>
-                <w:lang w:eastAsia="ar-SA"/>
-              </w:rPr>
-              <w:t xml:space="preserve"> Case ID</w:t>
+              <w:t>Use Case ID</w:t>
             </w:r>
           </w:p>
         </w:tc>
@@ -9984,51 +9389,7 @@
                 <w:szCs w:val="22"/>
                 <w:lang w:eastAsia="ar-SA"/>
               </w:rPr>
-              <w:t xml:space="preserve">At sende </w:t>
-            </w:r>
-            <w:proofErr w:type="spellStart"/>
-            <w:r>
-              <w:rPr>
-                <w:rFonts w:asciiTheme="minorHAnsi" w:eastAsia="SimSun" w:hAnsiTheme="minorHAnsi" w:cs="Calibri"/>
-                <w:kern w:val="1"/>
-                <w:sz w:val="22"/>
-                <w:szCs w:val="22"/>
-                <w:lang w:eastAsia="ar-SA"/>
-              </w:rPr>
-              <w:t>rådata</w:t>
-            </w:r>
-            <w:proofErr w:type="spellEnd"/>
-            <w:r>
-              <w:rPr>
-                <w:rFonts w:asciiTheme="minorHAnsi" w:eastAsia="SimSun" w:hAnsiTheme="minorHAnsi" w:cs="Calibri"/>
-                <w:kern w:val="1"/>
-                <w:sz w:val="22"/>
-                <w:szCs w:val="22"/>
-                <w:lang w:eastAsia="ar-SA"/>
-              </w:rPr>
-              <w:t xml:space="preserve"> fra </w:t>
-            </w:r>
-            <w:proofErr w:type="spellStart"/>
-            <w:r>
-              <w:rPr>
-                <w:rFonts w:asciiTheme="minorHAnsi" w:eastAsia="SimSun" w:hAnsiTheme="minorHAnsi" w:cs="Calibri"/>
-                <w:kern w:val="1"/>
-                <w:sz w:val="22"/>
-                <w:szCs w:val="22"/>
-                <w:lang w:eastAsia="ar-SA"/>
-              </w:rPr>
-              <w:t>Body</w:t>
-            </w:r>
-            <w:proofErr w:type="spellEnd"/>
-            <w:r>
-              <w:rPr>
-                <w:rFonts w:asciiTheme="minorHAnsi" w:eastAsia="SimSun" w:hAnsiTheme="minorHAnsi" w:cs="Calibri"/>
-                <w:kern w:val="1"/>
-                <w:sz w:val="22"/>
-                <w:szCs w:val="22"/>
-                <w:lang w:eastAsia="ar-SA"/>
-              </w:rPr>
-              <w:t xml:space="preserve"> til Rock</w:t>
+              <w:t>At sende rådata fra Body til Rock</w:t>
             </w:r>
           </w:p>
         </w:tc>
@@ -10118,7 +9479,7 @@
           <w:insideV w:val="single" w:sz="4" w:space="0" w:color="auto"/>
         </w:tblBorders>
         <w:tblLayout w:type="fixed"/>
-        <w:tblLook w:val="0000"/>
+        <w:tblLook w:val="0000" w:firstRow="0" w:lastRow="0" w:firstColumn="0" w:lastColumn="0" w:noHBand="0" w:noVBand="0"/>
       </w:tblPr>
       <w:tblGrid>
         <w:gridCol w:w="9640"/>
@@ -10180,18 +9541,8 @@
                 <w:kern w:val="1"/>
                 <w:lang w:eastAsia="ar-SA"/>
               </w:rPr>
-              <w:t xml:space="preserve">Sensor genererer </w:t>
-            </w:r>
-            <w:proofErr w:type="spellStart"/>
-            <w:r>
-              <w:rPr>
-                <w:rFonts w:eastAsia="SimSun" w:cs="Calibri"/>
-                <w:kern w:val="1"/>
-                <w:lang w:eastAsia="ar-SA"/>
-              </w:rPr>
-              <w:t>rådata</w:t>
-            </w:r>
-            <w:proofErr w:type="spellEnd"/>
+              <w:t>Sensor genererer rådata</w:t>
+            </w:r>
           </w:p>
           <w:p>
             <w:pPr>
@@ -10208,41 +9559,13 @@
                 <w:lang w:eastAsia="ar-SA"/>
               </w:rPr>
             </w:pPr>
-            <w:proofErr w:type="spellStart"/>
-            <w:r>
-              <w:rPr>
-                <w:rFonts w:eastAsia="SimSun" w:cs="Calibri"/>
-                <w:kern w:val="1"/>
-                <w:lang w:eastAsia="ar-SA"/>
-              </w:rPr>
-              <w:t>Body</w:t>
-            </w:r>
-            <w:proofErr w:type="spellEnd"/>
-            <w:r>
-              <w:rPr>
-                <w:rFonts w:eastAsia="SimSun" w:cs="Calibri"/>
-                <w:kern w:val="1"/>
-                <w:lang w:eastAsia="ar-SA"/>
-              </w:rPr>
-              <w:t xml:space="preserve"> sender </w:t>
-            </w:r>
-            <w:proofErr w:type="spellStart"/>
-            <w:r>
-              <w:rPr>
-                <w:rFonts w:eastAsia="SimSun" w:cs="Calibri"/>
-                <w:kern w:val="1"/>
-                <w:lang w:eastAsia="ar-SA"/>
-              </w:rPr>
-              <w:t>rådata</w:t>
-            </w:r>
-            <w:proofErr w:type="spellEnd"/>
-            <w:r>
-              <w:rPr>
-                <w:rFonts w:eastAsia="SimSun" w:cs="Calibri"/>
-                <w:kern w:val="1"/>
-                <w:lang w:eastAsia="ar-SA"/>
-              </w:rPr>
-              <w:t xml:space="preserve"> trådløst til Rock</w:t>
+            <w:r>
+              <w:rPr>
+                <w:rFonts w:eastAsia="SimSun" w:cs="Calibri"/>
+                <w:kern w:val="1"/>
+                <w:lang w:eastAsia="ar-SA"/>
+              </w:rPr>
+              <w:t>Body sender rådata trådløst til Rock</w:t>
             </w:r>
           </w:p>
           <w:p>
@@ -10339,7 +9662,7 @@
           <w:insideV w:val="single" w:sz="4" w:space="0" w:color="auto"/>
         </w:tblBorders>
         <w:tblLayout w:type="fixed"/>
-        <w:tblLook w:val="0000"/>
+        <w:tblLook w:val="0000" w:firstRow="0" w:lastRow="0" w:firstColumn="0" w:lastColumn="0" w:noHBand="0" w:noVBand="0"/>
       </w:tblPr>
       <w:tblGrid>
         <w:gridCol w:w="9640"/>
@@ -10439,7 +9762,7 @@
     <w:p/>
     <w:p>
       <w:pPr>
-        <w:pStyle w:val="Overskrift3"/>
+        <w:pStyle w:val="Heading3"/>
         <w:numPr>
           <w:ilvl w:val="2"/>
           <w:numId w:val="17"/>
@@ -10451,10 +9774,10 @@
     </w:p>
     <w:tbl>
       <w:tblPr>
-        <w:tblStyle w:val="Tabel-Gitter"/>
+        <w:tblStyle w:val="TableGrid"/>
         <w:tblW w:w="9637" w:type="dxa"/>
         <w:tblLayout w:type="fixed"/>
-        <w:tblLook w:val="0000"/>
+        <w:tblLook w:val="0000" w:firstRow="0" w:lastRow="0" w:firstColumn="0" w:lastColumn="0" w:noHBand="0" w:noVBand="0"/>
       </w:tblPr>
       <w:tblGrid>
         <w:gridCol w:w="2538"/>
@@ -10545,7 +9868,6 @@
                 <w:lang w:eastAsia="ar-SA"/>
               </w:rPr>
             </w:pPr>
-            <w:proofErr w:type="spellStart"/>
             <w:r>
               <w:rPr>
                 <w:rFonts w:asciiTheme="minorHAnsi" w:eastAsia="SimSun" w:hAnsiTheme="minorHAnsi" w:cs="Calibri"/>
@@ -10556,20 +9878,7 @@
                 <w:szCs w:val="22"/>
                 <w:lang w:eastAsia="ar-SA"/>
               </w:rPr>
-              <w:t>Use</w:t>
-            </w:r>
-            <w:proofErr w:type="spellEnd"/>
-            <w:r>
-              <w:rPr>
-                <w:rFonts w:asciiTheme="minorHAnsi" w:eastAsia="SimSun" w:hAnsiTheme="minorHAnsi" w:cs="Calibri"/>
-                <w:b/>
-                <w:bCs/>
-                <w:kern w:val="1"/>
-                <w:sz w:val="22"/>
-                <w:szCs w:val="22"/>
-                <w:lang w:eastAsia="ar-SA"/>
-              </w:rPr>
-              <w:t xml:space="preserve"> Case ID</w:t>
+              <w:t>Use Case ID</w:t>
             </w:r>
           </w:p>
         </w:tc>
@@ -10919,29 +10228,7 @@
                 <w:szCs w:val="22"/>
                 <w:lang w:eastAsia="ar-SA"/>
               </w:rPr>
-              <w:t xml:space="preserve">Mindst ét </w:t>
-            </w:r>
-            <w:proofErr w:type="spellStart"/>
-            <w:r>
-              <w:rPr>
-                <w:rFonts w:asciiTheme="minorHAnsi" w:eastAsia="SimSun" w:hAnsiTheme="minorHAnsi" w:cs="Calibri"/>
-                <w:kern w:val="1"/>
-                <w:sz w:val="22"/>
-                <w:szCs w:val="22"/>
-                <w:lang w:eastAsia="ar-SA"/>
-              </w:rPr>
-              <w:t>preset</w:t>
-            </w:r>
-            <w:proofErr w:type="spellEnd"/>
-            <w:r>
-              <w:rPr>
-                <w:rFonts w:asciiTheme="minorHAnsi" w:eastAsia="SimSun" w:hAnsiTheme="minorHAnsi" w:cs="Calibri"/>
-                <w:kern w:val="1"/>
-                <w:sz w:val="22"/>
-                <w:szCs w:val="22"/>
-                <w:lang w:eastAsia="ar-SA"/>
-              </w:rPr>
-              <w:t xml:space="preserve"> er konfigureret</w:t>
+              <w:t>Mindst ét preset er konfigureret</w:t>
             </w:r>
             <w:r>
               <w:rPr>
@@ -11014,40 +10301,7 @@
                 <w:szCs w:val="22"/>
                 <w:lang w:eastAsia="ar-SA"/>
               </w:rPr>
-              <w:t xml:space="preserve">At konvertere </w:t>
-            </w:r>
-            <w:proofErr w:type="spellStart"/>
-            <w:r>
-              <w:rPr>
-                <w:rFonts w:asciiTheme="minorHAnsi" w:eastAsia="SimSun" w:hAnsiTheme="minorHAnsi" w:cs="Calibri"/>
-                <w:kern w:val="1"/>
-                <w:sz w:val="22"/>
-                <w:szCs w:val="22"/>
-                <w:lang w:eastAsia="ar-SA"/>
-              </w:rPr>
-              <w:t>rådata</w:t>
-            </w:r>
-            <w:proofErr w:type="spellEnd"/>
-            <w:r>
-              <w:rPr>
-                <w:rFonts w:asciiTheme="minorHAnsi" w:eastAsia="SimSun" w:hAnsiTheme="minorHAnsi" w:cs="Calibri"/>
-                <w:kern w:val="1"/>
-                <w:sz w:val="22"/>
-                <w:szCs w:val="22"/>
-                <w:lang w:eastAsia="ar-SA"/>
-              </w:rPr>
-              <w:t xml:space="preserve"> til </w:t>
-            </w:r>
-            <w:proofErr w:type="spellStart"/>
-            <w:r>
-              <w:rPr>
-                <w:rFonts w:asciiTheme="minorHAnsi" w:eastAsia="SimSun" w:hAnsiTheme="minorHAnsi" w:cs="Calibri"/>
-                <w:kern w:val="1"/>
-                <w:sz w:val="22"/>
-                <w:szCs w:val="22"/>
-                <w:lang w:eastAsia="ar-SA"/>
-              </w:rPr>
-              <w:t>MIDI</w:t>
+              <w:t>At konvertere rådata til MIDI</w:t>
             </w:r>
             <w:r>
               <w:rPr>
@@ -11059,7 +10313,6 @@
               </w:rPr>
               <w:t>-signaler</w:t>
             </w:r>
-            <w:proofErr w:type="spellEnd"/>
             <w:r>
               <w:rPr>
                 <w:rFonts w:asciiTheme="minorHAnsi" w:eastAsia="SimSun" w:hAnsiTheme="minorHAnsi" w:cs="Calibri"/>
@@ -11173,7 +10426,6 @@
                 <w:lang w:eastAsia="ar-SA"/>
               </w:rPr>
             </w:pPr>
-            <w:proofErr w:type="spellStart"/>
             <w:r>
               <w:rPr>
                 <w:rFonts w:asciiTheme="minorHAnsi" w:eastAsia="SimSun" w:hAnsiTheme="minorHAnsi" w:cs="Calibri"/>
@@ -11184,7 +10436,6 @@
               </w:rPr>
               <w:t>MIDI-signaler</w:t>
             </w:r>
-            <w:proofErr w:type="spellEnd"/>
             <w:r>
               <w:rPr>
                 <w:rFonts w:asciiTheme="minorHAnsi" w:eastAsia="SimSun" w:hAnsiTheme="minorHAnsi" w:cs="Calibri"/>
@@ -11213,29 +10464,7 @@
                 <w:szCs w:val="22"/>
                 <w:lang w:eastAsia="ar-SA"/>
               </w:rPr>
-              <w:t xml:space="preserve">baseret på </w:t>
-            </w:r>
-            <w:proofErr w:type="spellStart"/>
-            <w:r>
-              <w:rPr>
-                <w:rFonts w:asciiTheme="minorHAnsi" w:eastAsia="SimSun" w:hAnsiTheme="minorHAnsi" w:cs="Calibri"/>
-                <w:kern w:val="1"/>
-                <w:sz w:val="22"/>
-                <w:szCs w:val="22"/>
-                <w:lang w:eastAsia="ar-SA"/>
-              </w:rPr>
-              <w:t>rådata</w:t>
-            </w:r>
-            <w:proofErr w:type="spellEnd"/>
-            <w:r>
-              <w:rPr>
-                <w:rFonts w:asciiTheme="minorHAnsi" w:eastAsia="SimSun" w:hAnsiTheme="minorHAnsi" w:cs="Calibri"/>
-                <w:kern w:val="1"/>
-                <w:sz w:val="22"/>
-                <w:szCs w:val="22"/>
-                <w:lang w:eastAsia="ar-SA"/>
-              </w:rPr>
-              <w:t xml:space="preserve">, </w:t>
+              <w:t xml:space="preserve">baseret på rådata, </w:t>
             </w:r>
             <w:r>
               <w:rPr>
@@ -11294,7 +10523,7 @@
           <w:insideV w:val="single" w:sz="4" w:space="0" w:color="auto"/>
         </w:tblBorders>
         <w:tblLayout w:type="fixed"/>
-        <w:tblLook w:val="0000"/>
+        <w:tblLook w:val="0000" w:firstRow="0" w:lastRow="0" w:firstColumn="0" w:lastColumn="0" w:noHBand="0" w:noVBand="0"/>
       </w:tblPr>
       <w:tblGrid>
         <w:gridCol w:w="9640"/>
@@ -11460,7 +10689,7 @@
             </w:r>
             <w:r>
               <w:rPr>
-                <w:rStyle w:val="Fodnotehenvisning"/>
+                <w:rStyle w:val="FootnoteReference"/>
                 <w:rFonts w:eastAsia="SimSun" w:cs="Calibri"/>
                 <w:kern w:val="1"/>
                 <w:lang w:eastAsia="ar-SA"/>
@@ -11473,27 +10702,8 @@
                 <w:kern w:val="1"/>
                 <w:lang w:eastAsia="ar-SA"/>
               </w:rPr>
-              <w:t xml:space="preserve"> omdanner </w:t>
-            </w:r>
-            <w:proofErr w:type="spellStart"/>
-            <w:r>
-              <w:rPr>
-                <w:rFonts w:eastAsia="SimSun" w:cs="Calibri"/>
-                <w:kern w:val="1"/>
-                <w:lang w:eastAsia="ar-SA"/>
-              </w:rPr>
-              <w:t>rådata</w:t>
-            </w:r>
-            <w:proofErr w:type="spellEnd"/>
-            <w:r>
-              <w:rPr>
-                <w:rFonts w:eastAsia="SimSun" w:cs="Calibri"/>
-                <w:kern w:val="1"/>
-                <w:lang w:eastAsia="ar-SA"/>
-              </w:rPr>
-              <w:t xml:space="preserve"> til </w:t>
-            </w:r>
-            <w:proofErr w:type="spellStart"/>
+              <w:t xml:space="preserve"> omdanner rådata til </w:t>
+            </w:r>
             <w:r>
               <w:rPr>
                 <w:rFonts w:eastAsia="SimSun" w:cs="Calibri"/>
@@ -11510,7 +10720,6 @@
               </w:rPr>
               <w:t>-meddelelser</w:t>
             </w:r>
-            <w:proofErr w:type="spellEnd"/>
           </w:p>
           <w:p>
             <w:pPr>
@@ -11626,7 +10835,7 @@
           <w:insideV w:val="single" w:sz="4" w:space="0" w:color="auto"/>
         </w:tblBorders>
         <w:tblLayout w:type="fixed"/>
-        <w:tblLook w:val="0000"/>
+        <w:tblLook w:val="0000" w:firstRow="0" w:lastRow="0" w:firstColumn="0" w:lastColumn="0" w:noHBand="0" w:noVBand="0"/>
       </w:tblPr>
       <w:tblGrid>
         <w:gridCol w:w="9640"/>
@@ -11806,7 +11015,7 @@
     <w:p/>
     <w:p>
       <w:pPr>
-        <w:pStyle w:val="Overskrift3"/>
+        <w:pStyle w:val="Heading3"/>
         <w:numPr>
           <w:ilvl w:val="2"/>
           <w:numId w:val="14"/>
@@ -11818,10 +11027,10 @@
     </w:p>
     <w:tbl>
       <w:tblPr>
-        <w:tblStyle w:val="Tabel-Gitter"/>
+        <w:tblStyle w:val="TableGrid"/>
         <w:tblW w:w="9637" w:type="dxa"/>
         <w:tblLayout w:type="fixed"/>
-        <w:tblLook w:val="0000"/>
+        <w:tblLook w:val="0000" w:firstRow="0" w:lastRow="0" w:firstColumn="0" w:lastColumn="0" w:noHBand="0" w:noVBand="0"/>
       </w:tblPr>
       <w:tblGrid>
         <w:gridCol w:w="2538"/>
@@ -11912,7 +11121,6 @@
                 <w:lang w:eastAsia="ar-SA"/>
               </w:rPr>
             </w:pPr>
-            <w:proofErr w:type="spellStart"/>
             <w:r>
               <w:rPr>
                 <w:rFonts w:asciiTheme="minorHAnsi" w:eastAsia="SimSun" w:hAnsiTheme="minorHAnsi" w:cs="Calibri"/>
@@ -11923,20 +11131,7 @@
                 <w:szCs w:val="22"/>
                 <w:lang w:eastAsia="ar-SA"/>
               </w:rPr>
-              <w:t>Use</w:t>
-            </w:r>
-            <w:proofErr w:type="spellEnd"/>
-            <w:r>
-              <w:rPr>
-                <w:rFonts w:asciiTheme="minorHAnsi" w:eastAsia="SimSun" w:hAnsiTheme="minorHAnsi" w:cs="Calibri"/>
-                <w:b/>
-                <w:bCs/>
-                <w:kern w:val="1"/>
-                <w:sz w:val="22"/>
-                <w:szCs w:val="22"/>
-                <w:lang w:eastAsia="ar-SA"/>
-              </w:rPr>
-              <w:t xml:space="preserve"> Case ID</w:t>
+              <w:t>Use Case ID</w:t>
             </w:r>
           </w:p>
         </w:tc>
@@ -12286,29 +11481,7 @@
                 <w:szCs w:val="22"/>
                 <w:lang w:eastAsia="ar-SA"/>
               </w:rPr>
-              <w:t xml:space="preserve">Mindst én lydpakke er installeret, mindst ét </w:t>
-            </w:r>
-            <w:proofErr w:type="spellStart"/>
-            <w:r>
-              <w:rPr>
-                <w:rFonts w:asciiTheme="minorHAnsi" w:eastAsia="SimSun" w:hAnsiTheme="minorHAnsi" w:cs="Calibri"/>
-                <w:kern w:val="1"/>
-                <w:sz w:val="22"/>
-                <w:szCs w:val="22"/>
-                <w:lang w:eastAsia="ar-SA"/>
-              </w:rPr>
-              <w:t>preset</w:t>
-            </w:r>
-            <w:proofErr w:type="spellEnd"/>
-            <w:r>
-              <w:rPr>
-                <w:rFonts w:asciiTheme="minorHAnsi" w:eastAsia="SimSun" w:hAnsiTheme="minorHAnsi" w:cs="Calibri"/>
-                <w:kern w:val="1"/>
-                <w:sz w:val="22"/>
-                <w:szCs w:val="22"/>
-                <w:lang w:eastAsia="ar-SA"/>
-              </w:rPr>
-              <w:t xml:space="preserve"> et konfigureret, og </w:t>
+              <w:t xml:space="preserve">Mindst én lydpakke er installeret, mindst ét preset et konfigureret, og </w:t>
             </w:r>
             <w:r>
               <w:rPr>
@@ -12442,73 +11615,7 @@
                 <w:szCs w:val="22"/>
                 <w:lang w:eastAsia="ar-SA"/>
               </w:rPr>
-              <w:t xml:space="preserve">Et lydsignal, der repræsenterer valgt </w:t>
-            </w:r>
-            <w:proofErr w:type="spellStart"/>
-            <w:r>
-              <w:rPr>
-                <w:rFonts w:asciiTheme="minorHAnsi" w:eastAsia="SimSun" w:hAnsiTheme="minorHAnsi" w:cs="Calibri"/>
-                <w:kern w:val="1"/>
-                <w:sz w:val="22"/>
-                <w:szCs w:val="22"/>
-                <w:lang w:eastAsia="ar-SA"/>
-              </w:rPr>
-              <w:t>preset</w:t>
-            </w:r>
-            <w:proofErr w:type="spellEnd"/>
-            <w:r>
-              <w:rPr>
-                <w:rFonts w:asciiTheme="minorHAnsi" w:eastAsia="SimSun" w:hAnsiTheme="minorHAnsi" w:cs="Calibri"/>
-                <w:kern w:val="1"/>
-                <w:sz w:val="22"/>
-                <w:szCs w:val="22"/>
-                <w:lang w:eastAsia="ar-SA"/>
-              </w:rPr>
-              <w:t xml:space="preserve">, </w:t>
-            </w:r>
-            <w:proofErr w:type="spellStart"/>
-            <w:r>
-              <w:rPr>
-                <w:rFonts w:asciiTheme="minorHAnsi" w:eastAsia="SimSun" w:hAnsiTheme="minorHAnsi" w:cs="Calibri"/>
-                <w:kern w:val="1"/>
-                <w:sz w:val="22"/>
-                <w:szCs w:val="22"/>
-                <w:lang w:eastAsia="ar-SA"/>
-              </w:rPr>
-              <w:t>lydpakke</w:t>
-            </w:r>
-            <w:proofErr w:type="spellEnd"/>
-            <w:r>
-              <w:rPr>
-                <w:rFonts w:asciiTheme="minorHAnsi" w:eastAsia="SimSun" w:hAnsiTheme="minorHAnsi" w:cs="Calibri"/>
-                <w:kern w:val="1"/>
-                <w:sz w:val="22"/>
-                <w:szCs w:val="22"/>
-                <w:lang w:eastAsia="ar-SA"/>
-              </w:rPr>
-              <w:t xml:space="preserve"> og </w:t>
-            </w:r>
-            <w:proofErr w:type="spellStart"/>
-            <w:r>
-              <w:rPr>
-                <w:rFonts w:asciiTheme="minorHAnsi" w:eastAsia="SimSun" w:hAnsiTheme="minorHAnsi" w:cs="Calibri"/>
-                <w:kern w:val="1"/>
-                <w:sz w:val="22"/>
-                <w:szCs w:val="22"/>
-                <w:lang w:eastAsia="ar-SA"/>
-              </w:rPr>
-              <w:t>MIDI-signal</w:t>
-            </w:r>
-            <w:proofErr w:type="spellEnd"/>
-            <w:r>
-              <w:rPr>
-                <w:rFonts w:asciiTheme="minorHAnsi" w:eastAsia="SimSun" w:hAnsiTheme="minorHAnsi" w:cs="Calibri"/>
-                <w:kern w:val="1"/>
-                <w:sz w:val="22"/>
-                <w:szCs w:val="22"/>
-                <w:lang w:eastAsia="ar-SA"/>
-              </w:rPr>
-              <w:t>, er genereret og sendt til højtalersystem</w:t>
+              <w:t>Et lydsignal, der repræsenterer valgt preset, lydpakke og MIDI-signal, er genereret og sendt til højtalersystem</w:t>
             </w:r>
           </w:p>
         </w:tc>
@@ -12542,7 +11649,7 @@
           <w:insideV w:val="single" w:sz="4" w:space="0" w:color="auto"/>
         </w:tblBorders>
         <w:tblLayout w:type="fixed"/>
-        <w:tblLook w:val="0000"/>
+        <w:tblLook w:val="0000" w:firstRow="0" w:lastRow="0" w:firstColumn="0" w:lastColumn="0" w:noHBand="0" w:noVBand="0"/>
       </w:tblPr>
       <w:tblGrid>
         <w:gridCol w:w="9640"/>
@@ -12667,42 +11774,22 @@
                 <w:lang w:eastAsia="ar-SA"/>
               </w:rPr>
             </w:pPr>
-            <w:proofErr w:type="spellStart"/>
-            <w:r>
-              <w:rPr>
-                <w:rFonts w:eastAsia="SimSun" w:cs="Calibri"/>
-                <w:kern w:val="1"/>
-                <w:lang w:eastAsia="ar-SA"/>
-              </w:rPr>
-              <w:t>Lydmodulet</w:t>
-            </w:r>
-            <w:proofErr w:type="spellEnd"/>
-            <w:r>
-              <w:rPr>
-                <w:rFonts w:eastAsia="SimSun" w:cs="Calibri"/>
-                <w:kern w:val="1"/>
-                <w:lang w:eastAsia="ar-SA"/>
-              </w:rPr>
-              <w:t xml:space="preserve"> </w:t>
-            </w:r>
-            <w:r>
-              <w:rPr>
-                <w:rFonts w:eastAsia="SimSun" w:cs="Calibri"/>
-                <w:kern w:val="1"/>
-                <w:lang w:eastAsia="ar-SA"/>
-              </w:rPr>
-              <w:t xml:space="preserve">aflæser valgte </w:t>
-            </w:r>
-            <w:proofErr w:type="spellStart"/>
-            <w:r>
-              <w:rPr>
-                <w:rFonts w:eastAsia="SimSun" w:cs="Calibri"/>
-                <w:kern w:val="1"/>
-                <w:lang w:eastAsia="ar-SA"/>
-              </w:rPr>
-              <w:t>preset</w:t>
-            </w:r>
-            <w:proofErr w:type="spellEnd"/>
+            <w:r>
+              <w:rPr>
+                <w:rFonts w:eastAsia="SimSun" w:cs="Calibri"/>
+                <w:kern w:val="1"/>
+                <w:lang w:eastAsia="ar-SA"/>
+              </w:rPr>
+              <w:t xml:space="preserve">Lydmodulet </w:t>
+            </w:r>
+            <w:r>
+              <w:rPr>
+                <w:rFonts w:eastAsia="SimSun" w:cs="Calibri"/>
+                <w:kern w:val="1"/>
+                <w:lang w:eastAsia="ar-SA"/>
+              </w:rPr>
+              <w:t>aflæser valgte preset</w:t>
+            </w:r>
           </w:p>
           <w:p>
             <w:pPr>
@@ -12737,25 +11824,7 @@
                 <w:kern w:val="1"/>
                 <w:lang w:eastAsia="ar-SA"/>
               </w:rPr>
-              <w:t xml:space="preserve">æsning af </w:t>
-            </w:r>
-            <w:proofErr w:type="spellStart"/>
-            <w:r>
-              <w:rPr>
-                <w:rFonts w:eastAsia="SimSun" w:cs="Calibri"/>
-                <w:kern w:val="1"/>
-                <w:lang w:eastAsia="ar-SA"/>
-              </w:rPr>
-              <w:t>preset</w:t>
-            </w:r>
-            <w:proofErr w:type="spellEnd"/>
-            <w:r>
-              <w:rPr>
-                <w:rFonts w:eastAsia="SimSun" w:cs="Calibri"/>
-                <w:kern w:val="1"/>
-                <w:lang w:eastAsia="ar-SA"/>
-              </w:rPr>
-              <w:t xml:space="preserve"> mislykkedes</w:t>
+              <w:t>æsning af preset mislykkedes</w:t>
             </w:r>
             <w:r>
               <w:rPr>
@@ -12983,25 +12052,7 @@
                 <w:kern w:val="1"/>
                 <w:lang w:eastAsia="ar-SA"/>
               </w:rPr>
-              <w:t xml:space="preserve">, </w:t>
-            </w:r>
-            <w:proofErr w:type="spellStart"/>
-            <w:r>
-              <w:rPr>
-                <w:rFonts w:eastAsia="SimSun" w:cs="Calibri"/>
-                <w:kern w:val="1"/>
-                <w:lang w:eastAsia="ar-SA"/>
-              </w:rPr>
-              <w:t>pitch</w:t>
-            </w:r>
-            <w:proofErr w:type="spellEnd"/>
-            <w:r>
-              <w:rPr>
-                <w:rFonts w:eastAsia="SimSun" w:cs="Calibri"/>
-                <w:kern w:val="1"/>
-                <w:lang w:eastAsia="ar-SA"/>
-              </w:rPr>
-              <w:t>, volumen, tænd, sluk, eller lignende</w:t>
+              <w:t>, pitch, volumen, tænd, sluk, eller lignende</w:t>
             </w:r>
             <w:r>
               <w:rPr>
@@ -13094,7 +12145,7 @@
           <w:insideV w:val="single" w:sz="4" w:space="0" w:color="auto"/>
         </w:tblBorders>
         <w:tblLayout w:type="fixed"/>
-        <w:tblLook w:val="0000"/>
+        <w:tblLook w:val="0000" w:firstRow="0" w:lastRow="0" w:firstColumn="0" w:lastColumn="0" w:noHBand="0" w:noVBand="0"/>
       </w:tblPr>
       <w:tblGrid>
         <w:gridCol w:w="9640"/>
@@ -13273,7 +12324,7 @@
           </w:p>
           <w:p>
             <w:pPr>
-              <w:pStyle w:val="Listeafsnit"/>
+              <w:pStyle w:val="ListParagraph"/>
               <w:suppressLineNumbers/>
               <w:suppressAutoHyphens/>
               <w:spacing w:line="256" w:lineRule="auto"/>
@@ -13491,25 +12542,7 @@
                 <w:kern w:val="1"/>
                 <w:lang w:eastAsia="ar-SA"/>
               </w:rPr>
-              <w:t xml:space="preserve">æsning af </w:t>
-            </w:r>
-            <w:proofErr w:type="spellStart"/>
-            <w:r>
-              <w:rPr>
-                <w:rFonts w:eastAsia="SimSun" w:cs="Calibri"/>
-                <w:kern w:val="1"/>
-                <w:lang w:eastAsia="ar-SA"/>
-              </w:rPr>
-              <w:t>preset</w:t>
-            </w:r>
-            <w:proofErr w:type="spellEnd"/>
-            <w:r>
-              <w:rPr>
-                <w:rFonts w:eastAsia="SimSun" w:cs="Calibri"/>
-                <w:kern w:val="1"/>
-                <w:lang w:eastAsia="ar-SA"/>
-              </w:rPr>
-              <w:t xml:space="preserve"> mislykkedes</w:t>
+              <w:t>æsning af preset mislykkedes</w:t>
             </w:r>
             <w:r>
               <w:rPr>
@@ -13606,7 +12639,7 @@
           </w:p>
           <w:p>
             <w:pPr>
-              <w:pStyle w:val="Listeafsnit"/>
+              <w:pStyle w:val="ListParagraph"/>
               <w:suppressLineNumbers/>
               <w:suppressAutoHyphens/>
               <w:spacing w:line="256" w:lineRule="auto"/>
@@ -13867,12 +12900,9 @@
         </w:tc>
       </w:tr>
     </w:tbl>
-    <w:p>
-      <w:bookmarkStart w:id="0" w:name="_GoBack"/>
-      <w:bookmarkEnd w:id="0"/>
-    </w:p>
+    <w:p/>
     <w:sectPr>
-      <w:footerReference w:type="default" r:id="rId11"/>
+      <w:footerReference w:type="default" r:id="rId12"/>
       <w:pgSz w:w="11906" w:h="16838"/>
       <w:pgMar w:top="1701" w:right="1134" w:bottom="1701" w:left="1134" w:header="708" w:footer="708" w:gutter="0"/>
       <w:cols w:space="708"/>
@@ -13883,7 +12913,7 @@
 </file>
 
 <file path=word/endnotes.xml><?xml version="1.0" encoding="utf-8"?>
-<w:endnotes xmlns:ve="http://schemas.openxmlformats.org/markup-compatibility/2006" xmlns:o="urn:schemas-microsoft-com:office:office" xmlns:r="http://schemas.openxmlformats.org/officeDocument/2006/relationships" xmlns:m="http://schemas.openxmlformats.org/officeDocument/2006/math" xmlns:v="urn:schemas-microsoft-com:vml" xmlns:wp="http://schemas.openxmlformats.org/drawingml/2006/wordprocessingDrawing" xmlns:w10="urn:schemas-microsoft-com:office:word" xmlns:w="http://schemas.openxmlformats.org/wordprocessingml/2006/main" xmlns:wne="http://schemas.microsoft.com/office/word/2006/wordml">
+<w:endnotes xmlns:wpc="http://schemas.microsoft.com/office/word/2010/wordprocessingCanvas" xmlns:mc="http://schemas.openxmlformats.org/markup-compatibility/2006" xmlns:o="urn:schemas-microsoft-com:office:office" xmlns:r="http://schemas.openxmlformats.org/officeDocument/2006/relationships" xmlns:m="http://schemas.openxmlformats.org/officeDocument/2006/math" xmlns:v="urn:schemas-microsoft-com:vml" xmlns:wp14="http://schemas.microsoft.com/office/word/2010/wordprocessingDrawing" xmlns:wp="http://schemas.openxmlformats.org/drawingml/2006/wordprocessingDrawing" xmlns:w10="urn:schemas-microsoft-com:office:word" xmlns:w="http://schemas.openxmlformats.org/wordprocessingml/2006/main" xmlns:w14="http://schemas.microsoft.com/office/word/2010/wordml" xmlns:wpg="http://schemas.microsoft.com/office/word/2010/wordprocessingGroup" xmlns:wpi="http://schemas.microsoft.com/office/word/2010/wordprocessingInk" xmlns:wne="http://schemas.microsoft.com/office/word/2006/wordml" xmlns:wps="http://schemas.microsoft.com/office/word/2010/wordprocessingShape" mc:Ignorable="w14 wp14">
   <w:endnote w:type="separator" w:id="-1">
     <w:p>
       <w:pPr>
@@ -13908,7 +12938,7 @@
 </file>
 
 <file path=word/footer1.xml><?xml version="1.0" encoding="utf-8"?>
-<w:ftr xmlns:ve="http://schemas.openxmlformats.org/markup-compatibility/2006" xmlns:o="urn:schemas-microsoft-com:office:office" xmlns:r="http://schemas.openxmlformats.org/officeDocument/2006/relationships" xmlns:m="http://schemas.openxmlformats.org/officeDocument/2006/math" xmlns:v="urn:schemas-microsoft-com:vml" xmlns:wp="http://schemas.openxmlformats.org/drawingml/2006/wordprocessingDrawing" xmlns:w10="urn:schemas-microsoft-com:office:word" xmlns:w="http://schemas.openxmlformats.org/wordprocessingml/2006/main" xmlns:wne="http://schemas.microsoft.com/office/word/2006/wordml">
+<w:ftr xmlns:wpc="http://schemas.microsoft.com/office/word/2010/wordprocessingCanvas" xmlns:mc="http://schemas.openxmlformats.org/markup-compatibility/2006" xmlns:o="urn:schemas-microsoft-com:office:office" xmlns:r="http://schemas.openxmlformats.org/officeDocument/2006/relationships" xmlns:m="http://schemas.openxmlformats.org/officeDocument/2006/math" xmlns:v="urn:schemas-microsoft-com:vml" xmlns:wp14="http://schemas.microsoft.com/office/word/2010/wordprocessingDrawing" xmlns:wp="http://schemas.openxmlformats.org/drawingml/2006/wordprocessingDrawing" xmlns:w10="urn:schemas-microsoft-com:office:word" xmlns:w="http://schemas.openxmlformats.org/wordprocessingml/2006/main" xmlns:w14="http://schemas.microsoft.com/office/word/2010/wordml" xmlns:wpg="http://schemas.microsoft.com/office/word/2010/wordprocessingGroup" xmlns:wpi="http://schemas.microsoft.com/office/word/2010/wordprocessingInk" xmlns:wne="http://schemas.microsoft.com/office/word/2006/wordml" xmlns:wps="http://schemas.microsoft.com/office/word/2010/wordprocessingShape" mc:Ignorable="w14 wp14">
   <w:sdt>
     <w:sdtPr>
       <w:id w:val="-1820645134"/>
@@ -13917,6 +12947,7 @@
         <w:docPartUnique/>
       </w:docPartObj>
     </w:sdtPr>
+    <w:sdtEndPr/>
     <w:sdtContent>
       <w:sdt>
         <w:sdtPr>
@@ -13926,10 +12957,11 @@
             <w:docPartUnique/>
           </w:docPartObj>
         </w:sdtPr>
+        <w:sdtEndPr/>
         <w:sdtContent>
           <w:p>
             <w:pPr>
-              <w:pStyle w:val="Sidefod"/>
+              <w:pStyle w:val="Footer"/>
               <w:jc w:val="center"/>
             </w:pPr>
             <w:r>
@@ -13966,7 +12998,7 @@
                 <w:bCs/>
                 <w:noProof/>
               </w:rPr>
-              <w:t>10</w:t>
+              <w:t>9</w:t>
             </w:r>
             <w:r>
               <w:rPr>
@@ -14029,14 +13061,14 @@
   </w:sdt>
   <w:p>
     <w:pPr>
-      <w:pStyle w:val="Sidefod"/>
+      <w:pStyle w:val="Footer"/>
     </w:pPr>
   </w:p>
 </w:ftr>
 </file>
 
 <file path=word/footnotes.xml><?xml version="1.0" encoding="utf-8"?>
-<w:footnotes xmlns:ve="http://schemas.openxmlformats.org/markup-compatibility/2006" xmlns:o="urn:schemas-microsoft-com:office:office" xmlns:r="http://schemas.openxmlformats.org/officeDocument/2006/relationships" xmlns:m="http://schemas.openxmlformats.org/officeDocument/2006/math" xmlns:v="urn:schemas-microsoft-com:vml" xmlns:wp="http://schemas.openxmlformats.org/drawingml/2006/wordprocessingDrawing" xmlns:w10="urn:schemas-microsoft-com:office:word" xmlns:w="http://schemas.openxmlformats.org/wordprocessingml/2006/main" xmlns:wne="http://schemas.microsoft.com/office/word/2006/wordml">
+<w:footnotes xmlns:wpc="http://schemas.microsoft.com/office/word/2010/wordprocessingCanvas" xmlns:mc="http://schemas.openxmlformats.org/markup-compatibility/2006" xmlns:o="urn:schemas-microsoft-com:office:office" xmlns:r="http://schemas.openxmlformats.org/officeDocument/2006/relationships" xmlns:m="http://schemas.openxmlformats.org/officeDocument/2006/math" xmlns:v="urn:schemas-microsoft-com:vml" xmlns:wp14="http://schemas.microsoft.com/office/word/2010/wordprocessingDrawing" xmlns:wp="http://schemas.openxmlformats.org/drawingml/2006/wordprocessingDrawing" xmlns:w10="urn:schemas-microsoft-com:office:word" xmlns:w="http://schemas.openxmlformats.org/wordprocessingml/2006/main" xmlns:w14="http://schemas.microsoft.com/office/word/2010/wordml" xmlns:wpg="http://schemas.microsoft.com/office/word/2010/wordprocessingGroup" xmlns:wpi="http://schemas.microsoft.com/office/word/2010/wordprocessingInk" xmlns:wne="http://schemas.microsoft.com/office/word/2006/wordml" xmlns:wps="http://schemas.microsoft.com/office/word/2010/wordprocessingShape" mc:Ignorable="w14 wp14">
   <w:footnote w:type="separator" w:id="-1">
     <w:p>
       <w:pPr>
@@ -14060,11 +13092,11 @@
   <w:footnote w:id="1">
     <w:p>
       <w:pPr>
-        <w:pStyle w:val="Fodnotetekst"/>
+        <w:pStyle w:val="FootnoteText"/>
       </w:pPr>
       <w:r>
         <w:rPr>
-          <w:rStyle w:val="Fodnotehenvisning"/>
+          <w:rStyle w:val="FootnoteReference"/>
         </w:rPr>
         <w:footnoteRef/>
       </w:r>
@@ -14076,11 +13108,11 @@
   <w:footnote w:id="2">
     <w:p>
       <w:pPr>
-        <w:pStyle w:val="Fodnotetekst"/>
+        <w:pStyle w:val="FootnoteText"/>
       </w:pPr>
       <w:r>
         <w:rPr>
-          <w:rStyle w:val="Fodnotehenvisning"/>
+          <w:rStyle w:val="FootnoteReference"/>
         </w:rPr>
         <w:footnoteRef/>
       </w:r>
@@ -14093,7 +13125,7 @@
 </file>
 
 <file path=word/numbering.xml><?xml version="1.0" encoding="utf-8"?>
-<w:numbering xmlns:ve="http://schemas.openxmlformats.org/markup-compatibility/2006" xmlns:o="urn:schemas-microsoft-com:office:office" xmlns:r="http://schemas.openxmlformats.org/officeDocument/2006/relationships" xmlns:m="http://schemas.openxmlformats.org/officeDocument/2006/math" xmlns:v="urn:schemas-microsoft-com:vml" xmlns:wp="http://schemas.openxmlformats.org/drawingml/2006/wordprocessingDrawing" xmlns:w10="urn:schemas-microsoft-com:office:word" xmlns:w="http://schemas.openxmlformats.org/wordprocessingml/2006/main" xmlns:wne="http://schemas.microsoft.com/office/word/2006/wordml">
+<w:numbering xmlns:wpc="http://schemas.microsoft.com/office/word/2010/wordprocessingCanvas" xmlns:mc="http://schemas.openxmlformats.org/markup-compatibility/2006" xmlns:o="urn:schemas-microsoft-com:office:office" xmlns:r="http://schemas.openxmlformats.org/officeDocument/2006/relationships" xmlns:m="http://schemas.openxmlformats.org/officeDocument/2006/math" xmlns:v="urn:schemas-microsoft-com:vml" xmlns:wp14="http://schemas.microsoft.com/office/word/2010/wordprocessingDrawing" xmlns:wp="http://schemas.openxmlformats.org/drawingml/2006/wordprocessingDrawing" xmlns:w10="urn:schemas-microsoft-com:office:word" xmlns:w="http://schemas.openxmlformats.org/wordprocessingml/2006/main" xmlns:w14="http://schemas.microsoft.com/office/word/2010/wordml" xmlns:wpg="http://schemas.microsoft.com/office/word/2010/wordprocessingGroup" xmlns:wpi="http://schemas.microsoft.com/office/word/2010/wordprocessingInk" xmlns:wne="http://schemas.microsoft.com/office/word/2006/wordml" xmlns:wps="http://schemas.microsoft.com/office/word/2010/wordprocessingShape" mc:Ignorable="w14 wp14">
   <w:abstractNum w:abstractNumId="0">
     <w:nsid w:val="00000005"/>
     <w:multiLevelType w:val="multilevel"/>
@@ -18144,7 +17176,7 @@
 </file>
 
 <file path=word/styles.xml><?xml version="1.0" encoding="utf-8"?>
-<w:styles xmlns:r="http://schemas.openxmlformats.org/officeDocument/2006/relationships" xmlns:w="http://schemas.openxmlformats.org/wordprocessingml/2006/main">
+<w:styles xmlns:mc="http://schemas.openxmlformats.org/markup-compatibility/2006" xmlns:r="http://schemas.openxmlformats.org/officeDocument/2006/relationships" xmlns:w="http://schemas.openxmlformats.org/wordprocessingml/2006/main" xmlns:w14="http://schemas.microsoft.com/office/word/2010/wordml" mc:Ignorable="w14">
   <w:docDefaults>
     <w:rPrDefault>
       <w:rPr>
@@ -18304,11 +17336,11 @@
     <w:qFormat/>
     <w:rsid w:val="00845720"/>
   </w:style>
-  <w:style w:type="paragraph" w:styleId="Overskrift1">
+  <w:style w:type="paragraph" w:styleId="Heading1">
     <w:name w:val="heading 1"/>
     <w:basedOn w:val="Normal"/>
     <w:next w:val="Normal"/>
-    <w:link w:val="Overskrift1Tegn"/>
+    <w:link w:val="Heading1Char"/>
     <w:uiPriority w:val="9"/>
     <w:qFormat/>
     <w:rsid w:val="00113E8B"/>
@@ -18325,11 +17357,11 @@
       <w:szCs w:val="32"/>
     </w:rPr>
   </w:style>
-  <w:style w:type="paragraph" w:styleId="Overskrift2">
+  <w:style w:type="paragraph" w:styleId="Heading2">
     <w:name w:val="heading 2"/>
     <w:basedOn w:val="Normal"/>
     <w:next w:val="Normal"/>
-    <w:link w:val="Overskrift2Tegn"/>
+    <w:link w:val="Heading2Char"/>
     <w:uiPriority w:val="9"/>
     <w:unhideWhenUsed/>
     <w:qFormat/>
@@ -18347,11 +17379,11 @@
       <w:szCs w:val="26"/>
     </w:rPr>
   </w:style>
-  <w:style w:type="paragraph" w:styleId="Overskrift3">
+  <w:style w:type="paragraph" w:styleId="Heading3">
     <w:name w:val="heading 3"/>
     <w:basedOn w:val="Normal"/>
     <w:next w:val="Normal"/>
-    <w:link w:val="Overskrift3Tegn"/>
+    <w:link w:val="Heading3Char"/>
     <w:uiPriority w:val="9"/>
     <w:unhideWhenUsed/>
     <w:qFormat/>
@@ -18369,18 +17401,17 @@
       <w:szCs w:val="24"/>
     </w:rPr>
   </w:style>
-  <w:style w:type="character" w:default="1" w:styleId="Standardskrifttypeiafsnit">
+  <w:style w:type="character" w:default="1" w:styleId="DefaultParagraphFont">
     <w:name w:val="Default Paragraph Font"/>
     <w:uiPriority w:val="1"/>
     <w:semiHidden/>
     <w:unhideWhenUsed/>
   </w:style>
-  <w:style w:type="table" w:default="1" w:styleId="Tabel-Normal">
+  <w:style w:type="table" w:default="1" w:styleId="TableNormal">
     <w:name w:val="Normal Table"/>
     <w:uiPriority w:val="99"/>
     <w:semiHidden/>
     <w:unhideWhenUsed/>
-    <w:qFormat/>
     <w:tblPr>
       <w:tblInd w:w="0" w:type="dxa"/>
       <w:tblCellMar>
@@ -18391,16 +17422,16 @@
       </w:tblCellMar>
     </w:tblPr>
   </w:style>
-  <w:style w:type="numbering" w:default="1" w:styleId="Ingenoversigt">
+  <w:style w:type="numbering" w:default="1" w:styleId="NoList">
     <w:name w:val="No List"/>
     <w:uiPriority w:val="99"/>
     <w:semiHidden/>
     <w:unhideWhenUsed/>
   </w:style>
-  <w:style w:type="character" w:customStyle="1" w:styleId="Overskrift1Tegn">
-    <w:name w:val="Overskrift 1 Tegn"/>
-    <w:basedOn w:val="Standardskrifttypeiafsnit"/>
-    <w:link w:val="Overskrift1"/>
+  <w:style w:type="character" w:customStyle="1" w:styleId="Heading1Char">
+    <w:name w:val="Heading 1 Char"/>
+    <w:basedOn w:val="DefaultParagraphFont"/>
+    <w:link w:val="Heading1"/>
     <w:uiPriority w:val="9"/>
     <w:rsid w:val="00113E8B"/>
     <w:rPr>
@@ -18410,10 +17441,10 @@
       <w:szCs w:val="32"/>
     </w:rPr>
   </w:style>
-  <w:style w:type="character" w:customStyle="1" w:styleId="Overskrift2Tegn">
-    <w:name w:val="Overskrift 2 Tegn"/>
-    <w:basedOn w:val="Standardskrifttypeiafsnit"/>
-    <w:link w:val="Overskrift2"/>
+  <w:style w:type="character" w:customStyle="1" w:styleId="Heading2Char">
+    <w:name w:val="Heading 2 Char"/>
+    <w:basedOn w:val="DefaultParagraphFont"/>
+    <w:link w:val="Heading2"/>
     <w:uiPriority w:val="9"/>
     <w:rsid w:val="00113E8B"/>
     <w:rPr>
@@ -18423,7 +17454,7 @@
       <w:szCs w:val="26"/>
     </w:rPr>
   </w:style>
-  <w:style w:type="paragraph" w:styleId="Listeafsnit">
+  <w:style w:type="paragraph" w:styleId="ListParagraph">
     <w:name w:val="List Paragraph"/>
     <w:basedOn w:val="Normal"/>
     <w:uiPriority w:val="34"/>
@@ -18434,10 +17465,10 @@
       <w:contextualSpacing/>
     </w:pPr>
   </w:style>
-  <w:style w:type="character" w:customStyle="1" w:styleId="Overskrift3Tegn">
-    <w:name w:val="Overskrift 3 Tegn"/>
-    <w:basedOn w:val="Standardskrifttypeiafsnit"/>
-    <w:link w:val="Overskrift3"/>
+  <w:style w:type="character" w:customStyle="1" w:styleId="Heading3Char">
+    <w:name w:val="Heading 3 Char"/>
+    <w:basedOn w:val="DefaultParagraphFont"/>
+    <w:link w:val="Heading3"/>
     <w:uiPriority w:val="9"/>
     <w:rsid w:val="00113E8B"/>
     <w:rPr>
@@ -18449,7 +17480,7 @@
   </w:style>
   <w:style w:type="table" w:customStyle="1" w:styleId="PlainTable2">
     <w:name w:val="Plain Table 2"/>
-    <w:basedOn w:val="Tabel-Normal"/>
+    <w:basedOn w:val="TableNormal"/>
     <w:uiPriority w:val="42"/>
     <w:rsid w:val="00113E8B"/>
     <w:pPr>
@@ -18534,9 +17565,9 @@
       </w:tcPr>
     </w:tblStylePr>
   </w:style>
-  <w:style w:type="table" w:styleId="Tabel-Gitter">
+  <w:style w:type="table" w:styleId="TableGrid">
     <w:name w:val="Table Grid"/>
-    <w:basedOn w:val="Tabel-Normal"/>
+    <w:basedOn w:val="TableNormal"/>
     <w:uiPriority w:val="39"/>
     <w:rsid w:val="00113E8B"/>
     <w:pPr>
@@ -18566,10 +17597,10 @@
       </w:tblCellMar>
     </w:tblPr>
   </w:style>
-  <w:style w:type="paragraph" w:styleId="Fodnotetekst">
+  <w:style w:type="paragraph" w:styleId="FootnoteText">
     <w:name w:val="footnote text"/>
     <w:basedOn w:val="Normal"/>
-    <w:link w:val="FodnotetekstTegn"/>
+    <w:link w:val="FootnoteTextChar"/>
     <w:uiPriority w:val="99"/>
     <w:semiHidden/>
     <w:unhideWhenUsed/>
@@ -18583,10 +17614,10 @@
       <w:szCs w:val="20"/>
     </w:rPr>
   </w:style>
-  <w:style w:type="character" w:customStyle="1" w:styleId="FodnotetekstTegn">
-    <w:name w:val="Fodnotetekst Tegn"/>
-    <w:basedOn w:val="Standardskrifttypeiafsnit"/>
-    <w:link w:val="Fodnotetekst"/>
+  <w:style w:type="character" w:customStyle="1" w:styleId="FootnoteTextChar">
+    <w:name w:val="Footnote Text Char"/>
+    <w:basedOn w:val="DefaultParagraphFont"/>
+    <w:link w:val="FootnoteText"/>
     <w:uiPriority w:val="99"/>
     <w:semiHidden/>
     <w:rsid w:val="008C29E7"/>
@@ -18596,9 +17627,9 @@
       <w:szCs w:val="20"/>
     </w:rPr>
   </w:style>
-  <w:style w:type="character" w:styleId="Fodnotehenvisning">
+  <w:style w:type="character" w:styleId="FootnoteReference">
     <w:name w:val="footnote reference"/>
-    <w:basedOn w:val="Standardskrifttypeiafsnit"/>
+    <w:basedOn w:val="DefaultParagraphFont"/>
     <w:uiPriority w:val="99"/>
     <w:semiHidden/>
     <w:unhideWhenUsed/>
@@ -18607,10 +17638,10 @@
       <w:vertAlign w:val="superscript"/>
     </w:rPr>
   </w:style>
-  <w:style w:type="paragraph" w:styleId="Sidehoved">
+  <w:style w:type="paragraph" w:styleId="Header">
     <w:name w:val="header"/>
     <w:basedOn w:val="Normal"/>
-    <w:link w:val="SidehovedTegn"/>
+    <w:link w:val="HeaderChar"/>
     <w:uiPriority w:val="99"/>
     <w:unhideWhenUsed/>
     <w:rsid w:val="009F0DEB"/>
@@ -18622,17 +17653,17 @@
       <w:spacing w:after="0" w:line="240" w:lineRule="auto"/>
     </w:pPr>
   </w:style>
-  <w:style w:type="character" w:customStyle="1" w:styleId="SidehovedTegn">
-    <w:name w:val="Sidehoved Tegn"/>
-    <w:basedOn w:val="Standardskrifttypeiafsnit"/>
-    <w:link w:val="Sidehoved"/>
+  <w:style w:type="character" w:customStyle="1" w:styleId="HeaderChar">
+    <w:name w:val="Header Char"/>
+    <w:basedOn w:val="DefaultParagraphFont"/>
+    <w:link w:val="Header"/>
     <w:uiPriority w:val="99"/>
     <w:rsid w:val="009F0DEB"/>
   </w:style>
-  <w:style w:type="paragraph" w:styleId="Sidefod">
+  <w:style w:type="paragraph" w:styleId="Footer">
     <w:name w:val="footer"/>
     <w:basedOn w:val="Normal"/>
-    <w:link w:val="SidefodTegn"/>
+    <w:link w:val="FooterChar"/>
     <w:uiPriority w:val="99"/>
     <w:unhideWhenUsed/>
     <w:rsid w:val="009F0DEB"/>
@@ -18644,14 +17675,14 @@
       <w:spacing w:after="0" w:line="240" w:lineRule="auto"/>
     </w:pPr>
   </w:style>
-  <w:style w:type="character" w:customStyle="1" w:styleId="SidefodTegn">
-    <w:name w:val="Sidefod Tegn"/>
-    <w:basedOn w:val="Standardskrifttypeiafsnit"/>
-    <w:link w:val="Sidefod"/>
+  <w:style w:type="character" w:customStyle="1" w:styleId="FooterChar">
+    <w:name w:val="Footer Char"/>
+    <w:basedOn w:val="DefaultParagraphFont"/>
+    <w:link w:val="Footer"/>
     <w:uiPriority w:val="99"/>
     <w:rsid w:val="009F0DEB"/>
   </w:style>
-  <w:style w:type="paragraph" w:styleId="Billedtekst">
+  <w:style w:type="paragraph" w:styleId="Caption">
     <w:name w:val="caption"/>
     <w:basedOn w:val="Normal"/>
     <w:next w:val="Normal"/>
@@ -18670,10 +17701,10 @@
       <w:szCs w:val="18"/>
     </w:rPr>
   </w:style>
-  <w:style w:type="paragraph" w:styleId="Markeringsbobletekst">
+  <w:style w:type="paragraph" w:styleId="BalloonText">
     <w:name w:val="Balloon Text"/>
     <w:basedOn w:val="Normal"/>
-    <w:link w:val="MarkeringsbobletekstTegn"/>
+    <w:link w:val="BalloonTextChar"/>
     <w:uiPriority w:val="99"/>
     <w:semiHidden/>
     <w:unhideWhenUsed/>
@@ -18687,10 +17718,10 @@
       <w:szCs w:val="16"/>
     </w:rPr>
   </w:style>
-  <w:style w:type="character" w:customStyle="1" w:styleId="MarkeringsbobletekstTegn">
-    <w:name w:val="Markeringsbobletekst Tegn"/>
-    <w:basedOn w:val="Standardskrifttypeiafsnit"/>
-    <w:link w:val="Markeringsbobletekst"/>
+  <w:style w:type="character" w:customStyle="1" w:styleId="BalloonTextChar">
+    <w:name w:val="Balloon Text Char"/>
+    <w:basedOn w:val="DefaultParagraphFont"/>
+    <w:link w:val="BalloonText"/>
     <w:uiPriority w:val="99"/>
     <w:semiHidden/>
     <w:rsid w:val="00B80FB1"/>
@@ -18699,6 +17730,196 @@
       <w:sz w:val="16"/>
       <w:szCs w:val="16"/>
     </w:rPr>
+  </w:style>
+</w:styles>
+</file>
+
+<file path=word/stylesWithEffects.xml><?xml version="1.0" encoding="utf-8"?>
+<w:styles xmlns:wpc="http://schemas.microsoft.com/office/word/2010/wordprocessingCanvas" xmlns:mc="http://schemas.openxmlformats.org/markup-compatibility/2006" xmlns:o="urn:schemas-microsoft-com:office:office" xmlns:r="http://schemas.openxmlformats.org/officeDocument/2006/relationships" xmlns:m="http://schemas.openxmlformats.org/officeDocument/2006/math" xmlns:v="urn:schemas-microsoft-com:vml" xmlns:wp14="http://schemas.microsoft.com/office/word/2010/wordprocessingDrawing" xmlns:wp="http://schemas.openxmlformats.org/drawingml/2006/wordprocessingDrawing" xmlns:w10="urn:schemas-microsoft-com:office:word" xmlns:w="http://schemas.openxmlformats.org/wordprocessingml/2006/main" xmlns:w14="http://schemas.microsoft.com/office/word/2010/wordml" xmlns:wpg="http://schemas.microsoft.com/office/word/2010/wordprocessingGroup" xmlns:wpi="http://schemas.microsoft.com/office/word/2010/wordprocessingInk" xmlns:wne="http://schemas.microsoft.com/office/word/2006/wordml" xmlns:wps="http://schemas.microsoft.com/office/word/2010/wordprocessingShape" mc:Ignorable="w14 wp14">
+  <w:docDefaults>
+    <w:rPrDefault>
+      <w:rPr>
+        <w:rFonts w:asciiTheme="minorHAnsi" w:eastAsiaTheme="minorEastAsia" w:hAnsiTheme="minorHAnsi" w:cstheme="minorBidi"/>
+        <w:sz w:val="22"/>
+        <w:szCs w:val="22"/>
+        <w:lang w:val="da-DK" w:eastAsia="da-DK" w:bidi="ar-SA"/>
+      </w:rPr>
+    </w:rPrDefault>
+    <w:pPrDefault>
+      <w:pPr>
+        <w:spacing w:after="200" w:line="276" w:lineRule="auto"/>
+      </w:pPr>
+    </w:pPrDefault>
+  </w:docDefaults>
+  <w:latentStyles w:defLockedState="0" w:defUIPriority="99" w:defSemiHidden="1" w:defUnhideWhenUsed="1" w:defQFormat="0" w:count="267">
+    <w:lsdException w:name="Normal" w:semiHidden="0" w:uiPriority="0" w:unhideWhenUsed="0" w:qFormat="1"/>
+    <w:lsdException w:name="heading 1" w:semiHidden="0" w:uiPriority="9" w:unhideWhenUsed="0" w:qFormat="1"/>
+    <w:lsdException w:name="heading 2" w:uiPriority="9" w:qFormat="1"/>
+    <w:lsdException w:name="heading 3" w:uiPriority="9" w:qFormat="1"/>
+    <w:lsdException w:name="heading 4" w:uiPriority="9" w:qFormat="1"/>
+    <w:lsdException w:name="heading 5" w:uiPriority="9" w:qFormat="1"/>
+    <w:lsdException w:name="heading 6" w:uiPriority="9" w:qFormat="1"/>
+    <w:lsdException w:name="heading 7" w:uiPriority="9" w:qFormat="1"/>
+    <w:lsdException w:name="heading 8" w:uiPriority="9" w:qFormat="1"/>
+    <w:lsdException w:name="heading 9" w:uiPriority="9" w:qFormat="1"/>
+    <w:lsdException w:name="toc 1" w:uiPriority="39"/>
+    <w:lsdException w:name="toc 2" w:uiPriority="39"/>
+    <w:lsdException w:name="toc 3" w:uiPriority="39"/>
+    <w:lsdException w:name="toc 4" w:uiPriority="39"/>
+    <w:lsdException w:name="toc 5" w:uiPriority="39"/>
+    <w:lsdException w:name="toc 6" w:uiPriority="39"/>
+    <w:lsdException w:name="toc 7" w:uiPriority="39"/>
+    <w:lsdException w:name="toc 8" w:uiPriority="39"/>
+    <w:lsdException w:name="toc 9" w:uiPriority="39"/>
+    <w:lsdException w:name="caption" w:uiPriority="35" w:qFormat="1"/>
+    <w:lsdException w:name="Title" w:semiHidden="0" w:uiPriority="10" w:unhideWhenUsed="0" w:qFormat="1"/>
+    <w:lsdException w:name="Default Paragraph Font" w:uiPriority="1"/>
+    <w:lsdException w:name="Subtitle" w:semiHidden="0" w:uiPriority="11" w:unhideWhenUsed="0" w:qFormat="1"/>
+    <w:lsdException w:name="Strong" w:semiHidden="0" w:uiPriority="22" w:unhideWhenUsed="0" w:qFormat="1"/>
+    <w:lsdException w:name="Emphasis" w:semiHidden="0" w:uiPriority="20" w:unhideWhenUsed="0" w:qFormat="1"/>
+    <w:lsdException w:name="Table Grid" w:semiHidden="0" w:uiPriority="59" w:unhideWhenUsed="0"/>
+    <w:lsdException w:name="Placeholder Text" w:unhideWhenUsed="0"/>
+    <w:lsdException w:name="No Spacing" w:semiHidden="0" w:uiPriority="1" w:unhideWhenUsed="0" w:qFormat="1"/>
+    <w:lsdException w:name="Light Shading" w:semiHidden="0" w:uiPriority="60" w:unhideWhenUsed="0"/>
+    <w:lsdException w:name="Light List" w:semiHidden="0" w:uiPriority="61" w:unhideWhenUsed="0"/>
+    <w:lsdException w:name="Light Grid" w:semiHidden="0" w:uiPriority="62" w:unhideWhenUsed="0"/>
+    <w:lsdException w:name="Medium Shading 1" w:semiHidden="0" w:uiPriority="63" w:unhideWhenUsed="0"/>
+    <w:lsdException w:name="Medium Shading 2" w:semiHidden="0" w:uiPriority="64" w:unhideWhenUsed="0"/>
+    <w:lsdException w:name="Medium List 1" w:semiHidden="0" w:uiPriority="65" w:unhideWhenUsed="0"/>
+    <w:lsdException w:name="Medium List 2" w:semiHidden="0" w:uiPriority="66" w:unhideWhenUsed="0"/>
+    <w:lsdException w:name="Medium Grid 1" w:semiHidden="0" w:uiPriority="67" w:unhideWhenUsed="0"/>
+    <w:lsdException w:name="Medium Grid 2" w:semiHidden="0" w:uiPriority="68" w:unhideWhenUsed="0"/>
+    <w:lsdException w:name="Medium Grid 3" w:semiHidden="0" w:uiPriority="69" w:unhideWhenUsed="0"/>
+    <w:lsdException w:name="Dark List" w:semiHidden="0" w:uiPriority="70" w:unhideWhenUsed="0"/>
+    <w:lsdException w:name="Colorful Shading" w:semiHidden="0" w:uiPriority="71" w:unhideWhenUsed="0"/>
+    <w:lsdException w:name="Colorful List" w:semiHidden="0" w:uiPriority="72" w:unhideWhenUsed="0"/>
+    <w:lsdException w:name="Colorful Grid" w:semiHidden="0" w:uiPriority="73" w:unhideWhenUsed="0"/>
+    <w:lsdException w:name="Light Shading Accent 1" w:semiHidden="0" w:uiPriority="60" w:unhideWhenUsed="0"/>
+    <w:lsdException w:name="Light List Accent 1" w:semiHidden="0" w:uiPriority="61" w:unhideWhenUsed="0"/>
+    <w:lsdException w:name="Light Grid Accent 1" w:semiHidden="0" w:uiPriority="62" w:unhideWhenUsed="0"/>
+    <w:lsdException w:name="Medium Shading 1 Accent 1" w:semiHidden="0" w:uiPriority="63" w:unhideWhenUsed="0"/>
+    <w:lsdException w:name="Medium Shading 2 Accent 1" w:semiHidden="0" w:uiPriority="64" w:unhideWhenUsed="0"/>
+    <w:lsdException w:name="Medium List 1 Accent 1" w:semiHidden="0" w:uiPriority="65" w:unhideWhenUsed="0"/>
+    <w:lsdException w:name="Revision" w:unhideWhenUsed="0"/>
+    <w:lsdException w:name="List Paragraph" w:semiHidden="0" w:uiPriority="34" w:unhideWhenUsed="0" w:qFormat="1"/>
+    <w:lsdException w:name="Quote" w:semiHidden="0" w:uiPriority="29" w:unhideWhenUsed="0" w:qFormat="1"/>
+    <w:lsdException w:name="Intense Quote" w:semiHidden="0" w:uiPriority="30" w:unhideWhenUsed="0" w:qFormat="1"/>
+    <w:lsdException w:name="Medium List 2 Accent 1" w:semiHidden="0" w:uiPriority="66" w:unhideWhenUsed="0"/>
+    <w:lsdException w:name="Medium Grid 1 Accent 1" w:semiHidden="0" w:uiPriority="67" w:unhideWhenUsed="0"/>
+    <w:lsdException w:name="Medium Grid 2 Accent 1" w:semiHidden="0" w:uiPriority="68" w:unhideWhenUsed="0"/>
+    <w:lsdException w:name="Medium Grid 3 Accent 1" w:semiHidden="0" w:uiPriority="69" w:unhideWhenUsed="0"/>
+    <w:lsdException w:name="Dark List Accent 1" w:semiHidden="0" w:uiPriority="70" w:unhideWhenUsed="0"/>
+    <w:lsdException w:name="Colorful Shading Accent 1" w:semiHidden="0" w:uiPriority="71" w:unhideWhenUsed="0"/>
+    <w:lsdException w:name="Colorful List Accent 1" w:semiHidden="0" w:uiPriority="72" w:unhideWhenUsed="0"/>
+    <w:lsdException w:name="Colorful Grid Accent 1" w:semiHidden="0" w:uiPriority="73" w:unhideWhenUsed="0"/>
+    <w:lsdException w:name="Light Shading Accent 2" w:semiHidden="0" w:uiPriority="60" w:unhideWhenUsed="0"/>
+    <w:lsdException w:name="Light List Accent 2" w:semiHidden="0" w:uiPriority="61" w:unhideWhenUsed="0"/>
+    <w:lsdException w:name="Light Grid Accent 2" w:semiHidden="0" w:uiPriority="62" w:unhideWhenUsed="0"/>
+    <w:lsdException w:name="Medium Shading 1 Accent 2" w:semiHidden="0" w:uiPriority="63" w:unhideWhenUsed="0"/>
+    <w:lsdException w:name="Medium Shading 2 Accent 2" w:semiHidden="0" w:uiPriority="64" w:unhideWhenUsed="0"/>
+    <w:lsdException w:name="Medium List 1 Accent 2" w:semiHidden="0" w:uiPriority="65" w:unhideWhenUsed="0"/>
+    <w:lsdException w:name="Medium List 2 Accent 2" w:semiHidden="0" w:uiPriority="66" w:unhideWhenUsed="0"/>
+    <w:lsdException w:name="Medium Grid 1 Accent 2" w:semiHidden="0" w:uiPriority="67" w:unhideWhenUsed="0"/>
+    <w:lsdException w:name="Medium Grid 2 Accent 2" w:semiHidden="0" w:uiPriority="68" w:unhideWhenUsed="0"/>
+    <w:lsdException w:name="Medium Grid 3 Accent 2" w:semiHidden="0" w:uiPriority="69" w:unhideWhenUsed="0"/>
+    <w:lsdException w:name="Dark List Accent 2" w:semiHidden="0" w:uiPriority="70" w:unhideWhenUsed="0"/>
+    <w:lsdException w:name="Colorful Shading Accent 2" w:semiHidden="0" w:uiPriority="71" w:unhideWhenUsed="0"/>
+    <w:lsdException w:name="Colorful List Accent 2" w:semiHidden="0" w:uiPriority="72" w:unhideWhenUsed="0"/>
+    <w:lsdException w:name="Colorful Grid Accent 2" w:semiHidden="0" w:uiPriority="73" w:unhideWhenUsed="0"/>
+    <w:lsdException w:name="Light Shading Accent 3" w:semiHidden="0" w:uiPriority="60" w:unhideWhenUsed="0"/>
+    <w:lsdException w:name="Light List Accent 3" w:semiHidden="0" w:uiPriority="61" w:unhideWhenUsed="0"/>
+    <w:lsdException w:name="Light Grid Accent 3" w:semiHidden="0" w:uiPriority="62" w:unhideWhenUsed="0"/>
+    <w:lsdException w:name="Medium Shading 1 Accent 3" w:semiHidden="0" w:uiPriority="63" w:unhideWhenUsed="0"/>
+    <w:lsdException w:name="Medium Shading 2 Accent 3" w:semiHidden="0" w:uiPriority="64" w:unhideWhenUsed="0"/>
+    <w:lsdException w:name="Medium List 1 Accent 3" w:semiHidden="0" w:uiPriority="65" w:unhideWhenUsed="0"/>
+    <w:lsdException w:name="Medium List 2 Accent 3" w:semiHidden="0" w:uiPriority="66" w:unhideWhenUsed="0"/>
+    <w:lsdException w:name="Medium Grid 1 Accent 3" w:semiHidden="0" w:uiPriority="67" w:unhideWhenUsed="0"/>
+    <w:lsdException w:name="Medium Grid 2 Accent 3" w:semiHidden="0" w:uiPriority="68" w:unhideWhenUsed="0"/>
+    <w:lsdException w:name="Medium Grid 3 Accent 3" w:semiHidden="0" w:uiPriority="69" w:unhideWhenUsed="0"/>
+    <w:lsdException w:name="Dark List Accent 3" w:semiHidden="0" w:uiPriority="70" w:unhideWhenUsed="0"/>
+    <w:lsdException w:name="Colorful Shading Accent 3" w:semiHidden="0" w:uiPriority="71" w:unhideWhenUsed="0"/>
+    <w:lsdException w:name="Colorful List Accent 3" w:semiHidden="0" w:uiPriority="72" w:unhideWhenUsed="0"/>
+    <w:lsdException w:name="Colorful Grid Accent 3" w:semiHidden="0" w:uiPriority="73" w:unhideWhenUsed="0"/>
+    <w:lsdException w:name="Light Shading Accent 4" w:semiHidden="0" w:uiPriority="60" w:unhideWhenUsed="0"/>
+    <w:lsdException w:name="Light List Accent 4" w:semiHidden="0" w:uiPriority="61" w:unhideWhenUsed="0"/>
+    <w:lsdException w:name="Light Grid Accent 4" w:semiHidden="0" w:uiPriority="62" w:unhideWhenUsed="0"/>
+    <w:lsdException w:name="Medium Shading 1 Accent 4" w:semiHidden="0" w:uiPriority="63" w:unhideWhenUsed="0"/>
+    <w:lsdException w:name="Medium Shading 2 Accent 4" w:semiHidden="0" w:uiPriority="64" w:unhideWhenUsed="0"/>
+    <w:lsdException w:name="Medium List 1 Accent 4" w:semiHidden="0" w:uiPriority="65" w:unhideWhenUsed="0"/>
+    <w:lsdException w:name="Medium List 2 Accent 4" w:semiHidden="0" w:uiPriority="66" w:unhideWhenUsed="0"/>
+    <w:lsdException w:name="Medium Grid 1 Accent 4" w:semiHidden="0" w:uiPriority="67" w:unhideWhenUsed="0"/>
+    <w:lsdException w:name="Medium Grid 2 Accent 4" w:semiHidden="0" w:uiPriority="68" w:unhideWhenUsed="0"/>
+    <w:lsdException w:name="Medium Grid 3 Accent 4" w:semiHidden="0" w:uiPriority="69" w:unhideWhenUsed="0"/>
+    <w:lsdException w:name="Dark List Accent 4" w:semiHidden="0" w:uiPriority="70" w:unhideWhenUsed="0"/>
+    <w:lsdException w:name="Colorful Shading Accent 4" w:semiHidden="0" w:uiPriority="71" w:unhideWhenUsed="0"/>
+    <w:lsdException w:name="Colorful List Accent 4" w:semiHidden="0" w:uiPriority="72" w:unhideWhenUsed="0"/>
+    <w:lsdException w:name="Colorful Grid Accent 4" w:semiHidden="0" w:uiPriority="73" w:unhideWhenUsed="0"/>
+    <w:lsdException w:name="Light Shading Accent 5" w:semiHidden="0" w:uiPriority="60" w:unhideWhenUsed="0"/>
+    <w:lsdException w:name="Light List Accent 5" w:semiHidden="0" w:uiPriority="61" w:unhideWhenUsed="0"/>
+    <w:lsdException w:name="Light Grid Accent 5" w:semiHidden="0" w:uiPriority="62" w:unhideWhenUsed="0"/>
+    <w:lsdException w:name="Medium Shading 1 Accent 5" w:semiHidden="0" w:uiPriority="63" w:unhideWhenUsed="0"/>
+    <w:lsdException w:name="Medium Shading 2 Accent 5" w:semiHidden="0" w:uiPriority="64" w:unhideWhenUsed="0"/>
+    <w:lsdException w:name="Medium List 1 Accent 5" w:semiHidden="0" w:uiPriority="65" w:unhideWhenUsed="0"/>
+    <w:lsdException w:name="Medium List 2 Accent 5" w:semiHidden="0" w:uiPriority="66" w:unhideWhenUsed="0"/>
+    <w:lsdException w:name="Medium Grid 1 Accent 5" w:semiHidden="0" w:uiPriority="67" w:unhideWhenUsed="0"/>
+    <w:lsdException w:name="Medium Grid 2 Accent 5" w:semiHidden="0" w:uiPriority="68" w:unhideWhenUsed="0"/>
+    <w:lsdException w:name="Medium Grid 3 Accent 5" w:semiHidden="0" w:uiPriority="69" w:unhideWhenUsed="0"/>
+    <w:lsdException w:name="Dark List Accent 5" w:semiHidden="0" w:uiPriority="70" w:unhideWhenUsed="0"/>
+    <w:lsdException w:name="Colorful Shading Accent 5" w:semiHidden="0" w:uiPriority="71" w:unhideWhenUsed="0"/>
+    <w:lsdException w:name="Colorful List Accent 5" w:semiHidden="0" w:uiPriority="72" w:unhideWhenUsed="0"/>
+    <w:lsdException w:name="Colorful Grid Accent 5" w:semiHidden="0" w:uiPriority="73" w:unhideWhenUsed="0"/>
+    <w:lsdException w:name="Light Shading Accent 6" w:semiHidden="0" w:uiPriority="60" w:unhideWhenUsed="0"/>
+    <w:lsdException w:name="Light List Accent 6" w:semiHidden="0" w:uiPriority="61" w:unhideWhenUsed="0"/>
+    <w:lsdException w:name="Light Grid Accent 6" w:semiHidden="0" w:uiPriority="62" w:unhideWhenUsed="0"/>
+    <w:lsdException w:name="Medium Shading 1 Accent 6" w:semiHidden="0" w:uiPriority="63" w:unhideWhenUsed="0"/>
+    <w:lsdException w:name="Medium Shading 2 Accent 6" w:semiHidden="0" w:uiPriority="64" w:unhideWhenUsed="0"/>
+    <w:lsdException w:name="Medium List 1 Accent 6" w:semiHidden="0" w:uiPriority="65" w:unhideWhenUsed="0"/>
+    <w:lsdException w:name="Medium List 2 Accent 6" w:semiHidden="0" w:uiPriority="66" w:unhideWhenUsed="0"/>
+    <w:lsdException w:name="Medium Grid 1 Accent 6" w:semiHidden="0" w:uiPriority="67" w:unhideWhenUsed="0"/>
+    <w:lsdException w:name="Medium Grid 2 Accent 6" w:semiHidden="0" w:uiPriority="68" w:unhideWhenUsed="0"/>
+    <w:lsdException w:name="Medium Grid 3 Accent 6" w:semiHidden="0" w:uiPriority="69" w:unhideWhenUsed="0"/>
+    <w:lsdException w:name="Dark List Accent 6" w:semiHidden="0" w:uiPriority="70" w:unhideWhenUsed="0"/>
+    <w:lsdException w:name="Colorful Shading Accent 6" w:semiHidden="0" w:uiPriority="71" w:unhideWhenUsed="0"/>
+    <w:lsdException w:name="Colorful List Accent 6" w:semiHidden="0" w:uiPriority="72" w:unhideWhenUsed="0"/>
+    <w:lsdException w:name="Colorful Grid Accent 6" w:semiHidden="0" w:uiPriority="73" w:unhideWhenUsed="0"/>
+    <w:lsdException w:name="Subtle Emphasis" w:semiHidden="0" w:uiPriority="19" w:unhideWhenUsed="0" w:qFormat="1"/>
+    <w:lsdException w:name="Intense Emphasis" w:semiHidden="0" w:uiPriority="21" w:unhideWhenUsed="0" w:qFormat="1"/>
+    <w:lsdException w:name="Subtle Reference" w:semiHidden="0" w:uiPriority="31" w:unhideWhenUsed="0" w:qFormat="1"/>
+    <w:lsdException w:name="Intense Reference" w:semiHidden="0" w:uiPriority="32" w:unhideWhenUsed="0" w:qFormat="1"/>
+    <w:lsdException w:name="Book Title" w:semiHidden="0" w:uiPriority="33" w:unhideWhenUsed="0" w:qFormat="1"/>
+    <w:lsdException w:name="Bibliography" w:uiPriority="37"/>
+    <w:lsdException w:name="TOC Heading" w:uiPriority="39" w:qFormat="1"/>
+  </w:latentStyles>
+  <w:style w:type="paragraph" w:default="1" w:styleId="Normal">
+    <w:name w:val="Normal"/>
+    <w:qFormat/>
+  </w:style>
+  <w:style w:type="character" w:default="1" w:styleId="DefaultParagraphFont">
+    <w:name w:val="Default Paragraph Font"/>
+    <w:uiPriority w:val="1"/>
+    <w:semiHidden/>
+    <w:unhideWhenUsed/>
+  </w:style>
+  <w:style w:type="table" w:default="1" w:styleId="TableNormal">
+    <w:name w:val="Normal Table"/>
+    <w:uiPriority w:val="99"/>
+    <w:semiHidden/>
+    <w:unhideWhenUsed/>
+    <w:tblPr>
+      <w:tblInd w:w="0" w:type="dxa"/>
+      <w:tblCellMar>
+        <w:top w:w="0" w:type="dxa"/>
+        <w:left w:w="108" w:type="dxa"/>
+        <w:bottom w:w="0" w:type="dxa"/>
+        <w:right w:w="108" w:type="dxa"/>
+      </w:tblCellMar>
+    </w:tblPr>
+  </w:style>
+  <w:style w:type="numbering" w:default="1" w:styleId="NoList">
+    <w:name w:val="No List"/>
+    <w:uiPriority w:val="99"/>
+    <w:semiHidden/>
+    <w:unhideWhenUsed/>
   </w:style>
 </w:styles>
 </file>
@@ -18958,7 +18179,7 @@
   <a:extraClrSchemeLst/>
   <a:extLst>
     <a:ext uri="{05A4C25C-085E-4340-85A3-A5531E510DB2}">
-      <thm15:themeFamily xmlns:thm15="http://schemas.microsoft.com/office/thememl/2012/main" xmlns="" name="Office Theme" id="{62F939B6-93AF-4DB8-9C6B-D6C7DFDC589F}" vid="{4A3C46E8-61CC-4603-A589-7422A47A8E4A}"/>
+      <thm15:themeFamily xmlns="" xmlns:thm15="http://schemas.microsoft.com/office/thememl/2012/main" name="Office Theme" id="{62F939B6-93AF-4DB8-9C6B-D6C7DFDC589F}" vid="{4A3C46E8-61CC-4603-A589-7422A47A8E4A}"/>
     </a:ext>
   </a:extLst>
 </a:theme>
@@ -18969,7 +18190,7 @@
 </file>
 
 <file path=customXml/itemProps1.xml><?xml version="1.0" encoding="utf-8"?>
-<ds:datastoreItem xmlns:ds="http://schemas.openxmlformats.org/officeDocument/2006/customXml" ds:itemID="{6CF0788A-C4D6-405A-A387-FA9D692798B7}">
+<ds:datastoreItem xmlns:ds="http://schemas.openxmlformats.org/officeDocument/2006/customXml" ds:itemID="{4FF2831C-913F-4AE9-94A4-9C9542B4EBE1}">
   <ds:schemaRefs>
     <ds:schemaRef ds:uri="http://schemas.openxmlformats.org/officeDocument/2006/bibliography"/>
   </ds:schemaRefs>

</xml_diff>

<commit_message>
Rettet et ord i UC5 fra Body til Rock
</commit_message>
<xml_diff>
--- a/Kravspecifikation/Kravspecifikation.docx
+++ b/Kravspecifikation/Kravspecifikation.docx
@@ -690,7 +690,7 @@
             <v:imagedata r:id="rId10" o:title=""/>
             <w10:wrap type="tight"/>
           </v:shape>
-          <o:OLEObject Type="Embed" ProgID="Visio.Drawing.15" ShapeID="_x0000_s1026" DrawAspect="Content" ObjectID="_1472903763" r:id="rId11"/>
+          <o:OLEObject Type="Embed" ProgID="Visio.Drawing.15" ShapeID="_x0000_s1026" DrawAspect="Content" ObjectID="_1472904037" r:id="rId11"/>
         </w:pict>
       </w:r>
       <w:r>
@@ -7637,8 +7637,6 @@
                 <w:lang w:eastAsia="ar-SA"/>
               </w:rPr>
             </w:pPr>
-            <w:bookmarkStart w:id="0" w:name="_GoBack"/>
-            <w:bookmarkEnd w:id="0"/>
             <w:r>
               <w:rPr>
                 <w:rFonts w:eastAsia="SimSun" w:cs="Calibri"/>
@@ -8460,7 +8458,16 @@
                 <w:rFonts w:ascii="Calibri" w:eastAsia="Times New Roman" w:hAnsi="Calibri" w:cs="Times New Roman"/>
                 <w:lang w:eastAsia="da-DK"/>
               </w:rPr>
-              <w:t>Body opdaterer det aktive sæt af sensorkonfigurationer på baggrund af det valgte preset</w:t>
+              <w:t>Rock</w:t>
+            </w:r>
+            <w:bookmarkStart w:id="0" w:name="_GoBack"/>
+            <w:bookmarkEnd w:id="0"/>
+            <w:r>
+              <w:rPr>
+                <w:rFonts w:ascii="Calibri" w:eastAsia="Times New Roman" w:hAnsi="Calibri" w:cs="Times New Roman"/>
+                <w:lang w:eastAsia="da-DK"/>
+              </w:rPr>
+              <w:t xml:space="preserve"> opdaterer det aktive sæt af sensorkonfigurationer på baggrund af det valgte preset</w:t>
             </w:r>
             <w:r>
               <w:rPr>
@@ -18179,7 +18186,7 @@
   <a:extraClrSchemeLst/>
   <a:extLst>
     <a:ext uri="{05A4C25C-085E-4340-85A3-A5531E510DB2}">
-      <thm15:themeFamily xmlns="" xmlns:thm15="http://schemas.microsoft.com/office/thememl/2012/main" name="Office Theme" id="{62F939B6-93AF-4DB8-9C6B-D6C7DFDC589F}" vid="{4A3C46E8-61CC-4603-A589-7422A47A8E4A}"/>
+      <thm15:themeFamily xmlns:thm15="http://schemas.microsoft.com/office/thememl/2012/main" xmlns="" name="Office Theme" id="{62F939B6-93AF-4DB8-9C6B-D6C7DFDC589F}" vid="{4A3C46E8-61CC-4603-A589-7422A47A8E4A}"/>
     </a:ext>
   </a:extLst>
 </a:theme>
@@ -18190,7 +18197,7 @@
 </file>
 
 <file path=customXml/itemProps1.xml><?xml version="1.0" encoding="utf-8"?>
-<ds:datastoreItem xmlns:ds="http://schemas.openxmlformats.org/officeDocument/2006/customXml" ds:itemID="{4FF2831C-913F-4AE9-94A4-9C9542B4EBE1}">
+<ds:datastoreItem xmlns:ds="http://schemas.openxmlformats.org/officeDocument/2006/customXml" ds:itemID="{DB227A71-719B-47A2-A5F3-5B68AD8739DA}">
   <ds:schemaRefs>
     <ds:schemaRef ds:uri="http://schemas.openxmlformats.org/officeDocument/2006/bibliography"/>
   </ds:schemaRefs>

</xml_diff>

<commit_message>
Små-rettelser i forbindelsd med skitsering af accepttest
</commit_message>
<xml_diff>
--- a/Kravspecifikation/Kravspecifikation.docx
+++ b/Kravspecifikation/Kravspecifikation.docx
@@ -1,10 +1,10 @@
 
 <file path=word/document.xml><?xml version="1.0" encoding="utf-8"?>
-<w:document xmlns:wpc="http://schemas.microsoft.com/office/word/2010/wordprocessingCanvas" xmlns:mc="http://schemas.openxmlformats.org/markup-compatibility/2006" xmlns:o="urn:schemas-microsoft-com:office:office" xmlns:r="http://schemas.openxmlformats.org/officeDocument/2006/relationships" xmlns:m="http://schemas.openxmlformats.org/officeDocument/2006/math" xmlns:v="urn:schemas-microsoft-com:vml" xmlns:wp14="http://schemas.microsoft.com/office/word/2010/wordprocessingDrawing" xmlns:wp="http://schemas.openxmlformats.org/drawingml/2006/wordprocessingDrawing" xmlns:w10="urn:schemas-microsoft-com:office:word" xmlns:w="http://schemas.openxmlformats.org/wordprocessingml/2006/main" xmlns:w14="http://schemas.microsoft.com/office/word/2010/wordml" xmlns:wpg="http://schemas.microsoft.com/office/word/2010/wordprocessingGroup" xmlns:wpi="http://schemas.microsoft.com/office/word/2010/wordprocessingInk" xmlns:wne="http://schemas.microsoft.com/office/word/2006/wordml" xmlns:wps="http://schemas.microsoft.com/office/word/2010/wordprocessingShape" mc:Ignorable="w14 wp14">
+<w:document xmlns:wpc="http://schemas.microsoft.com/office/word/2010/wordprocessingCanvas" xmlns:mc="http://schemas.openxmlformats.org/markup-compatibility/2006" xmlns:o="urn:schemas-microsoft-com:office:office" xmlns:r="http://schemas.openxmlformats.org/officeDocument/2006/relationships" xmlns:m="http://schemas.openxmlformats.org/officeDocument/2006/math" xmlns:v="urn:schemas-microsoft-com:vml" xmlns:wp14="http://schemas.microsoft.com/office/word/2010/wordprocessingDrawing" xmlns:wp="http://schemas.openxmlformats.org/drawingml/2006/wordprocessingDrawing" xmlns:w10="urn:schemas-microsoft-com:office:word" xmlns:w="http://schemas.openxmlformats.org/wordprocessingml/2006/main" xmlns:w14="http://schemas.microsoft.com/office/word/2010/wordml" xmlns:w15="http://schemas.microsoft.com/office/word/2012/wordml" xmlns:wpg="http://schemas.microsoft.com/office/word/2010/wordprocessingGroup" xmlns:wpi="http://schemas.microsoft.com/office/word/2010/wordprocessingInk" xmlns:wne="http://schemas.microsoft.com/office/word/2006/wordml" xmlns:wps="http://schemas.microsoft.com/office/word/2010/wordprocessingShape" mc:Ignorable="w14 w15 wp14">
   <w:body>
     <w:p>
       <w:pPr>
-        <w:pStyle w:val="Heading1"/>
+        <w:pStyle w:val="Overskrift1"/>
       </w:pPr>
       <w:r>
         <w:t>Projektformulering</w:t>
@@ -41,7 +41,7 @@
                     <pic:cNvPicPr/>
                   </pic:nvPicPr>
                   <pic:blipFill>
-                    <a:blip r:embed="rId9" cstate="print"/>
+                    <a:blip r:embed="rId8" cstate="print"/>
                     <a:stretch>
                       <a:fillRect/>
                     </a:stretch>
@@ -655,7 +655,7 @@
     </w:p>
     <w:p>
       <w:pPr>
-        <w:pStyle w:val="Heading1"/>
+        <w:pStyle w:val="Overskrift1"/>
         <w:rPr>
           <w:rFonts w:eastAsia="Times New Roman"/>
           <w:lang w:eastAsia="da-DK"/>
@@ -666,7 +666,7 @@
           <w:noProof/>
         </w:rPr>
         <w:lastRenderedPageBreak/>
-        <w:pict>
+        <w:object w:dxaOrig="1440" w:dyaOrig="1440">
           <v:shapetype id="_x0000_t75" coordsize="21600,21600" o:spt="75" o:preferrelative="t" path="m@4@5l@4@11@9@11@9@5xe" filled="f" stroked="f">
             <v:stroke joinstyle="miter"/>
             <v:formulas>
@@ -687,11 +687,11 @@
             <o:lock v:ext="edit" aspectratio="t"/>
           </v:shapetype>
           <v:shape id="_x0000_s1026" type="#_x0000_t75" style="position:absolute;margin-left:162.3pt;margin-top:1.05pt;width:369.75pt;height:262.5pt;z-index:251659264" wrapcoords="5389 62 5389 4011 5214 4999 2892 7961 394 8517 44 8640 44 9072 1314 9998 1008 10923 1358 11911 1139 12713 1183 12898 1621 12898 5345 17835 5389 21477 16912 21477 19278 21477 21556 21168 21512 20798 20023 19810 19760 18823 20154 18823 20242 18453 19979 17835 20067 17403 19672 17280 16912 16848 16912 14935 21469 13762 21337 13392 16912 12898 19628 12898 20198 12713 19935 11911 20286 10923 20023 9813 19497 9627 16912 8949 16912 62 5389 62">
-            <v:imagedata r:id="rId10" o:title=""/>
+            <v:imagedata r:id="rId9" o:title=""/>
             <w10:wrap type="tight"/>
           </v:shape>
-          <o:OLEObject Type="Embed" ProgID="Visio.Drawing.15" ShapeID="_x0000_s1026" DrawAspect="Content" ObjectID="_1472904037" r:id="rId11"/>
-        </w:pict>
+          <o:OLEObject Type="Embed" ProgID="Visio.Drawing.15" ShapeID="_x0000_s1026" DrawAspect="Content" ObjectID="_1472904817" r:id="rId10"/>
+        </w:object>
       </w:r>
       <w:r>
         <w:rPr>
@@ -703,7 +703,7 @@
     </w:p>
     <w:p>
       <w:pPr>
-        <w:pStyle w:val="Heading2"/>
+        <w:pStyle w:val="Overskrift2"/>
         <w:numPr>
           <w:ilvl w:val="1"/>
           <w:numId w:val="4"/>
@@ -790,7 +790,7 @@
     </w:p>
     <w:p>
       <w:pPr>
-        <w:pStyle w:val="Heading2"/>
+        <w:pStyle w:val="Overskrift2"/>
         <w:numPr>
           <w:ilvl w:val="1"/>
           <w:numId w:val="4"/>
@@ -814,27 +814,18 @@
               <w:txbxContent>
                 <w:p>
                   <w:pPr>
-                    <w:pStyle w:val="Caption"/>
+                    <w:pStyle w:val="Billedtekst"/>
                     <w:ind w:firstLine="1304"/>
                     <w:rPr>
                       <w:lang w:val="en-US"/>
                     </w:rPr>
                   </w:pPr>
-                  <w:proofErr w:type="spellStart"/>
                   <w:r>
                     <w:rPr>
                       <w:b/>
                       <w:lang w:val="en-US"/>
                     </w:rPr>
-                    <w:t>Figur</w:t>
-                  </w:r>
-                  <w:proofErr w:type="spellEnd"/>
-                  <w:r>
-                    <w:rPr>
-                      <w:b/>
-                      <w:lang w:val="en-US"/>
-                    </w:rPr>
-                    <w:t xml:space="preserve"> </w:t>
+                    <w:t xml:space="preserve">Figur </w:t>
                   </w:r>
                   <w:r>
                     <w:rPr>
@@ -875,7 +866,6 @@
                     </w:rPr>
                     <w:t xml:space="preserve"> </w:t>
                   </w:r>
-                  <w:proofErr w:type="spellStart"/>
                   <w:r>
                     <w:rPr>
                       <w:lang w:val="en-US"/>
@@ -886,14 +876,7 @@
                     <w:rPr>
                       <w:lang w:val="en-US"/>
                     </w:rPr>
-                    <w:t>diagram</w:t>
-                  </w:r>
-                  <w:proofErr w:type="spellEnd"/>
-                  <w:r>
-                    <w:rPr>
-                      <w:lang w:val="en-US"/>
-                    </w:rPr>
-                    <w:t xml:space="preserve"> over BodyRock3000</w:t>
+                    <w:t>diagram over BodyRock3000</w:t>
                   </w:r>
                 </w:p>
                 <w:p>
@@ -918,7 +901,7 @@
     </w:p>
     <w:p>
       <w:pPr>
-        <w:pStyle w:val="Heading3"/>
+        <w:pStyle w:val="Overskrift3"/>
         <w:numPr>
           <w:ilvl w:val="2"/>
           <w:numId w:val="4"/>
@@ -931,7 +914,7 @@
     </w:p>
     <w:tbl>
       <w:tblPr>
-        <w:tblStyle w:val="PlainTable2"/>
+        <w:tblStyle w:val="Almindeligtabel21"/>
         <w:tblW w:w="0" w:type="auto"/>
         <w:tblBorders>
           <w:top w:val="single" w:sz="8" w:space="0" w:color="auto"/>
@@ -1089,7 +1072,7 @@
     <w:p/>
     <w:p>
       <w:pPr>
-        <w:pStyle w:val="Heading3"/>
+        <w:pStyle w:val="Overskrift3"/>
         <w:numPr>
           <w:ilvl w:val="2"/>
           <w:numId w:val="4"/>
@@ -1242,7 +1225,7 @@
             </w:r>
             <w:r>
               <w:rPr>
-                <w:rStyle w:val="FootnoteReference"/>
+                <w:rStyle w:val="Fodnotehenvisning"/>
               </w:rPr>
               <w:footnoteReference w:id="1"/>
             </w:r>
@@ -1253,7 +1236,7 @@
     <w:p/>
     <w:p>
       <w:pPr>
-        <w:pStyle w:val="Heading3"/>
+        <w:pStyle w:val="Overskrift3"/>
         <w:numPr>
           <w:ilvl w:val="2"/>
           <w:numId w:val="4"/>
@@ -1413,7 +1396,7 @@
     </w:tbl>
     <w:p>
       <w:pPr>
-        <w:pStyle w:val="Heading2"/>
+        <w:pStyle w:val="Overskrift2"/>
       </w:pPr>
       <w:r>
         <w:lastRenderedPageBreak/>
@@ -1422,7 +1405,7 @@
     </w:p>
     <w:p>
       <w:pPr>
-        <w:pStyle w:val="Heading3"/>
+        <w:pStyle w:val="Overskrift3"/>
         <w:rPr>
           <w:rFonts w:eastAsia="SimSun"/>
           <w:lang w:eastAsia="ar-SA"/>
@@ -1504,7 +1487,7 @@
     </w:p>
     <w:p>
       <w:pPr>
-        <w:pStyle w:val="Heading3"/>
+        <w:pStyle w:val="Overskrift3"/>
         <w:rPr>
           <w:rFonts w:eastAsia="SimSun"/>
           <w:lang w:eastAsia="ar-SA"/>
@@ -1568,7 +1551,7 @@
     </w:p>
     <w:p>
       <w:pPr>
-        <w:pStyle w:val="ListParagraph"/>
+        <w:pStyle w:val="Listeafsnit"/>
         <w:numPr>
           <w:ilvl w:val="0"/>
           <w:numId w:val="25"/>
@@ -1624,7 +1607,7 @@
     </w:p>
     <w:p>
       <w:pPr>
-        <w:pStyle w:val="ListParagraph"/>
+        <w:pStyle w:val="Listeafsnit"/>
         <w:numPr>
           <w:ilvl w:val="0"/>
           <w:numId w:val="25"/>
@@ -1696,7 +1679,7 @@
     </w:p>
     <w:p>
       <w:pPr>
-        <w:pStyle w:val="ListParagraph"/>
+        <w:pStyle w:val="Listeafsnit"/>
         <w:numPr>
           <w:ilvl w:val="0"/>
           <w:numId w:val="25"/>
@@ -1752,7 +1735,7 @@
     </w:p>
     <w:p>
       <w:pPr>
-        <w:pStyle w:val="Heading3"/>
+        <w:pStyle w:val="Overskrift3"/>
         <w:rPr>
           <w:rFonts w:eastAsia="SimSun"/>
           <w:lang w:eastAsia="ar-SA"/>
@@ -1817,7 +1800,7 @@
     </w:p>
     <w:p>
       <w:pPr>
-        <w:pStyle w:val="Heading3"/>
+        <w:pStyle w:val="Overskrift3"/>
         <w:rPr>
           <w:rFonts w:eastAsia="SimSun"/>
           <w:lang w:eastAsia="ar-SA"/>
@@ -1845,7 +1828,7 @@
     </w:p>
     <w:p>
       <w:pPr>
-        <w:pStyle w:val="ListParagraph"/>
+        <w:pStyle w:val="Listeafsnit"/>
         <w:numPr>
           <w:ilvl w:val="0"/>
           <w:numId w:val="24"/>
@@ -1857,7 +1840,7 @@
     </w:p>
     <w:p>
       <w:pPr>
-        <w:pStyle w:val="ListParagraph"/>
+        <w:pStyle w:val="Listeafsnit"/>
         <w:numPr>
           <w:ilvl w:val="0"/>
           <w:numId w:val="24"/>
@@ -1869,7 +1852,7 @@
     </w:p>
     <w:p>
       <w:pPr>
-        <w:pStyle w:val="ListParagraph"/>
+        <w:pStyle w:val="Listeafsnit"/>
         <w:numPr>
           <w:ilvl w:val="0"/>
           <w:numId w:val="24"/>
@@ -1884,7 +1867,7 @@
     </w:p>
     <w:p>
       <w:pPr>
-        <w:pStyle w:val="ListParagraph"/>
+        <w:pStyle w:val="Listeafsnit"/>
         <w:numPr>
           <w:ilvl w:val="0"/>
           <w:numId w:val="24"/>
@@ -1905,7 +1888,7 @@
     </w:p>
     <w:p>
       <w:pPr>
-        <w:pStyle w:val="Heading3"/>
+        <w:pStyle w:val="Overskrift3"/>
         <w:rPr>
           <w:rFonts w:eastAsia="SimSun"/>
           <w:lang w:eastAsia="ar-SA"/>
@@ -1984,7 +1967,7 @@
     </w:p>
     <w:p>
       <w:pPr>
-        <w:pStyle w:val="Heading2"/>
+        <w:pStyle w:val="Overskrift2"/>
         <w:numPr>
           <w:ilvl w:val="1"/>
           <w:numId w:val="23"/>
@@ -1997,7 +1980,7 @@
     </w:p>
     <w:p>
       <w:pPr>
-        <w:pStyle w:val="Heading3"/>
+        <w:pStyle w:val="Overskrift3"/>
         <w:numPr>
           <w:ilvl w:val="2"/>
           <w:numId w:val="23"/>
@@ -2006,40 +1989,16 @@
           <w:lang w:val="en-US"/>
         </w:rPr>
       </w:pPr>
-      <w:proofErr w:type="spellStart"/>
       <w:r>
         <w:rPr>
           <w:lang w:val="en-US"/>
         </w:rPr>
-        <w:t>Forbind</w:t>
-      </w:r>
-      <w:proofErr w:type="spellEnd"/>
-      <w:r>
-        <w:rPr>
-          <w:lang w:val="en-US"/>
-        </w:rPr>
-        <w:t xml:space="preserve"> Body </w:t>
-      </w:r>
-      <w:proofErr w:type="spellStart"/>
-      <w:proofErr w:type="gramStart"/>
-      <w:r>
-        <w:rPr>
-          <w:lang w:val="en-US"/>
-        </w:rPr>
-        <w:t>og</w:t>
-      </w:r>
-      <w:proofErr w:type="spellEnd"/>
-      <w:proofErr w:type="gramEnd"/>
-      <w:r>
-        <w:rPr>
-          <w:lang w:val="en-US"/>
-        </w:rPr>
-        <w:t xml:space="preserve"> Rock</w:t>
+        <w:t>Forbind Body og Rock</w:t>
       </w:r>
     </w:p>
     <w:tbl>
       <w:tblPr>
-        <w:tblStyle w:val="TableGrid"/>
+        <w:tblStyle w:val="Tabel-Gitter"/>
         <w:tblW w:w="9637" w:type="dxa"/>
         <w:tblLayout w:type="fixed"/>
         <w:tblLook w:val="0000" w:firstRow="0" w:lastRow="0" w:firstColumn="0" w:lastColumn="0" w:noHBand="0" w:noVBand="0"/>
@@ -2740,7 +2699,23 @@
                 <w:kern w:val="1"/>
                 <w:lang w:eastAsia="ar-SA"/>
               </w:rPr>
-              <w:t>Systemet viser menuen på Rocks display</w:t>
+              <w:t xml:space="preserve">Systemet viser </w:t>
+            </w:r>
+            <w:r>
+              <w:rPr>
+                <w:rFonts w:eastAsia="SimSun" w:cs="Calibri"/>
+                <w:kern w:val="1"/>
+                <w:lang w:eastAsia="ar-SA"/>
+              </w:rPr>
+              <w:t>hoved</w:t>
+            </w:r>
+            <w:r>
+              <w:rPr>
+                <w:rFonts w:eastAsia="SimSun" w:cs="Calibri"/>
+                <w:kern w:val="1"/>
+                <w:lang w:eastAsia="ar-SA"/>
+              </w:rPr>
+              <w:t>menuen på Rocks display</w:t>
             </w:r>
           </w:p>
           <w:p>
@@ -2772,7 +2747,17 @@
                 <w:kern w:val="1"/>
                 <w:lang w:eastAsia="ar-SA"/>
               </w:rPr>
-              <w:t xml:space="preserve"> vælger ”Forbind enhed” på touch-displayet</w:t>
+              <w:t xml:space="preserve"> vælger ”Forb</w:t>
+            </w:r>
+            <w:bookmarkStart w:id="0" w:name="_GoBack"/>
+            <w:bookmarkEnd w:id="0"/>
+            <w:r>
+              <w:rPr>
+                <w:rFonts w:eastAsia="SimSun" w:cs="Calibri"/>
+                <w:kern w:val="1"/>
+                <w:lang w:eastAsia="ar-SA"/>
+              </w:rPr>
+              <w:t>ind enhed” på touch-displayet</w:t>
             </w:r>
           </w:p>
           <w:p>
@@ -2857,7 +2842,7 @@
           </w:p>
           <w:p>
             <w:pPr>
-              <w:pStyle w:val="ListParagraph"/>
+              <w:pStyle w:val="Listeafsnit"/>
               <w:numPr>
                 <w:ilvl w:val="0"/>
                 <w:numId w:val="6"/>
@@ -2926,7 +2911,7 @@
           </w:p>
           <w:p>
             <w:pPr>
-              <w:pStyle w:val="ListParagraph"/>
+              <w:pStyle w:val="Listeafsnit"/>
               <w:numPr>
                 <w:ilvl w:val="0"/>
                 <w:numId w:val="6"/>
@@ -3184,7 +3169,7 @@
     </w:p>
     <w:p>
       <w:pPr>
-        <w:pStyle w:val="Heading3"/>
+        <w:pStyle w:val="Overskrift3"/>
         <w:numPr>
           <w:ilvl w:val="2"/>
           <w:numId w:val="22"/>
@@ -3209,7 +3194,7 @@
     </w:p>
     <w:tbl>
       <w:tblPr>
-        <w:tblStyle w:val="TableGrid"/>
+        <w:tblStyle w:val="Tabel-Gitter"/>
         <w:tblW w:w="9637" w:type="dxa"/>
         <w:tblLayout w:type="fixed"/>
         <w:tblLook w:val="0000" w:firstRow="0" w:lastRow="0" w:firstColumn="0" w:lastColumn="0" w:noHBand="0" w:noVBand="0"/>
@@ -4589,7 +4574,7 @@
     <w:p/>
     <w:p>
       <w:pPr>
-        <w:pStyle w:val="Heading3"/>
+        <w:pStyle w:val="Overskrift3"/>
         <w:numPr>
           <w:ilvl w:val="2"/>
           <w:numId w:val="21"/>
@@ -4608,7 +4593,7 @@
     </w:p>
     <w:tbl>
       <w:tblPr>
-        <w:tblStyle w:val="TableGrid"/>
+        <w:tblStyle w:val="Tabel-Gitter"/>
         <w:tblW w:w="9637" w:type="dxa"/>
         <w:tblLayout w:type="fixed"/>
         <w:tblLook w:val="0000" w:firstRow="0" w:lastRow="0" w:firstColumn="0" w:lastColumn="0" w:noHBand="0" w:noVBand="0"/>
@@ -6307,7 +6292,7 @@
     <w:p/>
     <w:p>
       <w:pPr>
-        <w:pStyle w:val="Heading3"/>
+        <w:pStyle w:val="Overskrift3"/>
         <w:numPr>
           <w:ilvl w:val="2"/>
           <w:numId w:val="20"/>
@@ -6322,7 +6307,7 @@
     </w:p>
     <w:tbl>
       <w:tblPr>
-        <w:tblStyle w:val="TableGrid"/>
+        <w:tblStyle w:val="Tabel-Gitter"/>
         <w:tblW w:w="9637" w:type="dxa"/>
         <w:tblLayout w:type="fixed"/>
         <w:tblLook w:val="0000" w:firstRow="0" w:lastRow="0" w:firstColumn="0" w:lastColumn="0" w:noHBand="0" w:noVBand="0"/>
@@ -7382,7 +7367,7 @@
           </w:p>
           <w:p>
             <w:pPr>
-              <w:pStyle w:val="ListParagraph"/>
+              <w:pStyle w:val="Listeafsnit"/>
               <w:numPr>
                 <w:ilvl w:val="4"/>
                 <w:numId w:val="7"/>
@@ -7439,7 +7424,7 @@
           </w:p>
           <w:p>
             <w:pPr>
-              <w:pStyle w:val="ListParagraph"/>
+              <w:pStyle w:val="Listeafsnit"/>
               <w:numPr>
                 <w:ilvl w:val="4"/>
                 <w:numId w:val="7"/>
@@ -7508,7 +7493,7 @@
           </w:p>
           <w:p>
             <w:pPr>
-              <w:pStyle w:val="ListParagraph"/>
+              <w:pStyle w:val="Listeafsnit"/>
               <w:numPr>
                 <w:ilvl w:val="4"/>
                 <w:numId w:val="8"/>
@@ -7557,7 +7542,7 @@
           </w:p>
           <w:p>
             <w:pPr>
-              <w:pStyle w:val="ListParagraph"/>
+              <w:pStyle w:val="Listeafsnit"/>
               <w:numPr>
                 <w:ilvl w:val="4"/>
                 <w:numId w:val="8"/>
@@ -7598,7 +7583,7 @@
           </w:p>
           <w:p>
             <w:pPr>
-              <w:pStyle w:val="ListParagraph"/>
+              <w:pStyle w:val="Listeafsnit"/>
               <w:suppressLineNumbers/>
               <w:suppressAutoHyphens/>
               <w:spacing w:line="256" w:lineRule="auto"/>
@@ -7656,7 +7641,7 @@
           </w:p>
           <w:p>
             <w:pPr>
-              <w:pStyle w:val="ListParagraph"/>
+              <w:pStyle w:val="Listeafsnit"/>
               <w:numPr>
                 <w:ilvl w:val="4"/>
                 <w:numId w:val="34"/>
@@ -7701,7 +7686,7 @@
           </w:p>
           <w:p>
             <w:pPr>
-              <w:pStyle w:val="ListParagraph"/>
+              <w:pStyle w:val="Listeafsnit"/>
               <w:numPr>
                 <w:ilvl w:val="4"/>
                 <w:numId w:val="9"/>
@@ -7730,7 +7715,7 @@
     <w:p/>
     <w:p>
       <w:pPr>
-        <w:pStyle w:val="Heading3"/>
+        <w:pStyle w:val="Overskrift3"/>
         <w:numPr>
           <w:ilvl w:val="2"/>
           <w:numId w:val="19"/>
@@ -7743,12 +7728,12 @@
     </w:p>
     <w:p>
       <w:pPr>
-        <w:pStyle w:val="Heading3"/>
+        <w:pStyle w:val="Overskrift3"/>
       </w:pPr>
     </w:p>
     <w:tbl>
       <w:tblPr>
-        <w:tblStyle w:val="TableGrid"/>
+        <w:tblStyle w:val="Tabel-Gitter"/>
         <w:tblW w:w="9637" w:type="dxa"/>
         <w:tblLayout w:type="fixed"/>
         <w:tblLook w:val="0000" w:firstRow="0" w:lastRow="0" w:firstColumn="0" w:lastColumn="0" w:noHBand="0" w:noVBand="0"/>
@@ -8332,7 +8317,7 @@
     </w:tbl>
     <w:p>
       <w:pPr>
-        <w:pStyle w:val="Heading3"/>
+        <w:pStyle w:val="Overskrift3"/>
       </w:pPr>
       <w:r>
         <w:t xml:space="preserve"> </w:t>
@@ -8442,6 +8427,30 @@
           </w:p>
           <w:p>
             <w:pPr>
+              <w:spacing w:line="276" w:lineRule="auto"/>
+              <w:textAlignment w:val="center"/>
+              <w:rPr>
+                <w:rFonts w:ascii="Calibri" w:eastAsia="Times New Roman" w:hAnsi="Calibri" w:cs="Times New Roman"/>
+                <w:lang w:eastAsia="da-DK"/>
+              </w:rPr>
+            </w:pPr>
+            <w:r>
+              <w:rPr>
+                <w:rFonts w:ascii="Calibri" w:eastAsia="Times New Roman" w:hAnsi="Calibri" w:cs="Times New Roman"/>
+                <w:lang w:eastAsia="da-DK"/>
+              </w:rPr>
+              <w:t>[</w:t>
+            </w:r>
+            <w:r>
+              <w:rPr>
+                <w:rFonts w:ascii="Calibri" w:eastAsia="Times New Roman" w:hAnsi="Calibri" w:cs="Times New Roman"/>
+                <w:lang w:eastAsia="da-DK"/>
+              </w:rPr>
+              <w:t>Undtagelse 2.a. Afsendelse mislykkedes]</w:t>
+            </w:r>
+          </w:p>
+          <w:p>
+            <w:pPr>
               <w:numPr>
                 <w:ilvl w:val="1"/>
                 <w:numId w:val="30"/>
@@ -8460,8 +8469,6 @@
               </w:rPr>
               <w:t>Rock</w:t>
             </w:r>
-            <w:bookmarkStart w:id="0" w:name="_GoBack"/>
-            <w:bookmarkEnd w:id="0"/>
             <w:r>
               <w:rPr>
                 <w:rFonts w:ascii="Calibri" w:eastAsia="Times New Roman" w:hAnsi="Calibri" w:cs="Times New Roman"/>
@@ -8482,30 +8489,6 @@
                 <w:lang w:eastAsia="da-DK"/>
               </w:rPr>
               <w:t xml:space="preserve"> og UC4 afsluttes</w:t>
-            </w:r>
-          </w:p>
-          <w:p>
-            <w:pPr>
-              <w:spacing w:line="276" w:lineRule="auto"/>
-              <w:textAlignment w:val="center"/>
-              <w:rPr>
-                <w:rFonts w:ascii="Calibri" w:eastAsia="Times New Roman" w:hAnsi="Calibri" w:cs="Times New Roman"/>
-                <w:lang w:eastAsia="da-DK"/>
-              </w:rPr>
-            </w:pPr>
-            <w:r>
-              <w:rPr>
-                <w:rFonts w:ascii="Calibri" w:eastAsia="Times New Roman" w:hAnsi="Calibri" w:cs="Times New Roman"/>
-                <w:lang w:eastAsia="da-DK"/>
-              </w:rPr>
-              <w:t>[</w:t>
-            </w:r>
-            <w:r>
-              <w:rPr>
-                <w:rFonts w:ascii="Calibri" w:eastAsia="Times New Roman" w:hAnsi="Calibri" w:cs="Times New Roman"/>
-                <w:lang w:eastAsia="da-DK"/>
-              </w:rPr>
-              <w:t>Undtagelse 3.a. Afsendelse mislykkedes]</w:t>
             </w:r>
           </w:p>
         </w:tc>
@@ -8607,7 +8590,7 @@
                 <w:kern w:val="1"/>
                 <w:lang w:eastAsia="ar-SA"/>
               </w:rPr>
-              <w:t>agelse 3</w:t>
+              <w:t>agelse 2</w:t>
             </w:r>
             <w:r>
               <w:rPr>
@@ -8709,7 +8692,7 @@
           </w:p>
           <w:p>
             <w:pPr>
-              <w:pStyle w:val="ListParagraph"/>
+              <w:pStyle w:val="Listeafsnit"/>
               <w:suppressLineNumbers/>
               <w:suppressAutoHyphens/>
               <w:spacing w:line="256" w:lineRule="auto"/>
@@ -8725,7 +8708,23 @@
                 <w:kern w:val="1"/>
                 <w:lang w:eastAsia="ar-SA"/>
               </w:rPr>
-              <w:t>[Undtagelse 3.a.2.a: Bruger trykker på ”Afbryd”]</w:t>
+              <w:t xml:space="preserve">[Undtagelse </w:t>
+            </w:r>
+            <w:r>
+              <w:rPr>
+                <w:rFonts w:eastAsia="SimSun" w:cs="Calibri"/>
+                <w:kern w:val="1"/>
+                <w:lang w:eastAsia="ar-SA"/>
+              </w:rPr>
+              <w:t>2</w:t>
+            </w:r>
+            <w:r>
+              <w:rPr>
+                <w:rFonts w:eastAsia="SimSun" w:cs="Calibri"/>
+                <w:kern w:val="1"/>
+                <w:lang w:eastAsia="ar-SA"/>
+              </w:rPr>
+              <w:t>.a.2.a: Bruger trykker på ”Afbryd”]</w:t>
             </w:r>
           </w:p>
           <w:p>
@@ -8761,7 +8760,7 @@
                 <w:kern w:val="1"/>
                 <w:lang w:eastAsia="ar-SA"/>
               </w:rPr>
-              <w:t>agelse 3</w:t>
+              <w:t>agelse 2</w:t>
             </w:r>
             <w:r>
               <w:rPr>
@@ -8846,7 +8845,7 @@
     </w:tbl>
     <w:p>
       <w:pPr>
-        <w:pStyle w:val="Heading3"/>
+        <w:pStyle w:val="Overskrift3"/>
       </w:pPr>
     </w:p>
     <w:p>
@@ -8864,7 +8863,7 @@
     </w:p>
     <w:p>
       <w:pPr>
-        <w:pStyle w:val="Heading3"/>
+        <w:pStyle w:val="Overskrift3"/>
       </w:pPr>
       <w:r>
         <w:lastRenderedPageBreak/>
@@ -8873,7 +8872,7 @@
     </w:p>
     <w:tbl>
       <w:tblPr>
-        <w:tblStyle w:val="TableGrid"/>
+        <w:tblStyle w:val="Tabel-Gitter"/>
         <w:tblW w:w="9637" w:type="dxa"/>
         <w:tblLayout w:type="fixed"/>
         <w:tblLook w:val="0000" w:firstRow="0" w:lastRow="0" w:firstColumn="0" w:lastColumn="0" w:noHBand="0" w:noVBand="0"/>
@@ -9769,7 +9768,7 @@
     <w:p/>
     <w:p>
       <w:pPr>
-        <w:pStyle w:val="Heading3"/>
+        <w:pStyle w:val="Overskrift3"/>
         <w:numPr>
           <w:ilvl w:val="2"/>
           <w:numId w:val="17"/>
@@ -9781,7 +9780,7 @@
     </w:p>
     <w:tbl>
       <w:tblPr>
-        <w:tblStyle w:val="TableGrid"/>
+        <w:tblStyle w:val="Tabel-Gitter"/>
         <w:tblW w:w="9637" w:type="dxa"/>
         <w:tblLayout w:type="fixed"/>
         <w:tblLook w:val="0000" w:firstRow="0" w:lastRow="0" w:firstColumn="0" w:lastColumn="0" w:noHBand="0" w:noVBand="0"/>
@@ -10696,7 +10695,7 @@
             </w:r>
             <w:r>
               <w:rPr>
-                <w:rStyle w:val="FootnoteReference"/>
+                <w:rStyle w:val="Fodnotehenvisning"/>
                 <w:rFonts w:eastAsia="SimSun" w:cs="Calibri"/>
                 <w:kern w:val="1"/>
                 <w:lang w:eastAsia="ar-SA"/>
@@ -11022,7 +11021,7 @@
     <w:p/>
     <w:p>
       <w:pPr>
-        <w:pStyle w:val="Heading3"/>
+        <w:pStyle w:val="Overskrift3"/>
         <w:numPr>
           <w:ilvl w:val="2"/>
           <w:numId w:val="14"/>
@@ -11034,7 +11033,7 @@
     </w:p>
     <w:tbl>
       <w:tblPr>
-        <w:tblStyle w:val="TableGrid"/>
+        <w:tblStyle w:val="Tabel-Gitter"/>
         <w:tblW w:w="9637" w:type="dxa"/>
         <w:tblLayout w:type="fixed"/>
         <w:tblLook w:val="0000" w:firstRow="0" w:lastRow="0" w:firstColumn="0" w:lastColumn="0" w:noHBand="0" w:noVBand="0"/>
@@ -12331,7 +12330,7 @@
           </w:p>
           <w:p>
             <w:pPr>
-              <w:pStyle w:val="ListParagraph"/>
+              <w:pStyle w:val="Listeafsnit"/>
               <w:suppressLineNumbers/>
               <w:suppressAutoHyphens/>
               <w:spacing w:line="256" w:lineRule="auto"/>
@@ -12646,7 +12645,7 @@
           </w:p>
           <w:p>
             <w:pPr>
-              <w:pStyle w:val="ListParagraph"/>
+              <w:pStyle w:val="Listeafsnit"/>
               <w:suppressLineNumbers/>
               <w:suppressAutoHyphens/>
               <w:spacing w:line="256" w:lineRule="auto"/>
@@ -12909,7 +12908,7 @@
     </w:tbl>
     <w:p/>
     <w:sectPr>
-      <w:footerReference w:type="default" r:id="rId12"/>
+      <w:footerReference w:type="default" r:id="rId11"/>
       <w:pgSz w:w="11906" w:h="16838"/>
       <w:pgMar w:top="1701" w:right="1134" w:bottom="1701" w:left="1134" w:header="708" w:footer="708" w:gutter="0"/>
       <w:cols w:space="708"/>
@@ -12920,7 +12919,7 @@
 </file>
 
 <file path=word/endnotes.xml><?xml version="1.0" encoding="utf-8"?>
-<w:endnotes xmlns:wpc="http://schemas.microsoft.com/office/word/2010/wordprocessingCanvas" xmlns:mc="http://schemas.openxmlformats.org/markup-compatibility/2006" xmlns:o="urn:schemas-microsoft-com:office:office" xmlns:r="http://schemas.openxmlformats.org/officeDocument/2006/relationships" xmlns:m="http://schemas.openxmlformats.org/officeDocument/2006/math" xmlns:v="urn:schemas-microsoft-com:vml" xmlns:wp14="http://schemas.microsoft.com/office/word/2010/wordprocessingDrawing" xmlns:wp="http://schemas.openxmlformats.org/drawingml/2006/wordprocessingDrawing" xmlns:w10="urn:schemas-microsoft-com:office:word" xmlns:w="http://schemas.openxmlformats.org/wordprocessingml/2006/main" xmlns:w14="http://schemas.microsoft.com/office/word/2010/wordml" xmlns:wpg="http://schemas.microsoft.com/office/word/2010/wordprocessingGroup" xmlns:wpi="http://schemas.microsoft.com/office/word/2010/wordprocessingInk" xmlns:wne="http://schemas.microsoft.com/office/word/2006/wordml" xmlns:wps="http://schemas.microsoft.com/office/word/2010/wordprocessingShape" mc:Ignorable="w14 wp14">
+<w:endnotes xmlns:wpc="http://schemas.microsoft.com/office/word/2010/wordprocessingCanvas" xmlns:mc="http://schemas.openxmlformats.org/markup-compatibility/2006" xmlns:o="urn:schemas-microsoft-com:office:office" xmlns:r="http://schemas.openxmlformats.org/officeDocument/2006/relationships" xmlns:m="http://schemas.openxmlformats.org/officeDocument/2006/math" xmlns:v="urn:schemas-microsoft-com:vml" xmlns:wp14="http://schemas.microsoft.com/office/word/2010/wordprocessingDrawing" xmlns:wp="http://schemas.openxmlformats.org/drawingml/2006/wordprocessingDrawing" xmlns:w10="urn:schemas-microsoft-com:office:word" xmlns:w="http://schemas.openxmlformats.org/wordprocessingml/2006/main" xmlns:w14="http://schemas.microsoft.com/office/word/2010/wordml" xmlns:w15="http://schemas.microsoft.com/office/word/2012/wordml" xmlns:wpg="http://schemas.microsoft.com/office/word/2010/wordprocessingGroup" xmlns:wpi="http://schemas.microsoft.com/office/word/2010/wordprocessingInk" xmlns:wne="http://schemas.microsoft.com/office/word/2006/wordml" xmlns:wps="http://schemas.microsoft.com/office/word/2010/wordprocessingShape" mc:Ignorable="w14 w15 wp14">
   <w:endnote w:type="separator" w:id="-1">
     <w:p>
       <w:pPr>
@@ -12945,7 +12944,7 @@
 </file>
 
 <file path=word/footer1.xml><?xml version="1.0" encoding="utf-8"?>
-<w:ftr xmlns:wpc="http://schemas.microsoft.com/office/word/2010/wordprocessingCanvas" xmlns:mc="http://schemas.openxmlformats.org/markup-compatibility/2006" xmlns:o="urn:schemas-microsoft-com:office:office" xmlns:r="http://schemas.openxmlformats.org/officeDocument/2006/relationships" xmlns:m="http://schemas.openxmlformats.org/officeDocument/2006/math" xmlns:v="urn:schemas-microsoft-com:vml" xmlns:wp14="http://schemas.microsoft.com/office/word/2010/wordprocessingDrawing" xmlns:wp="http://schemas.openxmlformats.org/drawingml/2006/wordprocessingDrawing" xmlns:w10="urn:schemas-microsoft-com:office:word" xmlns:w="http://schemas.openxmlformats.org/wordprocessingml/2006/main" xmlns:w14="http://schemas.microsoft.com/office/word/2010/wordml" xmlns:wpg="http://schemas.microsoft.com/office/word/2010/wordprocessingGroup" xmlns:wpi="http://schemas.microsoft.com/office/word/2010/wordprocessingInk" xmlns:wne="http://schemas.microsoft.com/office/word/2006/wordml" xmlns:wps="http://schemas.microsoft.com/office/word/2010/wordprocessingShape" mc:Ignorable="w14 wp14">
+<w:ftr xmlns:wpc="http://schemas.microsoft.com/office/word/2010/wordprocessingCanvas" xmlns:mc="http://schemas.openxmlformats.org/markup-compatibility/2006" xmlns:o="urn:schemas-microsoft-com:office:office" xmlns:r="http://schemas.openxmlformats.org/officeDocument/2006/relationships" xmlns:m="http://schemas.openxmlformats.org/officeDocument/2006/math" xmlns:v="urn:schemas-microsoft-com:vml" xmlns:wp14="http://schemas.microsoft.com/office/word/2010/wordprocessingDrawing" xmlns:wp="http://schemas.openxmlformats.org/drawingml/2006/wordprocessingDrawing" xmlns:w10="urn:schemas-microsoft-com:office:word" xmlns:w="http://schemas.openxmlformats.org/wordprocessingml/2006/main" xmlns:w14="http://schemas.microsoft.com/office/word/2010/wordml" xmlns:w15="http://schemas.microsoft.com/office/word/2012/wordml" xmlns:wpg="http://schemas.microsoft.com/office/word/2010/wordprocessingGroup" xmlns:wpi="http://schemas.microsoft.com/office/word/2010/wordprocessingInk" xmlns:wne="http://schemas.microsoft.com/office/word/2006/wordml" xmlns:wps="http://schemas.microsoft.com/office/word/2010/wordprocessingShape" mc:Ignorable="w14 w15 wp14">
   <w:sdt>
     <w:sdtPr>
       <w:id w:val="-1820645134"/>
@@ -12968,7 +12967,7 @@
         <w:sdtContent>
           <w:p>
             <w:pPr>
-              <w:pStyle w:val="Footer"/>
+              <w:pStyle w:val="Sidefod"/>
               <w:jc w:val="center"/>
             </w:pPr>
             <w:r>
@@ -13005,7 +13004,7 @@
                 <w:bCs/>
                 <w:noProof/>
               </w:rPr>
-              <w:t>9</w:t>
+              <w:t>3</w:t>
             </w:r>
             <w:r>
               <w:rPr>
@@ -13068,14 +13067,14 @@
   </w:sdt>
   <w:p>
     <w:pPr>
-      <w:pStyle w:val="Footer"/>
+      <w:pStyle w:val="Sidefod"/>
     </w:pPr>
   </w:p>
 </w:ftr>
 </file>
 
 <file path=word/footnotes.xml><?xml version="1.0" encoding="utf-8"?>
-<w:footnotes xmlns:wpc="http://schemas.microsoft.com/office/word/2010/wordprocessingCanvas" xmlns:mc="http://schemas.openxmlformats.org/markup-compatibility/2006" xmlns:o="urn:schemas-microsoft-com:office:office" xmlns:r="http://schemas.openxmlformats.org/officeDocument/2006/relationships" xmlns:m="http://schemas.openxmlformats.org/officeDocument/2006/math" xmlns:v="urn:schemas-microsoft-com:vml" xmlns:wp14="http://schemas.microsoft.com/office/word/2010/wordprocessingDrawing" xmlns:wp="http://schemas.openxmlformats.org/drawingml/2006/wordprocessingDrawing" xmlns:w10="urn:schemas-microsoft-com:office:word" xmlns:w="http://schemas.openxmlformats.org/wordprocessingml/2006/main" xmlns:w14="http://schemas.microsoft.com/office/word/2010/wordml" xmlns:wpg="http://schemas.microsoft.com/office/word/2010/wordprocessingGroup" xmlns:wpi="http://schemas.microsoft.com/office/word/2010/wordprocessingInk" xmlns:wne="http://schemas.microsoft.com/office/word/2006/wordml" xmlns:wps="http://schemas.microsoft.com/office/word/2010/wordprocessingShape" mc:Ignorable="w14 wp14">
+<w:footnotes xmlns:wpc="http://schemas.microsoft.com/office/word/2010/wordprocessingCanvas" xmlns:mc="http://schemas.openxmlformats.org/markup-compatibility/2006" xmlns:o="urn:schemas-microsoft-com:office:office" xmlns:r="http://schemas.openxmlformats.org/officeDocument/2006/relationships" xmlns:m="http://schemas.openxmlformats.org/officeDocument/2006/math" xmlns:v="urn:schemas-microsoft-com:vml" xmlns:wp14="http://schemas.microsoft.com/office/word/2010/wordprocessingDrawing" xmlns:wp="http://schemas.openxmlformats.org/drawingml/2006/wordprocessingDrawing" xmlns:w10="urn:schemas-microsoft-com:office:word" xmlns:w="http://schemas.openxmlformats.org/wordprocessingml/2006/main" xmlns:w14="http://schemas.microsoft.com/office/word/2010/wordml" xmlns:w15="http://schemas.microsoft.com/office/word/2012/wordml" xmlns:wpg="http://schemas.microsoft.com/office/word/2010/wordprocessingGroup" xmlns:wpi="http://schemas.microsoft.com/office/word/2010/wordprocessingInk" xmlns:wne="http://schemas.microsoft.com/office/word/2006/wordml" xmlns:wps="http://schemas.microsoft.com/office/word/2010/wordprocessingShape" mc:Ignorable="w14 w15 wp14">
   <w:footnote w:type="separator" w:id="-1">
     <w:p>
       <w:pPr>
@@ -13099,11 +13098,11 @@
   <w:footnote w:id="1">
     <w:p>
       <w:pPr>
-        <w:pStyle w:val="FootnoteText"/>
+        <w:pStyle w:val="Fodnotetekst"/>
       </w:pPr>
       <w:r>
         <w:rPr>
-          <w:rStyle w:val="FootnoteReference"/>
+          <w:rStyle w:val="Fodnotehenvisning"/>
         </w:rPr>
         <w:footnoteRef/>
       </w:r>
@@ -13115,11 +13114,11 @@
   <w:footnote w:id="2">
     <w:p>
       <w:pPr>
-        <w:pStyle w:val="FootnoteText"/>
+        <w:pStyle w:val="Fodnotetekst"/>
       </w:pPr>
       <w:r>
         <w:rPr>
-          <w:rStyle w:val="FootnoteReference"/>
+          <w:rStyle w:val="Fodnotehenvisning"/>
         </w:rPr>
         <w:footnoteRef/>
       </w:r>
@@ -13132,7 +13131,7 @@
 </file>
 
 <file path=word/numbering.xml><?xml version="1.0" encoding="utf-8"?>
-<w:numbering xmlns:wpc="http://schemas.microsoft.com/office/word/2010/wordprocessingCanvas" xmlns:mc="http://schemas.openxmlformats.org/markup-compatibility/2006" xmlns:o="urn:schemas-microsoft-com:office:office" xmlns:r="http://schemas.openxmlformats.org/officeDocument/2006/relationships" xmlns:m="http://schemas.openxmlformats.org/officeDocument/2006/math" xmlns:v="urn:schemas-microsoft-com:vml" xmlns:wp14="http://schemas.microsoft.com/office/word/2010/wordprocessingDrawing" xmlns:wp="http://schemas.openxmlformats.org/drawingml/2006/wordprocessingDrawing" xmlns:w10="urn:schemas-microsoft-com:office:word" xmlns:w="http://schemas.openxmlformats.org/wordprocessingml/2006/main" xmlns:w14="http://schemas.microsoft.com/office/word/2010/wordml" xmlns:wpg="http://schemas.microsoft.com/office/word/2010/wordprocessingGroup" xmlns:wpi="http://schemas.microsoft.com/office/word/2010/wordprocessingInk" xmlns:wne="http://schemas.microsoft.com/office/word/2006/wordml" xmlns:wps="http://schemas.microsoft.com/office/word/2010/wordprocessingShape" mc:Ignorable="w14 wp14">
+<w:numbering xmlns:wpc="http://schemas.microsoft.com/office/word/2010/wordprocessingCanvas" xmlns:mc="http://schemas.openxmlformats.org/markup-compatibility/2006" xmlns:o="urn:schemas-microsoft-com:office:office" xmlns:r="http://schemas.openxmlformats.org/officeDocument/2006/relationships" xmlns:m="http://schemas.openxmlformats.org/officeDocument/2006/math" xmlns:v="urn:schemas-microsoft-com:vml" xmlns:wp14="http://schemas.microsoft.com/office/word/2010/wordprocessingDrawing" xmlns:wp="http://schemas.openxmlformats.org/drawingml/2006/wordprocessingDrawing" xmlns:w10="urn:schemas-microsoft-com:office:word" xmlns:w="http://schemas.openxmlformats.org/wordprocessingml/2006/main" xmlns:w14="http://schemas.microsoft.com/office/word/2010/wordml" xmlns:w15="http://schemas.microsoft.com/office/word/2012/wordml" xmlns:wpg="http://schemas.microsoft.com/office/word/2010/wordprocessingGroup" xmlns:wpi="http://schemas.microsoft.com/office/word/2010/wordprocessingInk" xmlns:wne="http://schemas.microsoft.com/office/word/2006/wordml" xmlns:wps="http://schemas.microsoft.com/office/word/2010/wordprocessingShape" mc:Ignorable="w14 w15 wp14">
   <w:abstractNum w:abstractNumId="0">
     <w:nsid w:val="00000005"/>
     <w:multiLevelType w:val="multilevel"/>
@@ -17183,7 +17182,7 @@
 </file>
 
 <file path=word/styles.xml><?xml version="1.0" encoding="utf-8"?>
-<w:styles xmlns:mc="http://schemas.openxmlformats.org/markup-compatibility/2006" xmlns:r="http://schemas.openxmlformats.org/officeDocument/2006/relationships" xmlns:w="http://schemas.openxmlformats.org/wordprocessingml/2006/main" xmlns:w14="http://schemas.microsoft.com/office/word/2010/wordml" mc:Ignorable="w14">
+<w:styles xmlns:mc="http://schemas.openxmlformats.org/markup-compatibility/2006" xmlns:r="http://schemas.openxmlformats.org/officeDocument/2006/relationships" xmlns:w="http://schemas.openxmlformats.org/wordprocessingml/2006/main" xmlns:w14="http://schemas.microsoft.com/office/word/2010/wordml" xmlns:w15="http://schemas.microsoft.com/office/word/2012/wordml" mc:Ignorable="w14 w15">
   <w:docDefaults>
     <w:rPrDefault>
       <w:rPr>
@@ -17199,155 +17198,389 @@
       </w:pPr>
     </w:pPrDefault>
   </w:docDefaults>
-  <w:latentStyles w:defLockedState="0" w:defUIPriority="99" w:defSemiHidden="1" w:defUnhideWhenUsed="1" w:defQFormat="0" w:count="267">
-    <w:lsdException w:name="Normal" w:semiHidden="0" w:uiPriority="0" w:unhideWhenUsed="0" w:qFormat="1"/>
-    <w:lsdException w:name="heading 1" w:semiHidden="0" w:uiPriority="9" w:unhideWhenUsed="0" w:qFormat="1"/>
-    <w:lsdException w:name="heading 2" w:uiPriority="9" w:qFormat="1"/>
-    <w:lsdException w:name="heading 3" w:uiPriority="9" w:qFormat="1"/>
-    <w:lsdException w:name="heading 4" w:uiPriority="9" w:qFormat="1"/>
-    <w:lsdException w:name="heading 5" w:uiPriority="9" w:qFormat="1"/>
-    <w:lsdException w:name="heading 6" w:uiPriority="9" w:qFormat="1"/>
-    <w:lsdException w:name="heading 7" w:uiPriority="9" w:qFormat="1"/>
-    <w:lsdException w:name="heading 8" w:uiPriority="9" w:qFormat="1"/>
-    <w:lsdException w:name="heading 9" w:uiPriority="9" w:qFormat="1"/>
-    <w:lsdException w:name="toc 1" w:uiPriority="39"/>
-    <w:lsdException w:name="toc 2" w:uiPriority="39"/>
-    <w:lsdException w:name="toc 3" w:uiPriority="39"/>
-    <w:lsdException w:name="toc 4" w:uiPriority="39"/>
-    <w:lsdException w:name="toc 5" w:uiPriority="39"/>
-    <w:lsdException w:name="toc 6" w:uiPriority="39"/>
-    <w:lsdException w:name="toc 7" w:uiPriority="39"/>
-    <w:lsdException w:name="toc 8" w:uiPriority="39"/>
-    <w:lsdException w:name="toc 9" w:uiPriority="39"/>
-    <w:lsdException w:name="caption" w:uiPriority="35" w:qFormat="1"/>
-    <w:lsdException w:name="Title" w:semiHidden="0" w:uiPriority="10" w:unhideWhenUsed="0" w:qFormat="1"/>
-    <w:lsdException w:name="Default Paragraph Font" w:uiPriority="1"/>
-    <w:lsdException w:name="Subtitle" w:semiHidden="0" w:uiPriority="11" w:unhideWhenUsed="0" w:qFormat="1"/>
-    <w:lsdException w:name="Strong" w:semiHidden="0" w:uiPriority="22" w:unhideWhenUsed="0" w:qFormat="1"/>
-    <w:lsdException w:name="Emphasis" w:semiHidden="0" w:uiPriority="20" w:unhideWhenUsed="0" w:qFormat="1"/>
-    <w:lsdException w:name="Table Grid" w:semiHidden="0" w:uiPriority="39" w:unhideWhenUsed="0"/>
-    <w:lsdException w:name="Placeholder Text" w:unhideWhenUsed="0"/>
-    <w:lsdException w:name="No Spacing" w:semiHidden="0" w:uiPriority="1" w:unhideWhenUsed="0" w:qFormat="1"/>
-    <w:lsdException w:name="Light Shading" w:semiHidden="0" w:uiPriority="60" w:unhideWhenUsed="0"/>
-    <w:lsdException w:name="Light List" w:semiHidden="0" w:uiPriority="61" w:unhideWhenUsed="0"/>
-    <w:lsdException w:name="Light Grid" w:semiHidden="0" w:uiPriority="62" w:unhideWhenUsed="0"/>
-    <w:lsdException w:name="Medium Shading 1" w:semiHidden="0" w:uiPriority="63" w:unhideWhenUsed="0"/>
-    <w:lsdException w:name="Medium Shading 2" w:semiHidden="0" w:uiPriority="64" w:unhideWhenUsed="0"/>
-    <w:lsdException w:name="Medium List 1" w:semiHidden="0" w:uiPriority="65" w:unhideWhenUsed="0"/>
-    <w:lsdException w:name="Medium List 2" w:semiHidden="0" w:uiPriority="66" w:unhideWhenUsed="0"/>
-    <w:lsdException w:name="Medium Grid 1" w:semiHidden="0" w:uiPriority="67" w:unhideWhenUsed="0"/>
-    <w:lsdException w:name="Medium Grid 2" w:semiHidden="0" w:uiPriority="68" w:unhideWhenUsed="0"/>
-    <w:lsdException w:name="Medium Grid 3" w:semiHidden="0" w:uiPriority="69" w:unhideWhenUsed="0"/>
-    <w:lsdException w:name="Dark List" w:semiHidden="0" w:uiPriority="70" w:unhideWhenUsed="0"/>
-    <w:lsdException w:name="Colorful Shading" w:semiHidden="0" w:uiPriority="71" w:unhideWhenUsed="0"/>
-    <w:lsdException w:name="Colorful List" w:semiHidden="0" w:uiPriority="72" w:unhideWhenUsed="0"/>
-    <w:lsdException w:name="Colorful Grid" w:semiHidden="0" w:uiPriority="73" w:unhideWhenUsed="0"/>
-    <w:lsdException w:name="Light Shading Accent 1" w:semiHidden="0" w:uiPriority="60" w:unhideWhenUsed="0"/>
-    <w:lsdException w:name="Light List Accent 1" w:semiHidden="0" w:uiPriority="61" w:unhideWhenUsed="0"/>
-    <w:lsdException w:name="Light Grid Accent 1" w:semiHidden="0" w:uiPriority="62" w:unhideWhenUsed="0"/>
-    <w:lsdException w:name="Medium Shading 1 Accent 1" w:semiHidden="0" w:uiPriority="63" w:unhideWhenUsed="0"/>
-    <w:lsdException w:name="Medium Shading 2 Accent 1" w:semiHidden="0" w:uiPriority="64" w:unhideWhenUsed="0"/>
-    <w:lsdException w:name="Medium List 1 Accent 1" w:semiHidden="0" w:uiPriority="65" w:unhideWhenUsed="0"/>
-    <w:lsdException w:name="Revision" w:unhideWhenUsed="0"/>
-    <w:lsdException w:name="List Paragraph" w:semiHidden="0" w:uiPriority="34" w:unhideWhenUsed="0" w:qFormat="1"/>
-    <w:lsdException w:name="Quote" w:semiHidden="0" w:uiPriority="29" w:unhideWhenUsed="0" w:qFormat="1"/>
-    <w:lsdException w:name="Intense Quote" w:semiHidden="0" w:uiPriority="30" w:unhideWhenUsed="0" w:qFormat="1"/>
-    <w:lsdException w:name="Medium List 2 Accent 1" w:semiHidden="0" w:uiPriority="66" w:unhideWhenUsed="0"/>
-    <w:lsdException w:name="Medium Grid 1 Accent 1" w:semiHidden="0" w:uiPriority="67" w:unhideWhenUsed="0"/>
-    <w:lsdException w:name="Medium Grid 2 Accent 1" w:semiHidden="0" w:uiPriority="68" w:unhideWhenUsed="0"/>
-    <w:lsdException w:name="Medium Grid 3 Accent 1" w:semiHidden="0" w:uiPriority="69" w:unhideWhenUsed="0"/>
-    <w:lsdException w:name="Dark List Accent 1" w:semiHidden="0" w:uiPriority="70" w:unhideWhenUsed="0"/>
-    <w:lsdException w:name="Colorful Shading Accent 1" w:semiHidden="0" w:uiPriority="71" w:unhideWhenUsed="0"/>
-    <w:lsdException w:name="Colorful List Accent 1" w:semiHidden="0" w:uiPriority="72" w:unhideWhenUsed="0"/>
-    <w:lsdException w:name="Colorful Grid Accent 1" w:semiHidden="0" w:uiPriority="73" w:unhideWhenUsed="0"/>
-    <w:lsdException w:name="Light Shading Accent 2" w:semiHidden="0" w:uiPriority="60" w:unhideWhenUsed="0"/>
-    <w:lsdException w:name="Light List Accent 2" w:semiHidden="0" w:uiPriority="61" w:unhideWhenUsed="0"/>
-    <w:lsdException w:name="Light Grid Accent 2" w:semiHidden="0" w:uiPriority="62" w:unhideWhenUsed="0"/>
-    <w:lsdException w:name="Medium Shading 1 Accent 2" w:semiHidden="0" w:uiPriority="63" w:unhideWhenUsed="0"/>
-    <w:lsdException w:name="Medium Shading 2 Accent 2" w:semiHidden="0" w:uiPriority="64" w:unhideWhenUsed="0"/>
-    <w:lsdException w:name="Medium List 1 Accent 2" w:semiHidden="0" w:uiPriority="65" w:unhideWhenUsed="0"/>
-    <w:lsdException w:name="Medium List 2 Accent 2" w:semiHidden="0" w:uiPriority="66" w:unhideWhenUsed="0"/>
-    <w:lsdException w:name="Medium Grid 1 Accent 2" w:semiHidden="0" w:uiPriority="67" w:unhideWhenUsed="0"/>
-    <w:lsdException w:name="Medium Grid 2 Accent 2" w:semiHidden="0" w:uiPriority="68" w:unhideWhenUsed="0"/>
-    <w:lsdException w:name="Medium Grid 3 Accent 2" w:semiHidden="0" w:uiPriority="69" w:unhideWhenUsed="0"/>
-    <w:lsdException w:name="Dark List Accent 2" w:semiHidden="0" w:uiPriority="70" w:unhideWhenUsed="0"/>
-    <w:lsdException w:name="Colorful Shading Accent 2" w:semiHidden="0" w:uiPriority="71" w:unhideWhenUsed="0"/>
-    <w:lsdException w:name="Colorful List Accent 2" w:semiHidden="0" w:uiPriority="72" w:unhideWhenUsed="0"/>
-    <w:lsdException w:name="Colorful Grid Accent 2" w:semiHidden="0" w:uiPriority="73" w:unhideWhenUsed="0"/>
-    <w:lsdException w:name="Light Shading Accent 3" w:semiHidden="0" w:uiPriority="60" w:unhideWhenUsed="0"/>
-    <w:lsdException w:name="Light List Accent 3" w:semiHidden="0" w:uiPriority="61" w:unhideWhenUsed="0"/>
-    <w:lsdException w:name="Light Grid Accent 3" w:semiHidden="0" w:uiPriority="62" w:unhideWhenUsed="0"/>
-    <w:lsdException w:name="Medium Shading 1 Accent 3" w:semiHidden="0" w:uiPriority="63" w:unhideWhenUsed="0"/>
-    <w:lsdException w:name="Medium Shading 2 Accent 3" w:semiHidden="0" w:uiPriority="64" w:unhideWhenUsed="0"/>
-    <w:lsdException w:name="Medium List 1 Accent 3" w:semiHidden="0" w:uiPriority="65" w:unhideWhenUsed="0"/>
-    <w:lsdException w:name="Medium List 2 Accent 3" w:semiHidden="0" w:uiPriority="66" w:unhideWhenUsed="0"/>
-    <w:lsdException w:name="Medium Grid 1 Accent 3" w:semiHidden="0" w:uiPriority="67" w:unhideWhenUsed="0"/>
-    <w:lsdException w:name="Medium Grid 2 Accent 3" w:semiHidden="0" w:uiPriority="68" w:unhideWhenUsed="0"/>
-    <w:lsdException w:name="Medium Grid 3 Accent 3" w:semiHidden="0" w:uiPriority="69" w:unhideWhenUsed="0"/>
-    <w:lsdException w:name="Dark List Accent 3" w:semiHidden="0" w:uiPriority="70" w:unhideWhenUsed="0"/>
-    <w:lsdException w:name="Colorful Shading Accent 3" w:semiHidden="0" w:uiPriority="71" w:unhideWhenUsed="0"/>
-    <w:lsdException w:name="Colorful List Accent 3" w:semiHidden="0" w:uiPriority="72" w:unhideWhenUsed="0"/>
-    <w:lsdException w:name="Colorful Grid Accent 3" w:semiHidden="0" w:uiPriority="73" w:unhideWhenUsed="0"/>
-    <w:lsdException w:name="Light Shading Accent 4" w:semiHidden="0" w:uiPriority="60" w:unhideWhenUsed="0"/>
-    <w:lsdException w:name="Light List Accent 4" w:semiHidden="0" w:uiPriority="61" w:unhideWhenUsed="0"/>
-    <w:lsdException w:name="Light Grid Accent 4" w:semiHidden="0" w:uiPriority="62" w:unhideWhenUsed="0"/>
-    <w:lsdException w:name="Medium Shading 1 Accent 4" w:semiHidden="0" w:uiPriority="63" w:unhideWhenUsed="0"/>
-    <w:lsdException w:name="Medium Shading 2 Accent 4" w:semiHidden="0" w:uiPriority="64" w:unhideWhenUsed="0"/>
-    <w:lsdException w:name="Medium List 1 Accent 4" w:semiHidden="0" w:uiPriority="65" w:unhideWhenUsed="0"/>
-    <w:lsdException w:name="Medium List 2 Accent 4" w:semiHidden="0" w:uiPriority="66" w:unhideWhenUsed="0"/>
-    <w:lsdException w:name="Medium Grid 1 Accent 4" w:semiHidden="0" w:uiPriority="67" w:unhideWhenUsed="0"/>
-    <w:lsdException w:name="Medium Grid 2 Accent 4" w:semiHidden="0" w:uiPriority="68" w:unhideWhenUsed="0"/>
-    <w:lsdException w:name="Medium Grid 3 Accent 4" w:semiHidden="0" w:uiPriority="69" w:unhideWhenUsed="0"/>
-    <w:lsdException w:name="Dark List Accent 4" w:semiHidden="0" w:uiPriority="70" w:unhideWhenUsed="0"/>
-    <w:lsdException w:name="Colorful Shading Accent 4" w:semiHidden="0" w:uiPriority="71" w:unhideWhenUsed="0"/>
-    <w:lsdException w:name="Colorful List Accent 4" w:semiHidden="0" w:uiPriority="72" w:unhideWhenUsed="0"/>
-    <w:lsdException w:name="Colorful Grid Accent 4" w:semiHidden="0" w:uiPriority="73" w:unhideWhenUsed="0"/>
-    <w:lsdException w:name="Light Shading Accent 5" w:semiHidden="0" w:uiPriority="60" w:unhideWhenUsed="0"/>
-    <w:lsdException w:name="Light List Accent 5" w:semiHidden="0" w:uiPriority="61" w:unhideWhenUsed="0"/>
-    <w:lsdException w:name="Light Grid Accent 5" w:semiHidden="0" w:uiPriority="62" w:unhideWhenUsed="0"/>
-    <w:lsdException w:name="Medium Shading 1 Accent 5" w:semiHidden="0" w:uiPriority="63" w:unhideWhenUsed="0"/>
-    <w:lsdException w:name="Medium Shading 2 Accent 5" w:semiHidden="0" w:uiPriority="64" w:unhideWhenUsed="0"/>
-    <w:lsdException w:name="Medium List 1 Accent 5" w:semiHidden="0" w:uiPriority="65" w:unhideWhenUsed="0"/>
-    <w:lsdException w:name="Medium List 2 Accent 5" w:semiHidden="0" w:uiPriority="66" w:unhideWhenUsed="0"/>
-    <w:lsdException w:name="Medium Grid 1 Accent 5" w:semiHidden="0" w:uiPriority="67" w:unhideWhenUsed="0"/>
-    <w:lsdException w:name="Medium Grid 2 Accent 5" w:semiHidden="0" w:uiPriority="68" w:unhideWhenUsed="0"/>
-    <w:lsdException w:name="Medium Grid 3 Accent 5" w:semiHidden="0" w:uiPriority="69" w:unhideWhenUsed="0"/>
-    <w:lsdException w:name="Dark List Accent 5" w:semiHidden="0" w:uiPriority="70" w:unhideWhenUsed="0"/>
-    <w:lsdException w:name="Colorful Shading Accent 5" w:semiHidden="0" w:uiPriority="71" w:unhideWhenUsed="0"/>
-    <w:lsdException w:name="Colorful List Accent 5" w:semiHidden="0" w:uiPriority="72" w:unhideWhenUsed="0"/>
-    <w:lsdException w:name="Colorful Grid Accent 5" w:semiHidden="0" w:uiPriority="73" w:unhideWhenUsed="0"/>
-    <w:lsdException w:name="Light Shading Accent 6" w:semiHidden="0" w:uiPriority="60" w:unhideWhenUsed="0"/>
-    <w:lsdException w:name="Light List Accent 6" w:semiHidden="0" w:uiPriority="61" w:unhideWhenUsed="0"/>
-    <w:lsdException w:name="Light Grid Accent 6" w:semiHidden="0" w:uiPriority="62" w:unhideWhenUsed="0"/>
-    <w:lsdException w:name="Medium Shading 1 Accent 6" w:semiHidden="0" w:uiPriority="63" w:unhideWhenUsed="0"/>
-    <w:lsdException w:name="Medium Shading 2 Accent 6" w:semiHidden="0" w:uiPriority="64" w:unhideWhenUsed="0"/>
-    <w:lsdException w:name="Medium List 1 Accent 6" w:semiHidden="0" w:uiPriority="65" w:unhideWhenUsed="0"/>
-    <w:lsdException w:name="Medium List 2 Accent 6" w:semiHidden="0" w:uiPriority="66" w:unhideWhenUsed="0"/>
-    <w:lsdException w:name="Medium Grid 1 Accent 6" w:semiHidden="0" w:uiPriority="67" w:unhideWhenUsed="0"/>
-    <w:lsdException w:name="Medium Grid 2 Accent 6" w:semiHidden="0" w:uiPriority="68" w:unhideWhenUsed="0"/>
-    <w:lsdException w:name="Medium Grid 3 Accent 6" w:semiHidden="0" w:uiPriority="69" w:unhideWhenUsed="0"/>
-    <w:lsdException w:name="Dark List Accent 6" w:semiHidden="0" w:uiPriority="70" w:unhideWhenUsed="0"/>
-    <w:lsdException w:name="Colorful Shading Accent 6" w:semiHidden="0" w:uiPriority="71" w:unhideWhenUsed="0"/>
-    <w:lsdException w:name="Colorful List Accent 6" w:semiHidden="0" w:uiPriority="72" w:unhideWhenUsed="0"/>
-    <w:lsdException w:name="Colorful Grid Accent 6" w:semiHidden="0" w:uiPriority="73" w:unhideWhenUsed="0"/>
-    <w:lsdException w:name="Subtle Emphasis" w:semiHidden="0" w:uiPriority="19" w:unhideWhenUsed="0" w:qFormat="1"/>
-    <w:lsdException w:name="Intense Emphasis" w:semiHidden="0" w:uiPriority="21" w:unhideWhenUsed="0" w:qFormat="1"/>
-    <w:lsdException w:name="Subtle Reference" w:semiHidden="0" w:uiPriority="31" w:unhideWhenUsed="0" w:qFormat="1"/>
-    <w:lsdException w:name="Intense Reference" w:semiHidden="0" w:uiPriority="32" w:unhideWhenUsed="0" w:qFormat="1"/>
-    <w:lsdException w:name="Book Title" w:semiHidden="0" w:uiPriority="33" w:unhideWhenUsed="0" w:qFormat="1"/>
-    <w:lsdException w:name="Bibliography" w:uiPriority="37"/>
-    <w:lsdException w:name="TOC Heading" w:uiPriority="39" w:qFormat="1"/>
+  <w:latentStyles w:defLockedState="0" w:defUIPriority="99" w:defSemiHidden="0" w:defUnhideWhenUsed="0" w:defQFormat="0" w:count="371">
+    <w:lsdException w:name="Normal" w:uiPriority="0" w:qFormat="1"/>
+    <w:lsdException w:name="heading 1" w:uiPriority="9" w:qFormat="1"/>
+    <w:lsdException w:name="heading 2" w:semiHidden="1" w:uiPriority="9" w:unhideWhenUsed="1" w:qFormat="1"/>
+    <w:lsdException w:name="heading 3" w:semiHidden="1" w:uiPriority="9" w:unhideWhenUsed="1" w:qFormat="1"/>
+    <w:lsdException w:name="heading 4" w:semiHidden="1" w:uiPriority="9" w:unhideWhenUsed="1" w:qFormat="1"/>
+    <w:lsdException w:name="heading 5" w:semiHidden="1" w:uiPriority="9" w:unhideWhenUsed="1" w:qFormat="1"/>
+    <w:lsdException w:name="heading 6" w:semiHidden="1" w:uiPriority="9" w:unhideWhenUsed="1" w:qFormat="1"/>
+    <w:lsdException w:name="heading 7" w:semiHidden="1" w:uiPriority="9" w:unhideWhenUsed="1" w:qFormat="1"/>
+    <w:lsdException w:name="heading 8" w:semiHidden="1" w:uiPriority="9" w:unhideWhenUsed="1" w:qFormat="1"/>
+    <w:lsdException w:name="heading 9" w:semiHidden="1" w:uiPriority="9" w:unhideWhenUsed="1" w:qFormat="1"/>
+    <w:lsdException w:name="index 1" w:semiHidden="1" w:unhideWhenUsed="1"/>
+    <w:lsdException w:name="index 2" w:semiHidden="1" w:unhideWhenUsed="1"/>
+    <w:lsdException w:name="index 3" w:semiHidden="1" w:unhideWhenUsed="1"/>
+    <w:lsdException w:name="index 4" w:semiHidden="1" w:unhideWhenUsed="1"/>
+    <w:lsdException w:name="index 5" w:semiHidden="1" w:unhideWhenUsed="1"/>
+    <w:lsdException w:name="index 6" w:semiHidden="1" w:unhideWhenUsed="1"/>
+    <w:lsdException w:name="index 7" w:semiHidden="1" w:unhideWhenUsed="1"/>
+    <w:lsdException w:name="index 8" w:semiHidden="1" w:unhideWhenUsed="1"/>
+    <w:lsdException w:name="index 9" w:semiHidden="1" w:unhideWhenUsed="1"/>
+    <w:lsdException w:name="toc 1" w:semiHidden="1" w:uiPriority="39" w:unhideWhenUsed="1"/>
+    <w:lsdException w:name="toc 2" w:semiHidden="1" w:uiPriority="39" w:unhideWhenUsed="1"/>
+    <w:lsdException w:name="toc 3" w:semiHidden="1" w:uiPriority="39" w:unhideWhenUsed="1"/>
+    <w:lsdException w:name="toc 4" w:semiHidden="1" w:uiPriority="39" w:unhideWhenUsed="1"/>
+    <w:lsdException w:name="toc 5" w:semiHidden="1" w:uiPriority="39" w:unhideWhenUsed="1"/>
+    <w:lsdException w:name="toc 6" w:semiHidden="1" w:uiPriority="39" w:unhideWhenUsed="1"/>
+    <w:lsdException w:name="toc 7" w:semiHidden="1" w:uiPriority="39" w:unhideWhenUsed="1"/>
+    <w:lsdException w:name="toc 8" w:semiHidden="1" w:uiPriority="39" w:unhideWhenUsed="1"/>
+    <w:lsdException w:name="toc 9" w:semiHidden="1" w:uiPriority="39" w:unhideWhenUsed="1"/>
+    <w:lsdException w:name="Normal Indent" w:semiHidden="1" w:unhideWhenUsed="1"/>
+    <w:lsdException w:name="footnote text" w:semiHidden="1" w:unhideWhenUsed="1"/>
+    <w:lsdException w:name="annotation text" w:semiHidden="1" w:unhideWhenUsed="1"/>
+    <w:lsdException w:name="header" w:semiHidden="1" w:unhideWhenUsed="1"/>
+    <w:lsdException w:name="footer" w:semiHidden="1" w:unhideWhenUsed="1"/>
+    <w:lsdException w:name="index heading" w:semiHidden="1" w:unhideWhenUsed="1"/>
+    <w:lsdException w:name="caption" w:semiHidden="1" w:uiPriority="35" w:unhideWhenUsed="1" w:qFormat="1"/>
+    <w:lsdException w:name="table of figures" w:semiHidden="1" w:unhideWhenUsed="1"/>
+    <w:lsdException w:name="envelope address" w:semiHidden="1" w:unhideWhenUsed="1"/>
+    <w:lsdException w:name="envelope return" w:semiHidden="1" w:unhideWhenUsed="1"/>
+    <w:lsdException w:name="footnote reference" w:semiHidden="1" w:unhideWhenUsed="1"/>
+    <w:lsdException w:name="annotation reference" w:semiHidden="1" w:unhideWhenUsed="1"/>
+    <w:lsdException w:name="line number" w:semiHidden="1" w:unhideWhenUsed="1"/>
+    <w:lsdException w:name="page number" w:semiHidden="1" w:unhideWhenUsed="1"/>
+    <w:lsdException w:name="endnote reference" w:semiHidden="1" w:unhideWhenUsed="1"/>
+    <w:lsdException w:name="endnote text" w:semiHidden="1" w:unhideWhenUsed="1"/>
+    <w:lsdException w:name="table of authorities" w:semiHidden="1" w:unhideWhenUsed="1"/>
+    <w:lsdException w:name="macro" w:semiHidden="1" w:unhideWhenUsed="1"/>
+    <w:lsdException w:name="toa heading" w:semiHidden="1" w:unhideWhenUsed="1"/>
+    <w:lsdException w:name="List" w:semiHidden="1" w:unhideWhenUsed="1"/>
+    <w:lsdException w:name="List Bullet" w:semiHidden="1" w:unhideWhenUsed="1"/>
+    <w:lsdException w:name="List Number" w:semiHidden="1" w:unhideWhenUsed="1"/>
+    <w:lsdException w:name="List 2" w:semiHidden="1" w:unhideWhenUsed="1"/>
+    <w:lsdException w:name="List 3" w:semiHidden="1" w:unhideWhenUsed="1"/>
+    <w:lsdException w:name="List 4" w:semiHidden="1" w:unhideWhenUsed="1"/>
+    <w:lsdException w:name="List 5" w:semiHidden="1" w:unhideWhenUsed="1"/>
+    <w:lsdException w:name="List Bullet 2" w:semiHidden="1" w:unhideWhenUsed="1"/>
+    <w:lsdException w:name="List Bullet 3" w:semiHidden="1" w:unhideWhenUsed="1"/>
+    <w:lsdException w:name="List Bullet 4" w:semiHidden="1" w:unhideWhenUsed="1"/>
+    <w:lsdException w:name="List Bullet 5" w:semiHidden="1" w:unhideWhenUsed="1"/>
+    <w:lsdException w:name="List Number 2" w:semiHidden="1" w:unhideWhenUsed="1"/>
+    <w:lsdException w:name="List Number 3" w:semiHidden="1" w:unhideWhenUsed="1"/>
+    <w:lsdException w:name="List Number 4" w:semiHidden="1" w:unhideWhenUsed="1"/>
+    <w:lsdException w:name="List Number 5" w:semiHidden="1" w:unhideWhenUsed="1"/>
+    <w:lsdException w:name="Title" w:uiPriority="10" w:qFormat="1"/>
+    <w:lsdException w:name="Closing" w:semiHidden="1" w:unhideWhenUsed="1"/>
+    <w:lsdException w:name="Signature" w:semiHidden="1" w:unhideWhenUsed="1"/>
+    <w:lsdException w:name="Default Paragraph Font" w:semiHidden="1" w:uiPriority="1" w:unhideWhenUsed="1"/>
+    <w:lsdException w:name="Body Text" w:semiHidden="1" w:unhideWhenUsed="1"/>
+    <w:lsdException w:name="Body Text Indent" w:semiHidden="1" w:unhideWhenUsed="1"/>
+    <w:lsdException w:name="List Continue" w:semiHidden="1" w:unhideWhenUsed="1"/>
+    <w:lsdException w:name="List Continue 2" w:semiHidden="1" w:unhideWhenUsed="1"/>
+    <w:lsdException w:name="List Continue 3" w:semiHidden="1" w:unhideWhenUsed="1"/>
+    <w:lsdException w:name="List Continue 4" w:semiHidden="1" w:unhideWhenUsed="1"/>
+    <w:lsdException w:name="List Continue 5" w:semiHidden="1" w:unhideWhenUsed="1"/>
+    <w:lsdException w:name="Message Header" w:semiHidden="1" w:unhideWhenUsed="1"/>
+    <w:lsdException w:name="Subtitle" w:uiPriority="11" w:qFormat="1"/>
+    <w:lsdException w:name="Salutation" w:semiHidden="1" w:unhideWhenUsed="1"/>
+    <w:lsdException w:name="Date" w:semiHidden="1" w:unhideWhenUsed="1"/>
+    <w:lsdException w:name="Body Text First Indent" w:semiHidden="1" w:unhideWhenUsed="1"/>
+    <w:lsdException w:name="Body Text First Indent 2" w:semiHidden="1" w:unhideWhenUsed="1"/>
+    <w:lsdException w:name="Note Heading" w:semiHidden="1" w:unhideWhenUsed="1"/>
+    <w:lsdException w:name="Body Text 2" w:semiHidden="1" w:unhideWhenUsed="1"/>
+    <w:lsdException w:name="Body Text 3" w:semiHidden="1" w:unhideWhenUsed="1"/>
+    <w:lsdException w:name="Body Text Indent 2" w:semiHidden="1" w:unhideWhenUsed="1"/>
+    <w:lsdException w:name="Body Text Indent 3" w:semiHidden="1" w:unhideWhenUsed="1"/>
+    <w:lsdException w:name="Block Text" w:semiHidden="1" w:unhideWhenUsed="1"/>
+    <w:lsdException w:name="Hyperlink" w:semiHidden="1" w:unhideWhenUsed="1"/>
+    <w:lsdException w:name="FollowedHyperlink" w:semiHidden="1" w:unhideWhenUsed="1"/>
+    <w:lsdException w:name="Strong" w:uiPriority="22" w:qFormat="1"/>
+    <w:lsdException w:name="Emphasis" w:uiPriority="20" w:qFormat="1"/>
+    <w:lsdException w:name="Document Map" w:semiHidden="1" w:unhideWhenUsed="1"/>
+    <w:lsdException w:name="Plain Text" w:semiHidden="1" w:unhideWhenUsed="1"/>
+    <w:lsdException w:name="E-mail Signature" w:semiHidden="1" w:unhideWhenUsed="1"/>
+    <w:lsdException w:name="HTML Top of Form" w:semiHidden="1" w:unhideWhenUsed="1"/>
+    <w:lsdException w:name="HTML Bottom of Form" w:semiHidden="1" w:unhideWhenUsed="1"/>
+    <w:lsdException w:name="Normal (Web)" w:semiHidden="1" w:unhideWhenUsed="1"/>
+    <w:lsdException w:name="HTML Acronym" w:semiHidden="1" w:unhideWhenUsed="1"/>
+    <w:lsdException w:name="HTML Address" w:semiHidden="1" w:unhideWhenUsed="1"/>
+    <w:lsdException w:name="HTML Cite" w:semiHidden="1" w:unhideWhenUsed="1"/>
+    <w:lsdException w:name="HTML Code" w:semiHidden="1" w:unhideWhenUsed="1"/>
+    <w:lsdException w:name="HTML Definition" w:semiHidden="1" w:unhideWhenUsed="1"/>
+    <w:lsdException w:name="HTML Keyboard" w:semiHidden="1" w:unhideWhenUsed="1"/>
+    <w:lsdException w:name="HTML Preformatted" w:semiHidden="1" w:unhideWhenUsed="1"/>
+    <w:lsdException w:name="HTML Sample" w:semiHidden="1" w:unhideWhenUsed="1"/>
+    <w:lsdException w:name="HTML Typewriter" w:semiHidden="1" w:unhideWhenUsed="1"/>
+    <w:lsdException w:name="HTML Variable" w:semiHidden="1" w:unhideWhenUsed="1"/>
+    <w:lsdException w:name="Normal Table" w:semiHidden="1" w:unhideWhenUsed="1"/>
+    <w:lsdException w:name="annotation subject" w:semiHidden="1" w:unhideWhenUsed="1"/>
+    <w:lsdException w:name="No List" w:semiHidden="1" w:unhideWhenUsed="1"/>
+    <w:lsdException w:name="Outline List 1" w:semiHidden="1" w:unhideWhenUsed="1"/>
+    <w:lsdException w:name="Outline List 2" w:semiHidden="1" w:unhideWhenUsed="1"/>
+    <w:lsdException w:name="Outline List 3" w:semiHidden="1" w:unhideWhenUsed="1"/>
+    <w:lsdException w:name="Table Simple 1" w:semiHidden="1" w:unhideWhenUsed="1"/>
+    <w:lsdException w:name="Table Simple 2" w:semiHidden="1" w:unhideWhenUsed="1"/>
+    <w:lsdException w:name="Table Simple 3" w:semiHidden="1" w:unhideWhenUsed="1"/>
+    <w:lsdException w:name="Table Classic 1" w:semiHidden="1" w:unhideWhenUsed="1"/>
+    <w:lsdException w:name="Table Classic 2" w:semiHidden="1" w:unhideWhenUsed="1"/>
+    <w:lsdException w:name="Table Classic 3" w:semiHidden="1" w:unhideWhenUsed="1"/>
+    <w:lsdException w:name="Table Classic 4" w:semiHidden="1" w:unhideWhenUsed="1"/>
+    <w:lsdException w:name="Table Colorful 1" w:semiHidden="1" w:unhideWhenUsed="1"/>
+    <w:lsdException w:name="Table Colorful 2" w:semiHidden="1" w:unhideWhenUsed="1"/>
+    <w:lsdException w:name="Table Colorful 3" w:semiHidden="1" w:unhideWhenUsed="1"/>
+    <w:lsdException w:name="Table Columns 1" w:semiHidden="1" w:unhideWhenUsed="1"/>
+    <w:lsdException w:name="Table Columns 2" w:semiHidden="1" w:unhideWhenUsed="1"/>
+    <w:lsdException w:name="Table Columns 3" w:semiHidden="1" w:unhideWhenUsed="1"/>
+    <w:lsdException w:name="Table Columns 4" w:semiHidden="1" w:unhideWhenUsed="1"/>
+    <w:lsdException w:name="Table Columns 5" w:semiHidden="1" w:unhideWhenUsed="1"/>
+    <w:lsdException w:name="Table Grid 1" w:semiHidden="1" w:unhideWhenUsed="1"/>
+    <w:lsdException w:name="Table Grid 2" w:semiHidden="1" w:unhideWhenUsed="1"/>
+    <w:lsdException w:name="Table Grid 3" w:semiHidden="1" w:unhideWhenUsed="1"/>
+    <w:lsdException w:name="Table Grid 4" w:semiHidden="1" w:unhideWhenUsed="1"/>
+    <w:lsdException w:name="Table Grid 5" w:semiHidden="1" w:unhideWhenUsed="1"/>
+    <w:lsdException w:name="Table Grid 6" w:semiHidden="1" w:unhideWhenUsed="1"/>
+    <w:lsdException w:name="Table Grid 7" w:semiHidden="1" w:unhideWhenUsed="1"/>
+    <w:lsdException w:name="Table Grid 8" w:semiHidden="1" w:unhideWhenUsed="1"/>
+    <w:lsdException w:name="Table List 1" w:semiHidden="1" w:unhideWhenUsed="1"/>
+    <w:lsdException w:name="Table List 2" w:semiHidden="1" w:unhideWhenUsed="1"/>
+    <w:lsdException w:name="Table List 3" w:semiHidden="1" w:unhideWhenUsed="1"/>
+    <w:lsdException w:name="Table List 4" w:semiHidden="1" w:unhideWhenUsed="1"/>
+    <w:lsdException w:name="Table List 5" w:semiHidden="1" w:unhideWhenUsed="1"/>
+    <w:lsdException w:name="Table List 6" w:semiHidden="1" w:unhideWhenUsed="1"/>
+    <w:lsdException w:name="Table List 7" w:semiHidden="1" w:unhideWhenUsed="1"/>
+    <w:lsdException w:name="Table List 8" w:semiHidden="1" w:unhideWhenUsed="1"/>
+    <w:lsdException w:name="Table 3D effects 1" w:semiHidden="1" w:unhideWhenUsed="1"/>
+    <w:lsdException w:name="Table 3D effects 2" w:semiHidden="1" w:unhideWhenUsed="1"/>
+    <w:lsdException w:name="Table 3D effects 3" w:semiHidden="1" w:unhideWhenUsed="1"/>
+    <w:lsdException w:name="Table Contemporary" w:semiHidden="1" w:unhideWhenUsed="1"/>
+    <w:lsdException w:name="Table Elegant" w:semiHidden="1" w:unhideWhenUsed="1"/>
+    <w:lsdException w:name="Table Professional" w:semiHidden="1" w:unhideWhenUsed="1"/>
+    <w:lsdException w:name="Table Subtle 1" w:semiHidden="1" w:unhideWhenUsed="1"/>
+    <w:lsdException w:name="Table Subtle 2" w:semiHidden="1" w:unhideWhenUsed="1"/>
+    <w:lsdException w:name="Table Web 1" w:semiHidden="1" w:unhideWhenUsed="1"/>
+    <w:lsdException w:name="Table Web 2" w:semiHidden="1" w:unhideWhenUsed="1"/>
+    <w:lsdException w:name="Table Web 3" w:semiHidden="1" w:unhideWhenUsed="1"/>
+    <w:lsdException w:name="Balloon Text" w:semiHidden="1" w:unhideWhenUsed="1"/>
+    <w:lsdException w:name="Table Grid" w:uiPriority="39"/>
+    <w:lsdException w:name="Table Theme" w:semiHidden="1" w:unhideWhenUsed="1"/>
+    <w:lsdException w:name="Placeholder Text" w:semiHidden="1"/>
+    <w:lsdException w:name="No Spacing" w:uiPriority="1" w:qFormat="1"/>
+    <w:lsdException w:name="Light Shading" w:uiPriority="60"/>
+    <w:lsdException w:name="Light List" w:uiPriority="61"/>
+    <w:lsdException w:name="Light Grid" w:uiPriority="62"/>
+    <w:lsdException w:name="Medium Shading 1" w:uiPriority="63"/>
+    <w:lsdException w:name="Medium Shading 2" w:uiPriority="64"/>
+    <w:lsdException w:name="Medium List 1" w:uiPriority="65"/>
+    <w:lsdException w:name="Medium List 2" w:uiPriority="66"/>
+    <w:lsdException w:name="Medium Grid 1" w:uiPriority="67"/>
+    <w:lsdException w:name="Medium Grid 2" w:uiPriority="68"/>
+    <w:lsdException w:name="Medium Grid 3" w:uiPriority="69"/>
+    <w:lsdException w:name="Dark List" w:uiPriority="70"/>
+    <w:lsdException w:name="Colorful Shading" w:uiPriority="71"/>
+    <w:lsdException w:name="Colorful List" w:uiPriority="72"/>
+    <w:lsdException w:name="Colorful Grid" w:uiPriority="73"/>
+    <w:lsdException w:name="Light Shading Accent 1" w:uiPriority="60"/>
+    <w:lsdException w:name="Light List Accent 1" w:uiPriority="61"/>
+    <w:lsdException w:name="Light Grid Accent 1" w:uiPriority="62"/>
+    <w:lsdException w:name="Medium Shading 1 Accent 1" w:uiPriority="63"/>
+    <w:lsdException w:name="Medium Shading 2 Accent 1" w:uiPriority="64"/>
+    <w:lsdException w:name="Medium List 1 Accent 1" w:uiPriority="65"/>
+    <w:lsdException w:name="Revision" w:semiHidden="1"/>
+    <w:lsdException w:name="List Paragraph" w:uiPriority="34" w:qFormat="1"/>
+    <w:lsdException w:name="Quote" w:uiPriority="29" w:qFormat="1"/>
+    <w:lsdException w:name="Intense Quote" w:uiPriority="30" w:qFormat="1"/>
+    <w:lsdException w:name="Medium List 2 Accent 1" w:uiPriority="66"/>
+    <w:lsdException w:name="Medium Grid 1 Accent 1" w:uiPriority="67"/>
+    <w:lsdException w:name="Medium Grid 2 Accent 1" w:uiPriority="68"/>
+    <w:lsdException w:name="Medium Grid 3 Accent 1" w:uiPriority="69"/>
+    <w:lsdException w:name="Dark List Accent 1" w:uiPriority="70"/>
+    <w:lsdException w:name="Colorful Shading Accent 1" w:uiPriority="71"/>
+    <w:lsdException w:name="Colorful List Accent 1" w:uiPriority="72"/>
+    <w:lsdException w:name="Colorful Grid Accent 1" w:uiPriority="73"/>
+    <w:lsdException w:name="Light Shading Accent 2" w:uiPriority="60"/>
+    <w:lsdException w:name="Light List Accent 2" w:uiPriority="61"/>
+    <w:lsdException w:name="Light Grid Accent 2" w:uiPriority="62"/>
+    <w:lsdException w:name="Medium Shading 1 Accent 2" w:uiPriority="63"/>
+    <w:lsdException w:name="Medium Shading 2 Accent 2" w:uiPriority="64"/>
+    <w:lsdException w:name="Medium List 1 Accent 2" w:uiPriority="65"/>
+    <w:lsdException w:name="Medium List 2 Accent 2" w:uiPriority="66"/>
+    <w:lsdException w:name="Medium Grid 1 Accent 2" w:uiPriority="67"/>
+    <w:lsdException w:name="Medium Grid 2 Accent 2" w:uiPriority="68"/>
+    <w:lsdException w:name="Medium Grid 3 Accent 2" w:uiPriority="69"/>
+    <w:lsdException w:name="Dark List Accent 2" w:uiPriority="70"/>
+    <w:lsdException w:name="Colorful Shading Accent 2" w:uiPriority="71"/>
+    <w:lsdException w:name="Colorful List Accent 2" w:uiPriority="72"/>
+    <w:lsdException w:name="Colorful Grid Accent 2" w:uiPriority="73"/>
+    <w:lsdException w:name="Light Shading Accent 3" w:uiPriority="60"/>
+    <w:lsdException w:name="Light List Accent 3" w:uiPriority="61"/>
+    <w:lsdException w:name="Light Grid Accent 3" w:uiPriority="62"/>
+    <w:lsdException w:name="Medium Shading 1 Accent 3" w:uiPriority="63"/>
+    <w:lsdException w:name="Medium Shading 2 Accent 3" w:uiPriority="64"/>
+    <w:lsdException w:name="Medium List 1 Accent 3" w:uiPriority="65"/>
+    <w:lsdException w:name="Medium List 2 Accent 3" w:uiPriority="66"/>
+    <w:lsdException w:name="Medium Grid 1 Accent 3" w:uiPriority="67"/>
+    <w:lsdException w:name="Medium Grid 2 Accent 3" w:uiPriority="68"/>
+    <w:lsdException w:name="Medium Grid 3 Accent 3" w:uiPriority="69"/>
+    <w:lsdException w:name="Dark List Accent 3" w:uiPriority="70"/>
+    <w:lsdException w:name="Colorful Shading Accent 3" w:uiPriority="71"/>
+    <w:lsdException w:name="Colorful List Accent 3" w:uiPriority="72"/>
+    <w:lsdException w:name="Colorful Grid Accent 3" w:uiPriority="73"/>
+    <w:lsdException w:name="Light Shading Accent 4" w:uiPriority="60"/>
+    <w:lsdException w:name="Light List Accent 4" w:uiPriority="61"/>
+    <w:lsdException w:name="Light Grid Accent 4" w:uiPriority="62"/>
+    <w:lsdException w:name="Medium Shading 1 Accent 4" w:uiPriority="63"/>
+    <w:lsdException w:name="Medium Shading 2 Accent 4" w:uiPriority="64"/>
+    <w:lsdException w:name="Medium List 1 Accent 4" w:uiPriority="65"/>
+    <w:lsdException w:name="Medium List 2 Accent 4" w:uiPriority="66"/>
+    <w:lsdException w:name="Medium Grid 1 Accent 4" w:uiPriority="67"/>
+    <w:lsdException w:name="Medium Grid 2 Accent 4" w:uiPriority="68"/>
+    <w:lsdException w:name="Medium Grid 3 Accent 4" w:uiPriority="69"/>
+    <w:lsdException w:name="Dark List Accent 4" w:uiPriority="70"/>
+    <w:lsdException w:name="Colorful Shading Accent 4" w:uiPriority="71"/>
+    <w:lsdException w:name="Colorful List Accent 4" w:uiPriority="72"/>
+    <w:lsdException w:name="Colorful Grid Accent 4" w:uiPriority="73"/>
+    <w:lsdException w:name="Light Shading Accent 5" w:uiPriority="60"/>
+    <w:lsdException w:name="Light List Accent 5" w:uiPriority="61"/>
+    <w:lsdException w:name="Light Grid Accent 5" w:uiPriority="62"/>
+    <w:lsdException w:name="Medium Shading 1 Accent 5" w:uiPriority="63"/>
+    <w:lsdException w:name="Medium Shading 2 Accent 5" w:uiPriority="64"/>
+    <w:lsdException w:name="Medium List 1 Accent 5" w:uiPriority="65"/>
+    <w:lsdException w:name="Medium List 2 Accent 5" w:uiPriority="66"/>
+    <w:lsdException w:name="Medium Grid 1 Accent 5" w:uiPriority="67"/>
+    <w:lsdException w:name="Medium Grid 2 Accent 5" w:uiPriority="68"/>
+    <w:lsdException w:name="Medium Grid 3 Accent 5" w:uiPriority="69"/>
+    <w:lsdException w:name="Dark List Accent 5" w:uiPriority="70"/>
+    <w:lsdException w:name="Colorful Shading Accent 5" w:uiPriority="71"/>
+    <w:lsdException w:name="Colorful List Accent 5" w:uiPriority="72"/>
+    <w:lsdException w:name="Colorful Grid Accent 5" w:uiPriority="73"/>
+    <w:lsdException w:name="Light Shading Accent 6" w:uiPriority="60"/>
+    <w:lsdException w:name="Light List Accent 6" w:uiPriority="61"/>
+    <w:lsdException w:name="Light Grid Accent 6" w:uiPriority="62"/>
+    <w:lsdException w:name="Medium Shading 1 Accent 6" w:uiPriority="63"/>
+    <w:lsdException w:name="Medium Shading 2 Accent 6" w:uiPriority="64"/>
+    <w:lsdException w:name="Medium List 1 Accent 6" w:uiPriority="65"/>
+    <w:lsdException w:name="Medium List 2 Accent 6" w:uiPriority="66"/>
+    <w:lsdException w:name="Medium Grid 1 Accent 6" w:uiPriority="67"/>
+    <w:lsdException w:name="Medium Grid 2 Accent 6" w:uiPriority="68"/>
+    <w:lsdException w:name="Medium Grid 3 Accent 6" w:uiPriority="69"/>
+    <w:lsdException w:name="Dark List Accent 6" w:uiPriority="70"/>
+    <w:lsdException w:name="Colorful Shading Accent 6" w:uiPriority="71"/>
+    <w:lsdException w:name="Colorful List Accent 6" w:uiPriority="72"/>
+    <w:lsdException w:name="Colorful Grid Accent 6" w:uiPriority="73"/>
+    <w:lsdException w:name="Subtle Emphasis" w:uiPriority="19" w:qFormat="1"/>
+    <w:lsdException w:name="Intense Emphasis" w:uiPriority="21" w:qFormat="1"/>
+    <w:lsdException w:name="Subtle Reference" w:uiPriority="31" w:qFormat="1"/>
+    <w:lsdException w:name="Intense Reference" w:uiPriority="32" w:qFormat="1"/>
+    <w:lsdException w:name="Book Title" w:uiPriority="33" w:qFormat="1"/>
+    <w:lsdException w:name="Bibliography" w:semiHidden="1" w:uiPriority="37" w:unhideWhenUsed="1"/>
+    <w:lsdException w:name="TOC Heading" w:semiHidden="1" w:uiPriority="39" w:unhideWhenUsed="1" w:qFormat="1"/>
+    <w:lsdException w:name="Plain Table 1" w:uiPriority="41"/>
+    <w:lsdException w:name="Plain Table 2" w:uiPriority="42"/>
+    <w:lsdException w:name="Plain Table 3" w:uiPriority="43"/>
+    <w:lsdException w:name="Plain Table 4" w:uiPriority="44"/>
+    <w:lsdException w:name="Plain Table 5" w:uiPriority="45"/>
+    <w:lsdException w:name="Grid Table Light" w:uiPriority="40"/>
+    <w:lsdException w:name="Grid Table 1 Light" w:uiPriority="46"/>
+    <w:lsdException w:name="Grid Table 2" w:uiPriority="47"/>
+    <w:lsdException w:name="Grid Table 3" w:uiPriority="48"/>
+    <w:lsdException w:name="Grid Table 4" w:uiPriority="49"/>
+    <w:lsdException w:name="Grid Table 5 Dark" w:uiPriority="50"/>
+    <w:lsdException w:name="Grid Table 6 Colorful" w:uiPriority="51"/>
+    <w:lsdException w:name="Grid Table 7 Colorful" w:uiPriority="52"/>
+    <w:lsdException w:name="Grid Table 1 Light Accent 1" w:uiPriority="46"/>
+    <w:lsdException w:name="Grid Table 2 Accent 1" w:uiPriority="47"/>
+    <w:lsdException w:name="Grid Table 3 Accent 1" w:uiPriority="48"/>
+    <w:lsdException w:name="Grid Table 4 Accent 1" w:uiPriority="49"/>
+    <w:lsdException w:name="Grid Table 5 Dark Accent 1" w:uiPriority="50"/>
+    <w:lsdException w:name="Grid Table 6 Colorful Accent 1" w:uiPriority="51"/>
+    <w:lsdException w:name="Grid Table 7 Colorful Accent 1" w:uiPriority="52"/>
+    <w:lsdException w:name="Grid Table 1 Light Accent 2" w:uiPriority="46"/>
+    <w:lsdException w:name="Grid Table 2 Accent 2" w:uiPriority="47"/>
+    <w:lsdException w:name="Grid Table 3 Accent 2" w:uiPriority="48"/>
+    <w:lsdException w:name="Grid Table 4 Accent 2" w:uiPriority="49"/>
+    <w:lsdException w:name="Grid Table 5 Dark Accent 2" w:uiPriority="50"/>
+    <w:lsdException w:name="Grid Table 6 Colorful Accent 2" w:uiPriority="51"/>
+    <w:lsdException w:name="Grid Table 7 Colorful Accent 2" w:uiPriority="52"/>
+    <w:lsdException w:name="Grid Table 1 Light Accent 3" w:uiPriority="46"/>
+    <w:lsdException w:name="Grid Table 2 Accent 3" w:uiPriority="47"/>
+    <w:lsdException w:name="Grid Table 3 Accent 3" w:uiPriority="48"/>
+    <w:lsdException w:name="Grid Table 4 Accent 3" w:uiPriority="49"/>
+    <w:lsdException w:name="Grid Table 5 Dark Accent 3" w:uiPriority="50"/>
+    <w:lsdException w:name="Grid Table 6 Colorful Accent 3" w:uiPriority="51"/>
+    <w:lsdException w:name="Grid Table 7 Colorful Accent 3" w:uiPriority="52"/>
+    <w:lsdException w:name="Grid Table 1 Light Accent 4" w:uiPriority="46"/>
+    <w:lsdException w:name="Grid Table 2 Accent 4" w:uiPriority="47"/>
+    <w:lsdException w:name="Grid Table 3 Accent 4" w:uiPriority="48"/>
+    <w:lsdException w:name="Grid Table 4 Accent 4" w:uiPriority="49"/>
+    <w:lsdException w:name="Grid Table 5 Dark Accent 4" w:uiPriority="50"/>
+    <w:lsdException w:name="Grid Table 6 Colorful Accent 4" w:uiPriority="51"/>
+    <w:lsdException w:name="Grid Table 7 Colorful Accent 4" w:uiPriority="52"/>
+    <w:lsdException w:name="Grid Table 1 Light Accent 5" w:uiPriority="46"/>
+    <w:lsdException w:name="Grid Table 2 Accent 5" w:uiPriority="47"/>
+    <w:lsdException w:name="Grid Table 3 Accent 5" w:uiPriority="48"/>
+    <w:lsdException w:name="Grid Table 4 Accent 5" w:uiPriority="49"/>
+    <w:lsdException w:name="Grid Table 5 Dark Accent 5" w:uiPriority="50"/>
+    <w:lsdException w:name="Grid Table 6 Colorful Accent 5" w:uiPriority="51"/>
+    <w:lsdException w:name="Grid Table 7 Colorful Accent 5" w:uiPriority="52"/>
+    <w:lsdException w:name="Grid Table 1 Light Accent 6" w:uiPriority="46"/>
+    <w:lsdException w:name="Grid Table 2 Accent 6" w:uiPriority="47"/>
+    <w:lsdException w:name="Grid Table 3 Accent 6" w:uiPriority="48"/>
+    <w:lsdException w:name="Grid Table 4 Accent 6" w:uiPriority="49"/>
+    <w:lsdException w:name="Grid Table 5 Dark Accent 6" w:uiPriority="50"/>
+    <w:lsdException w:name="Grid Table 6 Colorful Accent 6" w:uiPriority="51"/>
+    <w:lsdException w:name="Grid Table 7 Colorful Accent 6" w:uiPriority="52"/>
+    <w:lsdException w:name="List Table 1 Light" w:uiPriority="46"/>
+    <w:lsdException w:name="List Table 2" w:uiPriority="47"/>
+    <w:lsdException w:name="List Table 3" w:uiPriority="48"/>
+    <w:lsdException w:name="List Table 4" w:uiPriority="49"/>
+    <w:lsdException w:name="List Table 5 Dark" w:uiPriority="50"/>
+    <w:lsdException w:name="List Table 6 Colorful" w:uiPriority="51"/>
+    <w:lsdException w:name="List Table 7 Colorful" w:uiPriority="52"/>
+    <w:lsdException w:name="List Table 1 Light Accent 1" w:uiPriority="46"/>
+    <w:lsdException w:name="List Table 2 Accent 1" w:uiPriority="47"/>
+    <w:lsdException w:name="List Table 3 Accent 1" w:uiPriority="48"/>
+    <w:lsdException w:name="List Table 4 Accent 1" w:uiPriority="49"/>
+    <w:lsdException w:name="List Table 5 Dark Accent 1" w:uiPriority="50"/>
+    <w:lsdException w:name="List Table 6 Colorful Accent 1" w:uiPriority="51"/>
+    <w:lsdException w:name="List Table 7 Colorful Accent 1" w:uiPriority="52"/>
+    <w:lsdException w:name="List Table 1 Light Accent 2" w:uiPriority="46"/>
+    <w:lsdException w:name="List Table 2 Accent 2" w:uiPriority="47"/>
+    <w:lsdException w:name="List Table 3 Accent 2" w:uiPriority="48"/>
+    <w:lsdException w:name="List Table 4 Accent 2" w:uiPriority="49"/>
+    <w:lsdException w:name="List Table 5 Dark Accent 2" w:uiPriority="50"/>
+    <w:lsdException w:name="List Table 6 Colorful Accent 2" w:uiPriority="51"/>
+    <w:lsdException w:name="List Table 7 Colorful Accent 2" w:uiPriority="52"/>
+    <w:lsdException w:name="List Table 1 Light Accent 3" w:uiPriority="46"/>
+    <w:lsdException w:name="List Table 2 Accent 3" w:uiPriority="47"/>
+    <w:lsdException w:name="List Table 3 Accent 3" w:uiPriority="48"/>
+    <w:lsdException w:name="List Table 4 Accent 3" w:uiPriority="49"/>
+    <w:lsdException w:name="List Table 5 Dark Accent 3" w:uiPriority="50"/>
+    <w:lsdException w:name="List Table 6 Colorful Accent 3" w:uiPriority="51"/>
+    <w:lsdException w:name="List Table 7 Colorful Accent 3" w:uiPriority="52"/>
+    <w:lsdException w:name="List Table 1 Light Accent 4" w:uiPriority="46"/>
+    <w:lsdException w:name="List Table 2 Accent 4" w:uiPriority="47"/>
+    <w:lsdException w:name="List Table 3 Accent 4" w:uiPriority="48"/>
+    <w:lsdException w:name="List Table 4 Accent 4" w:uiPriority="49"/>
+    <w:lsdException w:name="List Table 5 Dark Accent 4" w:uiPriority="50"/>
+    <w:lsdException w:name="List Table 6 Colorful Accent 4" w:uiPriority="51"/>
+    <w:lsdException w:name="List Table 7 Colorful Accent 4" w:uiPriority="52"/>
+    <w:lsdException w:name="List Table 1 Light Accent 5" w:uiPriority="46"/>
+    <w:lsdException w:name="List Table 2 Accent 5" w:uiPriority="47"/>
+    <w:lsdException w:name="List Table 3 Accent 5" w:uiPriority="48"/>
+    <w:lsdException w:name="List Table 4 Accent 5" w:uiPriority="49"/>
+    <w:lsdException w:name="List Table 5 Dark Accent 5" w:uiPriority="50"/>
+    <w:lsdException w:name="List Table 6 Colorful Accent 5" w:uiPriority="51"/>
+    <w:lsdException w:name="List Table 7 Colorful Accent 5" w:uiPriority="52"/>
+    <w:lsdException w:name="List Table 1 Light Accent 6" w:uiPriority="46"/>
+    <w:lsdException w:name="List Table 2 Accent 6" w:uiPriority="47"/>
+    <w:lsdException w:name="List Table 3 Accent 6" w:uiPriority="48"/>
+    <w:lsdException w:name="List Table 4 Accent 6" w:uiPriority="49"/>
+    <w:lsdException w:name="List Table 5 Dark Accent 6" w:uiPriority="50"/>
+    <w:lsdException w:name="List Table 6 Colorful Accent 6" w:uiPriority="51"/>
+    <w:lsdException w:name="List Table 7 Colorful Accent 6" w:uiPriority="52"/>
   </w:latentStyles>
   <w:style w:type="paragraph" w:default="1" w:styleId="Normal">
     <w:name w:val="Normal"/>
     <w:qFormat/>
     <w:rsid w:val="00845720"/>
   </w:style>
-  <w:style w:type="paragraph" w:styleId="Heading1">
+  <w:style w:type="paragraph" w:styleId="Overskrift1">
     <w:name w:val="heading 1"/>
     <w:basedOn w:val="Normal"/>
     <w:next w:val="Normal"/>
-    <w:link w:val="Heading1Char"/>
+    <w:link w:val="Overskrift1Tegn"/>
     <w:uiPriority w:val="9"/>
     <w:qFormat/>
     <w:rsid w:val="00113E8B"/>
@@ -17364,11 +17597,11 @@
       <w:szCs w:val="32"/>
     </w:rPr>
   </w:style>
-  <w:style w:type="paragraph" w:styleId="Heading2">
+  <w:style w:type="paragraph" w:styleId="Overskrift2">
     <w:name w:val="heading 2"/>
     <w:basedOn w:val="Normal"/>
     <w:next w:val="Normal"/>
-    <w:link w:val="Heading2Char"/>
+    <w:link w:val="Overskrift2Tegn"/>
     <w:uiPriority w:val="9"/>
     <w:unhideWhenUsed/>
     <w:qFormat/>
@@ -17386,11 +17619,11 @@
       <w:szCs w:val="26"/>
     </w:rPr>
   </w:style>
-  <w:style w:type="paragraph" w:styleId="Heading3">
+  <w:style w:type="paragraph" w:styleId="Overskrift3">
     <w:name w:val="heading 3"/>
     <w:basedOn w:val="Normal"/>
     <w:next w:val="Normal"/>
-    <w:link w:val="Heading3Char"/>
+    <w:link w:val="Overskrift3Tegn"/>
     <w:uiPriority w:val="9"/>
     <w:unhideWhenUsed/>
     <w:qFormat/>
@@ -17408,13 +17641,13 @@
       <w:szCs w:val="24"/>
     </w:rPr>
   </w:style>
-  <w:style w:type="character" w:default="1" w:styleId="DefaultParagraphFont">
+  <w:style w:type="character" w:default="1" w:styleId="Standardskrifttypeiafsnit">
     <w:name w:val="Default Paragraph Font"/>
     <w:uiPriority w:val="1"/>
     <w:semiHidden/>
     <w:unhideWhenUsed/>
   </w:style>
-  <w:style w:type="table" w:default="1" w:styleId="TableNormal">
+  <w:style w:type="table" w:default="1" w:styleId="Tabel-Normal">
     <w:name w:val="Normal Table"/>
     <w:uiPriority w:val="99"/>
     <w:semiHidden/>
@@ -17429,16 +17662,16 @@
       </w:tblCellMar>
     </w:tblPr>
   </w:style>
-  <w:style w:type="numbering" w:default="1" w:styleId="NoList">
+  <w:style w:type="numbering" w:default="1" w:styleId="Ingenoversigt">
     <w:name w:val="No List"/>
     <w:uiPriority w:val="99"/>
     <w:semiHidden/>
     <w:unhideWhenUsed/>
   </w:style>
-  <w:style w:type="character" w:customStyle="1" w:styleId="Heading1Char">
-    <w:name w:val="Heading 1 Char"/>
-    <w:basedOn w:val="DefaultParagraphFont"/>
-    <w:link w:val="Heading1"/>
+  <w:style w:type="character" w:customStyle="1" w:styleId="Overskrift1Tegn">
+    <w:name w:val="Overskrift 1 Tegn"/>
+    <w:basedOn w:val="Standardskrifttypeiafsnit"/>
+    <w:link w:val="Overskrift1"/>
     <w:uiPriority w:val="9"/>
     <w:rsid w:val="00113E8B"/>
     <w:rPr>
@@ -17448,10 +17681,10 @@
       <w:szCs w:val="32"/>
     </w:rPr>
   </w:style>
-  <w:style w:type="character" w:customStyle="1" w:styleId="Heading2Char">
-    <w:name w:val="Heading 2 Char"/>
-    <w:basedOn w:val="DefaultParagraphFont"/>
-    <w:link w:val="Heading2"/>
+  <w:style w:type="character" w:customStyle="1" w:styleId="Overskrift2Tegn">
+    <w:name w:val="Overskrift 2 Tegn"/>
+    <w:basedOn w:val="Standardskrifttypeiafsnit"/>
+    <w:link w:val="Overskrift2"/>
     <w:uiPriority w:val="9"/>
     <w:rsid w:val="00113E8B"/>
     <w:rPr>
@@ -17461,7 +17694,7 @@
       <w:szCs w:val="26"/>
     </w:rPr>
   </w:style>
-  <w:style w:type="paragraph" w:styleId="ListParagraph">
+  <w:style w:type="paragraph" w:styleId="Listeafsnit">
     <w:name w:val="List Paragraph"/>
     <w:basedOn w:val="Normal"/>
     <w:uiPriority w:val="34"/>
@@ -17472,10 +17705,10 @@
       <w:contextualSpacing/>
     </w:pPr>
   </w:style>
-  <w:style w:type="character" w:customStyle="1" w:styleId="Heading3Char">
-    <w:name w:val="Heading 3 Char"/>
-    <w:basedOn w:val="DefaultParagraphFont"/>
-    <w:link w:val="Heading3"/>
+  <w:style w:type="character" w:customStyle="1" w:styleId="Overskrift3Tegn">
+    <w:name w:val="Overskrift 3 Tegn"/>
+    <w:basedOn w:val="Standardskrifttypeiafsnit"/>
+    <w:link w:val="Overskrift3"/>
     <w:uiPriority w:val="9"/>
     <w:rsid w:val="00113E8B"/>
     <w:rPr>
@@ -17485,9 +17718,9 @@
       <w:szCs w:val="24"/>
     </w:rPr>
   </w:style>
-  <w:style w:type="table" w:customStyle="1" w:styleId="PlainTable2">
-    <w:name w:val="Plain Table 2"/>
-    <w:basedOn w:val="TableNormal"/>
+  <w:style w:type="table" w:customStyle="1" w:styleId="Almindeligtabel21">
+    <w:name w:val="Almindelig tabel 21"/>
+    <w:basedOn w:val="Tabel-Normal"/>
     <w:uiPriority w:val="42"/>
     <w:rsid w:val="00113E8B"/>
     <w:pPr>
@@ -17572,9 +17805,9 @@
       </w:tcPr>
     </w:tblStylePr>
   </w:style>
-  <w:style w:type="table" w:styleId="TableGrid">
+  <w:style w:type="table" w:styleId="Tabel-Gitter">
     <w:name w:val="Table Grid"/>
-    <w:basedOn w:val="TableNormal"/>
+    <w:basedOn w:val="Tabel-Normal"/>
     <w:uiPriority w:val="39"/>
     <w:rsid w:val="00113E8B"/>
     <w:pPr>
@@ -17604,10 +17837,10 @@
       </w:tblCellMar>
     </w:tblPr>
   </w:style>
-  <w:style w:type="paragraph" w:styleId="FootnoteText">
+  <w:style w:type="paragraph" w:styleId="Fodnotetekst">
     <w:name w:val="footnote text"/>
     <w:basedOn w:val="Normal"/>
-    <w:link w:val="FootnoteTextChar"/>
+    <w:link w:val="FodnotetekstTegn"/>
     <w:uiPriority w:val="99"/>
     <w:semiHidden/>
     <w:unhideWhenUsed/>
@@ -17621,10 +17854,10 @@
       <w:szCs w:val="20"/>
     </w:rPr>
   </w:style>
-  <w:style w:type="character" w:customStyle="1" w:styleId="FootnoteTextChar">
-    <w:name w:val="Footnote Text Char"/>
-    <w:basedOn w:val="DefaultParagraphFont"/>
-    <w:link w:val="FootnoteText"/>
+  <w:style w:type="character" w:customStyle="1" w:styleId="FodnotetekstTegn">
+    <w:name w:val="Fodnotetekst Tegn"/>
+    <w:basedOn w:val="Standardskrifttypeiafsnit"/>
+    <w:link w:val="Fodnotetekst"/>
     <w:uiPriority w:val="99"/>
     <w:semiHidden/>
     <w:rsid w:val="008C29E7"/>
@@ -17634,9 +17867,9 @@
       <w:szCs w:val="20"/>
     </w:rPr>
   </w:style>
-  <w:style w:type="character" w:styleId="FootnoteReference">
+  <w:style w:type="character" w:styleId="Fodnotehenvisning">
     <w:name w:val="footnote reference"/>
-    <w:basedOn w:val="DefaultParagraphFont"/>
+    <w:basedOn w:val="Standardskrifttypeiafsnit"/>
     <w:uiPriority w:val="99"/>
     <w:semiHidden/>
     <w:unhideWhenUsed/>
@@ -17645,10 +17878,10 @@
       <w:vertAlign w:val="superscript"/>
     </w:rPr>
   </w:style>
-  <w:style w:type="paragraph" w:styleId="Header">
+  <w:style w:type="paragraph" w:styleId="Sidehoved">
     <w:name w:val="header"/>
     <w:basedOn w:val="Normal"/>
-    <w:link w:val="HeaderChar"/>
+    <w:link w:val="SidehovedTegn"/>
     <w:uiPriority w:val="99"/>
     <w:unhideWhenUsed/>
     <w:rsid w:val="009F0DEB"/>
@@ -17660,17 +17893,17 @@
       <w:spacing w:after="0" w:line="240" w:lineRule="auto"/>
     </w:pPr>
   </w:style>
-  <w:style w:type="character" w:customStyle="1" w:styleId="HeaderChar">
-    <w:name w:val="Header Char"/>
-    <w:basedOn w:val="DefaultParagraphFont"/>
-    <w:link w:val="Header"/>
+  <w:style w:type="character" w:customStyle="1" w:styleId="SidehovedTegn">
+    <w:name w:val="Sidehoved Tegn"/>
+    <w:basedOn w:val="Standardskrifttypeiafsnit"/>
+    <w:link w:val="Sidehoved"/>
     <w:uiPriority w:val="99"/>
     <w:rsid w:val="009F0DEB"/>
   </w:style>
-  <w:style w:type="paragraph" w:styleId="Footer">
+  <w:style w:type="paragraph" w:styleId="Sidefod">
     <w:name w:val="footer"/>
     <w:basedOn w:val="Normal"/>
-    <w:link w:val="FooterChar"/>
+    <w:link w:val="SidefodTegn"/>
     <w:uiPriority w:val="99"/>
     <w:unhideWhenUsed/>
     <w:rsid w:val="009F0DEB"/>
@@ -17682,14 +17915,14 @@
       <w:spacing w:after="0" w:line="240" w:lineRule="auto"/>
     </w:pPr>
   </w:style>
-  <w:style w:type="character" w:customStyle="1" w:styleId="FooterChar">
-    <w:name w:val="Footer Char"/>
-    <w:basedOn w:val="DefaultParagraphFont"/>
-    <w:link w:val="Footer"/>
+  <w:style w:type="character" w:customStyle="1" w:styleId="SidefodTegn">
+    <w:name w:val="Sidefod Tegn"/>
+    <w:basedOn w:val="Standardskrifttypeiafsnit"/>
+    <w:link w:val="Sidefod"/>
     <w:uiPriority w:val="99"/>
     <w:rsid w:val="009F0DEB"/>
   </w:style>
-  <w:style w:type="paragraph" w:styleId="Caption">
+  <w:style w:type="paragraph" w:styleId="Billedtekst">
     <w:name w:val="caption"/>
     <w:basedOn w:val="Normal"/>
     <w:next w:val="Normal"/>
@@ -17708,10 +17941,10 @@
       <w:szCs w:val="18"/>
     </w:rPr>
   </w:style>
-  <w:style w:type="paragraph" w:styleId="BalloonText">
+  <w:style w:type="paragraph" w:styleId="Markeringsbobletekst">
     <w:name w:val="Balloon Text"/>
     <w:basedOn w:val="Normal"/>
-    <w:link w:val="BalloonTextChar"/>
+    <w:link w:val="MarkeringsbobletekstTegn"/>
     <w:uiPriority w:val="99"/>
     <w:semiHidden/>
     <w:unhideWhenUsed/>
@@ -17725,10 +17958,10 @@
       <w:szCs w:val="16"/>
     </w:rPr>
   </w:style>
-  <w:style w:type="character" w:customStyle="1" w:styleId="BalloonTextChar">
-    <w:name w:val="Balloon Text Char"/>
-    <w:basedOn w:val="DefaultParagraphFont"/>
-    <w:link w:val="BalloonText"/>
+  <w:style w:type="character" w:customStyle="1" w:styleId="MarkeringsbobletekstTegn">
+    <w:name w:val="Markeringsbobletekst Tegn"/>
+    <w:basedOn w:val="Standardskrifttypeiafsnit"/>
+    <w:link w:val="Markeringsbobletekst"/>
     <w:uiPriority w:val="99"/>
     <w:semiHidden/>
     <w:rsid w:val="00B80FB1"/>
@@ -17737,196 +17970,6 @@
       <w:sz w:val="16"/>
       <w:szCs w:val="16"/>
     </w:rPr>
-  </w:style>
-</w:styles>
-</file>
-
-<file path=word/stylesWithEffects.xml><?xml version="1.0" encoding="utf-8"?>
-<w:styles xmlns:wpc="http://schemas.microsoft.com/office/word/2010/wordprocessingCanvas" xmlns:mc="http://schemas.openxmlformats.org/markup-compatibility/2006" xmlns:o="urn:schemas-microsoft-com:office:office" xmlns:r="http://schemas.openxmlformats.org/officeDocument/2006/relationships" xmlns:m="http://schemas.openxmlformats.org/officeDocument/2006/math" xmlns:v="urn:schemas-microsoft-com:vml" xmlns:wp14="http://schemas.microsoft.com/office/word/2010/wordprocessingDrawing" xmlns:wp="http://schemas.openxmlformats.org/drawingml/2006/wordprocessingDrawing" xmlns:w10="urn:schemas-microsoft-com:office:word" xmlns:w="http://schemas.openxmlformats.org/wordprocessingml/2006/main" xmlns:w14="http://schemas.microsoft.com/office/word/2010/wordml" xmlns:wpg="http://schemas.microsoft.com/office/word/2010/wordprocessingGroup" xmlns:wpi="http://schemas.microsoft.com/office/word/2010/wordprocessingInk" xmlns:wne="http://schemas.microsoft.com/office/word/2006/wordml" xmlns:wps="http://schemas.microsoft.com/office/word/2010/wordprocessingShape" mc:Ignorable="w14 wp14">
-  <w:docDefaults>
-    <w:rPrDefault>
-      <w:rPr>
-        <w:rFonts w:asciiTheme="minorHAnsi" w:eastAsiaTheme="minorEastAsia" w:hAnsiTheme="minorHAnsi" w:cstheme="minorBidi"/>
-        <w:sz w:val="22"/>
-        <w:szCs w:val="22"/>
-        <w:lang w:val="da-DK" w:eastAsia="da-DK" w:bidi="ar-SA"/>
-      </w:rPr>
-    </w:rPrDefault>
-    <w:pPrDefault>
-      <w:pPr>
-        <w:spacing w:after="200" w:line="276" w:lineRule="auto"/>
-      </w:pPr>
-    </w:pPrDefault>
-  </w:docDefaults>
-  <w:latentStyles w:defLockedState="0" w:defUIPriority="99" w:defSemiHidden="1" w:defUnhideWhenUsed="1" w:defQFormat="0" w:count="267">
-    <w:lsdException w:name="Normal" w:semiHidden="0" w:uiPriority="0" w:unhideWhenUsed="0" w:qFormat="1"/>
-    <w:lsdException w:name="heading 1" w:semiHidden="0" w:uiPriority="9" w:unhideWhenUsed="0" w:qFormat="1"/>
-    <w:lsdException w:name="heading 2" w:uiPriority="9" w:qFormat="1"/>
-    <w:lsdException w:name="heading 3" w:uiPriority="9" w:qFormat="1"/>
-    <w:lsdException w:name="heading 4" w:uiPriority="9" w:qFormat="1"/>
-    <w:lsdException w:name="heading 5" w:uiPriority="9" w:qFormat="1"/>
-    <w:lsdException w:name="heading 6" w:uiPriority="9" w:qFormat="1"/>
-    <w:lsdException w:name="heading 7" w:uiPriority="9" w:qFormat="1"/>
-    <w:lsdException w:name="heading 8" w:uiPriority="9" w:qFormat="1"/>
-    <w:lsdException w:name="heading 9" w:uiPriority="9" w:qFormat="1"/>
-    <w:lsdException w:name="toc 1" w:uiPriority="39"/>
-    <w:lsdException w:name="toc 2" w:uiPriority="39"/>
-    <w:lsdException w:name="toc 3" w:uiPriority="39"/>
-    <w:lsdException w:name="toc 4" w:uiPriority="39"/>
-    <w:lsdException w:name="toc 5" w:uiPriority="39"/>
-    <w:lsdException w:name="toc 6" w:uiPriority="39"/>
-    <w:lsdException w:name="toc 7" w:uiPriority="39"/>
-    <w:lsdException w:name="toc 8" w:uiPriority="39"/>
-    <w:lsdException w:name="toc 9" w:uiPriority="39"/>
-    <w:lsdException w:name="caption" w:uiPriority="35" w:qFormat="1"/>
-    <w:lsdException w:name="Title" w:semiHidden="0" w:uiPriority="10" w:unhideWhenUsed="0" w:qFormat="1"/>
-    <w:lsdException w:name="Default Paragraph Font" w:uiPriority="1"/>
-    <w:lsdException w:name="Subtitle" w:semiHidden="0" w:uiPriority="11" w:unhideWhenUsed="0" w:qFormat="1"/>
-    <w:lsdException w:name="Strong" w:semiHidden="0" w:uiPriority="22" w:unhideWhenUsed="0" w:qFormat="1"/>
-    <w:lsdException w:name="Emphasis" w:semiHidden="0" w:uiPriority="20" w:unhideWhenUsed="0" w:qFormat="1"/>
-    <w:lsdException w:name="Table Grid" w:semiHidden="0" w:uiPriority="59" w:unhideWhenUsed="0"/>
-    <w:lsdException w:name="Placeholder Text" w:unhideWhenUsed="0"/>
-    <w:lsdException w:name="No Spacing" w:semiHidden="0" w:uiPriority="1" w:unhideWhenUsed="0" w:qFormat="1"/>
-    <w:lsdException w:name="Light Shading" w:semiHidden="0" w:uiPriority="60" w:unhideWhenUsed="0"/>
-    <w:lsdException w:name="Light List" w:semiHidden="0" w:uiPriority="61" w:unhideWhenUsed="0"/>
-    <w:lsdException w:name="Light Grid" w:semiHidden="0" w:uiPriority="62" w:unhideWhenUsed="0"/>
-    <w:lsdException w:name="Medium Shading 1" w:semiHidden="0" w:uiPriority="63" w:unhideWhenUsed="0"/>
-    <w:lsdException w:name="Medium Shading 2" w:semiHidden="0" w:uiPriority="64" w:unhideWhenUsed="0"/>
-    <w:lsdException w:name="Medium List 1" w:semiHidden="0" w:uiPriority="65" w:unhideWhenUsed="0"/>
-    <w:lsdException w:name="Medium List 2" w:semiHidden="0" w:uiPriority="66" w:unhideWhenUsed="0"/>
-    <w:lsdException w:name="Medium Grid 1" w:semiHidden="0" w:uiPriority="67" w:unhideWhenUsed="0"/>
-    <w:lsdException w:name="Medium Grid 2" w:semiHidden="0" w:uiPriority="68" w:unhideWhenUsed="0"/>
-    <w:lsdException w:name="Medium Grid 3" w:semiHidden="0" w:uiPriority="69" w:unhideWhenUsed="0"/>
-    <w:lsdException w:name="Dark List" w:semiHidden="0" w:uiPriority="70" w:unhideWhenUsed="0"/>
-    <w:lsdException w:name="Colorful Shading" w:semiHidden="0" w:uiPriority="71" w:unhideWhenUsed="0"/>
-    <w:lsdException w:name="Colorful List" w:semiHidden="0" w:uiPriority="72" w:unhideWhenUsed="0"/>
-    <w:lsdException w:name="Colorful Grid" w:semiHidden="0" w:uiPriority="73" w:unhideWhenUsed="0"/>
-    <w:lsdException w:name="Light Shading Accent 1" w:semiHidden="0" w:uiPriority="60" w:unhideWhenUsed="0"/>
-    <w:lsdException w:name="Light List Accent 1" w:semiHidden="0" w:uiPriority="61" w:unhideWhenUsed="0"/>
-    <w:lsdException w:name="Light Grid Accent 1" w:semiHidden="0" w:uiPriority="62" w:unhideWhenUsed="0"/>
-    <w:lsdException w:name="Medium Shading 1 Accent 1" w:semiHidden="0" w:uiPriority="63" w:unhideWhenUsed="0"/>
-    <w:lsdException w:name="Medium Shading 2 Accent 1" w:semiHidden="0" w:uiPriority="64" w:unhideWhenUsed="0"/>
-    <w:lsdException w:name="Medium List 1 Accent 1" w:semiHidden="0" w:uiPriority="65" w:unhideWhenUsed="0"/>
-    <w:lsdException w:name="Revision" w:unhideWhenUsed="0"/>
-    <w:lsdException w:name="List Paragraph" w:semiHidden="0" w:uiPriority="34" w:unhideWhenUsed="0" w:qFormat="1"/>
-    <w:lsdException w:name="Quote" w:semiHidden="0" w:uiPriority="29" w:unhideWhenUsed="0" w:qFormat="1"/>
-    <w:lsdException w:name="Intense Quote" w:semiHidden="0" w:uiPriority="30" w:unhideWhenUsed="0" w:qFormat="1"/>
-    <w:lsdException w:name="Medium List 2 Accent 1" w:semiHidden="0" w:uiPriority="66" w:unhideWhenUsed="0"/>
-    <w:lsdException w:name="Medium Grid 1 Accent 1" w:semiHidden="0" w:uiPriority="67" w:unhideWhenUsed="0"/>
-    <w:lsdException w:name="Medium Grid 2 Accent 1" w:semiHidden="0" w:uiPriority="68" w:unhideWhenUsed="0"/>
-    <w:lsdException w:name="Medium Grid 3 Accent 1" w:semiHidden="0" w:uiPriority="69" w:unhideWhenUsed="0"/>
-    <w:lsdException w:name="Dark List Accent 1" w:semiHidden="0" w:uiPriority="70" w:unhideWhenUsed="0"/>
-    <w:lsdException w:name="Colorful Shading Accent 1" w:semiHidden="0" w:uiPriority="71" w:unhideWhenUsed="0"/>
-    <w:lsdException w:name="Colorful List Accent 1" w:semiHidden="0" w:uiPriority="72" w:unhideWhenUsed="0"/>
-    <w:lsdException w:name="Colorful Grid Accent 1" w:semiHidden="0" w:uiPriority="73" w:unhideWhenUsed="0"/>
-    <w:lsdException w:name="Light Shading Accent 2" w:semiHidden="0" w:uiPriority="60" w:unhideWhenUsed="0"/>
-    <w:lsdException w:name="Light List Accent 2" w:semiHidden="0" w:uiPriority="61" w:unhideWhenUsed="0"/>
-    <w:lsdException w:name="Light Grid Accent 2" w:semiHidden="0" w:uiPriority="62" w:unhideWhenUsed="0"/>
-    <w:lsdException w:name="Medium Shading 1 Accent 2" w:semiHidden="0" w:uiPriority="63" w:unhideWhenUsed="0"/>
-    <w:lsdException w:name="Medium Shading 2 Accent 2" w:semiHidden="0" w:uiPriority="64" w:unhideWhenUsed="0"/>
-    <w:lsdException w:name="Medium List 1 Accent 2" w:semiHidden="0" w:uiPriority="65" w:unhideWhenUsed="0"/>
-    <w:lsdException w:name="Medium List 2 Accent 2" w:semiHidden="0" w:uiPriority="66" w:unhideWhenUsed="0"/>
-    <w:lsdException w:name="Medium Grid 1 Accent 2" w:semiHidden="0" w:uiPriority="67" w:unhideWhenUsed="0"/>
-    <w:lsdException w:name="Medium Grid 2 Accent 2" w:semiHidden="0" w:uiPriority="68" w:unhideWhenUsed="0"/>
-    <w:lsdException w:name="Medium Grid 3 Accent 2" w:semiHidden="0" w:uiPriority="69" w:unhideWhenUsed="0"/>
-    <w:lsdException w:name="Dark List Accent 2" w:semiHidden="0" w:uiPriority="70" w:unhideWhenUsed="0"/>
-    <w:lsdException w:name="Colorful Shading Accent 2" w:semiHidden="0" w:uiPriority="71" w:unhideWhenUsed="0"/>
-    <w:lsdException w:name="Colorful List Accent 2" w:semiHidden="0" w:uiPriority="72" w:unhideWhenUsed="0"/>
-    <w:lsdException w:name="Colorful Grid Accent 2" w:semiHidden="0" w:uiPriority="73" w:unhideWhenUsed="0"/>
-    <w:lsdException w:name="Light Shading Accent 3" w:semiHidden="0" w:uiPriority="60" w:unhideWhenUsed="0"/>
-    <w:lsdException w:name="Light List Accent 3" w:semiHidden="0" w:uiPriority="61" w:unhideWhenUsed="0"/>
-    <w:lsdException w:name="Light Grid Accent 3" w:semiHidden="0" w:uiPriority="62" w:unhideWhenUsed="0"/>
-    <w:lsdException w:name="Medium Shading 1 Accent 3" w:semiHidden="0" w:uiPriority="63" w:unhideWhenUsed="0"/>
-    <w:lsdException w:name="Medium Shading 2 Accent 3" w:semiHidden="0" w:uiPriority="64" w:unhideWhenUsed="0"/>
-    <w:lsdException w:name="Medium List 1 Accent 3" w:semiHidden="0" w:uiPriority="65" w:unhideWhenUsed="0"/>
-    <w:lsdException w:name="Medium List 2 Accent 3" w:semiHidden="0" w:uiPriority="66" w:unhideWhenUsed="0"/>
-    <w:lsdException w:name="Medium Grid 1 Accent 3" w:semiHidden="0" w:uiPriority="67" w:unhideWhenUsed="0"/>
-    <w:lsdException w:name="Medium Grid 2 Accent 3" w:semiHidden="0" w:uiPriority="68" w:unhideWhenUsed="0"/>
-    <w:lsdException w:name="Medium Grid 3 Accent 3" w:semiHidden="0" w:uiPriority="69" w:unhideWhenUsed="0"/>
-    <w:lsdException w:name="Dark List Accent 3" w:semiHidden="0" w:uiPriority="70" w:unhideWhenUsed="0"/>
-    <w:lsdException w:name="Colorful Shading Accent 3" w:semiHidden="0" w:uiPriority="71" w:unhideWhenUsed="0"/>
-    <w:lsdException w:name="Colorful List Accent 3" w:semiHidden="0" w:uiPriority="72" w:unhideWhenUsed="0"/>
-    <w:lsdException w:name="Colorful Grid Accent 3" w:semiHidden="0" w:uiPriority="73" w:unhideWhenUsed="0"/>
-    <w:lsdException w:name="Light Shading Accent 4" w:semiHidden="0" w:uiPriority="60" w:unhideWhenUsed="0"/>
-    <w:lsdException w:name="Light List Accent 4" w:semiHidden="0" w:uiPriority="61" w:unhideWhenUsed="0"/>
-    <w:lsdException w:name="Light Grid Accent 4" w:semiHidden="0" w:uiPriority="62" w:unhideWhenUsed="0"/>
-    <w:lsdException w:name="Medium Shading 1 Accent 4" w:semiHidden="0" w:uiPriority="63" w:unhideWhenUsed="0"/>
-    <w:lsdException w:name="Medium Shading 2 Accent 4" w:semiHidden="0" w:uiPriority="64" w:unhideWhenUsed="0"/>
-    <w:lsdException w:name="Medium List 1 Accent 4" w:semiHidden="0" w:uiPriority="65" w:unhideWhenUsed="0"/>
-    <w:lsdException w:name="Medium List 2 Accent 4" w:semiHidden="0" w:uiPriority="66" w:unhideWhenUsed="0"/>
-    <w:lsdException w:name="Medium Grid 1 Accent 4" w:semiHidden="0" w:uiPriority="67" w:unhideWhenUsed="0"/>
-    <w:lsdException w:name="Medium Grid 2 Accent 4" w:semiHidden="0" w:uiPriority="68" w:unhideWhenUsed="0"/>
-    <w:lsdException w:name="Medium Grid 3 Accent 4" w:semiHidden="0" w:uiPriority="69" w:unhideWhenUsed="0"/>
-    <w:lsdException w:name="Dark List Accent 4" w:semiHidden="0" w:uiPriority="70" w:unhideWhenUsed="0"/>
-    <w:lsdException w:name="Colorful Shading Accent 4" w:semiHidden="0" w:uiPriority="71" w:unhideWhenUsed="0"/>
-    <w:lsdException w:name="Colorful List Accent 4" w:semiHidden="0" w:uiPriority="72" w:unhideWhenUsed="0"/>
-    <w:lsdException w:name="Colorful Grid Accent 4" w:semiHidden="0" w:uiPriority="73" w:unhideWhenUsed="0"/>
-    <w:lsdException w:name="Light Shading Accent 5" w:semiHidden="0" w:uiPriority="60" w:unhideWhenUsed="0"/>
-    <w:lsdException w:name="Light List Accent 5" w:semiHidden="0" w:uiPriority="61" w:unhideWhenUsed="0"/>
-    <w:lsdException w:name="Light Grid Accent 5" w:semiHidden="0" w:uiPriority="62" w:unhideWhenUsed="0"/>
-    <w:lsdException w:name="Medium Shading 1 Accent 5" w:semiHidden="0" w:uiPriority="63" w:unhideWhenUsed="0"/>
-    <w:lsdException w:name="Medium Shading 2 Accent 5" w:semiHidden="0" w:uiPriority="64" w:unhideWhenUsed="0"/>
-    <w:lsdException w:name="Medium List 1 Accent 5" w:semiHidden="0" w:uiPriority="65" w:unhideWhenUsed="0"/>
-    <w:lsdException w:name="Medium List 2 Accent 5" w:semiHidden="0" w:uiPriority="66" w:unhideWhenUsed="0"/>
-    <w:lsdException w:name="Medium Grid 1 Accent 5" w:semiHidden="0" w:uiPriority="67" w:unhideWhenUsed="0"/>
-    <w:lsdException w:name="Medium Grid 2 Accent 5" w:semiHidden="0" w:uiPriority="68" w:unhideWhenUsed="0"/>
-    <w:lsdException w:name="Medium Grid 3 Accent 5" w:semiHidden="0" w:uiPriority="69" w:unhideWhenUsed="0"/>
-    <w:lsdException w:name="Dark List Accent 5" w:semiHidden="0" w:uiPriority="70" w:unhideWhenUsed="0"/>
-    <w:lsdException w:name="Colorful Shading Accent 5" w:semiHidden="0" w:uiPriority="71" w:unhideWhenUsed="0"/>
-    <w:lsdException w:name="Colorful List Accent 5" w:semiHidden="0" w:uiPriority="72" w:unhideWhenUsed="0"/>
-    <w:lsdException w:name="Colorful Grid Accent 5" w:semiHidden="0" w:uiPriority="73" w:unhideWhenUsed="0"/>
-    <w:lsdException w:name="Light Shading Accent 6" w:semiHidden="0" w:uiPriority="60" w:unhideWhenUsed="0"/>
-    <w:lsdException w:name="Light List Accent 6" w:semiHidden="0" w:uiPriority="61" w:unhideWhenUsed="0"/>
-    <w:lsdException w:name="Light Grid Accent 6" w:semiHidden="0" w:uiPriority="62" w:unhideWhenUsed="0"/>
-    <w:lsdException w:name="Medium Shading 1 Accent 6" w:semiHidden="0" w:uiPriority="63" w:unhideWhenUsed="0"/>
-    <w:lsdException w:name="Medium Shading 2 Accent 6" w:semiHidden="0" w:uiPriority="64" w:unhideWhenUsed="0"/>
-    <w:lsdException w:name="Medium List 1 Accent 6" w:semiHidden="0" w:uiPriority="65" w:unhideWhenUsed="0"/>
-    <w:lsdException w:name="Medium List 2 Accent 6" w:semiHidden="0" w:uiPriority="66" w:unhideWhenUsed="0"/>
-    <w:lsdException w:name="Medium Grid 1 Accent 6" w:semiHidden="0" w:uiPriority="67" w:unhideWhenUsed="0"/>
-    <w:lsdException w:name="Medium Grid 2 Accent 6" w:semiHidden="0" w:uiPriority="68" w:unhideWhenUsed="0"/>
-    <w:lsdException w:name="Medium Grid 3 Accent 6" w:semiHidden="0" w:uiPriority="69" w:unhideWhenUsed="0"/>
-    <w:lsdException w:name="Dark List Accent 6" w:semiHidden="0" w:uiPriority="70" w:unhideWhenUsed="0"/>
-    <w:lsdException w:name="Colorful Shading Accent 6" w:semiHidden="0" w:uiPriority="71" w:unhideWhenUsed="0"/>
-    <w:lsdException w:name="Colorful List Accent 6" w:semiHidden="0" w:uiPriority="72" w:unhideWhenUsed="0"/>
-    <w:lsdException w:name="Colorful Grid Accent 6" w:semiHidden="0" w:uiPriority="73" w:unhideWhenUsed="0"/>
-    <w:lsdException w:name="Subtle Emphasis" w:semiHidden="0" w:uiPriority="19" w:unhideWhenUsed="0" w:qFormat="1"/>
-    <w:lsdException w:name="Intense Emphasis" w:semiHidden="0" w:uiPriority="21" w:unhideWhenUsed="0" w:qFormat="1"/>
-    <w:lsdException w:name="Subtle Reference" w:semiHidden="0" w:uiPriority="31" w:unhideWhenUsed="0" w:qFormat="1"/>
-    <w:lsdException w:name="Intense Reference" w:semiHidden="0" w:uiPriority="32" w:unhideWhenUsed="0" w:qFormat="1"/>
-    <w:lsdException w:name="Book Title" w:semiHidden="0" w:uiPriority="33" w:unhideWhenUsed="0" w:qFormat="1"/>
-    <w:lsdException w:name="Bibliography" w:uiPriority="37"/>
-    <w:lsdException w:name="TOC Heading" w:uiPriority="39" w:qFormat="1"/>
-  </w:latentStyles>
-  <w:style w:type="paragraph" w:default="1" w:styleId="Normal">
-    <w:name w:val="Normal"/>
-    <w:qFormat/>
-  </w:style>
-  <w:style w:type="character" w:default="1" w:styleId="DefaultParagraphFont">
-    <w:name w:val="Default Paragraph Font"/>
-    <w:uiPriority w:val="1"/>
-    <w:semiHidden/>
-    <w:unhideWhenUsed/>
-  </w:style>
-  <w:style w:type="table" w:default="1" w:styleId="TableNormal">
-    <w:name w:val="Normal Table"/>
-    <w:uiPriority w:val="99"/>
-    <w:semiHidden/>
-    <w:unhideWhenUsed/>
-    <w:tblPr>
-      <w:tblInd w:w="0" w:type="dxa"/>
-      <w:tblCellMar>
-        <w:top w:w="0" w:type="dxa"/>
-        <w:left w:w="108" w:type="dxa"/>
-        <w:bottom w:w="0" w:type="dxa"/>
-        <w:right w:w="108" w:type="dxa"/>
-      </w:tblCellMar>
-    </w:tblPr>
-  </w:style>
-  <w:style w:type="numbering" w:default="1" w:styleId="NoList">
-    <w:name w:val="No List"/>
-    <w:uiPriority w:val="99"/>
-    <w:semiHidden/>
-    <w:unhideWhenUsed/>
   </w:style>
 </w:styles>
 </file>
@@ -18186,7 +18229,7 @@
   <a:extraClrSchemeLst/>
   <a:extLst>
     <a:ext uri="{05A4C25C-085E-4340-85A3-A5531E510DB2}">
-      <thm15:themeFamily xmlns:thm15="http://schemas.microsoft.com/office/thememl/2012/main" xmlns="" name="Office Theme" id="{62F939B6-93AF-4DB8-9C6B-D6C7DFDC589F}" vid="{4A3C46E8-61CC-4603-A589-7422A47A8E4A}"/>
+      <thm15:themeFamily xmlns:thm15="http://schemas.microsoft.com/office/thememl/2012/main" name="Office Theme" id="{62F939B6-93AF-4DB8-9C6B-D6C7DFDC589F}" vid="{4A3C46E8-61CC-4603-A589-7422A47A8E4A}"/>
     </a:ext>
   </a:extLst>
 </a:theme>
@@ -18197,7 +18240,7 @@
 </file>
 
 <file path=customXml/itemProps1.xml><?xml version="1.0" encoding="utf-8"?>
-<ds:datastoreItem xmlns:ds="http://schemas.openxmlformats.org/officeDocument/2006/customXml" ds:itemID="{DB227A71-719B-47A2-A5F3-5B68AD8739DA}">
+<ds:datastoreItem xmlns:ds="http://schemas.openxmlformats.org/officeDocument/2006/customXml" ds:itemID="{22E099C0-1A82-4BF8-9854-8A01E02144E7}">
   <ds:schemaRefs>
     <ds:schemaRef ds:uri="http://schemas.openxmlformats.org/officeDocument/2006/bibliography"/>
   </ds:schemaRefs>

</xml_diff>

<commit_message>
Omskrivning af UC5 + rettelse af UC5 Undtagelser i Kravspec
</commit_message>
<xml_diff>
--- a/Kravspecifikation/Kravspecifikation.docx
+++ b/Kravspecifikation/Kravspecifikation.docx
@@ -690,7 +690,7 @@
             <v:imagedata r:id="rId9" o:title=""/>
             <w10:wrap type="tight"/>
           </v:shape>
-          <o:OLEObject Type="Embed" ProgID="Visio.Drawing.15" ShapeID="_x0000_s1026" DrawAspect="Content" ObjectID="_1472904817" r:id="rId10"/>
+          <o:OLEObject Type="Embed" ProgID="Visio.Drawing.15" ShapeID="_x0000_s1026" DrawAspect="Content" ObjectID="_1472905857" r:id="rId10"/>
         </w:object>
       </w:r>
       <w:r>
@@ -2747,17 +2747,7 @@
                 <w:kern w:val="1"/>
                 <w:lang w:eastAsia="ar-SA"/>
               </w:rPr>
-              <w:t xml:space="preserve"> vælger ”Forb</w:t>
-            </w:r>
-            <w:bookmarkStart w:id="0" w:name="_GoBack"/>
-            <w:bookmarkEnd w:id="0"/>
-            <w:r>
-              <w:rPr>
-                <w:rFonts w:eastAsia="SimSun" w:cs="Calibri"/>
-                <w:kern w:val="1"/>
-                <w:lang w:eastAsia="ar-SA"/>
-              </w:rPr>
-              <w:t>ind enhed” på touch-displayet</w:t>
+              <w:t xml:space="preserve"> vælger ”Forbind enhed” på touch-displayet</w:t>
             </w:r>
           </w:p>
           <w:p>
@@ -8687,112 +8677,15 @@
                 <w:kern w:val="1"/>
                 <w:lang w:eastAsia="ar-SA"/>
               </w:rPr>
-              <w:t>Bruger trykker på ”Forsøg igen”, og der fortsættes fra punkt 2 i hovedscenariet.</w:t>
-            </w:r>
-          </w:p>
-          <w:p>
-            <w:pPr>
-              <w:pStyle w:val="Listeafsnit"/>
-              <w:suppressLineNumbers/>
-              <w:suppressAutoHyphens/>
-              <w:spacing w:line="256" w:lineRule="auto"/>
-              <w:rPr>
-                <w:rFonts w:eastAsia="SimSun" w:cs="Calibri"/>
-                <w:kern w:val="1"/>
-                <w:lang w:eastAsia="ar-SA"/>
-              </w:rPr>
-            </w:pPr>
-            <w:r>
-              <w:rPr>
-                <w:rFonts w:eastAsia="SimSun" w:cs="Calibri"/>
-                <w:kern w:val="1"/>
-                <w:lang w:eastAsia="ar-SA"/>
-              </w:rPr>
-              <w:t xml:space="preserve">[Undtagelse </w:t>
-            </w:r>
-            <w:r>
-              <w:rPr>
-                <w:rFonts w:eastAsia="SimSun" w:cs="Calibri"/>
-                <w:kern w:val="1"/>
-                <w:lang w:eastAsia="ar-SA"/>
-              </w:rPr>
-              <w:t>2</w:t>
-            </w:r>
-            <w:r>
-              <w:rPr>
-                <w:rFonts w:eastAsia="SimSun" w:cs="Calibri"/>
-                <w:kern w:val="1"/>
-                <w:lang w:eastAsia="ar-SA"/>
-              </w:rPr>
-              <w:t>.a.2.a: Bruger trykker på ”Afbryd”]</w:t>
-            </w:r>
-          </w:p>
-          <w:p>
-            <w:pPr>
-              <w:suppressLineNumbers/>
-              <w:suppressAutoHyphens/>
-              <w:spacing w:line="256" w:lineRule="auto"/>
-              <w:rPr>
-                <w:rFonts w:eastAsia="SimSun" w:cs="Calibri"/>
-                <w:kern w:val="1"/>
-                <w:lang w:eastAsia="ar-SA"/>
-              </w:rPr>
-            </w:pPr>
-            <w:r>
-              <w:rPr>
-                <w:rFonts w:eastAsia="SimSun" w:cs="Calibri"/>
-                <w:kern w:val="1"/>
-                <w:lang w:eastAsia="ar-SA"/>
-              </w:rPr>
-              <w:t>[</w:t>
-            </w:r>
-            <w:r>
-              <w:rPr>
-                <w:rFonts w:eastAsia="SimSun" w:cs="Calibri"/>
-                <w:kern w:val="1"/>
-                <w:lang w:eastAsia="ar-SA"/>
-              </w:rPr>
-              <w:t>Undt</w:t>
-            </w:r>
-            <w:r>
-              <w:rPr>
-                <w:rFonts w:eastAsia="SimSun" w:cs="Calibri"/>
-                <w:kern w:val="1"/>
-                <w:lang w:eastAsia="ar-SA"/>
-              </w:rPr>
-              <w:t>agelse 2</w:t>
-            </w:r>
-            <w:r>
-              <w:rPr>
-                <w:rFonts w:eastAsia="SimSun" w:cs="Calibri"/>
-                <w:kern w:val="1"/>
-                <w:lang w:eastAsia="ar-SA"/>
-              </w:rPr>
-              <w:t>.a</w:t>
-            </w:r>
-            <w:r>
-              <w:rPr>
-                <w:rFonts w:eastAsia="SimSun" w:cs="Calibri"/>
-                <w:kern w:val="1"/>
-                <w:lang w:eastAsia="ar-SA"/>
-              </w:rPr>
-              <w:t>.2.a</w:t>
-            </w:r>
-            <w:r>
-              <w:rPr>
-                <w:rFonts w:eastAsia="SimSun" w:cs="Calibri"/>
-                <w:kern w:val="1"/>
-                <w:lang w:eastAsia="ar-SA"/>
-              </w:rPr>
-              <w:t xml:space="preserve">: </w:t>
-            </w:r>
-            <w:r>
-              <w:rPr>
-                <w:rFonts w:eastAsia="SimSun" w:cs="Calibri"/>
-                <w:kern w:val="1"/>
-                <w:lang w:eastAsia="ar-SA"/>
-              </w:rPr>
-              <w:t>Bruger trykker på ”Afbryd”]</w:t>
+              <w:t xml:space="preserve">Bruger </w:t>
+            </w:r>
+            <w:r>
+              <w:rPr>
+                <w:rFonts w:eastAsia="SimSun" w:cs="Calibri"/>
+                <w:kern w:val="1"/>
+                <w:lang w:eastAsia="ar-SA"/>
+              </w:rPr>
+              <w:t>afvikler UC1</w:t>
             </w:r>
             <w:r>
               <w:rPr>
@@ -8802,18 +8695,38 @@
               </w:rPr>
               <w:t xml:space="preserve"> </w:t>
             </w:r>
-          </w:p>
-          <w:p>
-            <w:pPr>
-              <w:suppressLineNumbers/>
-              <w:suppressAutoHyphens/>
-              <w:spacing w:line="256" w:lineRule="auto"/>
-              <w:rPr>
-                <w:rFonts w:eastAsia="SimSun" w:cs="Calibri"/>
-                <w:kern w:val="1"/>
-                <w:lang w:eastAsia="ar-SA"/>
-              </w:rPr>
-            </w:pPr>
+            <w:r>
+              <w:rPr>
+                <w:rFonts w:eastAsia="SimSun" w:cs="Calibri"/>
+                <w:kern w:val="1"/>
+                <w:lang w:eastAsia="ar-SA"/>
+              </w:rPr>
+              <w:t>”Forbind Body og Rock”</w:t>
+            </w:r>
+            <w:r>
+              <w:rPr>
+                <w:rFonts w:eastAsia="SimSun" w:cs="Calibri"/>
+                <w:kern w:val="1"/>
+                <w:lang w:eastAsia="ar-SA"/>
+              </w:rPr>
+              <w:t xml:space="preserve">, og der fortsættes fra </w:t>
+            </w:r>
+            <w:r>
+              <w:rPr>
+                <w:rFonts w:eastAsia="SimSun" w:cs="Calibri"/>
+                <w:kern w:val="1"/>
+                <w:lang w:eastAsia="ar-SA"/>
+              </w:rPr>
+              <w:t>punkt 1</w:t>
+            </w:r>
+            <w:r>
+              <w:rPr>
+                <w:rFonts w:eastAsia="SimSun" w:cs="Calibri"/>
+                <w:kern w:val="1"/>
+                <w:lang w:eastAsia="ar-SA"/>
+              </w:rPr>
+              <w:t xml:space="preserve"> i </w:t>
+            </w:r>
             <w:r>
               <w:rPr>
                 <w:rFonts w:eastAsia="SimSun" w:cs="Calibri"/>
@@ -8821,23 +8734,23 @@
                 <w:lang w:eastAsia="ar-SA"/>
               </w:rPr>
               <w:tab/>
-              <w:t xml:space="preserve">1.  </w:t>
-            </w:r>
-            <w:r>
-              <w:rPr>
-                <w:rFonts w:eastAsia="SimSun" w:cs="Calibri"/>
-                <w:kern w:val="1"/>
-                <w:lang w:eastAsia="ar-SA"/>
-              </w:rPr>
-              <w:t xml:space="preserve"> </w:t>
-            </w:r>
-            <w:r>
-              <w:rPr>
-                <w:rFonts w:eastAsia="SimSun" w:cs="Calibri"/>
-                <w:kern w:val="1"/>
-                <w:lang w:eastAsia="ar-SA"/>
-              </w:rPr>
-              <w:t>Der returneres til Hovedmenu, og UC4 afsluttes</w:t>
+            </w:r>
+            <w:r>
+              <w:rPr>
+                <w:rFonts w:eastAsia="SimSun" w:cs="Calibri"/>
+                <w:kern w:val="1"/>
+                <w:lang w:eastAsia="ar-SA"/>
+              </w:rPr>
+              <w:tab/>
+              <w:t xml:space="preserve">       </w:t>
+            </w:r>
+            <w:r>
+              <w:rPr>
+                <w:rFonts w:eastAsia="SimSun" w:cs="Calibri"/>
+                <w:kern w:val="1"/>
+                <w:lang w:eastAsia="ar-SA"/>
+              </w:rPr>
+              <w:t>hovedscenariet.</w:t>
             </w:r>
           </w:p>
         </w:tc>
@@ -8860,6 +8773,8 @@
       <w:r>
         <w:br w:type="page"/>
       </w:r>
+      <w:bookmarkStart w:id="0" w:name="_GoBack"/>
+      <w:bookmarkEnd w:id="0"/>
     </w:p>
     <w:p>
       <w:pPr>
@@ -13004,7 +12919,7 @@
                 <w:bCs/>
                 <w:noProof/>
               </w:rPr>
-              <w:t>3</w:t>
+              <w:t>9</w:t>
             </w:r>
             <w:r>
               <w:rPr>
@@ -18240,7 +18155,7 @@
 </file>
 
 <file path=customXml/itemProps1.xml><?xml version="1.0" encoding="utf-8"?>
-<ds:datastoreItem xmlns:ds="http://schemas.openxmlformats.org/officeDocument/2006/customXml" ds:itemID="{22E099C0-1A82-4BF8-9854-8A01E02144E7}">
+<ds:datastoreItem xmlns:ds="http://schemas.openxmlformats.org/officeDocument/2006/customXml" ds:itemID="{9CFFA642-CFF2-4A88-A363-065018922E1F}">
   <ds:schemaRefs>
     <ds:schemaRef ds:uri="http://schemas.openxmlformats.org/officeDocument/2006/bibliography"/>
   </ds:schemaRefs>

</xml_diff>

<commit_message>
Tilføjet Lydmodul og Buffer på termlisten
</commit_message>
<xml_diff>
--- a/Kravspecifikation/Kravspecifikation.docx
+++ b/Kravspecifikation/Kravspecifikation.docx
@@ -1,10 +1,10 @@
 
 <file path=word/document.xml><?xml version="1.0" encoding="utf-8"?>
-<w:document xmlns:ve="http://schemas.openxmlformats.org/markup-compatibility/2006" xmlns:o="urn:schemas-microsoft-com:office:office" xmlns:r="http://schemas.openxmlformats.org/officeDocument/2006/relationships" xmlns:m="http://schemas.openxmlformats.org/officeDocument/2006/math" xmlns:v="urn:schemas-microsoft-com:vml" xmlns:wp="http://schemas.openxmlformats.org/drawingml/2006/wordprocessingDrawing" xmlns:w10="urn:schemas-microsoft-com:office:word" xmlns:w="http://schemas.openxmlformats.org/wordprocessingml/2006/main" xmlns:wne="http://schemas.microsoft.com/office/word/2006/wordml">
+<w:document xmlns:wpc="http://schemas.microsoft.com/office/word/2010/wordprocessingCanvas" xmlns:mc="http://schemas.openxmlformats.org/markup-compatibility/2006" xmlns:o="urn:schemas-microsoft-com:office:office" xmlns:r="http://schemas.openxmlformats.org/officeDocument/2006/relationships" xmlns:m="http://schemas.openxmlformats.org/officeDocument/2006/math" xmlns:v="urn:schemas-microsoft-com:vml" xmlns:wp14="http://schemas.microsoft.com/office/word/2010/wordprocessingDrawing" xmlns:wp="http://schemas.openxmlformats.org/drawingml/2006/wordprocessingDrawing" xmlns:w10="urn:schemas-microsoft-com:office:word" xmlns:w="http://schemas.openxmlformats.org/wordprocessingml/2006/main" xmlns:w14="http://schemas.microsoft.com/office/word/2010/wordml" xmlns:wpg="http://schemas.microsoft.com/office/word/2010/wordprocessingGroup" xmlns:wpi="http://schemas.microsoft.com/office/word/2010/wordprocessingInk" xmlns:wne="http://schemas.microsoft.com/office/word/2006/wordml" xmlns:wps="http://schemas.microsoft.com/office/word/2010/wordprocessingShape" mc:Ignorable="w14 wp14">
   <w:body>
     <w:p>
       <w:pPr>
-        <w:pStyle w:val="Overskrift1"/>
+        <w:pStyle w:val="Heading1"/>
       </w:pPr>
       <w:r>
         <w:t>Projektformulering</w:t>
@@ -41,7 +41,7 @@
                     <pic:cNvPicPr/>
                   </pic:nvPicPr>
                   <pic:blipFill>
-                    <a:blip r:embed="rId8" cstate="print"/>
+                    <a:blip r:embed="rId9" cstate="print"/>
                     <a:stretch>
                       <a:fillRect/>
                     </a:stretch>
@@ -671,7 +671,7 @@
     </w:p>
     <w:p>
       <w:pPr>
-        <w:pStyle w:val="Overskrift1"/>
+        <w:pStyle w:val="Heading1"/>
         <w:rPr>
           <w:rFonts w:eastAsia="Times New Roman"/>
           <w:lang w:eastAsia="da-DK"/>
@@ -688,7 +688,7 @@
     </w:p>
     <w:p>
       <w:pPr>
-        <w:pStyle w:val="Overskrift2"/>
+        <w:pStyle w:val="Heading2"/>
         <w:numPr>
           <w:ilvl w:val="1"/>
           <w:numId w:val="4"/>
@@ -736,10 +736,10 @@
             <o:lock v:ext="edit" aspectratio="t"/>
           </v:shapetype>
           <v:shape id="_x0000_s1026" type="#_x0000_t75" style="position:absolute;margin-left:119.2pt;margin-top:1.55pt;width:354.45pt;height:251.65pt;z-index:251659264" wrapcoords="5389 62 5389 4011 5214 4999 2892 7961 394 8517 44 8640 44 9072 1314 9998 1008 10923 1358 11911 1139 12713 1183 12898 1621 12898 5345 17835 5389 21477 16912 21477 19278 21477 21556 21168 21512 20798 20023 19810 19760 18823 20154 18823 20242 18453 19979 17835 20067 17403 19672 17280 16912 16848 16912 14935 21469 13762 21337 13392 16912 12898 19628 12898 20198 12713 19935 11911 20286 10923 20023 9813 19497 9627 16912 8949 16912 62 5389 62">
-            <v:imagedata r:id="rId9" o:title=""/>
+            <v:imagedata r:id="rId10" o:title=""/>
             <w10:wrap type="square"/>
           </v:shape>
-          <o:OLEObject Type="Embed" ProgID="Visio.Drawing.15" ShapeID="_x0000_s1026" DrawAspect="Content" ObjectID="_1473143618" r:id="rId10"/>
+          <o:OLEObject Type="Embed" ProgID="Visio.Drawing.15" ShapeID="_x0000_s1026" DrawAspect="Content" ObjectID="_1473238153" r:id="rId11"/>
         </w:pict>
       </w:r>
       <w:r>
@@ -748,39 +748,17 @@
         </w:rPr>
         <w:t xml:space="preserve">På figuren til højre ses </w:t>
       </w:r>
-      <w:proofErr w:type="spellStart"/>
       <w:r>
         <w:rPr>
           <w:lang w:eastAsia="da-DK"/>
         </w:rPr>
-        <w:t>use</w:t>
-      </w:r>
-      <w:proofErr w:type="spellEnd"/>
+        <w:t>use case-</w:t>
+      </w:r>
       <w:r>
         <w:rPr>
           <w:lang w:eastAsia="da-DK"/>
         </w:rPr>
-        <w:t xml:space="preserve"> </w:t>
-      </w:r>
-      <w:proofErr w:type="spellStart"/>
-      <w:r>
-        <w:rPr>
-          <w:lang w:eastAsia="da-DK"/>
-        </w:rPr>
-        <w:t>case-</w:t>
-      </w:r>
-      <w:r>
-        <w:rPr>
-          <w:lang w:eastAsia="da-DK"/>
-        </w:rPr>
-        <w:t>diagrammet</w:t>
-      </w:r>
-      <w:proofErr w:type="spellEnd"/>
-      <w:r>
-        <w:rPr>
-          <w:lang w:eastAsia="da-DK"/>
-        </w:rPr>
-        <w:t xml:space="preserve"> med</w:t>
+        <w:t>diagrammet med</w:t>
       </w:r>
       <w:r>
         <w:rPr>
@@ -844,12 +822,10 @@
           <w:lang w:eastAsia="da-DK"/>
         </w:rPr>
       </w:pPr>
-      <w:bookmarkStart w:id="0" w:name="_GoBack"/>
-      <w:bookmarkEnd w:id="0"/>
     </w:p>
     <w:p>
       <w:pPr>
-        <w:pStyle w:val="Overskrift2"/>
+        <w:pStyle w:val="Heading2"/>
         <w:numPr>
           <w:ilvl w:val="1"/>
           <w:numId w:val="4"/>
@@ -873,7 +849,7 @@
               <w:txbxContent>
                 <w:p>
                   <w:pPr>
-                    <w:pStyle w:val="Billedtekst"/>
+                    <w:pStyle w:val="Caption"/>
                     <w:ind w:firstLine="1304"/>
                     <w:rPr>
                       <w:lang w:val="en-US"/>
@@ -977,7 +953,7 @@
     </w:p>
     <w:p>
       <w:pPr>
-        <w:pStyle w:val="Overskrift3"/>
+        <w:pStyle w:val="Heading3"/>
         <w:numPr>
           <w:ilvl w:val="2"/>
           <w:numId w:val="4"/>
@@ -1001,7 +977,7 @@
           <w:insideV w:val="single" w:sz="8" w:space="0" w:color="auto"/>
         </w:tblBorders>
         <w:tblLayout w:type="fixed"/>
-        <w:tblLook w:val="0000"/>
+        <w:tblLook w:val="0000" w:firstRow="0" w:lastRow="0" w:firstColumn="0" w:lastColumn="0" w:noHBand="0" w:noVBand="0"/>
       </w:tblPr>
       <w:tblGrid>
         <w:gridCol w:w="4814"/>
@@ -1009,11 +985,11 @@
       </w:tblGrid>
       <w:tr>
         <w:trPr>
-          <w:cnfStyle w:val="000000100000"/>
+          <w:cnfStyle w:val="000000100000" w:firstRow="0" w:lastRow="0" w:firstColumn="0" w:lastColumn="0" w:oddVBand="0" w:evenVBand="0" w:oddHBand="1" w:evenHBand="0" w:firstRowFirstColumn="0" w:firstRowLastColumn="0" w:lastRowFirstColumn="0" w:lastRowLastColumn="0"/>
         </w:trPr>
         <w:tc>
           <w:tcPr>
-            <w:cnfStyle w:val="000010000000"/>
+            <w:cnfStyle w:val="000010000000" w:firstRow="0" w:lastRow="0" w:firstColumn="0" w:lastColumn="0" w:oddVBand="1" w:evenVBand="0" w:oddHBand="0" w:evenHBand="0" w:firstRowFirstColumn="0" w:firstRowLastColumn="0" w:lastRowFirstColumn="0" w:lastRowLastColumn="0"/>
             <w:tcW w:w="4814" w:type="dxa"/>
             <w:shd w:val="clear" w:color="auto" w:fill="ACB9CA" w:themeFill="text2" w:themeFillTint="66"/>
           </w:tcPr>
@@ -1034,7 +1010,7 @@
         </w:tc>
         <w:tc>
           <w:tcPr>
-            <w:cnfStyle w:val="000001000000"/>
+            <w:cnfStyle w:val="000001000000" w:firstRow="0" w:lastRow="0" w:firstColumn="0" w:lastColumn="0" w:oddVBand="0" w:evenVBand="1" w:oddHBand="0" w:evenHBand="0" w:firstRowFirstColumn="0" w:firstRowLastColumn="0" w:lastRowFirstColumn="0" w:lastRowLastColumn="0"/>
             <w:tcW w:w="4813" w:type="dxa"/>
             <w:shd w:val="clear" w:color="auto" w:fill="ACB9CA" w:themeFill="text2" w:themeFillTint="66"/>
           </w:tcPr>
@@ -1057,7 +1033,7 @@
       <w:tr>
         <w:tc>
           <w:tcPr>
-            <w:cnfStyle w:val="000010000000"/>
+            <w:cnfStyle w:val="000010000000" w:firstRow="0" w:lastRow="0" w:firstColumn="0" w:lastColumn="0" w:oddVBand="1" w:evenVBand="0" w:oddHBand="0" w:evenHBand="0" w:firstRowFirstColumn="0" w:firstRowLastColumn="0" w:lastRowFirstColumn="0" w:lastRowLastColumn="0"/>
             <w:tcW w:w="4814" w:type="dxa"/>
           </w:tcPr>
           <w:p>
@@ -1077,7 +1053,7 @@
         </w:tc>
         <w:tc>
           <w:tcPr>
-            <w:cnfStyle w:val="000001000000"/>
+            <w:cnfStyle w:val="000001000000" w:firstRow="0" w:lastRow="0" w:firstColumn="0" w:lastColumn="0" w:oddVBand="0" w:evenVBand="1" w:oddHBand="0" w:evenHBand="0" w:firstRowFirstColumn="0" w:firstRowLastColumn="0" w:lastRowFirstColumn="0" w:lastRowLastColumn="0"/>
             <w:tcW w:w="4813" w:type="dxa"/>
           </w:tcPr>
           <w:p>
@@ -1092,11 +1068,11 @@
       </w:tr>
       <w:tr>
         <w:trPr>
-          <w:cnfStyle w:val="000000100000"/>
+          <w:cnfStyle w:val="000000100000" w:firstRow="0" w:lastRow="0" w:firstColumn="0" w:lastColumn="0" w:oddVBand="0" w:evenVBand="0" w:oddHBand="1" w:evenHBand="0" w:firstRowFirstColumn="0" w:firstRowLastColumn="0" w:lastRowFirstColumn="0" w:lastRowLastColumn="0"/>
         </w:trPr>
         <w:tc>
           <w:tcPr>
-            <w:cnfStyle w:val="000010000000"/>
+            <w:cnfStyle w:val="000010000000" w:firstRow="0" w:lastRow="0" w:firstColumn="0" w:lastColumn="0" w:oddVBand="1" w:evenVBand="0" w:oddHBand="0" w:evenHBand="0" w:firstRowFirstColumn="0" w:firstRowLastColumn="0" w:lastRowFirstColumn="0" w:lastRowLastColumn="0"/>
             <w:tcW w:w="4814" w:type="dxa"/>
           </w:tcPr>
           <w:p>
@@ -1119,7 +1095,7 @@
         </w:tc>
         <w:tc>
           <w:tcPr>
-            <w:cnfStyle w:val="000001000000"/>
+            <w:cnfStyle w:val="000001000000" w:firstRow="0" w:lastRow="0" w:firstColumn="0" w:lastColumn="0" w:oddVBand="0" w:evenVBand="1" w:oddHBand="0" w:evenHBand="0" w:firstRowFirstColumn="0" w:firstRowLastColumn="0" w:lastRowFirstColumn="0" w:lastRowLastColumn="0"/>
             <w:tcW w:w="4813" w:type="dxa"/>
           </w:tcPr>
           <w:p>
@@ -1148,7 +1124,7 @@
     <w:p/>
     <w:p>
       <w:pPr>
-        <w:pStyle w:val="Overskrift3"/>
+        <w:pStyle w:val="Heading3"/>
         <w:numPr>
           <w:ilvl w:val="2"/>
           <w:numId w:val="4"/>
@@ -1171,7 +1147,7 @@
           <w:insideV w:val="single" w:sz="4" w:space="0" w:color="auto"/>
         </w:tblBorders>
         <w:tblLayout w:type="fixed"/>
-        <w:tblLook w:val="0000"/>
+        <w:tblLook w:val="0000" w:firstRow="0" w:lastRow="0" w:firstColumn="0" w:lastColumn="0" w:noHBand="0" w:noVBand="0"/>
       </w:tblPr>
       <w:tblGrid>
         <w:gridCol w:w="4814"/>
@@ -1282,27 +1258,18 @@
           </w:tcPr>
           <w:p>
             <w:r>
-              <w:t xml:space="preserve">Ekstern </w:t>
-            </w:r>
-            <w:proofErr w:type="spellStart"/>
-            <w:r>
-              <w:t>MIDI-enhed</w:t>
-            </w:r>
-            <w:proofErr w:type="spellEnd"/>
+              <w:t xml:space="preserve">Ekstern MIDI-enhed </w:t>
+            </w:r>
+            <w:r>
+              <w:t>som</w:t>
+            </w:r>
+            <w:r>
+              <w:t xml:space="preserve"> overholder</w:t>
+            </w:r>
             <w:r>
               <w:t xml:space="preserve"> </w:t>
             </w:r>
             <w:r>
-              <w:t>som</w:t>
-            </w:r>
-            <w:r>
-              <w:t xml:space="preserve"> overholder</w:t>
-            </w:r>
-            <w:r>
-              <w:t xml:space="preserve"> </w:t>
-            </w:r>
-            <w:proofErr w:type="spellStart"/>
-            <w:r>
               <w:t>MIDI-</w:t>
             </w:r>
             <w:r>
@@ -1311,10 +1278,9 @@
             <w:r>
               <w:t>en</w:t>
             </w:r>
-            <w:proofErr w:type="spellEnd"/>
-            <w:r>
-              <w:rPr>
-                <w:rStyle w:val="Fodnotehenvisning"/>
+            <w:r>
+              <w:rPr>
+                <w:rStyle w:val="FootnoteReference"/>
               </w:rPr>
               <w:footnoteReference w:id="1"/>
             </w:r>
@@ -1326,7 +1292,7 @@
     <w:p/>
     <w:p>
       <w:pPr>
-        <w:pStyle w:val="Overskrift3"/>
+        <w:pStyle w:val="Heading3"/>
         <w:numPr>
           <w:ilvl w:val="2"/>
           <w:numId w:val="4"/>
@@ -1350,7 +1316,7 @@
           <w:insideV w:val="single" w:sz="4" w:space="0" w:color="auto"/>
         </w:tblBorders>
         <w:tblLayout w:type="fixed"/>
-        <w:tblLook w:val="0000"/>
+        <w:tblLook w:val="0000" w:firstRow="0" w:lastRow="0" w:firstColumn="0" w:lastColumn="0" w:noHBand="0" w:noVBand="0"/>
       </w:tblPr>
       <w:tblGrid>
         <w:gridCol w:w="4814"/>
@@ -1487,7 +1453,7 @@
     </w:tbl>
     <w:p>
       <w:pPr>
-        <w:pStyle w:val="Overskrift2"/>
+        <w:pStyle w:val="Heading2"/>
         <w:numPr>
           <w:ilvl w:val="1"/>
           <w:numId w:val="4"/>
@@ -1499,7 +1465,7 @@
     </w:p>
     <w:p>
       <w:pPr>
-        <w:pStyle w:val="Overskrift3"/>
+        <w:pStyle w:val="Heading3"/>
         <w:numPr>
           <w:ilvl w:val="2"/>
           <w:numId w:val="4"/>
@@ -1509,7 +1475,6 @@
           <w:lang w:eastAsia="ar-SA"/>
         </w:rPr>
       </w:pPr>
-      <w:proofErr w:type="spellStart"/>
       <w:r>
         <w:rPr>
           <w:rFonts w:eastAsia="SimSun"/>
@@ -1517,7 +1482,6 @@
         </w:rPr>
         <w:t>Body</w:t>
       </w:r>
-      <w:proofErr w:type="spellEnd"/>
     </w:p>
     <w:p>
       <w:pPr>
@@ -1525,180 +1489,80 @@
           <w:lang w:eastAsia="ar-SA"/>
         </w:rPr>
       </w:pPr>
-      <w:proofErr w:type="spellStart"/>
       <w:r>
         <w:rPr>
           <w:lang w:eastAsia="ar-SA"/>
         </w:rPr>
-        <w:t>Body</w:t>
-      </w:r>
-      <w:proofErr w:type="spellEnd"/>
+        <w:t>Body er den bærbar</w:t>
+      </w:r>
       <w:r>
         <w:rPr>
           <w:lang w:eastAsia="ar-SA"/>
         </w:rPr>
-        <w:t xml:space="preserve"> er den </w:t>
-      </w:r>
-      <w:proofErr w:type="spellStart"/>
+        <w:t>e-enhed for syste</w:t>
+      </w:r>
       <w:r>
         <w:rPr>
           <w:lang w:eastAsia="ar-SA"/>
         </w:rPr>
-        <w:t>bærbar</w:t>
+        <w:t>met BodyRock3000</w:t>
       </w:r>
       <w:r>
         <w:rPr>
           <w:lang w:eastAsia="ar-SA"/>
         </w:rPr>
-        <w:t>e-enhed</w:t>
-      </w:r>
-      <w:proofErr w:type="spellEnd"/>
+        <w:t>. Den består af en controller-enhed</w:t>
+      </w:r>
       <w:r>
         <w:rPr>
           <w:lang w:eastAsia="ar-SA"/>
         </w:rPr>
-        <w:t xml:space="preserve"> for syste</w:t>
+        <w:t>,</w:t>
       </w:r>
       <w:r>
         <w:rPr>
           <w:lang w:eastAsia="ar-SA"/>
         </w:rPr>
-        <w:t>met BodyRock3000</w:t>
+        <w:t xml:space="preserve"> som kan sende sensordata til den stationære-enhed Rock. På controller-enheden kan der tilsluttes et vilkårligt antal sensorer</w:t>
       </w:r>
       <w:r>
         <w:rPr>
           <w:lang w:eastAsia="ar-SA"/>
         </w:rPr>
-        <w:t xml:space="preserve">. Den består af en </w:t>
-      </w:r>
-      <w:proofErr w:type="spellStart"/>
+        <w:t>,</w:t>
+      </w:r>
       <w:r>
         <w:rPr>
           <w:lang w:eastAsia="ar-SA"/>
         </w:rPr>
-        <w:t>controller-enhed</w:t>
-      </w:r>
-      <w:proofErr w:type="spellEnd"/>
-      <w:r>
-        <w:rPr>
-          <w:lang w:eastAsia="ar-SA"/>
-        </w:rPr>
-        <w:t>,</w:t>
-      </w:r>
-      <w:r>
-        <w:rPr>
-          <w:lang w:eastAsia="ar-SA"/>
-        </w:rPr>
-        <w:t xml:space="preserve"> som kan sende sensordata til den </w:t>
-      </w:r>
-      <w:proofErr w:type="spellStart"/>
-      <w:r>
-        <w:rPr>
-          <w:lang w:eastAsia="ar-SA"/>
-        </w:rPr>
-        <w:t>stationære-enhed</w:t>
-      </w:r>
-      <w:proofErr w:type="spellEnd"/>
-      <w:r>
-        <w:rPr>
-          <w:lang w:eastAsia="ar-SA"/>
-        </w:rPr>
-        <w:t xml:space="preserve"> Rock. På </w:t>
-      </w:r>
-      <w:proofErr w:type="spellStart"/>
-      <w:r>
-        <w:rPr>
-          <w:lang w:eastAsia="ar-SA"/>
-        </w:rPr>
-        <w:t>controller-enheden</w:t>
-      </w:r>
-      <w:proofErr w:type="spellEnd"/>
-      <w:r>
-        <w:rPr>
-          <w:lang w:eastAsia="ar-SA"/>
-        </w:rPr>
-        <w:t xml:space="preserve"> kan der tilsluttes et vilkårligt antal sensorer</w:t>
-      </w:r>
-      <w:r>
-        <w:rPr>
-          <w:lang w:eastAsia="ar-SA"/>
-        </w:rPr>
-        <w:t>,</w:t>
-      </w:r>
-      <w:r>
-        <w:rPr>
-          <w:lang w:eastAsia="ar-SA"/>
-        </w:rPr>
         <w:t xml:space="preserve"> der kan foretage </w:t>
       </w:r>
-      <w:proofErr w:type="spellStart"/>
       <w:r>
         <w:rPr>
           <w:rFonts w:ascii="Calibri" w:eastAsia="Times New Roman" w:hAnsi="Calibri" w:cs="Times New Roman"/>
           <w:color w:val="000000"/>
           <w:lang w:eastAsia="da-DK"/>
         </w:rPr>
-        <w:t>accelerometer-</w:t>
-      </w:r>
-      <w:proofErr w:type="spellEnd"/>
+        <w:t>accelerometer-, gyroskop-, proksimitets- og taktile trykmålinger.</w:t>
+      </w:r>
       <w:r>
         <w:rPr>
           <w:rFonts w:ascii="Calibri" w:eastAsia="Times New Roman" w:hAnsi="Calibri" w:cs="Times New Roman"/>
           <w:color w:val="000000"/>
           <w:lang w:eastAsia="da-DK"/>
         </w:rPr>
-        <w:t xml:space="preserve">, gyroskop-, </w:t>
-      </w:r>
-      <w:proofErr w:type="spellStart"/>
-      <w:r>
-        <w:rPr>
-          <w:rFonts w:ascii="Calibri" w:eastAsia="Times New Roman" w:hAnsi="Calibri" w:cs="Times New Roman"/>
-          <w:color w:val="000000"/>
-          <w:lang w:eastAsia="da-DK"/>
-        </w:rPr>
-        <w:t>proksimitets-</w:t>
-      </w:r>
-      <w:proofErr w:type="spellEnd"/>
-      <w:r>
-        <w:rPr>
-          <w:rFonts w:ascii="Calibri" w:eastAsia="Times New Roman" w:hAnsi="Calibri" w:cs="Times New Roman"/>
-          <w:color w:val="000000"/>
-          <w:lang w:eastAsia="da-DK"/>
-        </w:rPr>
-        <w:t xml:space="preserve"> og taktile trykmålinger.</w:t>
-      </w:r>
-      <w:r>
-        <w:rPr>
-          <w:rFonts w:ascii="Calibri" w:eastAsia="Times New Roman" w:hAnsi="Calibri" w:cs="Times New Roman"/>
-          <w:color w:val="000000"/>
-          <w:lang w:eastAsia="da-DK"/>
-        </w:rPr>
         <w:t xml:space="preserve"> </w:t>
       </w:r>
       <w:r>
         <w:rPr>
           <w:lang w:eastAsia="ar-SA"/>
         </w:rPr>
-        <w:t xml:space="preserve">Da det er et krav at anvende PSoC4-boardet i projektet vil denne blive brugt som </w:t>
-      </w:r>
-      <w:proofErr w:type="spellStart"/>
-      <w:r>
-        <w:rPr>
-          <w:lang w:eastAsia="ar-SA"/>
-        </w:rPr>
-        <w:t>Body-enhed</w:t>
-      </w:r>
-      <w:proofErr w:type="spellEnd"/>
-      <w:r>
-        <w:rPr>
-          <w:lang w:eastAsia="ar-SA"/>
-        </w:rPr>
-        <w:t>.</w:t>
+        <w:t>Da det er et krav at anvende PSoC4-boardet i projektet vil denne blive brugt som Body-enhed.</w:t>
       </w:r>
     </w:p>
     <w:p>
       <w:pPr>
-        <w:pStyle w:val="Overskrift3"/>
+        <w:pStyle w:val="Heading3"/>
         <w:numPr>
           <w:ilvl w:val="2"/>
           <w:numId w:val="4"/>
@@ -1733,144 +1597,80 @@
         <w:rPr>
           <w:lang w:eastAsia="ar-SA"/>
         </w:rPr>
-        <w:t xml:space="preserve">Rock er den </w:t>
-      </w:r>
-      <w:proofErr w:type="spellStart"/>
+        <w:t>Rock er den stationære-enhed for systemet BodyRock3000. Denne enhed modtager sensordata fra Body-enheden via trådløs kommunikation</w:t>
+      </w:r>
       <w:r>
         <w:rPr>
           <w:lang w:eastAsia="ar-SA"/>
         </w:rPr>
-        <w:t>stationære-enhed</w:t>
-      </w:r>
-      <w:proofErr w:type="spellEnd"/>
+        <w:t>. Sensordataen kan</w:t>
+      </w:r>
       <w:r>
         <w:rPr>
           <w:lang w:eastAsia="ar-SA"/>
         </w:rPr>
-        <w:t xml:space="preserve"> for systemet BodyRock3000. Denne enhed modtager sensordata fra </w:t>
-      </w:r>
-      <w:proofErr w:type="spellStart"/>
+        <w:t xml:space="preserve"> konvertere</w:t>
+      </w:r>
       <w:r>
         <w:rPr>
           <w:lang w:eastAsia="ar-SA"/>
         </w:rPr>
-        <w:t>Body-enheden</w:t>
-      </w:r>
-      <w:proofErr w:type="spellEnd"/>
+        <w:t>s herefter til</w:t>
+      </w:r>
       <w:r>
         <w:rPr>
           <w:lang w:eastAsia="ar-SA"/>
         </w:rPr>
-        <w:t xml:space="preserve"> via trådløs kommunikation</w:t>
+        <w:t xml:space="preserve"> MIDI</w:t>
       </w:r>
       <w:r>
         <w:rPr>
           <w:lang w:eastAsia="ar-SA"/>
         </w:rPr>
-        <w:t xml:space="preserve">. </w:t>
-      </w:r>
-      <w:proofErr w:type="spellStart"/>
+        <w:t xml:space="preserve">, som fastlægger lydoutputtet. </w:t>
+      </w:r>
       <w:r>
         <w:rPr>
           <w:lang w:eastAsia="ar-SA"/>
         </w:rPr>
-        <w:t>Sensordataen</w:t>
-      </w:r>
-      <w:proofErr w:type="spellEnd"/>
+        <w:t xml:space="preserve">Det </w:t>
+      </w:r>
       <w:r>
         <w:rPr>
           <w:lang w:eastAsia="ar-SA"/>
         </w:rPr>
-        <w:t xml:space="preserve"> kan</w:t>
+        <w:t>er</w:t>
       </w:r>
       <w:r>
         <w:rPr>
           <w:lang w:eastAsia="ar-SA"/>
         </w:rPr>
-        <w:t xml:space="preserve"> konvertere</w:t>
+        <w:t xml:space="preserve"> ligeledes</w:t>
       </w:r>
       <w:r>
         <w:rPr>
           <w:lang w:eastAsia="ar-SA"/>
         </w:rPr>
-        <w:t>s herefter til</w:t>
+        <w:t xml:space="preserve"> et krav at anvende DevKit8000 i projektet</w:t>
       </w:r>
       <w:r>
         <w:rPr>
           <w:lang w:eastAsia="ar-SA"/>
         </w:rPr>
-        <w:t xml:space="preserve"> MIDI</w:t>
+        <w:t>,</w:t>
       </w:r>
       <w:r>
         <w:rPr>
           <w:lang w:eastAsia="ar-SA"/>
         </w:rPr>
-        <w:t xml:space="preserve">, som fastlægger </w:t>
-      </w:r>
-      <w:proofErr w:type="spellStart"/>
+        <w:t xml:space="preserve"> </w:t>
+      </w:r>
       <w:r>
         <w:rPr>
           <w:lang w:eastAsia="ar-SA"/>
         </w:rPr>
-        <w:t>lydoutputtet</w:t>
-      </w:r>
-      <w:proofErr w:type="spellEnd"/>
-      <w:r>
-        <w:rPr>
-          <w:lang w:eastAsia="ar-SA"/>
-        </w:rPr>
-        <w:t xml:space="preserve">. </w:t>
-      </w:r>
-      <w:r>
-        <w:rPr>
-          <w:lang w:eastAsia="ar-SA"/>
-        </w:rPr>
-        <w:t xml:space="preserve">Det </w:t>
-      </w:r>
-      <w:r>
-        <w:rPr>
-          <w:lang w:eastAsia="ar-SA"/>
-        </w:rPr>
-        <w:t>er</w:t>
-      </w:r>
-      <w:r>
-        <w:rPr>
-          <w:lang w:eastAsia="ar-SA"/>
-        </w:rPr>
-        <w:t xml:space="preserve"> ligeledes</w:t>
-      </w:r>
-      <w:r>
-        <w:rPr>
-          <w:lang w:eastAsia="ar-SA"/>
-        </w:rPr>
-        <w:t xml:space="preserve"> et krav at anvende DevKit8000 i projektet</w:t>
-      </w:r>
-      <w:r>
-        <w:rPr>
-          <w:lang w:eastAsia="ar-SA"/>
-        </w:rPr>
-        <w:t>,</w:t>
-      </w:r>
-      <w:r>
-        <w:rPr>
-          <w:lang w:eastAsia="ar-SA"/>
-        </w:rPr>
-        <w:t xml:space="preserve"> </w:t>
-      </w:r>
-      <w:r>
-        <w:rPr>
-          <w:lang w:eastAsia="ar-SA"/>
-        </w:rPr>
-        <w:t xml:space="preserve">derfor vil </w:t>
-      </w:r>
-      <w:proofErr w:type="spellStart"/>
-      <w:r>
-        <w:rPr>
-          <w:lang w:eastAsia="ar-SA"/>
-        </w:rPr>
-        <w:t>DevKittet</w:t>
-      </w:r>
-      <w:proofErr w:type="spellEnd"/>
+        <w:t>derfor vil DevKittet</w:t>
+      </w:r>
       <w:r>
         <w:rPr>
           <w:lang w:eastAsia="ar-SA"/>
@@ -1880,7 +1680,7 @@
     </w:p>
     <w:p>
       <w:pPr>
-        <w:pStyle w:val="Overskrift3"/>
+        <w:pStyle w:val="Heading3"/>
         <w:numPr>
           <w:ilvl w:val="2"/>
           <w:numId w:val="4"/>
@@ -1890,21 +1690,12 @@
           <w:lang w:eastAsia="ar-SA"/>
         </w:rPr>
       </w:pPr>
-      <w:proofErr w:type="spellStart"/>
       <w:r>
         <w:rPr>
           <w:rFonts w:eastAsia="SimSun"/>
           <w:lang w:eastAsia="ar-SA"/>
         </w:rPr>
-        <w:t>Lydpakke</w:t>
-      </w:r>
-      <w:proofErr w:type="spellEnd"/>
-      <w:r>
-        <w:rPr>
-          <w:rFonts w:eastAsia="SimSun"/>
-          <w:lang w:eastAsia="ar-SA"/>
-        </w:rPr>
-        <w:t xml:space="preserve">: </w:t>
+        <w:t xml:space="preserve">Lydpakke: </w:t>
       </w:r>
     </w:p>
     <w:p>
@@ -1975,7 +1766,7 @@
     </w:p>
     <w:p>
       <w:pPr>
-        <w:pStyle w:val="Overskrift3"/>
+        <w:pStyle w:val="Heading3"/>
         <w:rPr>
           <w:rFonts w:eastAsia="SimSun"/>
           <w:lang w:eastAsia="ar-SA"/>
@@ -2039,7 +1830,7 @@
     </w:p>
     <w:p>
       <w:pPr>
-        <w:pStyle w:val="Listeafsnit"/>
+        <w:pStyle w:val="ListParagraph"/>
         <w:numPr>
           <w:ilvl w:val="0"/>
           <w:numId w:val="25"/>
@@ -2095,7 +1886,7 @@
     </w:p>
     <w:p>
       <w:pPr>
-        <w:pStyle w:val="Listeafsnit"/>
+        <w:pStyle w:val="ListParagraph"/>
         <w:numPr>
           <w:ilvl w:val="0"/>
           <w:numId w:val="25"/>
@@ -2167,7 +1958,7 @@
     </w:p>
     <w:p>
       <w:pPr>
-        <w:pStyle w:val="Listeafsnit"/>
+        <w:pStyle w:val="ListParagraph"/>
         <w:numPr>
           <w:ilvl w:val="0"/>
           <w:numId w:val="25"/>
@@ -2223,7 +2014,11 @@
     </w:p>
     <w:p>
       <w:pPr>
-        <w:pStyle w:val="Overskrift3"/>
+        <w:pStyle w:val="Heading3"/>
+        <w:numPr>
+          <w:ilvl w:val="2"/>
+          <w:numId w:val="4"/>
+        </w:numPr>
         <w:rPr>
           <w:rFonts w:eastAsia="SimSun"/>
           <w:lang w:eastAsia="ar-SA"/>
@@ -2234,8 +2029,34 @@
           <w:rFonts w:eastAsia="SimSun"/>
           <w:lang w:eastAsia="ar-SA"/>
         </w:rPr>
-        <w:t xml:space="preserve">1.3.3 </w:t>
-      </w:r>
+        <w:t>Lydmodul</w:t>
+      </w:r>
+    </w:p>
+    <w:p>
+      <w:pPr>
+        <w:rPr>
+          <w:lang w:eastAsia="ar-SA"/>
+        </w:rPr>
+      </w:pPr>
+      <w:r>
+        <w:rPr>
+          <w:lang w:eastAsia="ar-SA"/>
+        </w:rPr>
+        <w:t>Et digitalt data modul der agerer som bindeled mellem valge lydpakker og MIDI-parameter inputs, således at der spilles den korrekte lyd analogt.</w:t>
+      </w:r>
+    </w:p>
+    <w:p>
+      <w:pPr>
+        <w:pStyle w:val="Heading3"/>
+        <w:numPr>
+          <w:ilvl w:val="2"/>
+          <w:numId w:val="4"/>
+        </w:numPr>
+        <w:rPr>
+          <w:rFonts w:eastAsia="SimSun"/>
+          <w:lang w:eastAsia="ar-SA"/>
+        </w:rPr>
+      </w:pPr>
       <w:r>
         <w:rPr>
           <w:rFonts w:eastAsia="SimSun"/>
@@ -2288,7 +2109,7 @@
     </w:p>
     <w:p>
       <w:pPr>
-        <w:pStyle w:val="Overskrift3"/>
+        <w:pStyle w:val="Heading3"/>
         <w:rPr>
           <w:rFonts w:eastAsia="SimSun"/>
           <w:lang w:eastAsia="ar-SA"/>
@@ -2316,7 +2137,7 @@
     </w:p>
     <w:p>
       <w:pPr>
-        <w:pStyle w:val="Listeafsnit"/>
+        <w:pStyle w:val="ListParagraph"/>
         <w:numPr>
           <w:ilvl w:val="0"/>
           <w:numId w:val="24"/>
@@ -2328,7 +2149,7 @@
     </w:p>
     <w:p>
       <w:pPr>
-        <w:pStyle w:val="Listeafsnit"/>
+        <w:pStyle w:val="ListParagraph"/>
         <w:numPr>
           <w:ilvl w:val="0"/>
           <w:numId w:val="24"/>
@@ -2340,7 +2161,7 @@
     </w:p>
     <w:p>
       <w:pPr>
-        <w:pStyle w:val="Listeafsnit"/>
+        <w:pStyle w:val="ListParagraph"/>
         <w:numPr>
           <w:ilvl w:val="0"/>
           <w:numId w:val="24"/>
@@ -2355,7 +2176,7 @@
     </w:p>
     <w:p>
       <w:pPr>
-        <w:pStyle w:val="Listeafsnit"/>
+        <w:pStyle w:val="ListParagraph"/>
         <w:numPr>
           <w:ilvl w:val="0"/>
           <w:numId w:val="24"/>
@@ -2376,7 +2197,11 @@
     </w:p>
     <w:p>
       <w:pPr>
-        <w:pStyle w:val="Overskrift3"/>
+        <w:pStyle w:val="Heading3"/>
+        <w:numPr>
+          <w:ilvl w:val="2"/>
+          <w:numId w:val="4"/>
+        </w:numPr>
         <w:rPr>
           <w:rFonts w:eastAsia="SimSun"/>
           <w:lang w:eastAsia="ar-SA"/>
@@ -2387,15 +2212,42 @@
           <w:rFonts w:eastAsia="SimSun"/>
           <w:lang w:eastAsia="ar-SA"/>
         </w:rPr>
-        <w:lastRenderedPageBreak/>
-        <w:t xml:space="preserve">1.3.5 </w:t>
-      </w:r>
-      <w:r>
+        <w:t>Buffer</w:t>
+      </w:r>
+    </w:p>
+    <w:p>
+      <w:pPr>
+        <w:rPr>
+          <w:lang w:eastAsia="ar-SA"/>
+        </w:rPr>
+      </w:pPr>
+      <w:r>
+        <w:rPr>
+          <w:lang w:eastAsia="ar-SA"/>
+        </w:rPr>
+        <w:t>Et midlertidigt hukommelseslager mellem to moduler i BodyRock3000.</w:t>
+      </w:r>
+      <w:bookmarkStart w:id="0" w:name="_GoBack"/>
+      <w:bookmarkEnd w:id="0"/>
+    </w:p>
+    <w:p>
+      <w:pPr>
+        <w:pStyle w:val="Heading3"/>
+        <w:numPr>
+          <w:ilvl w:val="2"/>
+          <w:numId w:val="4"/>
+        </w:numPr>
         <w:rPr>
           <w:rFonts w:eastAsia="SimSun"/>
           <w:lang w:eastAsia="ar-SA"/>
         </w:rPr>
-        <w:t xml:space="preserve">Preset </w:t>
+      </w:pPr>
+      <w:r>
+        <w:rPr>
+          <w:rFonts w:eastAsia="SimSun"/>
+          <w:lang w:eastAsia="ar-SA"/>
+        </w:rPr>
+        <w:t>Preset</w:t>
       </w:r>
     </w:p>
     <w:p>
@@ -2442,7 +2294,7 @@
       </w:r>
       <w:r>
         <w:rPr>
-          <w:rStyle w:val="Fodnotehenvisning"/>
+          <w:rStyle w:val="FootnoteReference"/>
           <w:lang w:eastAsia="ar-SA"/>
         </w:rPr>
         <w:footnoteReference w:id="2"/>
@@ -2469,33 +2321,20 @@
     </w:p>
     <w:p>
       <w:pPr>
-        <w:pStyle w:val="Overskrift2"/>
+        <w:pStyle w:val="Heading2"/>
         <w:numPr>
           <w:ilvl w:val="1"/>
           <w:numId w:val="23"/>
         </w:numPr>
       </w:pPr>
-      <w:proofErr w:type="spellStart"/>
       <w:r>
         <w:lastRenderedPageBreak/>
-        <w:t>Use</w:t>
-      </w:r>
-      <w:proofErr w:type="spellEnd"/>
-      <w:r>
-        <w:t xml:space="preserve"> cases</w:t>
+        <w:t>Use cases</w:t>
       </w:r>
     </w:p>
     <w:p>
       <w:r>
-        <w:t xml:space="preserve">For alle </w:t>
-      </w:r>
-      <w:proofErr w:type="spellStart"/>
-      <w:r>
-        <w:t>use</w:t>
-      </w:r>
-      <w:proofErr w:type="spellEnd"/>
-      <w:r>
-        <w:t xml:space="preserve"> cases gælder</w:t>
+        <w:t>For alle use cases gælder</w:t>
       </w:r>
       <w:r>
         <w:t>,</w:t>
@@ -2509,7 +2348,7 @@
     </w:p>
     <w:p>
       <w:pPr>
-        <w:pStyle w:val="Overskrift3"/>
+        <w:pStyle w:val="Heading3"/>
         <w:numPr>
           <w:ilvl w:val="2"/>
           <w:numId w:val="23"/>
@@ -2551,10 +2390,10 @@
     </w:p>
     <w:tbl>
       <w:tblPr>
-        <w:tblStyle w:val="Tabel-Gitter"/>
+        <w:tblStyle w:val="TableGrid"/>
         <w:tblW w:w="9637" w:type="dxa"/>
         <w:tblLayout w:type="fixed"/>
-        <w:tblLook w:val="0000"/>
+        <w:tblLook w:val="0000" w:firstRow="0" w:lastRow="0" w:firstColumn="0" w:lastColumn="0" w:noHBand="0" w:noVBand="0"/>
       </w:tblPr>
       <w:tblGrid>
         <w:gridCol w:w="2538"/>
@@ -3158,7 +2997,7 @@
           <w:insideV w:val="single" w:sz="4" w:space="0" w:color="auto"/>
         </w:tblBorders>
         <w:tblLayout w:type="fixed"/>
-        <w:tblLook w:val="0000"/>
+        <w:tblLook w:val="0000" w:firstRow="0" w:lastRow="0" w:firstColumn="0" w:lastColumn="0" w:noHBand="0" w:noVBand="0"/>
       </w:tblPr>
       <w:tblGrid>
         <w:gridCol w:w="9640"/>
@@ -3429,7 +3268,7 @@
           </w:p>
           <w:p>
             <w:pPr>
-              <w:pStyle w:val="Listeafsnit"/>
+              <w:pStyle w:val="ListParagraph"/>
               <w:numPr>
                 <w:ilvl w:val="0"/>
                 <w:numId w:val="6"/>
@@ -3498,7 +3337,7 @@
           </w:p>
           <w:p>
             <w:pPr>
-              <w:pStyle w:val="Listeafsnit"/>
+              <w:pStyle w:val="ListParagraph"/>
               <w:numPr>
                 <w:ilvl w:val="0"/>
                 <w:numId w:val="6"/>
@@ -3555,7 +3394,7 @@
           <w:insideV w:val="single" w:sz="4" w:space="0" w:color="auto"/>
         </w:tblBorders>
         <w:tblLayout w:type="fixed"/>
-        <w:tblLook w:val="0000"/>
+        <w:tblLook w:val="0000" w:firstRow="0" w:lastRow="0" w:firstColumn="0" w:lastColumn="0" w:noHBand="0" w:noVBand="0"/>
       </w:tblPr>
       <w:tblGrid>
         <w:gridCol w:w="9640"/>
@@ -3904,7 +3743,7 @@
     </w:p>
     <w:p>
       <w:pPr>
-        <w:pStyle w:val="Overskrift3"/>
+        <w:pStyle w:val="Heading3"/>
         <w:numPr>
           <w:ilvl w:val="2"/>
           <w:numId w:val="22"/>
@@ -3929,10 +3768,10 @@
     </w:p>
     <w:tbl>
       <w:tblPr>
-        <w:tblStyle w:val="Tabel-Gitter"/>
+        <w:tblStyle w:val="TableGrid"/>
         <w:tblW w:w="9637" w:type="dxa"/>
         <w:tblLayout w:type="fixed"/>
-        <w:tblLook w:val="0000"/>
+        <w:tblLook w:val="0000" w:firstRow="0" w:lastRow="0" w:firstColumn="0" w:lastColumn="0" w:noHBand="0" w:noVBand="0"/>
       </w:tblPr>
       <w:tblGrid>
         <w:gridCol w:w="2538"/>
@@ -4404,18 +4243,7 @@
                 <w:szCs w:val="22"/>
                 <w:lang w:eastAsia="ar-SA"/>
               </w:rPr>
-              <w:t xml:space="preserve">prettet forbindelse til </w:t>
-            </w:r>
-            <w:proofErr w:type="spellStart"/>
-            <w:r>
-              <w:rPr>
-                <w:rFonts w:asciiTheme="minorHAnsi" w:eastAsia="SimSun" w:hAnsiTheme="minorHAnsi" w:cs="Calibri"/>
-                <w:kern w:val="1"/>
-                <w:sz w:val="22"/>
-                <w:szCs w:val="22"/>
-                <w:lang w:eastAsia="ar-SA"/>
-              </w:rPr>
-              <w:t>USB-</w:t>
+              <w:t>prettet forbindelse til USB-</w:t>
             </w:r>
             <w:r>
               <w:rPr>
@@ -4427,7 +4255,6 @@
               </w:rPr>
               <w:t>hukommelsesenhed</w:t>
             </w:r>
-            <w:proofErr w:type="spellEnd"/>
           </w:p>
         </w:tc>
       </w:tr>
@@ -4579,7 +4406,7 @@
           <w:insideV w:val="single" w:sz="4" w:space="0" w:color="auto"/>
         </w:tblBorders>
         <w:tblLayout w:type="fixed"/>
-        <w:tblLook w:val="0000"/>
+        <w:tblLook w:val="0000" w:firstRow="0" w:lastRow="0" w:firstColumn="0" w:lastColumn="0" w:noHBand="0" w:noVBand="0"/>
       </w:tblPr>
       <w:tblGrid>
         <w:gridCol w:w="9640"/>
@@ -4791,7 +4618,6 @@
               </w:rPr>
               <w:t xml:space="preserve">m opretter forbindelse til </w:t>
             </w:r>
-            <w:proofErr w:type="spellStart"/>
             <w:r>
               <w:rPr>
                 <w:rFonts w:eastAsia="SimSun" w:cs="Calibri"/>
@@ -4808,7 +4634,6 @@
               </w:rPr>
               <w:t>hukommelsesenhed</w:t>
             </w:r>
-            <w:proofErr w:type="spellEnd"/>
           </w:p>
           <w:p>
             <w:pPr>
@@ -4899,25 +4724,7 @@
                 <w:kern w:val="1"/>
                 <w:lang w:eastAsia="ar-SA"/>
               </w:rPr>
-              <w:t xml:space="preserve">Bruger vælger </w:t>
-            </w:r>
-            <w:proofErr w:type="spellStart"/>
-            <w:r>
-              <w:rPr>
-                <w:rFonts w:eastAsia="SimSun" w:cs="Calibri"/>
-                <w:kern w:val="1"/>
-                <w:lang w:eastAsia="ar-SA"/>
-              </w:rPr>
-              <w:t>lydpakke</w:t>
-            </w:r>
-            <w:proofErr w:type="spellEnd"/>
-            <w:r>
-              <w:rPr>
-                <w:rFonts w:eastAsia="SimSun" w:cs="Calibri"/>
-                <w:kern w:val="1"/>
-                <w:lang w:eastAsia="ar-SA"/>
-              </w:rPr>
-              <w:t xml:space="preserve"> fra liste over kildens lydpakker</w:t>
+              <w:t>Bruger vælger lydpakke fra liste over kildens lydpakker</w:t>
             </w:r>
           </w:p>
           <w:p>
@@ -4941,18 +4748,8 @@
                 <w:kern w:val="1"/>
                 <w:lang w:eastAsia="ar-SA"/>
               </w:rPr>
-              <w:t xml:space="preserve">System installerer </w:t>
-            </w:r>
-            <w:proofErr w:type="spellStart"/>
-            <w:r>
-              <w:rPr>
-                <w:rFonts w:eastAsia="SimSun" w:cs="Calibri"/>
-                <w:kern w:val="1"/>
-                <w:lang w:eastAsia="ar-SA"/>
-              </w:rPr>
-              <w:t>lydpakke</w:t>
-            </w:r>
-            <w:proofErr w:type="spellEnd"/>
+              <w:t>System installerer lydpakke</w:t>
+            </w:r>
             <w:r>
               <w:rPr>
                 <w:rFonts w:eastAsia="SimSun" w:cs="Calibri"/>
@@ -4996,7 +4793,7 @@
           <w:insideV w:val="single" w:sz="4" w:space="0" w:color="auto"/>
         </w:tblBorders>
         <w:tblLayout w:type="fixed"/>
-        <w:tblLook w:val="0000"/>
+        <w:tblLook w:val="0000" w:firstRow="0" w:lastRow="0" w:firstColumn="0" w:lastColumn="0" w:noHBand="0" w:noVBand="0"/>
       </w:tblPr>
       <w:tblGrid>
         <w:gridCol w:w="9640"/>
@@ -5377,7 +5174,7 @@
     <w:p/>
     <w:p>
       <w:pPr>
-        <w:pStyle w:val="Overskrift3"/>
+        <w:pStyle w:val="Heading3"/>
         <w:numPr>
           <w:ilvl w:val="2"/>
           <w:numId w:val="21"/>
@@ -5396,10 +5193,10 @@
     </w:p>
     <w:tbl>
       <w:tblPr>
-        <w:tblStyle w:val="Tabel-Gitter"/>
+        <w:tblStyle w:val="TableGrid"/>
         <w:tblW w:w="9637" w:type="dxa"/>
         <w:tblLayout w:type="fixed"/>
-        <w:tblLook w:val="0000"/>
+        <w:tblLook w:val="0000" w:firstRow="0" w:lastRow="0" w:firstColumn="0" w:lastColumn="0" w:noHBand="0" w:noVBand="0"/>
       </w:tblPr>
       <w:tblGrid>
         <w:gridCol w:w="2538"/>
@@ -6014,7 +5811,7 @@
           <w:insideV w:val="single" w:sz="4" w:space="0" w:color="auto"/>
         </w:tblBorders>
         <w:tblLayout w:type="fixed"/>
-        <w:tblLook w:val="0000"/>
+        <w:tblLook w:val="0000" w:firstRow="0" w:lastRow="0" w:firstColumn="0" w:lastColumn="0" w:noHBand="0" w:noVBand="0"/>
       </w:tblPr>
       <w:tblGrid>
         <w:gridCol w:w="9640"/>
@@ -6578,7 +6375,7 @@
           <w:insideV w:val="single" w:sz="4" w:space="0" w:color="auto"/>
         </w:tblBorders>
         <w:tblLayout w:type="fixed"/>
-        <w:tblLook w:val="0000"/>
+        <w:tblLook w:val="0000" w:firstRow="0" w:lastRow="0" w:firstColumn="0" w:lastColumn="0" w:noHBand="0" w:noVBand="0"/>
       </w:tblPr>
       <w:tblGrid>
         <w:gridCol w:w="9640"/>
@@ -7095,7 +6892,7 @@
     <w:p/>
     <w:p>
       <w:pPr>
-        <w:pStyle w:val="Overskrift3"/>
+        <w:pStyle w:val="Heading3"/>
         <w:numPr>
           <w:ilvl w:val="2"/>
           <w:numId w:val="20"/>
@@ -7110,10 +6907,10 @@
     </w:p>
     <w:tbl>
       <w:tblPr>
-        <w:tblStyle w:val="Tabel-Gitter"/>
+        <w:tblStyle w:val="TableGrid"/>
         <w:tblW w:w="9637" w:type="dxa"/>
         <w:tblLayout w:type="fixed"/>
-        <w:tblLook w:val="0000"/>
+        <w:tblLook w:val="0000" w:firstRow="0" w:lastRow="0" w:firstColumn="0" w:lastColumn="0" w:noHBand="0" w:noVBand="0"/>
       </w:tblPr>
       <w:tblGrid>
         <w:gridCol w:w="2538"/>
@@ -7733,7 +7530,7 @@
           <w:insideV w:val="single" w:sz="4" w:space="0" w:color="auto"/>
         </w:tblBorders>
         <w:tblLayout w:type="fixed"/>
-        <w:tblLook w:val="0000"/>
+        <w:tblLook w:val="0000" w:firstRow="0" w:lastRow="0" w:firstColumn="0" w:lastColumn="0" w:noHBand="0" w:noVBand="0"/>
       </w:tblPr>
       <w:tblGrid>
         <w:gridCol w:w="9640"/>
@@ -8107,7 +7904,7 @@
           <w:insideV w:val="single" w:sz="4" w:space="0" w:color="auto"/>
         </w:tblBorders>
         <w:tblLayout w:type="fixed"/>
-        <w:tblLook w:val="0000"/>
+        <w:tblLook w:val="0000" w:firstRow="0" w:lastRow="0" w:firstColumn="0" w:lastColumn="0" w:noHBand="0" w:noVBand="0"/>
       </w:tblPr>
       <w:tblGrid>
         <w:gridCol w:w="9640"/>
@@ -8170,7 +7967,7 @@
           </w:p>
           <w:p>
             <w:pPr>
-              <w:pStyle w:val="Listeafsnit"/>
+              <w:pStyle w:val="ListParagraph"/>
               <w:numPr>
                 <w:ilvl w:val="4"/>
                 <w:numId w:val="7"/>
@@ -8227,7 +8024,7 @@
           </w:p>
           <w:p>
             <w:pPr>
-              <w:pStyle w:val="Listeafsnit"/>
+              <w:pStyle w:val="ListParagraph"/>
               <w:numPr>
                 <w:ilvl w:val="4"/>
                 <w:numId w:val="7"/>
@@ -8296,7 +8093,7 @@
           </w:p>
           <w:p>
             <w:pPr>
-              <w:pStyle w:val="Listeafsnit"/>
+              <w:pStyle w:val="ListParagraph"/>
               <w:numPr>
                 <w:ilvl w:val="4"/>
                 <w:numId w:val="8"/>
@@ -8345,7 +8142,7 @@
           </w:p>
           <w:p>
             <w:pPr>
-              <w:pStyle w:val="Listeafsnit"/>
+              <w:pStyle w:val="ListParagraph"/>
               <w:numPr>
                 <w:ilvl w:val="4"/>
                 <w:numId w:val="8"/>
@@ -8386,7 +8183,7 @@
           </w:p>
           <w:p>
             <w:pPr>
-              <w:pStyle w:val="Listeafsnit"/>
+              <w:pStyle w:val="ListParagraph"/>
               <w:suppressLineNumbers/>
               <w:suppressAutoHyphens/>
               <w:spacing w:line="256" w:lineRule="auto"/>
@@ -8444,7 +8241,7 @@
           </w:p>
           <w:p>
             <w:pPr>
-              <w:pStyle w:val="Listeafsnit"/>
+              <w:pStyle w:val="ListParagraph"/>
               <w:numPr>
                 <w:ilvl w:val="4"/>
                 <w:numId w:val="34"/>
@@ -8489,7 +8286,7 @@
           </w:p>
           <w:p>
             <w:pPr>
-              <w:pStyle w:val="Listeafsnit"/>
+              <w:pStyle w:val="ListParagraph"/>
               <w:numPr>
                 <w:ilvl w:val="4"/>
                 <w:numId w:val="9"/>
@@ -8518,7 +8315,7 @@
     <w:p/>
     <w:p>
       <w:pPr>
-        <w:pStyle w:val="Overskrift3"/>
+        <w:pStyle w:val="Heading3"/>
         <w:numPr>
           <w:ilvl w:val="2"/>
           <w:numId w:val="19"/>
@@ -8531,15 +8328,15 @@
     </w:p>
     <w:p>
       <w:pPr>
-        <w:pStyle w:val="Overskrift3"/>
+        <w:pStyle w:val="Heading3"/>
       </w:pPr>
     </w:p>
     <w:tbl>
       <w:tblPr>
-        <w:tblStyle w:val="Tabel-Gitter"/>
+        <w:tblStyle w:val="TableGrid"/>
         <w:tblW w:w="9637" w:type="dxa"/>
         <w:tblLayout w:type="fixed"/>
-        <w:tblLook w:val="0000"/>
+        <w:tblLook w:val="0000" w:firstRow="0" w:lastRow="0" w:firstColumn="0" w:lastColumn="0" w:noHBand="0" w:noVBand="0"/>
       </w:tblPr>
       <w:tblGrid>
         <w:gridCol w:w="2538"/>
@@ -9120,7 +8917,7 @@
     </w:tbl>
     <w:p>
       <w:pPr>
-        <w:pStyle w:val="Overskrift3"/>
+        <w:pStyle w:val="Heading3"/>
       </w:pPr>
       <w:r>
         <w:t xml:space="preserve"> </w:t>
@@ -9138,7 +8935,7 @@
           <w:insideV w:val="single" w:sz="4" w:space="0" w:color="auto"/>
         </w:tblBorders>
         <w:tblLayout w:type="fixed"/>
-        <w:tblLook w:val="0000"/>
+        <w:tblLook w:val="0000" w:firstRow="0" w:lastRow="0" w:firstColumn="0" w:lastColumn="0" w:noHBand="0" w:noVBand="0"/>
       </w:tblPr>
       <w:tblGrid>
         <w:gridCol w:w="9640"/>
@@ -9319,7 +9116,7 @@
           <w:insideV w:val="single" w:sz="4" w:space="0" w:color="auto"/>
         </w:tblBorders>
         <w:tblLayout w:type="fixed"/>
-        <w:tblLook w:val="0000"/>
+        <w:tblLook w:val="0000" w:firstRow="0" w:lastRow="0" w:firstColumn="0" w:lastColumn="0" w:noHBand="0" w:noVBand="0"/>
       </w:tblPr>
       <w:tblGrid>
         <w:gridCol w:w="9640"/>
@@ -9571,7 +9368,7 @@
     </w:tbl>
     <w:p>
       <w:pPr>
-        <w:pStyle w:val="Overskrift3"/>
+        <w:pStyle w:val="Heading3"/>
       </w:pPr>
     </w:p>
     <w:p>
@@ -9589,7 +9386,7 @@
     </w:p>
     <w:p>
       <w:pPr>
-        <w:pStyle w:val="Overskrift3"/>
+        <w:pStyle w:val="Heading3"/>
       </w:pPr>
       <w:r>
         <w:lastRenderedPageBreak/>
@@ -9598,10 +9395,10 @@
     </w:p>
     <w:tbl>
       <w:tblPr>
-        <w:tblStyle w:val="Tabel-Gitter"/>
+        <w:tblStyle w:val="TableGrid"/>
         <w:tblW w:w="9637" w:type="dxa"/>
         <w:tblLayout w:type="fixed"/>
-        <w:tblLook w:val="0000"/>
+        <w:tblLook w:val="0000" w:firstRow="0" w:lastRow="0" w:firstColumn="0" w:lastColumn="0" w:noHBand="0" w:noVBand="0"/>
       </w:tblPr>
       <w:tblGrid>
         <w:gridCol w:w="2538"/>
@@ -10221,7 +10018,7 @@
           <w:insideV w:val="single" w:sz="4" w:space="0" w:color="auto"/>
         </w:tblBorders>
         <w:tblLayout w:type="fixed"/>
-        <w:tblLook w:val="0000"/>
+        <w:tblLook w:val="0000" w:firstRow="0" w:lastRow="0" w:firstColumn="0" w:lastColumn="0" w:noHBand="0" w:noVBand="0"/>
       </w:tblPr>
       <w:tblGrid>
         <w:gridCol w:w="9640"/>
@@ -10404,7 +10201,7 @@
           <w:insideV w:val="single" w:sz="4" w:space="0" w:color="auto"/>
         </w:tblBorders>
         <w:tblLayout w:type="fixed"/>
-        <w:tblLook w:val="0000"/>
+        <w:tblLook w:val="0000" w:firstRow="0" w:lastRow="0" w:firstColumn="0" w:lastColumn="0" w:noHBand="0" w:noVBand="0"/>
       </w:tblPr>
       <w:tblGrid>
         <w:gridCol w:w="9640"/>
@@ -10504,7 +10301,7 @@
     <w:p/>
     <w:p>
       <w:pPr>
-        <w:pStyle w:val="Overskrift3"/>
+        <w:pStyle w:val="Heading3"/>
         <w:numPr>
           <w:ilvl w:val="2"/>
           <w:numId w:val="17"/>
@@ -10516,10 +10313,10 @@
     </w:p>
     <w:tbl>
       <w:tblPr>
-        <w:tblStyle w:val="Tabel-Gitter"/>
+        <w:tblStyle w:val="TableGrid"/>
         <w:tblW w:w="9637" w:type="dxa"/>
         <w:tblLayout w:type="fixed"/>
-        <w:tblLook w:val="0000"/>
+        <w:tblLook w:val="0000" w:firstRow="0" w:lastRow="0" w:firstColumn="0" w:lastColumn="0" w:noHBand="0" w:noVBand="0"/>
       </w:tblPr>
       <w:tblGrid>
         <w:gridCol w:w="2538"/>
@@ -10835,7 +10632,6 @@
                 <w:lang w:eastAsia="ar-SA"/>
               </w:rPr>
             </w:pPr>
-            <w:proofErr w:type="spellStart"/>
             <w:r>
               <w:rPr>
                 <w:rFonts w:asciiTheme="minorHAnsi" w:eastAsia="SimSun" w:hAnsiTheme="minorHAnsi" w:cs="Calibri"/>
@@ -10846,7 +10642,6 @@
               </w:rPr>
               <w:t>MIDI-Modtager</w:t>
             </w:r>
-            <w:proofErr w:type="spellEnd"/>
           </w:p>
         </w:tc>
       </w:tr>
@@ -11267,7 +11062,7 @@
           <w:insideV w:val="single" w:sz="4" w:space="0" w:color="auto"/>
         </w:tblBorders>
         <w:tblLayout w:type="fixed"/>
-        <w:tblLook w:val="0000"/>
+        <w:tblLook w:val="0000" w:firstRow="0" w:lastRow="0" w:firstColumn="0" w:lastColumn="0" w:noHBand="0" w:noVBand="0"/>
       </w:tblPr>
       <w:tblGrid>
         <w:gridCol w:w="9640"/>
@@ -11433,7 +11228,7 @@
             </w:r>
             <w:r>
               <w:rPr>
-                <w:rStyle w:val="Fodnotehenvisning"/>
+                <w:rStyle w:val="FootnoteReference"/>
                 <w:rFonts w:eastAsia="SimSun" w:cs="Calibri"/>
                 <w:kern w:val="1"/>
                 <w:lang w:eastAsia="ar-SA"/>
@@ -11579,7 +11374,7 @@
           <w:insideV w:val="single" w:sz="4" w:space="0" w:color="auto"/>
         </w:tblBorders>
         <w:tblLayout w:type="fixed"/>
-        <w:tblLook w:val="0000"/>
+        <w:tblLook w:val="0000" w:firstRow="0" w:lastRow="0" w:firstColumn="0" w:lastColumn="0" w:noHBand="0" w:noVBand="0"/>
       </w:tblPr>
       <w:tblGrid>
         <w:gridCol w:w="9640"/>
@@ -11759,7 +11554,7 @@
     <w:p/>
     <w:p>
       <w:pPr>
-        <w:pStyle w:val="Overskrift3"/>
+        <w:pStyle w:val="Heading3"/>
         <w:numPr>
           <w:ilvl w:val="2"/>
           <w:numId w:val="14"/>
@@ -11771,10 +11566,10 @@
     </w:p>
     <w:tbl>
       <w:tblPr>
-        <w:tblStyle w:val="Tabel-Gitter"/>
+        <w:tblStyle w:val="TableGrid"/>
         <w:tblW w:w="9637" w:type="dxa"/>
         <w:tblLayout w:type="fixed"/>
-        <w:tblLook w:val="0000"/>
+        <w:tblLook w:val="0000" w:firstRow="0" w:lastRow="0" w:firstColumn="0" w:lastColumn="0" w:noHBand="0" w:noVBand="0"/>
       </w:tblPr>
       <w:tblGrid>
         <w:gridCol w:w="2538"/>
@@ -12393,7 +12188,7 @@
           <w:insideV w:val="single" w:sz="4" w:space="0" w:color="auto"/>
         </w:tblBorders>
         <w:tblLayout w:type="fixed"/>
-        <w:tblLook w:val="0000"/>
+        <w:tblLook w:val="0000" w:firstRow="0" w:lastRow="0" w:firstColumn="0" w:lastColumn="0" w:noHBand="0" w:noVBand="0"/>
       </w:tblPr>
       <w:tblGrid>
         <w:gridCol w:w="9640"/>
@@ -12889,7 +12684,7 @@
           <w:insideV w:val="single" w:sz="4" w:space="0" w:color="auto"/>
         </w:tblBorders>
         <w:tblLayout w:type="fixed"/>
-        <w:tblLook w:val="0000"/>
+        <w:tblLook w:val="0000" w:firstRow="0" w:lastRow="0" w:firstColumn="0" w:lastColumn="0" w:noHBand="0" w:noVBand="0"/>
       </w:tblPr>
       <w:tblGrid>
         <w:gridCol w:w="9640"/>
@@ -13382,7 +13177,7 @@
           </w:p>
           <w:p>
             <w:pPr>
-              <w:pStyle w:val="Listeafsnit"/>
+              <w:pStyle w:val="ListParagraph"/>
               <w:suppressLineNumbers/>
               <w:suppressAutoHyphens/>
               <w:spacing w:line="256" w:lineRule="auto"/>
@@ -13645,7 +13440,7 @@
     </w:tbl>
     <w:p/>
     <w:sectPr>
-      <w:footerReference w:type="default" r:id="rId11"/>
+      <w:footerReference w:type="default" r:id="rId12"/>
       <w:pgSz w:w="11906" w:h="16838"/>
       <w:pgMar w:top="1701" w:right="1134" w:bottom="1701" w:left="1134" w:header="708" w:footer="708" w:gutter="0"/>
       <w:cols w:space="708"/>
@@ -13656,7 +13451,7 @@
 </file>
 
 <file path=word/endnotes.xml><?xml version="1.0" encoding="utf-8"?>
-<w:endnotes xmlns:ve="http://schemas.openxmlformats.org/markup-compatibility/2006" xmlns:o="urn:schemas-microsoft-com:office:office" xmlns:r="http://schemas.openxmlformats.org/officeDocument/2006/relationships" xmlns:m="http://schemas.openxmlformats.org/officeDocument/2006/math" xmlns:v="urn:schemas-microsoft-com:vml" xmlns:wp="http://schemas.openxmlformats.org/drawingml/2006/wordprocessingDrawing" xmlns:w10="urn:schemas-microsoft-com:office:word" xmlns:w="http://schemas.openxmlformats.org/wordprocessingml/2006/main" xmlns:wne="http://schemas.microsoft.com/office/word/2006/wordml">
+<w:endnotes xmlns:wpc="http://schemas.microsoft.com/office/word/2010/wordprocessingCanvas" xmlns:mc="http://schemas.openxmlformats.org/markup-compatibility/2006" xmlns:o="urn:schemas-microsoft-com:office:office" xmlns:r="http://schemas.openxmlformats.org/officeDocument/2006/relationships" xmlns:m="http://schemas.openxmlformats.org/officeDocument/2006/math" xmlns:v="urn:schemas-microsoft-com:vml" xmlns:wp14="http://schemas.microsoft.com/office/word/2010/wordprocessingDrawing" xmlns:wp="http://schemas.openxmlformats.org/drawingml/2006/wordprocessingDrawing" xmlns:w10="urn:schemas-microsoft-com:office:word" xmlns:w="http://schemas.openxmlformats.org/wordprocessingml/2006/main" xmlns:w14="http://schemas.microsoft.com/office/word/2010/wordml" xmlns:wpg="http://schemas.microsoft.com/office/word/2010/wordprocessingGroup" xmlns:wpi="http://schemas.microsoft.com/office/word/2010/wordprocessingInk" xmlns:wne="http://schemas.microsoft.com/office/word/2006/wordml" xmlns:wps="http://schemas.microsoft.com/office/word/2010/wordprocessingShape" mc:Ignorable="w14 wp14">
   <w:endnote w:type="separator" w:id="-1">
     <w:p>
       <w:pPr>
@@ -13681,7 +13476,7 @@
 </file>
 
 <file path=word/footer1.xml><?xml version="1.0" encoding="utf-8"?>
-<w:ftr xmlns:ve="http://schemas.openxmlformats.org/markup-compatibility/2006" xmlns:o="urn:schemas-microsoft-com:office:office" xmlns:r="http://schemas.openxmlformats.org/officeDocument/2006/relationships" xmlns:m="http://schemas.openxmlformats.org/officeDocument/2006/math" xmlns:v="urn:schemas-microsoft-com:vml" xmlns:wp="http://schemas.openxmlformats.org/drawingml/2006/wordprocessingDrawing" xmlns:w10="urn:schemas-microsoft-com:office:word" xmlns:w="http://schemas.openxmlformats.org/wordprocessingml/2006/main" xmlns:wne="http://schemas.microsoft.com/office/word/2006/wordml">
+<w:ftr xmlns:wpc="http://schemas.microsoft.com/office/word/2010/wordprocessingCanvas" xmlns:mc="http://schemas.openxmlformats.org/markup-compatibility/2006" xmlns:o="urn:schemas-microsoft-com:office:office" xmlns:r="http://schemas.openxmlformats.org/officeDocument/2006/relationships" xmlns:m="http://schemas.openxmlformats.org/officeDocument/2006/math" xmlns:v="urn:schemas-microsoft-com:vml" xmlns:wp14="http://schemas.microsoft.com/office/word/2010/wordprocessingDrawing" xmlns:wp="http://schemas.openxmlformats.org/drawingml/2006/wordprocessingDrawing" xmlns:w10="urn:schemas-microsoft-com:office:word" xmlns:w="http://schemas.openxmlformats.org/wordprocessingml/2006/main" xmlns:w14="http://schemas.microsoft.com/office/word/2010/wordml" xmlns:wpg="http://schemas.microsoft.com/office/word/2010/wordprocessingGroup" xmlns:wpi="http://schemas.microsoft.com/office/word/2010/wordprocessingInk" xmlns:wne="http://schemas.microsoft.com/office/word/2006/wordml" xmlns:wps="http://schemas.microsoft.com/office/word/2010/wordprocessingShape" mc:Ignorable="w14 wp14">
   <w:sdt>
     <w:sdtPr>
       <w:id w:val="-1820645134"/>
@@ -13690,6 +13485,7 @@
         <w:docPartUnique/>
       </w:docPartObj>
     </w:sdtPr>
+    <w:sdtEndPr/>
     <w:sdtContent>
       <w:sdt>
         <w:sdtPr>
@@ -13699,10 +13495,11 @@
             <w:docPartUnique/>
           </w:docPartObj>
         </w:sdtPr>
+        <w:sdtEndPr/>
         <w:sdtContent>
           <w:p>
             <w:pPr>
-              <w:pStyle w:val="Sidefod"/>
+              <w:pStyle w:val="Footer"/>
               <w:jc w:val="center"/>
             </w:pPr>
             <w:r>
@@ -13802,14 +13599,14 @@
   </w:sdt>
   <w:p>
     <w:pPr>
-      <w:pStyle w:val="Sidefod"/>
+      <w:pStyle w:val="Footer"/>
     </w:pPr>
   </w:p>
 </w:ftr>
 </file>
 
 <file path=word/footnotes.xml><?xml version="1.0" encoding="utf-8"?>
-<w:footnotes xmlns:ve="http://schemas.openxmlformats.org/markup-compatibility/2006" xmlns:o="urn:schemas-microsoft-com:office:office" xmlns:r="http://schemas.openxmlformats.org/officeDocument/2006/relationships" xmlns:m="http://schemas.openxmlformats.org/officeDocument/2006/math" xmlns:v="urn:schemas-microsoft-com:vml" xmlns:wp="http://schemas.openxmlformats.org/drawingml/2006/wordprocessingDrawing" xmlns:w10="urn:schemas-microsoft-com:office:word" xmlns:w="http://schemas.openxmlformats.org/wordprocessingml/2006/main" xmlns:wne="http://schemas.microsoft.com/office/word/2006/wordml">
+<w:footnotes xmlns:wpc="http://schemas.microsoft.com/office/word/2010/wordprocessingCanvas" xmlns:mc="http://schemas.openxmlformats.org/markup-compatibility/2006" xmlns:o="urn:schemas-microsoft-com:office:office" xmlns:r="http://schemas.openxmlformats.org/officeDocument/2006/relationships" xmlns:m="http://schemas.openxmlformats.org/officeDocument/2006/math" xmlns:v="urn:schemas-microsoft-com:vml" xmlns:wp14="http://schemas.microsoft.com/office/word/2010/wordprocessingDrawing" xmlns:wp="http://schemas.openxmlformats.org/drawingml/2006/wordprocessingDrawing" xmlns:w10="urn:schemas-microsoft-com:office:word" xmlns:w="http://schemas.openxmlformats.org/wordprocessingml/2006/main" xmlns:w14="http://schemas.microsoft.com/office/word/2010/wordml" xmlns:wpg="http://schemas.microsoft.com/office/word/2010/wordprocessingGroup" xmlns:wpi="http://schemas.microsoft.com/office/word/2010/wordprocessingInk" xmlns:wne="http://schemas.microsoft.com/office/word/2006/wordml" xmlns:wps="http://schemas.microsoft.com/office/word/2010/wordprocessingShape" mc:Ignorable="w14 wp14">
   <w:footnote w:type="separator" w:id="-1">
     <w:p>
       <w:pPr>
@@ -13833,11 +13630,11 @@
   <w:footnote w:id="1">
     <w:p>
       <w:pPr>
-        <w:pStyle w:val="Fodnotetekst"/>
-      </w:pPr>
-      <w:r>
-        <w:rPr>
-          <w:rStyle w:val="Fodnotehenvisning"/>
+        <w:pStyle w:val="FootnoteText"/>
+      </w:pPr>
+      <w:r>
+        <w:rPr>
+          <w:rStyle w:val="FootnoteReference"/>
         </w:rPr>
         <w:footnoteRef/>
       </w:r>
@@ -13852,48 +13649,38 @@
   <w:footnote w:id="2">
     <w:p>
       <w:pPr>
-        <w:pStyle w:val="Fodnotetekst"/>
-      </w:pPr>
-      <w:r>
-        <w:rPr>
-          <w:rStyle w:val="Fodnotehenvisning"/>
+        <w:pStyle w:val="FootnoteText"/>
+      </w:pPr>
+      <w:r>
+        <w:rPr>
+          <w:rStyle w:val="FootnoteReference"/>
         </w:rPr>
         <w:footnoteRef/>
       </w:r>
       <w:r>
-        <w:t xml:space="preserve"> Teknisk set ikke </w:t>
-      </w:r>
-      <w:proofErr w:type="spellStart"/>
-      <w:r>
-        <w:t>simutant</w:t>
-      </w:r>
-      <w:proofErr w:type="spellEnd"/>
-      <w:r>
-        <w:t xml:space="preserve"> – men for menneskelig opfattelses evne kommer det til at virke som simultant</w:t>
+        <w:t xml:space="preserve"> </w:t>
+      </w:r>
+      <w:r>
+        <w:t>Teknisk set ikke simutant – men for menneskelig opfattelses evne kommer det til at virke som simultant</w:t>
       </w:r>
     </w:p>
   </w:footnote>
   <w:footnote w:id="3">
     <w:p>
       <w:pPr>
-        <w:pStyle w:val="Fodnotetekst"/>
-      </w:pPr>
-      <w:r>
-        <w:rPr>
-          <w:rStyle w:val="Fodnotehenvisning"/>
+        <w:pStyle w:val="FootnoteText"/>
+      </w:pPr>
+      <w:r>
+        <w:rPr>
+          <w:rStyle w:val="FootnoteReference"/>
         </w:rPr>
         <w:footnoteRef/>
       </w:r>
       <w:r>
-        <w:t xml:space="preserve"> Konverteringsmodulet indeholder én til flere </w:t>
-      </w:r>
-      <w:proofErr w:type="spellStart"/>
-      <w:r>
-        <w:t>konverteringstråde</w:t>
-      </w:r>
-      <w:proofErr w:type="spellEnd"/>
-      <w:r>
-        <w:t>, afhængig af antal sensorer i systemet</w:t>
+        <w:t xml:space="preserve"> Konverteringsmodulet indeholder </w:t>
+      </w:r>
+      <w:r>
+        <w:t>én til flere konverteringstråde, afhængig af antal sensorer i systemet</w:t>
       </w:r>
     </w:p>
   </w:footnote>
@@ -13901,7 +13688,7 @@
 </file>
 
 <file path=word/numbering.xml><?xml version="1.0" encoding="utf-8"?>
-<w:numbering xmlns:ve="http://schemas.openxmlformats.org/markup-compatibility/2006" xmlns:o="urn:schemas-microsoft-com:office:office" xmlns:r="http://schemas.openxmlformats.org/officeDocument/2006/relationships" xmlns:m="http://schemas.openxmlformats.org/officeDocument/2006/math" xmlns:v="urn:schemas-microsoft-com:vml" xmlns:wp="http://schemas.openxmlformats.org/drawingml/2006/wordprocessingDrawing" xmlns:w10="urn:schemas-microsoft-com:office:word" xmlns:w="http://schemas.openxmlformats.org/wordprocessingml/2006/main" xmlns:wne="http://schemas.microsoft.com/office/word/2006/wordml">
+<w:numbering xmlns:wpc="http://schemas.microsoft.com/office/word/2010/wordprocessingCanvas" xmlns:mc="http://schemas.openxmlformats.org/markup-compatibility/2006" xmlns:o="urn:schemas-microsoft-com:office:office" xmlns:r="http://schemas.openxmlformats.org/officeDocument/2006/relationships" xmlns:m="http://schemas.openxmlformats.org/officeDocument/2006/math" xmlns:v="urn:schemas-microsoft-com:vml" xmlns:wp14="http://schemas.microsoft.com/office/word/2010/wordprocessingDrawing" xmlns:wp="http://schemas.openxmlformats.org/drawingml/2006/wordprocessingDrawing" xmlns:w10="urn:schemas-microsoft-com:office:word" xmlns:w="http://schemas.openxmlformats.org/wordprocessingml/2006/main" xmlns:w14="http://schemas.microsoft.com/office/word/2010/wordml" xmlns:wpg="http://schemas.microsoft.com/office/word/2010/wordprocessingGroup" xmlns:wpi="http://schemas.microsoft.com/office/word/2010/wordprocessingInk" xmlns:wne="http://schemas.microsoft.com/office/word/2006/wordml" xmlns:wps="http://schemas.microsoft.com/office/word/2010/wordprocessingShape" mc:Ignorable="w14 wp14">
   <w:abstractNum w:abstractNumId="0">
     <w:nsid w:val="00000005"/>
     <w:multiLevelType w:val="multilevel"/>
@@ -17952,7 +17739,7 @@
 </file>
 
 <file path=word/styles.xml><?xml version="1.0" encoding="utf-8"?>
-<w:styles xmlns:r="http://schemas.openxmlformats.org/officeDocument/2006/relationships" xmlns:w="http://schemas.openxmlformats.org/wordprocessingml/2006/main">
+<w:styles xmlns:mc="http://schemas.openxmlformats.org/markup-compatibility/2006" xmlns:r="http://schemas.openxmlformats.org/officeDocument/2006/relationships" xmlns:w="http://schemas.openxmlformats.org/wordprocessingml/2006/main" xmlns:w14="http://schemas.microsoft.com/office/word/2010/wordml" mc:Ignorable="w14">
   <w:docDefaults>
     <w:rPrDefault>
       <w:rPr>
@@ -18112,11 +17899,11 @@
     <w:qFormat/>
     <w:rsid w:val="00845720"/>
   </w:style>
-  <w:style w:type="paragraph" w:styleId="Overskrift1">
+  <w:style w:type="paragraph" w:styleId="Heading1">
     <w:name w:val="heading 1"/>
     <w:basedOn w:val="Normal"/>
     <w:next w:val="Normal"/>
-    <w:link w:val="Overskrift1Tegn"/>
+    <w:link w:val="Heading1Char"/>
     <w:uiPriority w:val="9"/>
     <w:qFormat/>
     <w:rsid w:val="00113E8B"/>
@@ -18133,11 +17920,11 @@
       <w:szCs w:val="32"/>
     </w:rPr>
   </w:style>
-  <w:style w:type="paragraph" w:styleId="Overskrift2">
+  <w:style w:type="paragraph" w:styleId="Heading2">
     <w:name w:val="heading 2"/>
     <w:basedOn w:val="Normal"/>
     <w:next w:val="Normal"/>
-    <w:link w:val="Overskrift2Tegn"/>
+    <w:link w:val="Heading2Char"/>
     <w:uiPriority w:val="9"/>
     <w:unhideWhenUsed/>
     <w:qFormat/>
@@ -18155,11 +17942,11 @@
       <w:szCs w:val="26"/>
     </w:rPr>
   </w:style>
-  <w:style w:type="paragraph" w:styleId="Overskrift3">
+  <w:style w:type="paragraph" w:styleId="Heading3">
     <w:name w:val="heading 3"/>
     <w:basedOn w:val="Normal"/>
     <w:next w:val="Normal"/>
-    <w:link w:val="Overskrift3Tegn"/>
+    <w:link w:val="Heading3Char"/>
     <w:uiPriority w:val="9"/>
     <w:unhideWhenUsed/>
     <w:qFormat/>
@@ -18177,18 +17964,17 @@
       <w:szCs w:val="24"/>
     </w:rPr>
   </w:style>
-  <w:style w:type="character" w:default="1" w:styleId="Standardskrifttypeiafsnit">
+  <w:style w:type="character" w:default="1" w:styleId="DefaultParagraphFont">
     <w:name w:val="Default Paragraph Font"/>
     <w:uiPriority w:val="1"/>
     <w:semiHidden/>
     <w:unhideWhenUsed/>
   </w:style>
-  <w:style w:type="table" w:default="1" w:styleId="Tabel-Normal">
+  <w:style w:type="table" w:default="1" w:styleId="TableNormal">
     <w:name w:val="Normal Table"/>
     <w:uiPriority w:val="99"/>
     <w:semiHidden/>
     <w:unhideWhenUsed/>
-    <w:qFormat/>
     <w:tblPr>
       <w:tblInd w:w="0" w:type="dxa"/>
       <w:tblCellMar>
@@ -18199,16 +17985,16 @@
       </w:tblCellMar>
     </w:tblPr>
   </w:style>
-  <w:style w:type="numbering" w:default="1" w:styleId="Ingenoversigt">
+  <w:style w:type="numbering" w:default="1" w:styleId="NoList">
     <w:name w:val="No List"/>
     <w:uiPriority w:val="99"/>
     <w:semiHidden/>
     <w:unhideWhenUsed/>
   </w:style>
-  <w:style w:type="character" w:customStyle="1" w:styleId="Overskrift1Tegn">
-    <w:name w:val="Overskrift 1 Tegn"/>
-    <w:basedOn w:val="Standardskrifttypeiafsnit"/>
-    <w:link w:val="Overskrift1"/>
+  <w:style w:type="character" w:customStyle="1" w:styleId="Heading1Char">
+    <w:name w:val="Heading 1 Char"/>
+    <w:basedOn w:val="DefaultParagraphFont"/>
+    <w:link w:val="Heading1"/>
     <w:uiPriority w:val="9"/>
     <w:rsid w:val="00113E8B"/>
     <w:rPr>
@@ -18218,10 +18004,10 @@
       <w:szCs w:val="32"/>
     </w:rPr>
   </w:style>
-  <w:style w:type="character" w:customStyle="1" w:styleId="Overskrift2Tegn">
-    <w:name w:val="Overskrift 2 Tegn"/>
-    <w:basedOn w:val="Standardskrifttypeiafsnit"/>
-    <w:link w:val="Overskrift2"/>
+  <w:style w:type="character" w:customStyle="1" w:styleId="Heading2Char">
+    <w:name w:val="Heading 2 Char"/>
+    <w:basedOn w:val="DefaultParagraphFont"/>
+    <w:link w:val="Heading2"/>
     <w:uiPriority w:val="9"/>
     <w:rsid w:val="00113E8B"/>
     <w:rPr>
@@ -18231,7 +18017,7 @@
       <w:szCs w:val="26"/>
     </w:rPr>
   </w:style>
-  <w:style w:type="paragraph" w:styleId="Listeafsnit">
+  <w:style w:type="paragraph" w:styleId="ListParagraph">
     <w:name w:val="List Paragraph"/>
     <w:basedOn w:val="Normal"/>
     <w:uiPriority w:val="34"/>
@@ -18242,10 +18028,10 @@
       <w:contextualSpacing/>
     </w:pPr>
   </w:style>
-  <w:style w:type="character" w:customStyle="1" w:styleId="Overskrift3Tegn">
-    <w:name w:val="Overskrift 3 Tegn"/>
-    <w:basedOn w:val="Standardskrifttypeiafsnit"/>
-    <w:link w:val="Overskrift3"/>
+  <w:style w:type="character" w:customStyle="1" w:styleId="Heading3Char">
+    <w:name w:val="Heading 3 Char"/>
+    <w:basedOn w:val="DefaultParagraphFont"/>
+    <w:link w:val="Heading3"/>
     <w:uiPriority w:val="9"/>
     <w:rsid w:val="00113E8B"/>
     <w:rPr>
@@ -18257,7 +18043,7 @@
   </w:style>
   <w:style w:type="table" w:customStyle="1" w:styleId="Almindeligtabel21">
     <w:name w:val="Almindelig tabel 21"/>
-    <w:basedOn w:val="Tabel-Normal"/>
+    <w:basedOn w:val="TableNormal"/>
     <w:uiPriority w:val="42"/>
     <w:rsid w:val="00113E8B"/>
     <w:pPr>
@@ -18342,9 +18128,9 @@
       </w:tcPr>
     </w:tblStylePr>
   </w:style>
-  <w:style w:type="table" w:styleId="Tabel-Gitter">
+  <w:style w:type="table" w:styleId="TableGrid">
     <w:name w:val="Table Grid"/>
-    <w:basedOn w:val="Tabel-Normal"/>
+    <w:basedOn w:val="TableNormal"/>
     <w:uiPriority w:val="39"/>
     <w:rsid w:val="00113E8B"/>
     <w:pPr>
@@ -18374,10 +18160,10 @@
       </w:tblCellMar>
     </w:tblPr>
   </w:style>
-  <w:style w:type="paragraph" w:styleId="Fodnotetekst">
+  <w:style w:type="paragraph" w:styleId="FootnoteText">
     <w:name w:val="footnote text"/>
     <w:basedOn w:val="Normal"/>
-    <w:link w:val="FodnotetekstTegn"/>
+    <w:link w:val="FootnoteTextChar"/>
     <w:uiPriority w:val="99"/>
     <w:semiHidden/>
     <w:unhideWhenUsed/>
@@ -18391,10 +18177,10 @@
       <w:szCs w:val="20"/>
     </w:rPr>
   </w:style>
-  <w:style w:type="character" w:customStyle="1" w:styleId="FodnotetekstTegn">
-    <w:name w:val="Fodnotetekst Tegn"/>
-    <w:basedOn w:val="Standardskrifttypeiafsnit"/>
-    <w:link w:val="Fodnotetekst"/>
+  <w:style w:type="character" w:customStyle="1" w:styleId="FootnoteTextChar">
+    <w:name w:val="Footnote Text Char"/>
+    <w:basedOn w:val="DefaultParagraphFont"/>
+    <w:link w:val="FootnoteText"/>
     <w:uiPriority w:val="99"/>
     <w:semiHidden/>
     <w:rsid w:val="008C29E7"/>
@@ -18404,9 +18190,9 @@
       <w:szCs w:val="20"/>
     </w:rPr>
   </w:style>
-  <w:style w:type="character" w:styleId="Fodnotehenvisning">
+  <w:style w:type="character" w:styleId="FootnoteReference">
     <w:name w:val="footnote reference"/>
-    <w:basedOn w:val="Standardskrifttypeiafsnit"/>
+    <w:basedOn w:val="DefaultParagraphFont"/>
     <w:uiPriority w:val="99"/>
     <w:semiHidden/>
     <w:unhideWhenUsed/>
@@ -18415,10 +18201,10 @@
       <w:vertAlign w:val="superscript"/>
     </w:rPr>
   </w:style>
-  <w:style w:type="paragraph" w:styleId="Sidehoved">
+  <w:style w:type="paragraph" w:styleId="Header">
     <w:name w:val="header"/>
     <w:basedOn w:val="Normal"/>
-    <w:link w:val="SidehovedTegn"/>
+    <w:link w:val="HeaderChar"/>
     <w:uiPriority w:val="99"/>
     <w:unhideWhenUsed/>
     <w:rsid w:val="009F0DEB"/>
@@ -18430,17 +18216,17 @@
       <w:spacing w:after="0" w:line="240" w:lineRule="auto"/>
     </w:pPr>
   </w:style>
-  <w:style w:type="character" w:customStyle="1" w:styleId="SidehovedTegn">
-    <w:name w:val="Sidehoved Tegn"/>
-    <w:basedOn w:val="Standardskrifttypeiafsnit"/>
-    <w:link w:val="Sidehoved"/>
+  <w:style w:type="character" w:customStyle="1" w:styleId="HeaderChar">
+    <w:name w:val="Header Char"/>
+    <w:basedOn w:val="DefaultParagraphFont"/>
+    <w:link w:val="Header"/>
     <w:uiPriority w:val="99"/>
     <w:rsid w:val="009F0DEB"/>
   </w:style>
-  <w:style w:type="paragraph" w:styleId="Sidefod">
+  <w:style w:type="paragraph" w:styleId="Footer">
     <w:name w:val="footer"/>
     <w:basedOn w:val="Normal"/>
-    <w:link w:val="SidefodTegn"/>
+    <w:link w:val="FooterChar"/>
     <w:uiPriority w:val="99"/>
     <w:unhideWhenUsed/>
     <w:rsid w:val="009F0DEB"/>
@@ -18452,14 +18238,14 @@
       <w:spacing w:after="0" w:line="240" w:lineRule="auto"/>
     </w:pPr>
   </w:style>
-  <w:style w:type="character" w:customStyle="1" w:styleId="SidefodTegn">
-    <w:name w:val="Sidefod Tegn"/>
-    <w:basedOn w:val="Standardskrifttypeiafsnit"/>
-    <w:link w:val="Sidefod"/>
+  <w:style w:type="character" w:customStyle="1" w:styleId="FooterChar">
+    <w:name w:val="Footer Char"/>
+    <w:basedOn w:val="DefaultParagraphFont"/>
+    <w:link w:val="Footer"/>
     <w:uiPriority w:val="99"/>
     <w:rsid w:val="009F0DEB"/>
   </w:style>
-  <w:style w:type="paragraph" w:styleId="Billedtekst">
+  <w:style w:type="paragraph" w:styleId="Caption">
     <w:name w:val="caption"/>
     <w:basedOn w:val="Normal"/>
     <w:next w:val="Normal"/>
@@ -18478,10 +18264,10 @@
       <w:szCs w:val="18"/>
     </w:rPr>
   </w:style>
-  <w:style w:type="paragraph" w:styleId="Markeringsbobletekst">
+  <w:style w:type="paragraph" w:styleId="BalloonText">
     <w:name w:val="Balloon Text"/>
     <w:basedOn w:val="Normal"/>
-    <w:link w:val="MarkeringsbobletekstTegn"/>
+    <w:link w:val="BalloonTextChar"/>
     <w:uiPriority w:val="99"/>
     <w:semiHidden/>
     <w:unhideWhenUsed/>
@@ -18495,10 +18281,10 @@
       <w:szCs w:val="16"/>
     </w:rPr>
   </w:style>
-  <w:style w:type="character" w:customStyle="1" w:styleId="MarkeringsbobletekstTegn">
-    <w:name w:val="Markeringsbobletekst Tegn"/>
-    <w:basedOn w:val="Standardskrifttypeiafsnit"/>
-    <w:link w:val="Markeringsbobletekst"/>
+  <w:style w:type="character" w:customStyle="1" w:styleId="BalloonTextChar">
+    <w:name w:val="Balloon Text Char"/>
+    <w:basedOn w:val="DefaultParagraphFont"/>
+    <w:link w:val="BalloonText"/>
     <w:uiPriority w:val="99"/>
     <w:semiHidden/>
     <w:rsid w:val="00B80FB1"/>
@@ -18956,7 +18742,7 @@
   <a:extraClrSchemeLst/>
   <a:extLst>
     <a:ext uri="{05A4C25C-085E-4340-85A3-A5531E510DB2}">
-      <thm15:themeFamily xmlns="" xmlns:thm15="http://schemas.microsoft.com/office/thememl/2012/main" name="Office Theme" id="{62F939B6-93AF-4DB8-9C6B-D6C7DFDC589F}" vid="{4A3C46E8-61CC-4603-A589-7422A47A8E4A}"/>
+      <thm15:themeFamily xmlns:thm15="http://schemas.microsoft.com/office/thememl/2012/main" xmlns="" name="Office Theme" id="{62F939B6-93AF-4DB8-9C6B-D6C7DFDC589F}" vid="{4A3C46E8-61CC-4603-A589-7422A47A8E4A}"/>
     </a:ext>
   </a:extLst>
 </a:theme>
@@ -18967,7 +18753,7 @@
 </file>
 
 <file path=customXml/itemProps1.xml><?xml version="1.0" encoding="utf-8"?>
-<ds:datastoreItem xmlns:ds="http://schemas.openxmlformats.org/officeDocument/2006/customXml" ds:itemID="{276D1147-66EF-4BB9-9255-F023F508115A}">
+<ds:datastoreItem xmlns:ds="http://schemas.openxmlformats.org/officeDocument/2006/customXml" ds:itemID="{42089EC8-590A-4B84-B8D7-FD5CFB509470}">
   <ds:schemaRefs>
     <ds:schemaRef ds:uri="http://schemas.openxmlformats.org/officeDocument/2006/bibliography"/>
   </ds:schemaRefs>

</xml_diff>